<commit_message>
started updating the tutorial
</commit_message>
<xml_diff>
--- a/doc/Reportengine tutorial.docx
+++ b/doc/Reportengine tutorial.docx
@@ -1499,7 +1499,13 @@
         </w:rPr>
       </w:pPr>
       <w:r>
-        <w:t xml:space="preserve">Report Engine is a set of JAVA classes for reports and crosstab reports with support for groupings, totals/subtotals, aggregation. It accepts input from text files, databases, ms excel or you can write your custom input and exports the report in a multitude of formats (HTML, RTF, PDF, TXT, SVG etc.) </w:t>
+        <w:t xml:space="preserve">Report Engine is a set of JAVA classes for reports and </w:t>
+      </w:r>
+      <w:r>
+        <w:t>pivot tables</w:t>
+      </w:r>
+      <w:r>
+        <w:t xml:space="preserve"> with support for groupings, totals/subtotals, aggregation. It accepts input from text files, databases, excel or you can write your custom input and exports the report in a multitude of formats (HTML, RTF, PDF, TXT, SVG etc.) </w:t>
       </w:r>
       <w:r>
         <w:br w:type="page"/>
@@ -1550,44 +1556,2538 @@
       <w:bookmarkEnd w:id="3"/>
     </w:p>
     <w:p>
+      <w:r>
+        <w:t xml:space="preserve">Each report needs three elements: input, column configuration and output. Let’s have a look at the report below: </w:t>
+      </w:r>
+    </w:p>
+    <w:bookmarkStart w:id="4" w:name="_Toc336018518"/>
+    <w:p>
       <w:pPr>
         <w:pStyle w:val="Heading2"/>
       </w:pPr>
-      <w:bookmarkStart w:id="4" w:name="_Toc336018516"/>
+      <w:r>
+        <w:rPr>
+          <w:noProof/>
+          <w:lang w:eastAsia="zh-TW"/>
+        </w:rPr>
+      </w:r>
+      <w:r>
+        <w:pict>
+          <v:shapetype id="_x0000_t202" coordsize="21600,21600" o:spt="202" path="m,l,21600r21600,l21600,xe">
+            <v:stroke joinstyle="miter"/>
+            <v:path gradientshapeok="t" o:connecttype="rect"/>
+          </v:shapetype>
+          <v:shape id="_x0000_s1027" type="#_x0000_t202" style="width:483.75pt;height:234.2pt;mso-position-horizontal-relative:char;mso-position-vertical-relative:line;mso-width-relative:margin;mso-height-relative:margin" fillcolor="#9bbb59 [3206]" strokecolor="#b6b6b6 [3041]" strokeweight="3pt">
+            <v:shadow on="t" type="perspective" color="#4e6128 [1606]" opacity=".5" offset2="1pt"/>
+            <v:textbox style="mso-next-textbox:#_x0000_s1027">
+              <w:txbxContent>
+                <w:p>
+                  <w:pPr>
+                    <w:pStyle w:val="HTMLPreformatted"/>
+                    <w:rPr>
+                      <w:noProof/>
+                    </w:rPr>
+                  </w:pPr>
+                  <w:r>
+                    <w:rPr>
+                      <w:noProof/>
+                    </w:rPr>
+                    <w:t>FlatReport flatReport = new FlatReport();</w:t>
+                  </w:r>
+                  <w:r>
+                    <w:rPr>
+                      <w:noProof/>
+                    </w:rPr>
+                    <w:tab/>
+                  </w:r>
+                </w:p>
+                <w:p>
+                  <w:pPr>
+                    <w:pStyle w:val="HTMLPreformatted"/>
+                    <w:rPr>
+                      <w:noProof/>
+                    </w:rPr>
+                  </w:pPr>
+                </w:p>
+                <w:p>
+                  <w:pPr>
+                    <w:pStyle w:val="HTMLPreformatted"/>
+                    <w:rPr>
+                      <w:noProof/>
+                    </w:rPr>
+                  </w:pPr>
+                  <w:r>
+                    <w:rPr>
+                      <w:noProof/>
+                    </w:rPr>
+                    <w:t>//set input</w:t>
+                  </w:r>
+                </w:p>
+                <w:p>
+                  <w:pPr>
+                    <w:pStyle w:val="HTMLPreformatted"/>
+                    <w:rPr>
+                      <w:noProof/>
+                    </w:rPr>
+                  </w:pPr>
+                  <w:r>
+                    <w:rPr>
+                      <w:noProof/>
+                    </w:rPr>
+                    <w:t>IReportInput input = new StreamReportInput(new FileInputStream("input.txt"));</w:t>
+                  </w:r>
+                </w:p>
+                <w:p>
+                  <w:pPr>
+                    <w:pStyle w:val="HTMLPreformatted"/>
+                    <w:rPr>
+                      <w:noProof/>
+                    </w:rPr>
+                  </w:pPr>
+                  <w:r>
+                    <w:rPr>
+                      <w:noProof/>
+                    </w:rPr>
+                    <w:t>flatReport.setIn(input);</w:t>
+                  </w:r>
+                </w:p>
+                <w:p>
+                  <w:pPr>
+                    <w:pStyle w:val="HTMLPreformatted"/>
+                    <w:rPr>
+                      <w:noProof/>
+                    </w:rPr>
+                  </w:pPr>
+                </w:p>
+                <w:p>
+                  <w:pPr>
+                    <w:pStyle w:val="HTMLPreformatted"/>
+                    <w:rPr>
+                      <w:noProof/>
+                    </w:rPr>
+                  </w:pPr>
+                  <w:r>
+                    <w:rPr>
+                      <w:noProof/>
+                    </w:rPr>
+                    <w:t>//set output</w:t>
+                  </w:r>
+                </w:p>
+                <w:p>
+                  <w:pPr>
+                    <w:pStyle w:val="HTMLPreformatted"/>
+                    <w:rPr>
+                      <w:noProof/>
+                    </w:rPr>
+                  </w:pPr>
+                  <w:r>
+                    <w:rPr>
+                      <w:noProof/>
+                    </w:rPr>
+                    <w:t xml:space="preserve">IReportOutput output = new ExcelReportOutput("c:/output.xls"); </w:t>
+                  </w:r>
+                </w:p>
+                <w:p>
+                  <w:pPr>
+                    <w:pStyle w:val="HTMLPreformatted"/>
+                    <w:rPr>
+                      <w:noProof/>
+                    </w:rPr>
+                  </w:pPr>
+                  <w:r>
+                    <w:rPr>
+                      <w:noProof/>
+                    </w:rPr>
+                    <w:t>flatReport.setOut(output);</w:t>
+                  </w:r>
+                </w:p>
+                <w:p>
+                  <w:pPr>
+                    <w:pStyle w:val="HTMLPreformatted"/>
+                    <w:rPr>
+                      <w:noProof/>
+                    </w:rPr>
+                  </w:pPr>
+                </w:p>
+                <w:p>
+                  <w:pPr>
+                    <w:pStyle w:val="HTMLPreformatted"/>
+                    <w:rPr>
+                      <w:noProof/>
+                    </w:rPr>
+                  </w:pPr>
+                  <w:r>
+                    <w:rPr>
+                      <w:noProof/>
+                    </w:rPr>
+                    <w:t>//report configuration</w:t>
+                  </w:r>
+                </w:p>
+                <w:p>
+                  <w:pPr>
+                    <w:pStyle w:val="HTMLPreformatted"/>
+                    <w:rPr>
+                      <w:noProof/>
+                    </w:rPr>
+                  </w:pPr>
+                  <w:r>
+                    <w:rPr>
+                      <w:noProof/>
+                    </w:rPr>
+                    <w:t>IDataColumn[] reportColumns = new IDataColumn[]{</w:t>
+                  </w:r>
+                </w:p>
+                <w:p>
+                  <w:pPr>
+                    <w:pStyle w:val="HTMLPreformatted"/>
+                    <w:rPr>
+                      <w:noProof/>
+                    </w:rPr>
+                  </w:pPr>
+                  <w:r>
+                    <w:rPr>
+                      <w:noProof/>
+                    </w:rPr>
+                    <w:t xml:space="preserve">   new DefaultDataColumn("Country", 0),</w:t>
+                  </w:r>
+                </w:p>
+                <w:p>
+                  <w:pPr>
+                    <w:pStyle w:val="HTMLPreformatted"/>
+                    <w:rPr>
+                      <w:noProof/>
+                    </w:rPr>
+                  </w:pPr>
+                  <w:r>
+                    <w:rPr>
+                      <w:noProof/>
+                    </w:rPr>
+                    <w:t xml:space="preserve">   new DefaultDataColumn("City", 1),</w:t>
+                  </w:r>
+                </w:p>
+                <w:p>
+                  <w:pPr>
+                    <w:pStyle w:val="HTMLPreformatted"/>
+                    <w:rPr>
+                      <w:noProof/>
+                    </w:rPr>
+                  </w:pPr>
+                  <w:r>
+                    <w:rPr>
+                      <w:noProof/>
+                    </w:rPr>
+                    <w:t xml:space="preserve">   new DefaultDataColumn("Population", 2)</w:t>
+                  </w:r>
+                </w:p>
+                <w:p>
+                  <w:pPr>
+                    <w:pStyle w:val="HTMLPreformatted"/>
+                    <w:rPr>
+                      <w:noProof/>
+                    </w:rPr>
+                  </w:pPr>
+                  <w:r>
+                    <w:rPr>
+                      <w:noProof/>
+                    </w:rPr>
+                    <w:t>};</w:t>
+                  </w:r>
+                </w:p>
+                <w:p>
+                  <w:pPr>
+                    <w:pStyle w:val="HTMLPreformatted"/>
+                    <w:rPr>
+                      <w:noProof/>
+                    </w:rPr>
+                  </w:pPr>
+                  <w:r>
+                    <w:rPr>
+                      <w:noProof/>
+                    </w:rPr>
+                    <w:t>flatReport.setDataColumns(reportColumns);</w:t>
+                  </w:r>
+                </w:p>
+                <w:p>
+                  <w:pPr>
+                    <w:pStyle w:val="HTMLPreformatted"/>
+                    <w:rPr>
+                      <w:noProof/>
+                    </w:rPr>
+                  </w:pPr>
+                </w:p>
+                <w:p>
+                  <w:pPr>
+                    <w:pStyle w:val="HTMLPreformatted"/>
+                    <w:rPr>
+                      <w:noProof/>
+                    </w:rPr>
+                  </w:pPr>
+                  <w:r>
+                    <w:rPr>
+                      <w:noProof/>
+                    </w:rPr>
+                    <w:t>//start execution</w:t>
+                  </w:r>
+                </w:p>
+                <w:p>
+                  <w:pPr>
+                    <w:pStyle w:val="HTMLPreformatted"/>
+                    <w:rPr>
+                      <w:noProof/>
+                    </w:rPr>
+                  </w:pPr>
+                  <w:r>
+                    <w:rPr>
+                      <w:noProof/>
+                    </w:rPr>
+                    <w:t>flatReport.execute();</w:t>
+                  </w:r>
+                </w:p>
+                <w:p/>
+              </w:txbxContent>
+            </v:textbox>
+            <w10:wrap type="none"/>
+            <w10:anchorlock/>
+          </v:shape>
+        </w:pict>
+      </w:r>
+    </w:p>
+    <w:p>
+      <w:pPr>
+        <w:pStyle w:val="Heading2"/>
+      </w:pPr>
+      <w:bookmarkStart w:id="5" w:name="_Toc336018516"/>
       <w:r>
         <w:t>Report Input</w:t>
       </w:r>
+      <w:bookmarkEnd w:id="5"/>
+    </w:p>
+    <w:p>
+      <w:r>
+        <w:t>The main input</w:t>
+      </w:r>
+      <w:r>
+        <w:t xml:space="preserve"> </w:t>
+      </w:r>
+      <w:r>
+        <w:t xml:space="preserve">classes </w:t>
+      </w:r>
+      <w:r>
+        <w:t xml:space="preserve">are: </w:t>
+      </w:r>
+    </w:p>
+    <w:p>
+      <w:pPr>
+        <w:pStyle w:val="ListParagraph"/>
+        <w:numPr>
+          <w:ilvl w:val="0"/>
+          <w:numId w:val="2"/>
+        </w:numPr>
+      </w:pPr>
+      <w:r>
+        <w:rPr>
+          <w:i/>
+          <w:noProof/>
+        </w:rPr>
+        <w:t xml:space="preserve">StreamReportInput </w:t>
+      </w:r>
+      <w:r>
+        <w:t>- handles input from streams (any kind) and reads data columns sepa</w:t>
+      </w:r>
+      <w:r>
+        <w:t>rated by a specific user-defined separator (</w:t>
+      </w:r>
+      <w:r>
+        <w:t xml:space="preserve">comma, tab, etc.) </w:t>
+      </w:r>
+    </w:p>
+    <w:p>
+      <w:pPr>
+        <w:pStyle w:val="ListParagraph"/>
+      </w:pPr>
+    </w:p>
+    <w:p>
+      <w:pPr>
+        <w:pStyle w:val="ListParagraph"/>
+        <w:ind w:left="0"/>
+      </w:pPr>
+      <w:r>
+        <w:rPr>
+          <w:i/>
+          <w:noProof/>
+          <w:lang w:eastAsia="zh-TW"/>
+        </w:rPr>
+      </w:r>
+      <w:r>
+        <w:pict>
+          <v:shape id="_x0000_s1028" type="#_x0000_t202" style="width:483.75pt;height:71.2pt;mso-position-horizontal-relative:char;mso-position-vertical-relative:line;mso-width-relative:margin;mso-height-relative:margin" fillcolor="#9bbb59 [3206]" strokecolor="#b6b6b6 [3041]" strokeweight="3pt">
+            <v:shadow on="t" type="perspective" color="#4e6128 [1606]" opacity=".5" offset="1pt" offset2="-1pt"/>
+            <v:textbox>
+              <w:txbxContent>
+                <w:p>
+                  <w:pPr>
+                    <w:pStyle w:val="HTMLPreformatted"/>
+                    <w:rPr>
+                      <w:noProof/>
+                    </w:rPr>
+                  </w:pPr>
+                  <w:r>
+                    <w:rPr>
+                      <w:noProof/>
+                    </w:rPr>
+                    <w:t>IReportInput reportInput = new StreamReportInput(</w:t>
+                  </w:r>
+                </w:p>
+                <w:p>
+                  <w:pPr>
+                    <w:pStyle w:val="HTMLPreformatted"/>
+                    <w:rPr>
+                      <w:noProof/>
+                    </w:rPr>
+                  </w:pPr>
+                  <w:r>
+                    <w:rPr>
+                      <w:noProof/>
+                    </w:rPr>
+                    <w:tab/>
+                    <w:t>new FileInputStream("c:\commaSeparated.csv"),",");</w:t>
+                  </w:r>
+                  <w:r>
+                    <w:rPr>
+                      <w:noProof/>
+                    </w:rPr>
+                    <w:br/>
+                  </w:r>
+                </w:p>
+                <w:p>
+                  <w:pPr>
+                    <w:pStyle w:val="HTMLPreformatted"/>
+                    <w:rPr>
+                      <w:noProof/>
+                    </w:rPr>
+                  </w:pPr>
+                  <w:r>
+                    <w:rPr>
+                      <w:noProof/>
+                    </w:rPr>
+                    <w:t>flatReport.setIn(input);</w:t>
+                  </w:r>
+                </w:p>
+                <w:p>
+                  <w:pPr>
+                    <w:pStyle w:val="HTMLPreformatted"/>
+                    <w:rPr>
+                      <w:noProof/>
+                    </w:rPr>
+                  </w:pPr>
+                  <w:r>
+                    <w:rPr>
+                      <w:noProof/>
+                    </w:rPr>
+                    <w:t>…</w:t>
+                  </w:r>
+                </w:p>
+                <w:p/>
+              </w:txbxContent>
+            </v:textbox>
+            <w10:wrap type="none"/>
+            <w10:anchorlock/>
+          </v:shape>
+        </w:pict>
+      </w:r>
+    </w:p>
+    <w:p>
+      <w:pPr>
+        <w:ind w:left="360"/>
+      </w:pPr>
+    </w:p>
+    <w:p>
+      <w:pPr>
+        <w:pStyle w:val="ListParagraph"/>
+        <w:numPr>
+          <w:ilvl w:val="0"/>
+          <w:numId w:val="2"/>
+        </w:numPr>
+      </w:pPr>
+      <w:r>
+        <w:rPr>
+          <w:i/>
+          <w:noProof/>
+        </w:rPr>
+        <w:t>DbQueryReportInput</w:t>
+      </w:r>
+      <w:r>
+        <w:t xml:space="preserve"> - executes a query and takes the result as input for your reports </w:t>
+      </w:r>
+    </w:p>
+    <w:p>
+      <w:pPr>
+        <w:pStyle w:val="ListParagraph"/>
+        <w:numPr>
+          <w:ilvl w:val="0"/>
+          <w:numId w:val="6"/>
+        </w:numPr>
+      </w:pPr>
+      <w:r>
+        <w:rPr>
+          <w:i/>
+          <w:noProof/>
+        </w:rPr>
+        <w:t>For an existing database connection</w:t>
+      </w:r>
+    </w:p>
+    <w:p>
+      <w:pPr>
+        <w:pStyle w:val="ListParagraph"/>
+        <w:ind w:left="0"/>
+      </w:pPr>
+      <w:r>
+        <w:rPr>
+          <w:noProof/>
+          <w:lang w:eastAsia="zh-TW"/>
+        </w:rPr>
+      </w:r>
+      <w:r>
+        <w:pict>
+          <v:shape id="_x0000_s1029" type="#_x0000_t202" style="width:473.15pt;height:97.5pt;mso-position-horizontal-relative:char;mso-position-vertical-relative:line;mso-width-relative:margin;mso-height-relative:margin" fillcolor="#9bbb59 [3206]" strokecolor="#b6b6b6 [3041]" strokeweight="3pt">
+            <v:shadow on="t" type="perspective" color="#4e6128 [1606]" opacity=".5" offset2="1pt"/>
+            <v:textbox>
+              <w:txbxContent>
+                <w:p>
+                  <w:pPr>
+                    <w:pStyle w:val="HTMLPreformatted"/>
+                    <w:rPr>
+                      <w:noProof/>
+                    </w:rPr>
+                  </w:pPr>
+                  <w:r>
+                    <w:rPr>
+                      <w:noProof/>
+                    </w:rPr>
+                    <w:t>java.sql.Connection dbConnection = ...</w:t>
+                  </w:r>
+                  <w:r>
+                    <w:rPr>
+                      <w:noProof/>
+                    </w:rPr>
+                    <w:br/>
+                  </w:r>
+                </w:p>
+                <w:p>
+                  <w:pPr>
+                    <w:pStyle w:val="HTMLPreformatted"/>
+                    <w:rPr>
+                      <w:noProof/>
+                    </w:rPr>
+                  </w:pPr>
+                  <w:r>
+                    <w:rPr>
+                      <w:noProof/>
+                    </w:rPr>
+                    <w:t>DbQueryReportInput dbReportInput = new DbQueryReportInput();</w:t>
+                  </w:r>
+                  <w:r>
+                    <w:rPr>
+                      <w:noProof/>
+                    </w:rPr>
+                    <w:br/>
+                  </w:r>
+                </w:p>
+                <w:p>
+                  <w:pPr>
+                    <w:pStyle w:val="HTMLPreformatted"/>
+                    <w:rPr>
+                      <w:noProof/>
+                    </w:rPr>
+                  </w:pPr>
+                  <w:r>
+                    <w:rPr>
+                      <w:noProof/>
+                    </w:rPr>
+                    <w:t>dbReportInput.setConnection(connection);</w:t>
+                  </w:r>
+                </w:p>
+                <w:p>
+                  <w:pPr>
+                    <w:pStyle w:val="HTMLPreformatted"/>
+                    <w:rPr>
+                      <w:noProof/>
+                    </w:rPr>
+                  </w:pPr>
+                  <w:r>
+                    <w:rPr>
+                      <w:noProof/>
+                    </w:rPr>
+                    <w:t>dbReportInput.setSqlStatement("select id, country, region, city, population from DB_POPULATION_TABLE ");</w:t>
+                  </w:r>
+                </w:p>
+                <w:p/>
+              </w:txbxContent>
+            </v:textbox>
+            <w10:wrap type="none"/>
+            <w10:anchorlock/>
+          </v:shape>
+        </w:pict>
+      </w:r>
+    </w:p>
+    <w:p>
+      <w:pPr>
+        <w:pStyle w:val="ListParagraph"/>
+      </w:pPr>
+    </w:p>
+    <w:p>
+      <w:pPr>
+        <w:pStyle w:val="ListBullet"/>
+        <w:numPr>
+          <w:ilvl w:val="0"/>
+          <w:numId w:val="6"/>
+        </w:numPr>
+      </w:pPr>
+      <w:r>
+        <w:t xml:space="preserve">Or if you don’t have the connection, report-engine can create one for you given the right parameters: </w:t>
+      </w:r>
+    </w:p>
+    <w:p>
+      <w:pPr>
+        <w:pStyle w:val="ListBullet"/>
+        <w:numPr>
+          <w:ilvl w:val="0"/>
+          <w:numId w:val="0"/>
+        </w:numPr>
+      </w:pPr>
+      <w:r>
+        <w:rPr>
+          <w:noProof/>
+          <w:lang w:eastAsia="zh-TW"/>
+        </w:rPr>
+      </w:r>
+      <w:r>
+        <w:pict>
+          <v:shape id="_x0000_s1030" type="#_x0000_t202" style="width:473.15pt;height:104.65pt;mso-position-horizontal-relative:char;mso-position-vertical-relative:line;mso-width-relative:margin;mso-height-relative:margin" fillcolor="#9bbb59 [3206]" strokecolor="#b6b6b6 [3041]" strokeweight="3pt">
+            <v:shadow on="t" type="perspective" color="#4e6128 [1606]" opacity=".5" offset2="1pt"/>
+            <v:textbox>
+              <w:txbxContent>
+                <w:p>
+                  <w:pPr>
+                    <w:pStyle w:val="HTMLPreformatted"/>
+                    <w:rPr>
+                      <w:noProof/>
+                    </w:rPr>
+                  </w:pPr>
+                  <w:r>
+                    <w:rPr>
+                      <w:noProof/>
+                    </w:rPr>
+                    <w:t>DbQueryReportInput dbReportInput = new DbQueryReportInput();</w:t>
+                  </w:r>
+                </w:p>
+                <w:p>
+                  <w:pPr>
+                    <w:pStyle w:val="HTMLPreformatted"/>
+                    <w:rPr>
+                      <w:noProof/>
+                    </w:rPr>
+                  </w:pPr>
+                  <w:r>
+                    <w:rPr>
+                      <w:noProof/>
+                    </w:rPr>
+                    <w:br/>
+                    <w:t>dbReportInput.setDbConnString("jdbc:hsqldb:mem:countriesDB");</w:t>
+                  </w:r>
+                </w:p>
+                <w:p>
+                  <w:pPr>
+                    <w:pStyle w:val="HTMLPreformatted"/>
+                    <w:rPr>
+                      <w:noProof/>
+                    </w:rPr>
+                  </w:pPr>
+                  <w:r>
+                    <w:rPr>
+                      <w:noProof/>
+                    </w:rPr>
+                    <w:t>dbReportInput.setDbDriverClass("org.hsqldb.jdbcDriver");</w:t>
+                  </w:r>
+                </w:p>
+                <w:p>
+                  <w:pPr>
+                    <w:pStyle w:val="HTMLPreformatted"/>
+                    <w:rPr>
+                      <w:noProof/>
+                    </w:rPr>
+                  </w:pPr>
+                  <w:r>
+                    <w:rPr>
+                      <w:noProof/>
+                    </w:rPr>
+                    <w:t>dbReportInput.setDbUser("sa");</w:t>
+                  </w:r>
+                </w:p>
+                <w:p>
+                  <w:pPr>
+                    <w:pStyle w:val="HTMLPreformatted"/>
+                    <w:rPr>
+                      <w:noProof/>
+                    </w:rPr>
+                  </w:pPr>
+                  <w:r>
+                    <w:rPr>
+                      <w:noProof/>
+                    </w:rPr>
+                    <w:t>dbReportInput.setDbPassword("secret");</w:t>
+                  </w:r>
+                </w:p>
+                <w:p>
+                  <w:pPr>
+                    <w:pStyle w:val="HTMLPreformatted"/>
+                    <w:rPr>
+                      <w:noProof/>
+                    </w:rPr>
+                  </w:pPr>
+                  <w:r>
+                    <w:rPr>
+                      <w:noProof/>
+                    </w:rPr>
+                    <w:t>dbReportInput.setSqlStatement("select id, country, region, city, population from DB_POPULATION_TABLE");</w:t>
+                  </w:r>
+                </w:p>
+                <w:p/>
+              </w:txbxContent>
+            </v:textbox>
+            <w10:wrap type="none"/>
+            <w10:anchorlock/>
+          </v:shape>
+        </w:pict>
+      </w:r>
+    </w:p>
+    <w:p>
+      <w:pPr>
+        <w:pStyle w:val="ListBullet"/>
+        <w:numPr>
+          <w:ilvl w:val="0"/>
+          <w:numId w:val="0"/>
+        </w:numPr>
+      </w:pPr>
+    </w:p>
+    <w:p>
+      <w:pPr>
+        <w:pStyle w:val="ListParagraph"/>
+        <w:numPr>
+          <w:ilvl w:val="0"/>
+          <w:numId w:val="2"/>
+        </w:numPr>
+      </w:pPr>
+      <w:r>
+        <w:rPr>
+          <w:i/>
+          <w:noProof/>
+        </w:rPr>
+        <w:t xml:space="preserve">MemoryReportInput </w:t>
+      </w:r>
+      <w:r>
+        <w:t xml:space="preserve">- </w:t>
+      </w:r>
+      <w:r>
+        <w:t>tak</w:t>
+      </w:r>
+      <w:r>
+        <w:t>es an array of objects as input</w:t>
+      </w:r>
+      <w:r>
+        <w:t xml:space="preserve"> </w:t>
+      </w:r>
+    </w:p>
+    <w:p>
+      <w:pPr>
+        <w:pStyle w:val="ListParagraph"/>
+        <w:ind w:left="0"/>
+      </w:pPr>
+      <w:r>
+        <w:rPr>
+          <w:i/>
+          <w:noProof/>
+          <w:lang w:eastAsia="zh-TW"/>
+        </w:rPr>
+      </w:r>
+      <w:r>
+        <w:pict>
+          <v:shape id="_x0000_s1031" type="#_x0000_t202" style="width:478.5pt;height:84.15pt;mso-position-horizontal-relative:char;mso-position-vertical-relative:line;mso-width-relative:margin;mso-height-relative:margin" fillcolor="#9bbb59 [3206]" strokecolor="#b6b6b6 [3041]" strokeweight="3pt">
+            <v:shadow on="t" type="perspective" color="#4e6128 [1606]" opacity=".5" offset2="1pt"/>
+            <v:textbox>
+              <w:txbxContent>
+                <w:p>
+                  <w:pPr>
+                    <w:pStyle w:val="HTMLPreformatted"/>
+                    <w:rPr>
+                      <w:noProof/>
+                    </w:rPr>
+                  </w:pPr>
+                  <w:r>
+                    <w:rPr>
+                      <w:noProof/>
+                    </w:rPr>
+                    <w:t>Object[][] REPORT_DATA = new Object[][]{</w:t>
+                  </w:r>
+                </w:p>
+                <w:p>
+                  <w:pPr>
+                    <w:pStyle w:val="HTMLPreformatted"/>
+                    <w:rPr>
+                      <w:noProof/>
+                    </w:rPr>
+                  </w:pPr>
+                  <w:r>
+                    <w:rPr>
+                      <w:noProof/>
+                    </w:rPr>
+                    <w:t xml:space="preserve">           new String[]{"a","b","c","d"},</w:t>
+                  </w:r>
+                </w:p>
+                <w:p>
+                  <w:pPr>
+                    <w:pStyle w:val="HTMLPreformatted"/>
+                    <w:rPr>
+                      <w:noProof/>
+                    </w:rPr>
+                  </w:pPr>
+                  <w:r>
+                    <w:rPr>
+                      <w:noProof/>
+                    </w:rPr>
+                    <w:t xml:space="preserve">           new String[]{"1","2","3","4"},</w:t>
+                  </w:r>
+                </w:p>
+                <w:p>
+                  <w:pPr>
+                    <w:pStyle w:val="HTMLPreformatted"/>
+                    <w:rPr>
+                      <w:noProof/>
+                    </w:rPr>
+                  </w:pPr>
+                  <w:r>
+                    <w:rPr>
+                      <w:noProof/>
+                    </w:rPr>
+                    <w:t xml:space="preserve">           new String[]{"x","y","z","t"}</w:t>
+                  </w:r>
+                </w:p>
+                <w:p>
+                  <w:pPr>
+                    <w:pStyle w:val="HTMLPreformatted"/>
+                    <w:rPr>
+                      <w:noProof/>
+                    </w:rPr>
+                  </w:pPr>
+                  <w:r>
+                    <w:rPr>
+                      <w:noProof/>
+                    </w:rPr>
+                    <w:t xml:space="preserve">    }</w:t>
+                  </w:r>
+                </w:p>
+                <w:p>
+                  <w:pPr>
+                    <w:pStyle w:val="HTMLPreformatted"/>
+                    <w:rPr>
+                      <w:noProof/>
+                    </w:rPr>
+                  </w:pPr>
+                  <w:r>
+                    <w:rPr>
+                      <w:noProof/>
+                    </w:rPr>
+                    <w:t>IReportInput reportInput = new MemoryReportInput(REPORT_DATA);</w:t>
+                  </w:r>
+                </w:p>
+                <w:p/>
+              </w:txbxContent>
+            </v:textbox>
+            <w10:wrap type="none"/>
+            <w10:anchorlock/>
+          </v:shape>
+        </w:pict>
+      </w:r>
+    </w:p>
+    <w:p>
+      <w:pPr>
+        <w:pStyle w:val="ListParagraph"/>
+        <w:ind w:left="0"/>
+      </w:pPr>
+    </w:p>
+    <w:p>
+      <w:pPr>
+        <w:pStyle w:val="ListParagraph"/>
+        <w:numPr>
+          <w:ilvl w:val="0"/>
+          <w:numId w:val="2"/>
+        </w:numPr>
+      </w:pPr>
+      <w:r>
+        <w:t xml:space="preserve">If these classes don’t cover your needs you can always write your own </w:t>
+      </w:r>
+      <w:r>
+        <w:t xml:space="preserve">input by implementing the </w:t>
+      </w:r>
+      <w:r>
+        <w:rPr>
+          <w:i/>
+          <w:noProof/>
+        </w:rPr>
+        <w:t>IReportInput</w:t>
+      </w:r>
+      <w:r>
+        <w:t xml:space="preserve"> interface</w:t>
+      </w:r>
+    </w:p>
+    <w:p>
+      <w:pPr>
+        <w:pStyle w:val="Heading2"/>
+      </w:pPr>
+      <w:bookmarkStart w:id="6" w:name="_Toc336018517"/>
+      <w:r>
+        <w:t>Report Output</w:t>
+      </w:r>
+      <w:bookmarkEnd w:id="6"/>
+    </w:p>
+    <w:p>
+      <w:pPr>
+        <w:spacing w:before="100" w:beforeAutospacing="1" w:after="100" w:afterAutospacing="1" w:line="240" w:lineRule="auto"/>
+        <w:rPr>
+          <w:rFonts w:eastAsia="Times New Roman" w:cs="Times New Roman"/>
+        </w:rPr>
+      </w:pPr>
+      <w:r>
+        <w:rPr>
+          <w:rFonts w:eastAsia="Times New Roman" w:cs="Times New Roman"/>
+        </w:rPr>
+        <w:t xml:space="preserve">The predefined output formats for your reports are: </w:t>
+      </w:r>
+    </w:p>
+    <w:p>
+      <w:pPr>
+        <w:numPr>
+          <w:ilvl w:val="0"/>
+          <w:numId w:val="7"/>
+        </w:numPr>
+        <w:spacing w:before="100" w:beforeAutospacing="1" w:after="100" w:afterAutospacing="1" w:line="240" w:lineRule="auto"/>
+        <w:rPr>
+          <w:rFonts w:eastAsia="Times New Roman" w:cs="Times New Roman"/>
+        </w:rPr>
+      </w:pPr>
+      <w:r>
+        <w:rPr>
+          <w:rFonts w:eastAsia="Times New Roman" w:cs="Times New Roman"/>
+          <w:i/>
+          <w:noProof/>
+        </w:rPr>
+        <w:t xml:space="preserve">HtmlReportOutput </w:t>
+      </w:r>
+      <w:r>
+        <w:rPr>
+          <w:rFonts w:eastAsia="Times New Roman" w:cs="Times New Roman"/>
+        </w:rPr>
+        <w:t xml:space="preserve">- fast html output </w:t>
+      </w:r>
+    </w:p>
+    <w:p>
+      <w:pPr>
+        <w:numPr>
+          <w:ilvl w:val="0"/>
+          <w:numId w:val="7"/>
+        </w:numPr>
+        <w:spacing w:before="100" w:beforeAutospacing="1" w:after="100" w:afterAutospacing="1" w:line="240" w:lineRule="auto"/>
+        <w:rPr>
+          <w:rFonts w:eastAsia="Times New Roman" w:cs="Times New Roman"/>
+        </w:rPr>
+      </w:pPr>
+      <w:r>
+        <w:rPr>
+          <w:rFonts w:eastAsia="Times New Roman" w:cs="Times New Roman"/>
+          <w:i/>
+          <w:noProof/>
+        </w:rPr>
+        <w:t>ExcelReportOutput</w:t>
+      </w:r>
+      <w:r>
+        <w:rPr>
+          <w:rFonts w:eastAsia="Times New Roman" w:cs="Times New Roman"/>
+        </w:rPr>
+        <w:t xml:space="preserve"> </w:t>
+      </w:r>
+      <w:r>
+        <w:rPr>
+          <w:rFonts w:eastAsia="Times New Roman" w:cs="Times New Roman"/>
+        </w:rPr>
+        <w:t>–</w:t>
+      </w:r>
+      <w:r>
+        <w:rPr>
+          <w:rFonts w:eastAsia="Times New Roman" w:cs="Times New Roman"/>
+        </w:rPr>
+        <w:t xml:space="preserve"> </w:t>
+      </w:r>
+      <w:r>
+        <w:rPr>
+          <w:rFonts w:eastAsia="Times New Roman" w:cs="Times New Roman"/>
+        </w:rPr>
+        <w:t xml:space="preserve">creates an </w:t>
+      </w:r>
+      <w:r>
+        <w:rPr>
+          <w:rFonts w:eastAsia="Times New Roman" w:cs="Times New Roman"/>
+        </w:rPr>
+        <w:t xml:space="preserve">excel  </w:t>
+      </w:r>
+      <w:r>
+        <w:rPr>
+          <w:rFonts w:eastAsia="Times New Roman" w:cs="Times New Roman"/>
+        </w:rPr>
+        <w:t>output</w:t>
+      </w:r>
+    </w:p>
+    <w:p>
+      <w:pPr>
+        <w:numPr>
+          <w:ilvl w:val="0"/>
+          <w:numId w:val="7"/>
+        </w:numPr>
+        <w:spacing w:before="100" w:beforeAutospacing="1" w:after="100" w:afterAutospacing="1" w:line="240" w:lineRule="auto"/>
+        <w:rPr>
+          <w:rFonts w:eastAsia="Times New Roman" w:cs="Times New Roman"/>
+        </w:rPr>
+      </w:pPr>
+      <w:r>
+        <w:rPr>
+          <w:rFonts w:eastAsia="Times New Roman" w:cs="Times New Roman"/>
+          <w:i/>
+          <w:noProof/>
+        </w:rPr>
+        <w:t>StaxReportOutput</w:t>
+      </w:r>
+      <w:r>
+        <w:rPr>
+          <w:rFonts w:eastAsia="Times New Roman" w:cs="Times New Roman"/>
+          <w:i/>
+        </w:rPr>
+        <w:t xml:space="preserve"> </w:t>
+      </w:r>
+      <w:r>
+        <w:rPr>
+          <w:rFonts w:eastAsia="Times New Roman" w:cs="Times New Roman"/>
+        </w:rPr>
+        <w:t xml:space="preserve">- xml output based on </w:t>
+      </w:r>
+      <w:r>
+        <w:rPr>
+          <w:rFonts w:eastAsia="Times New Roman" w:cs="Times New Roman"/>
+          <w:noProof/>
+        </w:rPr>
+        <w:t xml:space="preserve">STax </w:t>
+      </w:r>
+    </w:p>
+    <w:p>
+      <w:pPr>
+        <w:numPr>
+          <w:ilvl w:val="0"/>
+          <w:numId w:val="7"/>
+        </w:numPr>
+        <w:spacing w:before="100" w:beforeAutospacing="1" w:after="100" w:afterAutospacing="1" w:line="240" w:lineRule="auto"/>
+        <w:rPr>
+          <w:rFonts w:eastAsia="Times New Roman" w:cs="Times New Roman"/>
+        </w:rPr>
+      </w:pPr>
+      <w:r>
+        <w:rPr>
+          <w:rFonts w:eastAsia="Times New Roman" w:cs="Times New Roman"/>
+          <w:i/>
+          <w:noProof/>
+        </w:rPr>
+        <w:t xml:space="preserve">XsltReportOutput </w:t>
+      </w:r>
+      <w:r>
+        <w:rPr>
+          <w:rFonts w:eastAsia="Times New Roman" w:cs="Times New Roman"/>
+          <w:i/>
+        </w:rPr>
+        <w:t xml:space="preserve">- </w:t>
+      </w:r>
+      <w:r>
+        <w:rPr>
+          <w:rFonts w:eastAsia="Times New Roman" w:cs="Times New Roman"/>
+        </w:rPr>
+        <w:t xml:space="preserve">output based on an xslt template - can result in HTML, TXT, </w:t>
+      </w:r>
+      <w:r>
+        <w:rPr>
+          <w:rFonts w:eastAsia="Times New Roman" w:cs="Times New Roman"/>
+        </w:rPr>
+        <w:t xml:space="preserve"> </w:t>
+      </w:r>
+      <w:r>
+        <w:rPr>
+          <w:rFonts w:eastAsia="Times New Roman" w:cs="Times New Roman"/>
+        </w:rPr>
+        <w:t xml:space="preserve">SVG etc. </w:t>
+      </w:r>
+    </w:p>
+    <w:p>
+      <w:pPr>
+        <w:numPr>
+          <w:ilvl w:val="0"/>
+          <w:numId w:val="7"/>
+        </w:numPr>
+        <w:spacing w:before="100" w:beforeAutospacing="1" w:after="100" w:afterAutospacing="1" w:line="240" w:lineRule="auto"/>
+        <w:rPr>
+          <w:rFonts w:eastAsia="Times New Roman" w:cs="Times New Roman"/>
+        </w:rPr>
+      </w:pPr>
+      <w:r>
+        <w:rPr>
+          <w:rFonts w:eastAsia="Times New Roman" w:cs="Times New Roman"/>
+          <w:i/>
+          <w:noProof/>
+        </w:rPr>
+        <w:t>XslFoReportOutput</w:t>
+      </w:r>
+      <w:r>
+        <w:rPr>
+          <w:rFonts w:eastAsia="Times New Roman" w:cs="Times New Roman"/>
+        </w:rPr>
+        <w:t xml:space="preserve"> - output based on xsf-fo framework - can result in PDF, SVG, TXT, ghostscript, etc. </w:t>
+      </w:r>
+    </w:p>
+    <w:p>
+      <w:pPr>
+        <w:numPr>
+          <w:ilvl w:val="0"/>
+          <w:numId w:val="7"/>
+        </w:numPr>
+        <w:spacing w:before="100" w:beforeAutospacing="1" w:after="100" w:afterAutospacing="1" w:line="240" w:lineRule="auto"/>
+        <w:rPr>
+          <w:rFonts w:eastAsia="Times New Roman" w:cs="Times New Roman"/>
+        </w:rPr>
+      </w:pPr>
+      <w:r>
+        <w:rPr>
+          <w:rFonts w:eastAsia="Times New Roman" w:cs="Times New Roman"/>
+          <w:i/>
+          <w:noProof/>
+        </w:rPr>
+        <w:t xml:space="preserve">XmlDOMReportOutput </w:t>
+      </w:r>
+      <w:r>
+        <w:rPr>
+          <w:rFonts w:eastAsia="Times New Roman" w:cs="Times New Roman"/>
+        </w:rPr>
+        <w:t xml:space="preserve">- xml output based on DOM </w:t>
+      </w:r>
+    </w:p>
+    <w:p>
+      <w:pPr>
+        <w:pStyle w:val="ListParagraph"/>
+        <w:numPr>
+          <w:ilvl w:val="0"/>
+          <w:numId w:val="7"/>
+        </w:numPr>
+        <w:spacing w:before="100" w:beforeAutospacing="1" w:after="100" w:afterAutospacing="1" w:line="240" w:lineRule="auto"/>
+        <w:rPr>
+          <w:rFonts w:eastAsia="Times New Roman" w:cs="Times New Roman"/>
+        </w:rPr>
+      </w:pPr>
+      <w:r>
+        <w:rPr>
+          <w:rFonts w:eastAsia="Times New Roman" w:cs="Times New Roman"/>
+        </w:rPr>
+        <w:t xml:space="preserve">Of course you can always write your own report output by implementing the </w:t>
+      </w:r>
+      <w:r>
+        <w:rPr>
+          <w:rFonts w:eastAsia="Times New Roman" w:cs="Times New Roman"/>
+          <w:i/>
+          <w:noProof/>
+        </w:rPr>
+        <w:t>IReportOutput</w:t>
+      </w:r>
+      <w:r>
+        <w:rPr>
+          <w:rFonts w:eastAsia="Times New Roman" w:cs="Times New Roman"/>
+          <w:i/>
+        </w:rPr>
+        <w:t xml:space="preserve"> </w:t>
+      </w:r>
+      <w:r>
+        <w:rPr>
+          <w:rFonts w:eastAsia="Times New Roman" w:cs="Times New Roman"/>
+        </w:rPr>
+        <w:t>interface</w:t>
+      </w:r>
+    </w:p>
+    <w:p>
+      <w:pPr>
+        <w:pStyle w:val="Heading2"/>
+      </w:pPr>
+    </w:p>
+    <w:p>
+      <w:pPr>
+        <w:pStyle w:val="Heading2"/>
+      </w:pPr>
+      <w:r>
+        <w:t>Report Configuration</w:t>
+      </w:r>
       <w:bookmarkEnd w:id="4"/>
     </w:p>
     <w:p>
+      <w:r>
+        <w:t xml:space="preserve">There are two kinds of columns: </w:t>
+      </w:r>
+      <w:r>
+        <w:t>d</w:t>
+      </w:r>
+      <w:r>
+        <w:t xml:space="preserve">ata columns and </w:t>
+      </w:r>
+      <w:r>
+        <w:t>g</w:t>
+      </w:r>
+      <w:r>
+        <w:t>roup columns.</w:t>
+      </w:r>
+      <w:r>
+        <w:t xml:space="preserve"> </w:t>
+      </w:r>
+    </w:p>
+    <w:p>
+      <w:pPr>
+        <w:pStyle w:val="Heading3"/>
+      </w:pPr>
+      <w:r>
+        <w:t>Data columns</w:t>
+      </w:r>
+    </w:p>
+    <w:p>
+      <w:r>
+        <w:t>Data columns are normal report columns displaying data, totals</w:t>
+      </w:r>
+      <w:r>
+        <w:t xml:space="preserve">. </w:t>
+      </w:r>
+    </w:p>
+    <w:p>
+      <w:r>
+        <w:t xml:space="preserve">The order is very important: </w:t>
+      </w:r>
+    </w:p>
+    <w:p/>
+    <w:p>
+      <w:pPr>
+        <w:pStyle w:val="Heading3"/>
+      </w:pPr>
+      <w:r>
+        <w:t>Group columns</w:t>
+      </w:r>
+    </w:p>
+    <w:p>
+      <w:r>
+        <w:t xml:space="preserve">Group columns are helpful when displaying totals on data columns. At each change in the values of a group column the totals are displayed. </w:t>
+      </w:r>
+    </w:p>
+    <w:p>
+      <w:r>
+        <w:t>Let’s check the following example:  My list of expenses</w:t>
+      </w:r>
+    </w:p>
+    <w:tbl>
+      <w:tblPr>
+        <w:tblW w:w="0" w:type="auto"/>
+        <w:tblCellSpacing w:w="15" w:type="dxa"/>
+        <w:tblCellMar>
+          <w:top w:w="15" w:type="dxa"/>
+          <w:left w:w="15" w:type="dxa"/>
+          <w:bottom w:w="15" w:type="dxa"/>
+          <w:right w:w="15" w:type="dxa"/>
+        </w:tblCellMar>
+        <w:tblLook w:val="04A0"/>
+      </w:tblPr>
+      <w:tblGrid>
+        <w:gridCol w:w="1102"/>
+        <w:gridCol w:w="66"/>
+        <w:gridCol w:w="1394"/>
+        <w:gridCol w:w="555"/>
+      </w:tblGrid>
+      <w:tr>
+        <w:trPr>
+          <w:tblCellSpacing w:w="15" w:type="dxa"/>
+        </w:trPr>
+        <w:tc>
+          <w:tcPr>
+            <w:tcW w:w="0" w:type="auto"/>
+            <w:vAlign w:val="center"/>
+            <w:hideMark/>
+          </w:tcPr>
+          <w:p>
+            <w:pPr>
+              <w:spacing w:after="0" w:line="240" w:lineRule="auto"/>
+              <w:rPr>
+                <w:rFonts w:ascii="Times New Roman" w:eastAsia="Times New Roman" w:hAnsi="Times New Roman" w:cs="Times New Roman"/>
+                <w:sz w:val="24"/>
+                <w:szCs w:val="24"/>
+              </w:rPr>
+            </w:pPr>
+            <w:r>
+              <w:rPr>
+                <w:rFonts w:ascii="Times New Roman" w:eastAsia="Times New Roman" w:hAnsi="Times New Roman" w:cs="Times New Roman"/>
+                <w:sz w:val="24"/>
+                <w:szCs w:val="24"/>
+              </w:rPr>
+              <w:t>August</w:t>
+            </w:r>
+          </w:p>
+        </w:tc>
+        <w:tc>
+          <w:tcPr>
+            <w:tcW w:w="0" w:type="auto"/>
+            <w:vAlign w:val="center"/>
+            <w:hideMark/>
+          </w:tcPr>
+          <w:p>
+            <w:pPr>
+              <w:spacing w:after="0" w:line="240" w:lineRule="auto"/>
+              <w:rPr>
+                <w:rFonts w:ascii="Times New Roman" w:eastAsia="Times New Roman" w:hAnsi="Times New Roman" w:cs="Times New Roman"/>
+                <w:sz w:val="24"/>
+                <w:szCs w:val="24"/>
+              </w:rPr>
+            </w:pPr>
+          </w:p>
+        </w:tc>
+        <w:tc>
+          <w:tcPr>
+            <w:tcW w:w="0" w:type="auto"/>
+            <w:vAlign w:val="center"/>
+            <w:hideMark/>
+          </w:tcPr>
+          <w:p>
+            <w:pPr>
+              <w:spacing w:after="0" w:line="240" w:lineRule="auto"/>
+              <w:rPr>
+                <w:rFonts w:ascii="Times New Roman" w:eastAsia="Times New Roman" w:hAnsi="Times New Roman" w:cs="Times New Roman"/>
+                <w:sz w:val="24"/>
+                <w:szCs w:val="24"/>
+              </w:rPr>
+            </w:pPr>
+            <w:r>
+              <w:rPr>
+                <w:rFonts w:ascii="Times New Roman" w:eastAsia="Times New Roman" w:hAnsi="Times New Roman" w:cs="Times New Roman"/>
+                <w:sz w:val="24"/>
+                <w:szCs w:val="24"/>
+              </w:rPr>
+              <w:t>food</w:t>
+            </w:r>
+            <w:r>
+              <w:rPr>
+                <w:rFonts w:ascii="Times New Roman" w:eastAsia="Times New Roman" w:hAnsi="Times New Roman" w:cs="Times New Roman"/>
+                <w:sz w:val="24"/>
+                <w:szCs w:val="24"/>
+              </w:rPr>
+              <w:t xml:space="preserve"> </w:t>
+            </w:r>
+          </w:p>
+        </w:tc>
+        <w:tc>
+          <w:tcPr>
+            <w:tcW w:w="0" w:type="auto"/>
+            <w:vAlign w:val="center"/>
+            <w:hideMark/>
+          </w:tcPr>
+          <w:p>
+            <w:pPr>
+              <w:spacing w:after="0" w:line="240" w:lineRule="auto"/>
+              <w:jc w:val="right"/>
+              <w:rPr>
+                <w:rFonts w:ascii="Times New Roman" w:eastAsia="Times New Roman" w:hAnsi="Times New Roman" w:cs="Times New Roman"/>
+                <w:sz w:val="24"/>
+                <w:szCs w:val="24"/>
+              </w:rPr>
+            </w:pPr>
+            <w:r>
+              <w:rPr>
+                <w:rFonts w:ascii="Times New Roman" w:eastAsia="Times New Roman" w:hAnsi="Times New Roman" w:cs="Times New Roman"/>
+                <w:sz w:val="24"/>
+                <w:szCs w:val="24"/>
+              </w:rPr>
+              <w:t>5</w:t>
+            </w:r>
+            <w:r>
+              <w:rPr>
+                <w:rFonts w:ascii="Times New Roman" w:eastAsia="Times New Roman" w:hAnsi="Times New Roman" w:cs="Times New Roman"/>
+                <w:sz w:val="24"/>
+                <w:szCs w:val="24"/>
+              </w:rPr>
+              <w:t xml:space="preserve">00$ </w:t>
+            </w:r>
+          </w:p>
+        </w:tc>
+      </w:tr>
+      <w:tr>
+        <w:trPr>
+          <w:tblCellSpacing w:w="15" w:type="dxa"/>
+        </w:trPr>
+        <w:tc>
+          <w:tcPr>
+            <w:tcW w:w="0" w:type="auto"/>
+            <w:vAlign w:val="center"/>
+            <w:hideMark/>
+          </w:tcPr>
+          <w:p>
+            <w:pPr>
+              <w:spacing w:after="0" w:line="240" w:lineRule="auto"/>
+              <w:rPr>
+                <w:rFonts w:ascii="Times New Roman" w:eastAsia="Times New Roman" w:hAnsi="Times New Roman" w:cs="Times New Roman"/>
+                <w:sz w:val="24"/>
+                <w:szCs w:val="24"/>
+              </w:rPr>
+            </w:pPr>
+            <w:r>
+              <w:rPr>
+                <w:rFonts w:ascii="Times New Roman" w:eastAsia="Times New Roman" w:hAnsi="Times New Roman" w:cs="Times New Roman"/>
+                <w:sz w:val="24"/>
+                <w:szCs w:val="24"/>
+              </w:rPr>
+              <w:t>August</w:t>
+            </w:r>
+          </w:p>
+        </w:tc>
+        <w:tc>
+          <w:tcPr>
+            <w:tcW w:w="0" w:type="auto"/>
+            <w:vAlign w:val="center"/>
+            <w:hideMark/>
+          </w:tcPr>
+          <w:p>
+            <w:pPr>
+              <w:spacing w:after="0" w:line="240" w:lineRule="auto"/>
+              <w:rPr>
+                <w:rFonts w:ascii="Times New Roman" w:eastAsia="Times New Roman" w:hAnsi="Times New Roman" w:cs="Times New Roman"/>
+                <w:sz w:val="24"/>
+                <w:szCs w:val="24"/>
+              </w:rPr>
+            </w:pPr>
+          </w:p>
+        </w:tc>
+        <w:tc>
+          <w:tcPr>
+            <w:tcW w:w="0" w:type="auto"/>
+            <w:vAlign w:val="center"/>
+            <w:hideMark/>
+          </w:tcPr>
+          <w:p>
+            <w:pPr>
+              <w:spacing w:after="0" w:line="240" w:lineRule="auto"/>
+              <w:rPr>
+                <w:rFonts w:ascii="Times New Roman" w:eastAsia="Times New Roman" w:hAnsi="Times New Roman" w:cs="Times New Roman"/>
+                <w:sz w:val="24"/>
+                <w:szCs w:val="24"/>
+              </w:rPr>
+            </w:pPr>
+            <w:r>
+              <w:rPr>
+                <w:rFonts w:ascii="Times New Roman" w:eastAsia="Times New Roman" w:hAnsi="Times New Roman" w:cs="Times New Roman"/>
+                <w:sz w:val="24"/>
+                <w:szCs w:val="24"/>
+              </w:rPr>
+              <w:t>transportation</w:t>
+            </w:r>
+          </w:p>
+        </w:tc>
+        <w:tc>
+          <w:tcPr>
+            <w:tcW w:w="0" w:type="auto"/>
+            <w:vAlign w:val="center"/>
+            <w:hideMark/>
+          </w:tcPr>
+          <w:p>
+            <w:pPr>
+              <w:spacing w:after="0" w:line="240" w:lineRule="auto"/>
+              <w:jc w:val="right"/>
+              <w:rPr>
+                <w:rFonts w:ascii="Times New Roman" w:eastAsia="Times New Roman" w:hAnsi="Times New Roman" w:cs="Times New Roman"/>
+                <w:sz w:val="24"/>
+                <w:szCs w:val="24"/>
+              </w:rPr>
+            </w:pPr>
+            <w:r>
+              <w:rPr>
+                <w:rFonts w:ascii="Times New Roman" w:eastAsia="Times New Roman" w:hAnsi="Times New Roman" w:cs="Times New Roman"/>
+                <w:sz w:val="24"/>
+                <w:szCs w:val="24"/>
+              </w:rPr>
+              <w:t xml:space="preserve">300$ </w:t>
+            </w:r>
+          </w:p>
+        </w:tc>
+      </w:tr>
+      <w:tr>
+        <w:trPr>
+          <w:tblCellSpacing w:w="15" w:type="dxa"/>
+        </w:trPr>
+        <w:tc>
+          <w:tcPr>
+            <w:tcW w:w="0" w:type="auto"/>
+            <w:vAlign w:val="center"/>
+            <w:hideMark/>
+          </w:tcPr>
+          <w:p>
+            <w:pPr>
+              <w:spacing w:after="0" w:line="240" w:lineRule="auto"/>
+              <w:rPr>
+                <w:rFonts w:ascii="Times New Roman" w:eastAsia="Times New Roman" w:hAnsi="Times New Roman" w:cs="Times New Roman"/>
+                <w:sz w:val="24"/>
+                <w:szCs w:val="24"/>
+              </w:rPr>
+            </w:pPr>
+            <w:r>
+              <w:rPr>
+                <w:rFonts w:ascii="Times New Roman" w:eastAsia="Times New Roman" w:hAnsi="Times New Roman" w:cs="Times New Roman"/>
+                <w:sz w:val="24"/>
+                <w:szCs w:val="24"/>
+              </w:rPr>
+              <w:t>September</w:t>
+            </w:r>
+          </w:p>
+        </w:tc>
+        <w:tc>
+          <w:tcPr>
+            <w:tcW w:w="0" w:type="auto"/>
+            <w:vAlign w:val="center"/>
+            <w:hideMark/>
+          </w:tcPr>
+          <w:p>
+            <w:pPr>
+              <w:spacing w:after="0" w:line="240" w:lineRule="auto"/>
+              <w:rPr>
+                <w:rFonts w:ascii="Times New Roman" w:eastAsia="Times New Roman" w:hAnsi="Times New Roman" w:cs="Times New Roman"/>
+                <w:sz w:val="24"/>
+                <w:szCs w:val="24"/>
+              </w:rPr>
+            </w:pPr>
+          </w:p>
+        </w:tc>
+        <w:tc>
+          <w:tcPr>
+            <w:tcW w:w="0" w:type="auto"/>
+            <w:vAlign w:val="center"/>
+            <w:hideMark/>
+          </w:tcPr>
+          <w:p>
+            <w:pPr>
+              <w:spacing w:after="0" w:line="240" w:lineRule="auto"/>
+              <w:rPr>
+                <w:rFonts w:ascii="Times New Roman" w:eastAsia="Times New Roman" w:hAnsi="Times New Roman" w:cs="Times New Roman"/>
+                <w:sz w:val="24"/>
+                <w:szCs w:val="24"/>
+              </w:rPr>
+            </w:pPr>
+            <w:r>
+              <w:rPr>
+                <w:rFonts w:ascii="Times New Roman" w:eastAsia="Times New Roman" w:hAnsi="Times New Roman" w:cs="Times New Roman"/>
+                <w:sz w:val="24"/>
+                <w:szCs w:val="24"/>
+              </w:rPr>
+              <w:t>food</w:t>
+            </w:r>
+          </w:p>
+        </w:tc>
+        <w:tc>
+          <w:tcPr>
+            <w:tcW w:w="0" w:type="auto"/>
+            <w:vAlign w:val="center"/>
+            <w:hideMark/>
+          </w:tcPr>
+          <w:p>
+            <w:pPr>
+              <w:spacing w:after="0" w:line="240" w:lineRule="auto"/>
+              <w:jc w:val="right"/>
+              <w:rPr>
+                <w:rFonts w:ascii="Times New Roman" w:eastAsia="Times New Roman" w:hAnsi="Times New Roman" w:cs="Times New Roman"/>
+                <w:sz w:val="24"/>
+                <w:szCs w:val="24"/>
+              </w:rPr>
+            </w:pPr>
+            <w:r>
+              <w:rPr>
+                <w:rFonts w:ascii="Times New Roman" w:eastAsia="Times New Roman" w:hAnsi="Times New Roman" w:cs="Times New Roman"/>
+                <w:sz w:val="24"/>
+                <w:szCs w:val="24"/>
+              </w:rPr>
+              <w:t xml:space="preserve">567$ </w:t>
+            </w:r>
+          </w:p>
+        </w:tc>
+      </w:tr>
+      <w:tr>
+        <w:trPr>
+          <w:tblCellSpacing w:w="15" w:type="dxa"/>
+        </w:trPr>
+        <w:tc>
+          <w:tcPr>
+            <w:tcW w:w="0" w:type="auto"/>
+            <w:vAlign w:val="center"/>
+            <w:hideMark/>
+          </w:tcPr>
+          <w:p>
+            <w:pPr>
+              <w:spacing w:after="0" w:line="240" w:lineRule="auto"/>
+              <w:rPr>
+                <w:rFonts w:ascii="Times New Roman" w:eastAsia="Times New Roman" w:hAnsi="Times New Roman" w:cs="Times New Roman"/>
+                <w:sz w:val="24"/>
+                <w:szCs w:val="24"/>
+              </w:rPr>
+            </w:pPr>
+            <w:r>
+              <w:rPr>
+                <w:rFonts w:ascii="Times New Roman" w:eastAsia="Times New Roman" w:hAnsi="Times New Roman" w:cs="Times New Roman"/>
+                <w:sz w:val="24"/>
+                <w:szCs w:val="24"/>
+              </w:rPr>
+              <w:t>September</w:t>
+            </w:r>
+          </w:p>
+        </w:tc>
+        <w:tc>
+          <w:tcPr>
+            <w:tcW w:w="0" w:type="auto"/>
+            <w:vAlign w:val="center"/>
+            <w:hideMark/>
+          </w:tcPr>
+          <w:p>
+            <w:pPr>
+              <w:spacing w:after="0" w:line="240" w:lineRule="auto"/>
+              <w:rPr>
+                <w:rFonts w:ascii="Times New Roman" w:eastAsia="Times New Roman" w:hAnsi="Times New Roman" w:cs="Times New Roman"/>
+                <w:sz w:val="24"/>
+                <w:szCs w:val="24"/>
+              </w:rPr>
+            </w:pPr>
+          </w:p>
+        </w:tc>
+        <w:tc>
+          <w:tcPr>
+            <w:tcW w:w="0" w:type="auto"/>
+            <w:vAlign w:val="center"/>
+            <w:hideMark/>
+          </w:tcPr>
+          <w:p>
+            <w:pPr>
+              <w:spacing w:after="0" w:line="240" w:lineRule="auto"/>
+              <w:rPr>
+                <w:rFonts w:ascii="Times New Roman" w:eastAsia="Times New Roman" w:hAnsi="Times New Roman" w:cs="Times New Roman"/>
+                <w:sz w:val="24"/>
+                <w:szCs w:val="24"/>
+              </w:rPr>
+            </w:pPr>
+            <w:r>
+              <w:rPr>
+                <w:rFonts w:ascii="Times New Roman" w:eastAsia="Times New Roman" w:hAnsi="Times New Roman" w:cs="Times New Roman"/>
+                <w:sz w:val="24"/>
+                <w:szCs w:val="24"/>
+              </w:rPr>
+              <w:t xml:space="preserve">transportation </w:t>
+            </w:r>
+          </w:p>
+        </w:tc>
+        <w:tc>
+          <w:tcPr>
+            <w:tcW w:w="0" w:type="auto"/>
+            <w:vAlign w:val="center"/>
+            <w:hideMark/>
+          </w:tcPr>
+          <w:p>
+            <w:pPr>
+              <w:spacing w:after="0" w:line="240" w:lineRule="auto"/>
+              <w:jc w:val="right"/>
+              <w:rPr>
+                <w:rFonts w:ascii="Times New Roman" w:eastAsia="Times New Roman" w:hAnsi="Times New Roman" w:cs="Times New Roman"/>
+                <w:sz w:val="24"/>
+                <w:szCs w:val="24"/>
+              </w:rPr>
+            </w:pPr>
+            <w:r>
+              <w:rPr>
+                <w:rFonts w:ascii="Times New Roman" w:eastAsia="Times New Roman" w:hAnsi="Times New Roman" w:cs="Times New Roman"/>
+                <w:sz w:val="24"/>
+                <w:szCs w:val="24"/>
+              </w:rPr>
+              <w:t xml:space="preserve">154$ </w:t>
+            </w:r>
+          </w:p>
+        </w:tc>
+      </w:tr>
+      <w:tr>
+        <w:trPr>
+          <w:tblCellSpacing w:w="15" w:type="dxa"/>
+        </w:trPr>
+        <w:tc>
+          <w:tcPr>
+            <w:tcW w:w="0" w:type="auto"/>
+            <w:vAlign w:val="center"/>
+            <w:hideMark/>
+          </w:tcPr>
+          <w:p>
+            <w:pPr>
+              <w:spacing w:after="0" w:line="240" w:lineRule="auto"/>
+              <w:rPr>
+                <w:rFonts w:ascii="Times New Roman" w:eastAsia="Times New Roman" w:hAnsi="Times New Roman" w:cs="Times New Roman"/>
+                <w:sz w:val="24"/>
+                <w:szCs w:val="24"/>
+              </w:rPr>
+            </w:pPr>
+            <w:r>
+              <w:rPr>
+                <w:rFonts w:ascii="Times New Roman" w:eastAsia="Times New Roman" w:hAnsi="Times New Roman" w:cs="Times New Roman"/>
+                <w:sz w:val="24"/>
+                <w:szCs w:val="24"/>
+              </w:rPr>
+              <w:t>September</w:t>
+            </w:r>
+          </w:p>
+        </w:tc>
+        <w:tc>
+          <w:tcPr>
+            <w:tcW w:w="0" w:type="auto"/>
+            <w:vAlign w:val="center"/>
+            <w:hideMark/>
+          </w:tcPr>
+          <w:p>
+            <w:pPr>
+              <w:spacing w:after="0" w:line="240" w:lineRule="auto"/>
+              <w:rPr>
+                <w:rFonts w:ascii="Times New Roman" w:eastAsia="Times New Roman" w:hAnsi="Times New Roman" w:cs="Times New Roman"/>
+                <w:sz w:val="24"/>
+                <w:szCs w:val="24"/>
+              </w:rPr>
+            </w:pPr>
+          </w:p>
+        </w:tc>
+        <w:tc>
+          <w:tcPr>
+            <w:tcW w:w="0" w:type="auto"/>
+            <w:vAlign w:val="center"/>
+            <w:hideMark/>
+          </w:tcPr>
+          <w:p>
+            <w:pPr>
+              <w:spacing w:after="0" w:line="240" w:lineRule="auto"/>
+              <w:rPr>
+                <w:rFonts w:ascii="Times New Roman" w:eastAsia="Times New Roman" w:hAnsi="Times New Roman" w:cs="Times New Roman"/>
+                <w:sz w:val="24"/>
+                <w:szCs w:val="24"/>
+              </w:rPr>
+            </w:pPr>
+            <w:r>
+              <w:rPr>
+                <w:rFonts w:ascii="Times New Roman" w:eastAsia="Times New Roman" w:hAnsi="Times New Roman" w:cs="Times New Roman"/>
+                <w:sz w:val="24"/>
+                <w:szCs w:val="24"/>
+              </w:rPr>
+              <w:t xml:space="preserve">dinner </w:t>
+            </w:r>
+          </w:p>
+        </w:tc>
+        <w:tc>
+          <w:tcPr>
+            <w:tcW w:w="0" w:type="auto"/>
+            <w:vAlign w:val="center"/>
+            <w:hideMark/>
+          </w:tcPr>
+          <w:p>
+            <w:pPr>
+              <w:spacing w:after="0" w:line="240" w:lineRule="auto"/>
+              <w:jc w:val="right"/>
+              <w:rPr>
+                <w:rFonts w:ascii="Times New Roman" w:eastAsia="Times New Roman" w:hAnsi="Times New Roman" w:cs="Times New Roman"/>
+                <w:sz w:val="24"/>
+                <w:szCs w:val="24"/>
+              </w:rPr>
+            </w:pPr>
+            <w:r>
+              <w:rPr>
+                <w:rFonts w:ascii="Times New Roman" w:eastAsia="Times New Roman" w:hAnsi="Times New Roman" w:cs="Times New Roman"/>
+                <w:sz w:val="24"/>
+                <w:szCs w:val="24"/>
+              </w:rPr>
+              <w:t xml:space="preserve">200$ </w:t>
+            </w:r>
+          </w:p>
+        </w:tc>
+      </w:tr>
+    </w:tbl>
+    <w:p/>
+    <w:p>
+      <w:r>
+        <w:t xml:space="preserve">If we declare the first column as a group column then report-engine will make sure to display totals, averages (or whatever you’ve set ) at each change in the values of the first column: </w:t>
+      </w:r>
+    </w:p>
+    <w:tbl>
+      <w:tblPr>
+        <w:tblW w:w="0" w:type="auto"/>
+        <w:tblCellSpacing w:w="15" w:type="dxa"/>
+        <w:tblCellMar>
+          <w:top w:w="15" w:type="dxa"/>
+          <w:left w:w="15" w:type="dxa"/>
+          <w:bottom w:w="15" w:type="dxa"/>
+          <w:right w:w="15" w:type="dxa"/>
+        </w:tblCellMar>
+        <w:tblLook w:val="04A0"/>
+      </w:tblPr>
+      <w:tblGrid>
+        <w:gridCol w:w="1789"/>
+        <w:gridCol w:w="66"/>
+        <w:gridCol w:w="1394"/>
+        <w:gridCol w:w="555"/>
+      </w:tblGrid>
+      <w:tr>
+        <w:trPr>
+          <w:tblCellSpacing w:w="15" w:type="dxa"/>
+        </w:trPr>
+        <w:tc>
+          <w:tcPr>
+            <w:tcW w:w="0" w:type="auto"/>
+            <w:vAlign w:val="center"/>
+            <w:hideMark/>
+          </w:tcPr>
+          <w:p>
+            <w:pPr>
+              <w:spacing w:after="0" w:line="240" w:lineRule="auto"/>
+              <w:rPr>
+                <w:rFonts w:ascii="Times New Roman" w:eastAsia="Times New Roman" w:hAnsi="Times New Roman" w:cs="Times New Roman"/>
+                <w:sz w:val="24"/>
+                <w:szCs w:val="24"/>
+              </w:rPr>
+            </w:pPr>
+            <w:r>
+              <w:rPr>
+                <w:rFonts w:ascii="Times New Roman" w:eastAsia="Times New Roman" w:hAnsi="Times New Roman" w:cs="Times New Roman"/>
+                <w:sz w:val="24"/>
+                <w:szCs w:val="24"/>
+              </w:rPr>
+              <w:t>August</w:t>
+            </w:r>
+          </w:p>
+        </w:tc>
+        <w:tc>
+          <w:tcPr>
+            <w:tcW w:w="0" w:type="auto"/>
+            <w:vAlign w:val="center"/>
+            <w:hideMark/>
+          </w:tcPr>
+          <w:p>
+            <w:pPr>
+              <w:spacing w:after="0" w:line="240" w:lineRule="auto"/>
+              <w:rPr>
+                <w:rFonts w:ascii="Times New Roman" w:eastAsia="Times New Roman" w:hAnsi="Times New Roman" w:cs="Times New Roman"/>
+                <w:sz w:val="24"/>
+                <w:szCs w:val="24"/>
+              </w:rPr>
+            </w:pPr>
+          </w:p>
+        </w:tc>
+        <w:tc>
+          <w:tcPr>
+            <w:tcW w:w="0" w:type="auto"/>
+            <w:vAlign w:val="center"/>
+            <w:hideMark/>
+          </w:tcPr>
+          <w:p>
+            <w:pPr>
+              <w:spacing w:after="0" w:line="240" w:lineRule="auto"/>
+              <w:rPr>
+                <w:rFonts w:ascii="Times New Roman" w:eastAsia="Times New Roman" w:hAnsi="Times New Roman" w:cs="Times New Roman"/>
+                <w:sz w:val="24"/>
+                <w:szCs w:val="24"/>
+              </w:rPr>
+            </w:pPr>
+            <w:r>
+              <w:rPr>
+                <w:rFonts w:ascii="Times New Roman" w:eastAsia="Times New Roman" w:hAnsi="Times New Roman" w:cs="Times New Roman"/>
+                <w:sz w:val="24"/>
+                <w:szCs w:val="24"/>
+              </w:rPr>
+              <w:t>food</w:t>
+            </w:r>
+            <w:r>
+              <w:rPr>
+                <w:rFonts w:ascii="Times New Roman" w:eastAsia="Times New Roman" w:hAnsi="Times New Roman" w:cs="Times New Roman"/>
+                <w:sz w:val="24"/>
+                <w:szCs w:val="24"/>
+              </w:rPr>
+              <w:t xml:space="preserve"> </w:t>
+            </w:r>
+          </w:p>
+        </w:tc>
+        <w:tc>
+          <w:tcPr>
+            <w:tcW w:w="0" w:type="auto"/>
+            <w:vAlign w:val="center"/>
+            <w:hideMark/>
+          </w:tcPr>
+          <w:p>
+            <w:pPr>
+              <w:spacing w:after="0" w:line="240" w:lineRule="auto"/>
+              <w:jc w:val="right"/>
+              <w:rPr>
+                <w:rFonts w:ascii="Times New Roman" w:eastAsia="Times New Roman" w:hAnsi="Times New Roman" w:cs="Times New Roman"/>
+                <w:sz w:val="24"/>
+                <w:szCs w:val="24"/>
+              </w:rPr>
+            </w:pPr>
+            <w:r>
+              <w:rPr>
+                <w:rFonts w:ascii="Times New Roman" w:eastAsia="Times New Roman" w:hAnsi="Times New Roman" w:cs="Times New Roman"/>
+                <w:sz w:val="24"/>
+                <w:szCs w:val="24"/>
+              </w:rPr>
+              <w:t>5</w:t>
+            </w:r>
+            <w:r>
+              <w:rPr>
+                <w:rFonts w:ascii="Times New Roman" w:eastAsia="Times New Roman" w:hAnsi="Times New Roman" w:cs="Times New Roman"/>
+                <w:sz w:val="24"/>
+                <w:szCs w:val="24"/>
+              </w:rPr>
+              <w:t xml:space="preserve">00$ </w:t>
+            </w:r>
+          </w:p>
+        </w:tc>
+      </w:tr>
+      <w:tr>
+        <w:trPr>
+          <w:tblCellSpacing w:w="15" w:type="dxa"/>
+        </w:trPr>
+        <w:tc>
+          <w:tcPr>
+            <w:tcW w:w="0" w:type="auto"/>
+            <w:vAlign w:val="center"/>
+            <w:hideMark/>
+          </w:tcPr>
+          <w:p>
+            <w:pPr>
+              <w:spacing w:after="0" w:line="240" w:lineRule="auto"/>
+              <w:rPr>
+                <w:rFonts w:ascii="Times New Roman" w:eastAsia="Times New Roman" w:hAnsi="Times New Roman" w:cs="Times New Roman"/>
+                <w:sz w:val="24"/>
+                <w:szCs w:val="24"/>
+              </w:rPr>
+            </w:pPr>
+            <w:r>
+              <w:rPr>
+                <w:rFonts w:ascii="Times New Roman" w:eastAsia="Times New Roman" w:hAnsi="Times New Roman" w:cs="Times New Roman"/>
+                <w:sz w:val="24"/>
+                <w:szCs w:val="24"/>
+              </w:rPr>
+              <w:t>August</w:t>
+            </w:r>
+          </w:p>
+        </w:tc>
+        <w:tc>
+          <w:tcPr>
+            <w:tcW w:w="0" w:type="auto"/>
+            <w:vAlign w:val="center"/>
+            <w:hideMark/>
+          </w:tcPr>
+          <w:p>
+            <w:pPr>
+              <w:spacing w:after="0" w:line="240" w:lineRule="auto"/>
+              <w:rPr>
+                <w:rFonts w:ascii="Times New Roman" w:eastAsia="Times New Roman" w:hAnsi="Times New Roman" w:cs="Times New Roman"/>
+                <w:sz w:val="24"/>
+                <w:szCs w:val="24"/>
+              </w:rPr>
+            </w:pPr>
+          </w:p>
+        </w:tc>
+        <w:tc>
+          <w:tcPr>
+            <w:tcW w:w="0" w:type="auto"/>
+            <w:vAlign w:val="center"/>
+            <w:hideMark/>
+          </w:tcPr>
+          <w:p>
+            <w:pPr>
+              <w:spacing w:after="0" w:line="240" w:lineRule="auto"/>
+              <w:rPr>
+                <w:rFonts w:ascii="Times New Roman" w:eastAsia="Times New Roman" w:hAnsi="Times New Roman" w:cs="Times New Roman"/>
+                <w:sz w:val="24"/>
+                <w:szCs w:val="24"/>
+              </w:rPr>
+            </w:pPr>
+            <w:r>
+              <w:rPr>
+                <w:rFonts w:ascii="Times New Roman" w:eastAsia="Times New Roman" w:hAnsi="Times New Roman" w:cs="Times New Roman"/>
+                <w:sz w:val="24"/>
+                <w:szCs w:val="24"/>
+              </w:rPr>
+              <w:t>transportation</w:t>
+            </w:r>
+          </w:p>
+        </w:tc>
+        <w:tc>
+          <w:tcPr>
+            <w:tcW w:w="0" w:type="auto"/>
+            <w:vAlign w:val="center"/>
+            <w:hideMark/>
+          </w:tcPr>
+          <w:p>
+            <w:pPr>
+              <w:spacing w:after="0" w:line="240" w:lineRule="auto"/>
+              <w:jc w:val="right"/>
+              <w:rPr>
+                <w:rFonts w:ascii="Times New Roman" w:eastAsia="Times New Roman" w:hAnsi="Times New Roman" w:cs="Times New Roman"/>
+                <w:sz w:val="24"/>
+                <w:szCs w:val="24"/>
+              </w:rPr>
+            </w:pPr>
+            <w:r>
+              <w:rPr>
+                <w:rFonts w:ascii="Times New Roman" w:eastAsia="Times New Roman" w:hAnsi="Times New Roman" w:cs="Times New Roman"/>
+                <w:sz w:val="24"/>
+                <w:szCs w:val="24"/>
+              </w:rPr>
+              <w:t xml:space="preserve">300$ </w:t>
+            </w:r>
+          </w:p>
+        </w:tc>
+      </w:tr>
+      <w:tr>
+        <w:trPr>
+          <w:tblCellSpacing w:w="15" w:type="dxa"/>
+        </w:trPr>
+        <w:tc>
+          <w:tcPr>
+            <w:tcW w:w="0" w:type="auto"/>
+            <w:vAlign w:val="center"/>
+            <w:hideMark/>
+          </w:tcPr>
+          <w:p>
+            <w:pPr>
+              <w:spacing w:after="0" w:line="240" w:lineRule="auto"/>
+              <w:rPr>
+                <w:rFonts w:ascii="Times New Roman" w:eastAsia="Times New Roman" w:hAnsi="Times New Roman" w:cs="Times New Roman"/>
+                <w:b/>
+                <w:color w:val="943634" w:themeColor="accent2" w:themeShade="BF"/>
+                <w:sz w:val="24"/>
+                <w:szCs w:val="24"/>
+                <w:highlight w:val="darkGray"/>
+              </w:rPr>
+            </w:pPr>
+            <w:r>
+              <w:rPr>
+                <w:rFonts w:ascii="Times New Roman" w:eastAsia="Times New Roman" w:hAnsi="Times New Roman" w:cs="Times New Roman"/>
+                <w:b/>
+                <w:color w:val="943634" w:themeColor="accent2" w:themeShade="BF"/>
+                <w:sz w:val="24"/>
+                <w:szCs w:val="24"/>
+                <w:highlight w:val="darkGray"/>
+              </w:rPr>
+              <w:t>Total August</w:t>
+            </w:r>
+          </w:p>
+        </w:tc>
+        <w:tc>
+          <w:tcPr>
+            <w:tcW w:w="0" w:type="auto"/>
+            <w:vAlign w:val="center"/>
+            <w:hideMark/>
+          </w:tcPr>
+          <w:p>
+            <w:pPr>
+              <w:spacing w:after="0" w:line="240" w:lineRule="auto"/>
+              <w:rPr>
+                <w:rFonts w:ascii="Times New Roman" w:eastAsia="Times New Roman" w:hAnsi="Times New Roman" w:cs="Times New Roman"/>
+                <w:b/>
+                <w:color w:val="943634" w:themeColor="accent2" w:themeShade="BF"/>
+                <w:sz w:val="24"/>
+                <w:szCs w:val="24"/>
+                <w:highlight w:val="darkGray"/>
+              </w:rPr>
+            </w:pPr>
+          </w:p>
+        </w:tc>
+        <w:tc>
+          <w:tcPr>
+            <w:tcW w:w="0" w:type="auto"/>
+            <w:vAlign w:val="center"/>
+            <w:hideMark/>
+          </w:tcPr>
+          <w:p>
+            <w:pPr>
+              <w:spacing w:after="0" w:line="240" w:lineRule="auto"/>
+              <w:rPr>
+                <w:rFonts w:ascii="Times New Roman" w:eastAsia="Times New Roman" w:hAnsi="Times New Roman" w:cs="Times New Roman"/>
+                <w:b/>
+                <w:color w:val="943634" w:themeColor="accent2" w:themeShade="BF"/>
+                <w:sz w:val="24"/>
+                <w:szCs w:val="24"/>
+                <w:highlight w:val="darkGray"/>
+              </w:rPr>
+            </w:pPr>
+          </w:p>
+        </w:tc>
+        <w:tc>
+          <w:tcPr>
+            <w:tcW w:w="0" w:type="auto"/>
+            <w:vAlign w:val="center"/>
+            <w:hideMark/>
+          </w:tcPr>
+          <w:p>
+            <w:pPr>
+              <w:spacing w:after="0" w:line="240" w:lineRule="auto"/>
+              <w:jc w:val="right"/>
+              <w:rPr>
+                <w:rFonts w:ascii="Times New Roman" w:eastAsia="Times New Roman" w:hAnsi="Times New Roman" w:cs="Times New Roman"/>
+                <w:b/>
+                <w:color w:val="943634" w:themeColor="accent2" w:themeShade="BF"/>
+                <w:sz w:val="24"/>
+                <w:szCs w:val="24"/>
+                <w:highlight w:val="darkGray"/>
+              </w:rPr>
+            </w:pPr>
+            <w:r>
+              <w:rPr>
+                <w:rFonts w:ascii="Times New Roman" w:eastAsia="Times New Roman" w:hAnsi="Times New Roman" w:cs="Times New Roman"/>
+                <w:b/>
+                <w:color w:val="943634" w:themeColor="accent2" w:themeShade="BF"/>
+                <w:sz w:val="24"/>
+                <w:szCs w:val="24"/>
+                <w:highlight w:val="darkGray"/>
+              </w:rPr>
+              <w:t>800$</w:t>
+            </w:r>
+          </w:p>
+        </w:tc>
+      </w:tr>
+      <w:tr>
+        <w:trPr>
+          <w:tblCellSpacing w:w="15" w:type="dxa"/>
+        </w:trPr>
+        <w:tc>
+          <w:tcPr>
+            <w:tcW w:w="0" w:type="auto"/>
+            <w:vAlign w:val="center"/>
+            <w:hideMark/>
+          </w:tcPr>
+          <w:p>
+            <w:pPr>
+              <w:spacing w:after="0" w:line="240" w:lineRule="auto"/>
+              <w:rPr>
+                <w:rFonts w:ascii="Times New Roman" w:eastAsia="Times New Roman" w:hAnsi="Times New Roman" w:cs="Times New Roman"/>
+                <w:sz w:val="24"/>
+                <w:szCs w:val="24"/>
+              </w:rPr>
+            </w:pPr>
+            <w:r>
+              <w:rPr>
+                <w:rFonts w:ascii="Times New Roman" w:eastAsia="Times New Roman" w:hAnsi="Times New Roman" w:cs="Times New Roman"/>
+                <w:sz w:val="24"/>
+                <w:szCs w:val="24"/>
+              </w:rPr>
+              <w:t>September</w:t>
+            </w:r>
+          </w:p>
+        </w:tc>
+        <w:tc>
+          <w:tcPr>
+            <w:tcW w:w="0" w:type="auto"/>
+            <w:vAlign w:val="center"/>
+            <w:hideMark/>
+          </w:tcPr>
+          <w:p>
+            <w:pPr>
+              <w:spacing w:after="0" w:line="240" w:lineRule="auto"/>
+              <w:rPr>
+                <w:rFonts w:ascii="Times New Roman" w:eastAsia="Times New Roman" w:hAnsi="Times New Roman" w:cs="Times New Roman"/>
+                <w:sz w:val="24"/>
+                <w:szCs w:val="24"/>
+              </w:rPr>
+            </w:pPr>
+          </w:p>
+        </w:tc>
+        <w:tc>
+          <w:tcPr>
+            <w:tcW w:w="0" w:type="auto"/>
+            <w:vAlign w:val="center"/>
+            <w:hideMark/>
+          </w:tcPr>
+          <w:p>
+            <w:pPr>
+              <w:spacing w:after="0" w:line="240" w:lineRule="auto"/>
+              <w:rPr>
+                <w:rFonts w:ascii="Times New Roman" w:eastAsia="Times New Roman" w:hAnsi="Times New Roman" w:cs="Times New Roman"/>
+                <w:sz w:val="24"/>
+                <w:szCs w:val="24"/>
+              </w:rPr>
+            </w:pPr>
+            <w:r>
+              <w:rPr>
+                <w:rFonts w:ascii="Times New Roman" w:eastAsia="Times New Roman" w:hAnsi="Times New Roman" w:cs="Times New Roman"/>
+                <w:sz w:val="24"/>
+                <w:szCs w:val="24"/>
+              </w:rPr>
+              <w:t>food</w:t>
+            </w:r>
+          </w:p>
+        </w:tc>
+        <w:tc>
+          <w:tcPr>
+            <w:tcW w:w="0" w:type="auto"/>
+            <w:vAlign w:val="center"/>
+            <w:hideMark/>
+          </w:tcPr>
+          <w:p>
+            <w:pPr>
+              <w:spacing w:after="0" w:line="240" w:lineRule="auto"/>
+              <w:jc w:val="right"/>
+              <w:rPr>
+                <w:rFonts w:ascii="Times New Roman" w:eastAsia="Times New Roman" w:hAnsi="Times New Roman" w:cs="Times New Roman"/>
+                <w:sz w:val="24"/>
+                <w:szCs w:val="24"/>
+              </w:rPr>
+            </w:pPr>
+            <w:r>
+              <w:rPr>
+                <w:rFonts w:ascii="Times New Roman" w:eastAsia="Times New Roman" w:hAnsi="Times New Roman" w:cs="Times New Roman"/>
+                <w:sz w:val="24"/>
+                <w:szCs w:val="24"/>
+              </w:rPr>
+              <w:t xml:space="preserve">567$ </w:t>
+            </w:r>
+          </w:p>
+        </w:tc>
+      </w:tr>
+      <w:tr>
+        <w:trPr>
+          <w:tblCellSpacing w:w="15" w:type="dxa"/>
+        </w:trPr>
+        <w:tc>
+          <w:tcPr>
+            <w:tcW w:w="0" w:type="auto"/>
+            <w:vAlign w:val="center"/>
+            <w:hideMark/>
+          </w:tcPr>
+          <w:p>
+            <w:pPr>
+              <w:spacing w:after="0" w:line="240" w:lineRule="auto"/>
+              <w:rPr>
+                <w:rFonts w:ascii="Times New Roman" w:eastAsia="Times New Roman" w:hAnsi="Times New Roman" w:cs="Times New Roman"/>
+                <w:sz w:val="24"/>
+                <w:szCs w:val="24"/>
+              </w:rPr>
+            </w:pPr>
+            <w:r>
+              <w:rPr>
+                <w:rFonts w:ascii="Times New Roman" w:eastAsia="Times New Roman" w:hAnsi="Times New Roman" w:cs="Times New Roman"/>
+                <w:sz w:val="24"/>
+                <w:szCs w:val="24"/>
+              </w:rPr>
+              <w:t>September</w:t>
+            </w:r>
+          </w:p>
+        </w:tc>
+        <w:tc>
+          <w:tcPr>
+            <w:tcW w:w="0" w:type="auto"/>
+            <w:vAlign w:val="center"/>
+            <w:hideMark/>
+          </w:tcPr>
+          <w:p>
+            <w:pPr>
+              <w:spacing w:after="0" w:line="240" w:lineRule="auto"/>
+              <w:rPr>
+                <w:rFonts w:ascii="Times New Roman" w:eastAsia="Times New Roman" w:hAnsi="Times New Roman" w:cs="Times New Roman"/>
+                <w:sz w:val="24"/>
+                <w:szCs w:val="24"/>
+              </w:rPr>
+            </w:pPr>
+          </w:p>
+        </w:tc>
+        <w:tc>
+          <w:tcPr>
+            <w:tcW w:w="0" w:type="auto"/>
+            <w:vAlign w:val="center"/>
+            <w:hideMark/>
+          </w:tcPr>
+          <w:p>
+            <w:pPr>
+              <w:spacing w:after="0" w:line="240" w:lineRule="auto"/>
+              <w:rPr>
+                <w:rFonts w:ascii="Times New Roman" w:eastAsia="Times New Roman" w:hAnsi="Times New Roman" w:cs="Times New Roman"/>
+                <w:sz w:val="24"/>
+                <w:szCs w:val="24"/>
+              </w:rPr>
+            </w:pPr>
+            <w:r>
+              <w:rPr>
+                <w:rFonts w:ascii="Times New Roman" w:eastAsia="Times New Roman" w:hAnsi="Times New Roman" w:cs="Times New Roman"/>
+                <w:sz w:val="24"/>
+                <w:szCs w:val="24"/>
+              </w:rPr>
+              <w:t xml:space="preserve">transportation </w:t>
+            </w:r>
+          </w:p>
+        </w:tc>
+        <w:tc>
+          <w:tcPr>
+            <w:tcW w:w="0" w:type="auto"/>
+            <w:vAlign w:val="center"/>
+            <w:hideMark/>
+          </w:tcPr>
+          <w:p>
+            <w:pPr>
+              <w:spacing w:after="0" w:line="240" w:lineRule="auto"/>
+              <w:jc w:val="right"/>
+              <w:rPr>
+                <w:rFonts w:ascii="Times New Roman" w:eastAsia="Times New Roman" w:hAnsi="Times New Roman" w:cs="Times New Roman"/>
+                <w:sz w:val="24"/>
+                <w:szCs w:val="24"/>
+              </w:rPr>
+            </w:pPr>
+            <w:r>
+              <w:rPr>
+                <w:rFonts w:ascii="Times New Roman" w:eastAsia="Times New Roman" w:hAnsi="Times New Roman" w:cs="Times New Roman"/>
+                <w:sz w:val="24"/>
+                <w:szCs w:val="24"/>
+              </w:rPr>
+              <w:t xml:space="preserve">154$ </w:t>
+            </w:r>
+          </w:p>
+        </w:tc>
+      </w:tr>
+      <w:tr>
+        <w:trPr>
+          <w:tblCellSpacing w:w="15" w:type="dxa"/>
+        </w:trPr>
+        <w:tc>
+          <w:tcPr>
+            <w:tcW w:w="0" w:type="auto"/>
+            <w:vAlign w:val="center"/>
+            <w:hideMark/>
+          </w:tcPr>
+          <w:p>
+            <w:pPr>
+              <w:spacing w:after="0" w:line="240" w:lineRule="auto"/>
+              <w:rPr>
+                <w:rFonts w:ascii="Times New Roman" w:eastAsia="Times New Roman" w:hAnsi="Times New Roman" w:cs="Times New Roman"/>
+                <w:sz w:val="24"/>
+                <w:szCs w:val="24"/>
+              </w:rPr>
+            </w:pPr>
+            <w:r>
+              <w:rPr>
+                <w:rFonts w:ascii="Times New Roman" w:eastAsia="Times New Roman" w:hAnsi="Times New Roman" w:cs="Times New Roman"/>
+                <w:sz w:val="24"/>
+                <w:szCs w:val="24"/>
+              </w:rPr>
+              <w:t>September</w:t>
+            </w:r>
+          </w:p>
+        </w:tc>
+        <w:tc>
+          <w:tcPr>
+            <w:tcW w:w="0" w:type="auto"/>
+            <w:vAlign w:val="center"/>
+            <w:hideMark/>
+          </w:tcPr>
+          <w:p>
+            <w:pPr>
+              <w:spacing w:after="0" w:line="240" w:lineRule="auto"/>
+              <w:rPr>
+                <w:rFonts w:ascii="Times New Roman" w:eastAsia="Times New Roman" w:hAnsi="Times New Roman" w:cs="Times New Roman"/>
+                <w:sz w:val="24"/>
+                <w:szCs w:val="24"/>
+              </w:rPr>
+            </w:pPr>
+          </w:p>
+        </w:tc>
+        <w:tc>
+          <w:tcPr>
+            <w:tcW w:w="0" w:type="auto"/>
+            <w:vAlign w:val="center"/>
+            <w:hideMark/>
+          </w:tcPr>
+          <w:p>
+            <w:pPr>
+              <w:spacing w:after="0" w:line="240" w:lineRule="auto"/>
+              <w:rPr>
+                <w:rFonts w:ascii="Times New Roman" w:eastAsia="Times New Roman" w:hAnsi="Times New Roman" w:cs="Times New Roman"/>
+                <w:sz w:val="24"/>
+                <w:szCs w:val="24"/>
+              </w:rPr>
+            </w:pPr>
+            <w:r>
+              <w:rPr>
+                <w:rFonts w:ascii="Times New Roman" w:eastAsia="Times New Roman" w:hAnsi="Times New Roman" w:cs="Times New Roman"/>
+                <w:sz w:val="24"/>
+                <w:szCs w:val="24"/>
+              </w:rPr>
+              <w:t xml:space="preserve">dinner </w:t>
+            </w:r>
+          </w:p>
+        </w:tc>
+        <w:tc>
+          <w:tcPr>
+            <w:tcW w:w="0" w:type="auto"/>
+            <w:vAlign w:val="center"/>
+            <w:hideMark/>
+          </w:tcPr>
+          <w:p>
+            <w:pPr>
+              <w:spacing w:after="0" w:line="240" w:lineRule="auto"/>
+              <w:jc w:val="right"/>
+              <w:rPr>
+                <w:rFonts w:ascii="Times New Roman" w:eastAsia="Times New Roman" w:hAnsi="Times New Roman" w:cs="Times New Roman"/>
+                <w:sz w:val="24"/>
+                <w:szCs w:val="24"/>
+              </w:rPr>
+            </w:pPr>
+            <w:r>
+              <w:rPr>
+                <w:rFonts w:ascii="Times New Roman" w:eastAsia="Times New Roman" w:hAnsi="Times New Roman" w:cs="Times New Roman"/>
+                <w:sz w:val="24"/>
+                <w:szCs w:val="24"/>
+              </w:rPr>
+              <w:t xml:space="preserve">200$ </w:t>
+            </w:r>
+          </w:p>
+        </w:tc>
+      </w:tr>
+      <w:tr>
+        <w:trPr>
+          <w:tblCellSpacing w:w="15" w:type="dxa"/>
+        </w:trPr>
+        <w:tc>
+          <w:tcPr>
+            <w:tcW w:w="0" w:type="auto"/>
+            <w:vAlign w:val="center"/>
+            <w:hideMark/>
+          </w:tcPr>
+          <w:p>
+            <w:pPr>
+              <w:spacing w:after="0" w:line="240" w:lineRule="auto"/>
+              <w:rPr>
+                <w:rFonts w:ascii="Times New Roman" w:eastAsia="Times New Roman" w:hAnsi="Times New Roman" w:cs="Times New Roman"/>
+                <w:b/>
+                <w:color w:val="943634" w:themeColor="accent2" w:themeShade="BF"/>
+                <w:sz w:val="24"/>
+                <w:szCs w:val="24"/>
+                <w:highlight w:val="darkGray"/>
+              </w:rPr>
+            </w:pPr>
+            <w:r>
+              <w:rPr>
+                <w:rFonts w:ascii="Times New Roman" w:eastAsia="Times New Roman" w:hAnsi="Times New Roman" w:cs="Times New Roman"/>
+                <w:b/>
+                <w:color w:val="943634" w:themeColor="accent2" w:themeShade="BF"/>
+                <w:sz w:val="24"/>
+                <w:szCs w:val="24"/>
+                <w:highlight w:val="darkGray"/>
+              </w:rPr>
+              <w:t>Total September</w:t>
+            </w:r>
+          </w:p>
+        </w:tc>
+        <w:tc>
+          <w:tcPr>
+            <w:tcW w:w="0" w:type="auto"/>
+            <w:vAlign w:val="center"/>
+            <w:hideMark/>
+          </w:tcPr>
+          <w:p>
+            <w:pPr>
+              <w:spacing w:after="0" w:line="240" w:lineRule="auto"/>
+              <w:rPr>
+                <w:rFonts w:ascii="Times New Roman" w:eastAsia="Times New Roman" w:hAnsi="Times New Roman" w:cs="Times New Roman"/>
+                <w:b/>
+                <w:color w:val="943634" w:themeColor="accent2" w:themeShade="BF"/>
+                <w:sz w:val="24"/>
+                <w:szCs w:val="24"/>
+                <w:highlight w:val="darkGray"/>
+              </w:rPr>
+            </w:pPr>
+          </w:p>
+        </w:tc>
+        <w:tc>
+          <w:tcPr>
+            <w:tcW w:w="0" w:type="auto"/>
+            <w:vAlign w:val="center"/>
+            <w:hideMark/>
+          </w:tcPr>
+          <w:p>
+            <w:pPr>
+              <w:spacing w:after="0" w:line="240" w:lineRule="auto"/>
+              <w:rPr>
+                <w:rFonts w:ascii="Times New Roman" w:eastAsia="Times New Roman" w:hAnsi="Times New Roman" w:cs="Times New Roman"/>
+                <w:b/>
+                <w:color w:val="943634" w:themeColor="accent2" w:themeShade="BF"/>
+                <w:sz w:val="24"/>
+                <w:szCs w:val="24"/>
+                <w:highlight w:val="darkGray"/>
+              </w:rPr>
+            </w:pPr>
+          </w:p>
+        </w:tc>
+        <w:tc>
+          <w:tcPr>
+            <w:tcW w:w="0" w:type="auto"/>
+            <w:vAlign w:val="center"/>
+            <w:hideMark/>
+          </w:tcPr>
+          <w:p>
+            <w:pPr>
+              <w:spacing w:after="0" w:line="240" w:lineRule="auto"/>
+              <w:jc w:val="right"/>
+              <w:rPr>
+                <w:rFonts w:ascii="Times New Roman" w:eastAsia="Times New Roman" w:hAnsi="Times New Roman" w:cs="Times New Roman"/>
+                <w:b/>
+                <w:color w:val="943634" w:themeColor="accent2" w:themeShade="BF"/>
+                <w:sz w:val="24"/>
+                <w:szCs w:val="24"/>
+                <w:highlight w:val="darkGray"/>
+              </w:rPr>
+            </w:pPr>
+            <w:r>
+              <w:rPr>
+                <w:rFonts w:ascii="Times New Roman" w:eastAsia="Times New Roman" w:hAnsi="Times New Roman" w:cs="Times New Roman"/>
+                <w:b/>
+                <w:color w:val="943634" w:themeColor="accent2" w:themeShade="BF"/>
+                <w:sz w:val="24"/>
+                <w:szCs w:val="24"/>
+                <w:highlight w:val="darkGray"/>
+              </w:rPr>
+              <w:t>921$</w:t>
+            </w:r>
+          </w:p>
+        </w:tc>
+      </w:tr>
+    </w:tbl>
+    <w:p/>
+    <w:p>
+      <w:pPr>
+        <w:pStyle w:val="Heading3"/>
+      </w:pPr>
+      <w:bookmarkStart w:id="7" w:name="_Toc336018519"/>
+      <w:r>
+        <w:t>Totals and aggregations</w:t>
+      </w:r>
+      <w:bookmarkEnd w:id="7"/>
+    </w:p>
+    <w:p/>
+    <w:p>
       <w:pPr>
         <w:pStyle w:val="Heading2"/>
       </w:pPr>
-      <w:bookmarkStart w:id="5" w:name="_Toc336018517"/>
-      <w:r>
-        <w:t>Report Output</w:t>
-      </w:r>
-      <w:bookmarkEnd w:id="5"/>
-    </w:p>
-    <w:p>
-      <w:pPr>
-        <w:pStyle w:val="Heading2"/>
-      </w:pPr>
-      <w:bookmarkStart w:id="6" w:name="_Toc336018518"/>
-      <w:r>
-        <w:t>Report Configuration</w:t>
-      </w:r>
-      <w:bookmarkEnd w:id="6"/>
-    </w:p>
-    <w:p>
-      <w:pPr>
-        <w:pStyle w:val="Heading2"/>
-      </w:pPr>
-      <w:bookmarkStart w:id="7" w:name="_Toc336018519"/>
-      <w:r>
-        <w:t>Totals and aggregations</w:t>
-      </w:r>
-      <w:bookmarkEnd w:id="7"/>
+      <w:r>
+        <w:t>Examples</w:t>
+      </w:r>
     </w:p>
     <w:p>
       <w:pPr>
@@ -1756,7 +4256,6 @@
       </w:r>
       <w:bookmarkEnd w:id="18"/>
     </w:p>
-    <w:p/>
     <w:p>
       <w:pPr>
         <w:rPr>
@@ -1776,6 +4275,30 @@
       <w:pPr>
         <w:pStyle w:val="Heading1"/>
       </w:pPr>
+      <w:r>
+        <w:lastRenderedPageBreak/>
+        <w:t>Limitations</w:t>
+      </w:r>
+    </w:p>
+    <w:p>
+      <w:pPr>
+        <w:rPr>
+          <w:rFonts w:asciiTheme="majorHAnsi" w:eastAsiaTheme="majorEastAsia" w:hAnsiTheme="majorHAnsi" w:cstheme="majorBidi"/>
+          <w:b/>
+          <w:bCs/>
+          <w:color w:val="365F91" w:themeColor="accent1" w:themeShade="BF"/>
+          <w:sz w:val="28"/>
+          <w:szCs w:val="28"/>
+        </w:rPr>
+      </w:pPr>
+      <w:r>
+        <w:br w:type="page"/>
+      </w:r>
+    </w:p>
+    <w:p>
+      <w:pPr>
+        <w:pStyle w:val="Heading1"/>
+      </w:pPr>
       <w:bookmarkStart w:id="19" w:name="_Toc336018531"/>
       <w:r>
         <w:lastRenderedPageBreak/>
@@ -1785,8 +4308,8 @@
     </w:p>
     <w:p/>
     <w:sectPr>
-      <w:headerReference w:type="default" r:id="rId7"/>
-      <w:footerReference w:type="default" r:id="rId8"/>
+      <w:headerReference w:type="default" r:id="rId8"/>
+      <w:footerReference w:type="default" r:id="rId9"/>
       <w:pgSz w:w="12240" w:h="15840"/>
       <w:pgMar w:top="1440" w:right="1440" w:bottom="1440" w:left="1440" w:header="720" w:footer="720" w:gutter="0"/>
       <w:cols w:space="720"/>
@@ -1841,7 +4364,7 @@
             <w:rPr>
               <w:noProof/>
             </w:rPr>
-            <w:t>1</w:t>
+            <w:t>7</w:t>
           </w:r>
         </w:fldSimple>
       </w:p>
@@ -1961,6 +4484,722 @@
     </w:pPr>
   </w:p>
 </w:hdr>
+</file>
+
+<file path=word/numbering.xml><?xml version="1.0" encoding="utf-8"?>
+<w:numbering xmlns:ve="http://schemas.openxmlformats.org/markup-compatibility/2006" xmlns:o="urn:schemas-microsoft-com:office:office" xmlns:r="http://schemas.openxmlformats.org/officeDocument/2006/relationships" xmlns:m="http://schemas.openxmlformats.org/officeDocument/2006/math" xmlns:v="urn:schemas-microsoft-com:vml" xmlns:wp="http://schemas.openxmlformats.org/drawingml/2006/wordprocessingDrawing" xmlns:w10="urn:schemas-microsoft-com:office:word" xmlns:w="http://schemas.openxmlformats.org/wordprocessingml/2006/main" xmlns:wne="http://schemas.microsoft.com/office/word/2006/wordml">
+  <w:abstractNum w:abstractNumId="0">
+    <w:nsid w:val="FFFFFF89"/>
+    <w:multiLevelType w:val="singleLevel"/>
+    <w:tmpl w:val="C728F3EE"/>
+    <w:lvl w:ilvl="0">
+      <w:start w:val="1"/>
+      <w:numFmt w:val="bullet"/>
+      <w:pStyle w:val="ListBullet"/>
+      <w:lvlText w:val=""/>
+      <w:lvlJc w:val="left"/>
+      <w:pPr>
+        <w:tabs>
+          <w:tab w:val="num" w:pos="360"/>
+        </w:tabs>
+        <w:ind w:left="360" w:hanging="360"/>
+      </w:pPr>
+      <w:rPr>
+        <w:rFonts w:ascii="Symbol" w:hAnsi="Symbol" w:hint="default"/>
+      </w:rPr>
+    </w:lvl>
+  </w:abstractNum>
+  <w:abstractNum w:abstractNumId="1">
+    <w:nsid w:val="147F7C4E"/>
+    <w:multiLevelType w:val="hybridMultilevel"/>
+    <w:tmpl w:val="843A4812"/>
+    <w:lvl w:ilvl="0" w:tplc="04090001">
+      <w:start w:val="1"/>
+      <w:numFmt w:val="bullet"/>
+      <w:lvlText w:val=""/>
+      <w:lvlJc w:val="left"/>
+      <w:pPr>
+        <w:ind w:left="720" w:hanging="360"/>
+      </w:pPr>
+      <w:rPr>
+        <w:rFonts w:ascii="Symbol" w:hAnsi="Symbol" w:hint="default"/>
+      </w:rPr>
+    </w:lvl>
+    <w:lvl w:ilvl="1" w:tplc="04090003" w:tentative="1">
+      <w:start w:val="1"/>
+      <w:numFmt w:val="bullet"/>
+      <w:lvlText w:val="o"/>
+      <w:lvlJc w:val="left"/>
+      <w:pPr>
+        <w:ind w:left="1440" w:hanging="360"/>
+      </w:pPr>
+      <w:rPr>
+        <w:rFonts w:ascii="Courier New" w:hAnsi="Courier New" w:cs="Courier New" w:hint="default"/>
+      </w:rPr>
+    </w:lvl>
+    <w:lvl w:ilvl="2" w:tplc="04090005" w:tentative="1">
+      <w:start w:val="1"/>
+      <w:numFmt w:val="bullet"/>
+      <w:lvlText w:val=""/>
+      <w:lvlJc w:val="left"/>
+      <w:pPr>
+        <w:ind w:left="2160" w:hanging="360"/>
+      </w:pPr>
+      <w:rPr>
+        <w:rFonts w:ascii="Wingdings" w:hAnsi="Wingdings" w:hint="default"/>
+      </w:rPr>
+    </w:lvl>
+    <w:lvl w:ilvl="3" w:tplc="04090001" w:tentative="1">
+      <w:start w:val="1"/>
+      <w:numFmt w:val="bullet"/>
+      <w:lvlText w:val=""/>
+      <w:lvlJc w:val="left"/>
+      <w:pPr>
+        <w:ind w:left="2880" w:hanging="360"/>
+      </w:pPr>
+      <w:rPr>
+        <w:rFonts w:ascii="Symbol" w:hAnsi="Symbol" w:hint="default"/>
+      </w:rPr>
+    </w:lvl>
+    <w:lvl w:ilvl="4" w:tplc="04090003" w:tentative="1">
+      <w:start w:val="1"/>
+      <w:numFmt w:val="bullet"/>
+      <w:lvlText w:val="o"/>
+      <w:lvlJc w:val="left"/>
+      <w:pPr>
+        <w:ind w:left="3600" w:hanging="360"/>
+      </w:pPr>
+      <w:rPr>
+        <w:rFonts w:ascii="Courier New" w:hAnsi="Courier New" w:cs="Courier New" w:hint="default"/>
+      </w:rPr>
+    </w:lvl>
+    <w:lvl w:ilvl="5" w:tplc="04090005" w:tentative="1">
+      <w:start w:val="1"/>
+      <w:numFmt w:val="bullet"/>
+      <w:lvlText w:val=""/>
+      <w:lvlJc w:val="left"/>
+      <w:pPr>
+        <w:ind w:left="4320" w:hanging="360"/>
+      </w:pPr>
+      <w:rPr>
+        <w:rFonts w:ascii="Wingdings" w:hAnsi="Wingdings" w:hint="default"/>
+      </w:rPr>
+    </w:lvl>
+    <w:lvl w:ilvl="6" w:tplc="04090001" w:tentative="1">
+      <w:start w:val="1"/>
+      <w:numFmt w:val="bullet"/>
+      <w:lvlText w:val=""/>
+      <w:lvlJc w:val="left"/>
+      <w:pPr>
+        <w:ind w:left="5040" w:hanging="360"/>
+      </w:pPr>
+      <w:rPr>
+        <w:rFonts w:ascii="Symbol" w:hAnsi="Symbol" w:hint="default"/>
+      </w:rPr>
+    </w:lvl>
+    <w:lvl w:ilvl="7" w:tplc="04090003" w:tentative="1">
+      <w:start w:val="1"/>
+      <w:numFmt w:val="bullet"/>
+      <w:lvlText w:val="o"/>
+      <w:lvlJc w:val="left"/>
+      <w:pPr>
+        <w:ind w:left="5760" w:hanging="360"/>
+      </w:pPr>
+      <w:rPr>
+        <w:rFonts w:ascii="Courier New" w:hAnsi="Courier New" w:cs="Courier New" w:hint="default"/>
+      </w:rPr>
+    </w:lvl>
+    <w:lvl w:ilvl="8" w:tplc="04090005" w:tentative="1">
+      <w:start w:val="1"/>
+      <w:numFmt w:val="bullet"/>
+      <w:lvlText w:val=""/>
+      <w:lvlJc w:val="left"/>
+      <w:pPr>
+        <w:ind w:left="6480" w:hanging="360"/>
+      </w:pPr>
+      <w:rPr>
+        <w:rFonts w:ascii="Wingdings" w:hAnsi="Wingdings" w:hint="default"/>
+      </w:rPr>
+    </w:lvl>
+  </w:abstractNum>
+  <w:abstractNum w:abstractNumId="2">
+    <w:nsid w:val="1AF563FA"/>
+    <w:multiLevelType w:val="hybridMultilevel"/>
+    <w:tmpl w:val="4F36623E"/>
+    <w:lvl w:ilvl="0" w:tplc="0409000F">
+      <w:start w:val="1"/>
+      <w:numFmt w:val="decimal"/>
+      <w:lvlText w:val="%1."/>
+      <w:lvlJc w:val="left"/>
+      <w:pPr>
+        <w:ind w:left="1440" w:hanging="360"/>
+      </w:pPr>
+    </w:lvl>
+    <w:lvl w:ilvl="1" w:tplc="04090019" w:tentative="1">
+      <w:start w:val="1"/>
+      <w:numFmt w:val="lowerLetter"/>
+      <w:lvlText w:val="%2."/>
+      <w:lvlJc w:val="left"/>
+      <w:pPr>
+        <w:ind w:left="2160" w:hanging="360"/>
+      </w:pPr>
+    </w:lvl>
+    <w:lvl w:ilvl="2" w:tplc="0409001B" w:tentative="1">
+      <w:start w:val="1"/>
+      <w:numFmt w:val="lowerRoman"/>
+      <w:lvlText w:val="%3."/>
+      <w:lvlJc w:val="right"/>
+      <w:pPr>
+        <w:ind w:left="2880" w:hanging="180"/>
+      </w:pPr>
+    </w:lvl>
+    <w:lvl w:ilvl="3" w:tplc="0409000F" w:tentative="1">
+      <w:start w:val="1"/>
+      <w:numFmt w:val="decimal"/>
+      <w:lvlText w:val="%4."/>
+      <w:lvlJc w:val="left"/>
+      <w:pPr>
+        <w:ind w:left="3600" w:hanging="360"/>
+      </w:pPr>
+    </w:lvl>
+    <w:lvl w:ilvl="4" w:tplc="04090019" w:tentative="1">
+      <w:start w:val="1"/>
+      <w:numFmt w:val="lowerLetter"/>
+      <w:lvlText w:val="%5."/>
+      <w:lvlJc w:val="left"/>
+      <w:pPr>
+        <w:ind w:left="4320" w:hanging="360"/>
+      </w:pPr>
+    </w:lvl>
+    <w:lvl w:ilvl="5" w:tplc="0409001B" w:tentative="1">
+      <w:start w:val="1"/>
+      <w:numFmt w:val="lowerRoman"/>
+      <w:lvlText w:val="%6."/>
+      <w:lvlJc w:val="right"/>
+      <w:pPr>
+        <w:ind w:left="5040" w:hanging="180"/>
+      </w:pPr>
+    </w:lvl>
+    <w:lvl w:ilvl="6" w:tplc="0409000F" w:tentative="1">
+      <w:start w:val="1"/>
+      <w:numFmt w:val="decimal"/>
+      <w:lvlText w:val="%7."/>
+      <w:lvlJc w:val="left"/>
+      <w:pPr>
+        <w:ind w:left="5760" w:hanging="360"/>
+      </w:pPr>
+    </w:lvl>
+    <w:lvl w:ilvl="7" w:tplc="04090019" w:tentative="1">
+      <w:start w:val="1"/>
+      <w:numFmt w:val="lowerLetter"/>
+      <w:lvlText w:val="%8."/>
+      <w:lvlJc w:val="left"/>
+      <w:pPr>
+        <w:ind w:left="6480" w:hanging="360"/>
+      </w:pPr>
+    </w:lvl>
+    <w:lvl w:ilvl="8" w:tplc="0409001B" w:tentative="1">
+      <w:start w:val="1"/>
+      <w:numFmt w:val="lowerRoman"/>
+      <w:lvlText w:val="%9."/>
+      <w:lvlJc w:val="right"/>
+      <w:pPr>
+        <w:ind w:left="7200" w:hanging="180"/>
+      </w:pPr>
+    </w:lvl>
+  </w:abstractNum>
+  <w:abstractNum w:abstractNumId="3">
+    <w:nsid w:val="1D074305"/>
+    <w:multiLevelType w:val="hybridMultilevel"/>
+    <w:tmpl w:val="B2920002"/>
+    <w:lvl w:ilvl="0" w:tplc="0409000F">
+      <w:start w:val="1"/>
+      <w:numFmt w:val="decimal"/>
+      <w:lvlText w:val="%1."/>
+      <w:lvlJc w:val="left"/>
+      <w:pPr>
+        <w:ind w:left="1440" w:hanging="360"/>
+      </w:pPr>
+    </w:lvl>
+    <w:lvl w:ilvl="1" w:tplc="04090019" w:tentative="1">
+      <w:start w:val="1"/>
+      <w:numFmt w:val="lowerLetter"/>
+      <w:lvlText w:val="%2."/>
+      <w:lvlJc w:val="left"/>
+      <w:pPr>
+        <w:ind w:left="2160" w:hanging="360"/>
+      </w:pPr>
+    </w:lvl>
+    <w:lvl w:ilvl="2" w:tplc="0409001B" w:tentative="1">
+      <w:start w:val="1"/>
+      <w:numFmt w:val="lowerRoman"/>
+      <w:lvlText w:val="%3."/>
+      <w:lvlJc w:val="right"/>
+      <w:pPr>
+        <w:ind w:left="2880" w:hanging="180"/>
+      </w:pPr>
+    </w:lvl>
+    <w:lvl w:ilvl="3" w:tplc="0409000F" w:tentative="1">
+      <w:start w:val="1"/>
+      <w:numFmt w:val="decimal"/>
+      <w:lvlText w:val="%4."/>
+      <w:lvlJc w:val="left"/>
+      <w:pPr>
+        <w:ind w:left="3600" w:hanging="360"/>
+      </w:pPr>
+    </w:lvl>
+    <w:lvl w:ilvl="4" w:tplc="04090019" w:tentative="1">
+      <w:start w:val="1"/>
+      <w:numFmt w:val="lowerLetter"/>
+      <w:lvlText w:val="%5."/>
+      <w:lvlJc w:val="left"/>
+      <w:pPr>
+        <w:ind w:left="4320" w:hanging="360"/>
+      </w:pPr>
+    </w:lvl>
+    <w:lvl w:ilvl="5" w:tplc="0409001B" w:tentative="1">
+      <w:start w:val="1"/>
+      <w:numFmt w:val="lowerRoman"/>
+      <w:lvlText w:val="%6."/>
+      <w:lvlJc w:val="right"/>
+      <w:pPr>
+        <w:ind w:left="5040" w:hanging="180"/>
+      </w:pPr>
+    </w:lvl>
+    <w:lvl w:ilvl="6" w:tplc="0409000F" w:tentative="1">
+      <w:start w:val="1"/>
+      <w:numFmt w:val="decimal"/>
+      <w:lvlText w:val="%7."/>
+      <w:lvlJc w:val="left"/>
+      <w:pPr>
+        <w:ind w:left="5760" w:hanging="360"/>
+      </w:pPr>
+    </w:lvl>
+    <w:lvl w:ilvl="7" w:tplc="04090019" w:tentative="1">
+      <w:start w:val="1"/>
+      <w:numFmt w:val="lowerLetter"/>
+      <w:lvlText w:val="%8."/>
+      <w:lvlJc w:val="left"/>
+      <w:pPr>
+        <w:ind w:left="6480" w:hanging="360"/>
+      </w:pPr>
+    </w:lvl>
+    <w:lvl w:ilvl="8" w:tplc="0409001B" w:tentative="1">
+      <w:start w:val="1"/>
+      <w:numFmt w:val="lowerRoman"/>
+      <w:lvlText w:val="%9."/>
+      <w:lvlJc w:val="right"/>
+      <w:pPr>
+        <w:ind w:left="7200" w:hanging="180"/>
+      </w:pPr>
+    </w:lvl>
+  </w:abstractNum>
+  <w:abstractNum w:abstractNumId="4">
+    <w:nsid w:val="3D9D7AB3"/>
+    <w:multiLevelType w:val="multilevel"/>
+    <w:tmpl w:val="5606C01E"/>
+    <w:lvl w:ilvl="0">
+      <w:start w:val="1"/>
+      <w:numFmt w:val="bullet"/>
+      <w:lvlText w:val=""/>
+      <w:lvlJc w:val="left"/>
+      <w:pPr>
+        <w:tabs>
+          <w:tab w:val="num" w:pos="720"/>
+        </w:tabs>
+        <w:ind w:left="720" w:hanging="360"/>
+      </w:pPr>
+      <w:rPr>
+        <w:rFonts w:ascii="Symbol" w:hAnsi="Symbol" w:hint="default"/>
+        <w:sz w:val="20"/>
+      </w:rPr>
+    </w:lvl>
+    <w:lvl w:ilvl="1" w:tentative="1">
+      <w:start w:val="1"/>
+      <w:numFmt w:val="bullet"/>
+      <w:lvlText w:val="o"/>
+      <w:lvlJc w:val="left"/>
+      <w:pPr>
+        <w:tabs>
+          <w:tab w:val="num" w:pos="1440"/>
+        </w:tabs>
+        <w:ind w:left="1440" w:hanging="360"/>
+      </w:pPr>
+      <w:rPr>
+        <w:rFonts w:ascii="Courier New" w:hAnsi="Courier New" w:hint="default"/>
+        <w:sz w:val="20"/>
+      </w:rPr>
+    </w:lvl>
+    <w:lvl w:ilvl="2" w:tentative="1">
+      <w:start w:val="1"/>
+      <w:numFmt w:val="bullet"/>
+      <w:lvlText w:val=""/>
+      <w:lvlJc w:val="left"/>
+      <w:pPr>
+        <w:tabs>
+          <w:tab w:val="num" w:pos="2160"/>
+        </w:tabs>
+        <w:ind w:left="2160" w:hanging="360"/>
+      </w:pPr>
+      <w:rPr>
+        <w:rFonts w:ascii="Wingdings" w:hAnsi="Wingdings" w:hint="default"/>
+        <w:sz w:val="20"/>
+      </w:rPr>
+    </w:lvl>
+    <w:lvl w:ilvl="3" w:tentative="1">
+      <w:start w:val="1"/>
+      <w:numFmt w:val="bullet"/>
+      <w:lvlText w:val=""/>
+      <w:lvlJc w:val="left"/>
+      <w:pPr>
+        <w:tabs>
+          <w:tab w:val="num" w:pos="2880"/>
+        </w:tabs>
+        <w:ind w:left="2880" w:hanging="360"/>
+      </w:pPr>
+      <w:rPr>
+        <w:rFonts w:ascii="Wingdings" w:hAnsi="Wingdings" w:hint="default"/>
+        <w:sz w:val="20"/>
+      </w:rPr>
+    </w:lvl>
+    <w:lvl w:ilvl="4" w:tentative="1">
+      <w:start w:val="1"/>
+      <w:numFmt w:val="bullet"/>
+      <w:lvlText w:val=""/>
+      <w:lvlJc w:val="left"/>
+      <w:pPr>
+        <w:tabs>
+          <w:tab w:val="num" w:pos="3600"/>
+        </w:tabs>
+        <w:ind w:left="3600" w:hanging="360"/>
+      </w:pPr>
+      <w:rPr>
+        <w:rFonts w:ascii="Wingdings" w:hAnsi="Wingdings" w:hint="default"/>
+        <w:sz w:val="20"/>
+      </w:rPr>
+    </w:lvl>
+    <w:lvl w:ilvl="5" w:tentative="1">
+      <w:start w:val="1"/>
+      <w:numFmt w:val="bullet"/>
+      <w:lvlText w:val=""/>
+      <w:lvlJc w:val="left"/>
+      <w:pPr>
+        <w:tabs>
+          <w:tab w:val="num" w:pos="4320"/>
+        </w:tabs>
+        <w:ind w:left="4320" w:hanging="360"/>
+      </w:pPr>
+      <w:rPr>
+        <w:rFonts w:ascii="Wingdings" w:hAnsi="Wingdings" w:hint="default"/>
+        <w:sz w:val="20"/>
+      </w:rPr>
+    </w:lvl>
+    <w:lvl w:ilvl="6" w:tentative="1">
+      <w:start w:val="1"/>
+      <w:numFmt w:val="bullet"/>
+      <w:lvlText w:val=""/>
+      <w:lvlJc w:val="left"/>
+      <w:pPr>
+        <w:tabs>
+          <w:tab w:val="num" w:pos="5040"/>
+        </w:tabs>
+        <w:ind w:left="5040" w:hanging="360"/>
+      </w:pPr>
+      <w:rPr>
+        <w:rFonts w:ascii="Wingdings" w:hAnsi="Wingdings" w:hint="default"/>
+        <w:sz w:val="20"/>
+      </w:rPr>
+    </w:lvl>
+    <w:lvl w:ilvl="7" w:tentative="1">
+      <w:start w:val="1"/>
+      <w:numFmt w:val="bullet"/>
+      <w:lvlText w:val=""/>
+      <w:lvlJc w:val="left"/>
+      <w:pPr>
+        <w:tabs>
+          <w:tab w:val="num" w:pos="5760"/>
+        </w:tabs>
+        <w:ind w:left="5760" w:hanging="360"/>
+      </w:pPr>
+      <w:rPr>
+        <w:rFonts w:ascii="Wingdings" w:hAnsi="Wingdings" w:hint="default"/>
+        <w:sz w:val="20"/>
+      </w:rPr>
+    </w:lvl>
+    <w:lvl w:ilvl="8" w:tentative="1">
+      <w:start w:val="1"/>
+      <w:numFmt w:val="bullet"/>
+      <w:lvlText w:val=""/>
+      <w:lvlJc w:val="left"/>
+      <w:pPr>
+        <w:tabs>
+          <w:tab w:val="num" w:pos="6480"/>
+        </w:tabs>
+        <w:ind w:left="6480" w:hanging="360"/>
+      </w:pPr>
+      <w:rPr>
+        <w:rFonts w:ascii="Wingdings" w:hAnsi="Wingdings" w:hint="default"/>
+        <w:sz w:val="20"/>
+      </w:rPr>
+    </w:lvl>
+  </w:abstractNum>
+  <w:abstractNum w:abstractNumId="5">
+    <w:nsid w:val="3DF071E4"/>
+    <w:multiLevelType w:val="hybridMultilevel"/>
+    <w:tmpl w:val="02CCB1BA"/>
+    <w:lvl w:ilvl="0" w:tplc="0409000F">
+      <w:start w:val="1"/>
+      <w:numFmt w:val="decimal"/>
+      <w:lvlText w:val="%1."/>
+      <w:lvlJc w:val="left"/>
+      <w:pPr>
+        <w:ind w:left="1440" w:hanging="360"/>
+      </w:pPr>
+    </w:lvl>
+    <w:lvl w:ilvl="1" w:tplc="04090019" w:tentative="1">
+      <w:start w:val="1"/>
+      <w:numFmt w:val="lowerLetter"/>
+      <w:lvlText w:val="%2."/>
+      <w:lvlJc w:val="left"/>
+      <w:pPr>
+        <w:ind w:left="2160" w:hanging="360"/>
+      </w:pPr>
+    </w:lvl>
+    <w:lvl w:ilvl="2" w:tplc="0409001B" w:tentative="1">
+      <w:start w:val="1"/>
+      <w:numFmt w:val="lowerRoman"/>
+      <w:lvlText w:val="%3."/>
+      <w:lvlJc w:val="right"/>
+      <w:pPr>
+        <w:ind w:left="2880" w:hanging="180"/>
+      </w:pPr>
+    </w:lvl>
+    <w:lvl w:ilvl="3" w:tplc="0409000F" w:tentative="1">
+      <w:start w:val="1"/>
+      <w:numFmt w:val="decimal"/>
+      <w:lvlText w:val="%4."/>
+      <w:lvlJc w:val="left"/>
+      <w:pPr>
+        <w:ind w:left="3600" w:hanging="360"/>
+      </w:pPr>
+    </w:lvl>
+    <w:lvl w:ilvl="4" w:tplc="04090019" w:tentative="1">
+      <w:start w:val="1"/>
+      <w:numFmt w:val="lowerLetter"/>
+      <w:lvlText w:val="%5."/>
+      <w:lvlJc w:val="left"/>
+      <w:pPr>
+        <w:ind w:left="4320" w:hanging="360"/>
+      </w:pPr>
+    </w:lvl>
+    <w:lvl w:ilvl="5" w:tplc="0409001B" w:tentative="1">
+      <w:start w:val="1"/>
+      <w:numFmt w:val="lowerRoman"/>
+      <w:lvlText w:val="%6."/>
+      <w:lvlJc w:val="right"/>
+      <w:pPr>
+        <w:ind w:left="5040" w:hanging="180"/>
+      </w:pPr>
+    </w:lvl>
+    <w:lvl w:ilvl="6" w:tplc="0409000F" w:tentative="1">
+      <w:start w:val="1"/>
+      <w:numFmt w:val="decimal"/>
+      <w:lvlText w:val="%7."/>
+      <w:lvlJc w:val="left"/>
+      <w:pPr>
+        <w:ind w:left="5760" w:hanging="360"/>
+      </w:pPr>
+    </w:lvl>
+    <w:lvl w:ilvl="7" w:tplc="04090019" w:tentative="1">
+      <w:start w:val="1"/>
+      <w:numFmt w:val="lowerLetter"/>
+      <w:lvlText w:val="%8."/>
+      <w:lvlJc w:val="left"/>
+      <w:pPr>
+        <w:ind w:left="6480" w:hanging="360"/>
+      </w:pPr>
+    </w:lvl>
+    <w:lvl w:ilvl="8" w:tplc="0409001B" w:tentative="1">
+      <w:start w:val="1"/>
+      <w:numFmt w:val="lowerRoman"/>
+      <w:lvlText w:val="%9."/>
+      <w:lvlJc w:val="right"/>
+      <w:pPr>
+        <w:ind w:left="7200" w:hanging="180"/>
+      </w:pPr>
+    </w:lvl>
+  </w:abstractNum>
+  <w:abstractNum w:abstractNumId="6">
+    <w:nsid w:val="498D5FCA"/>
+    <w:multiLevelType w:val="multilevel"/>
+    <w:tmpl w:val="3A486BB6"/>
+    <w:lvl w:ilvl="0">
+      <w:start w:val="1"/>
+      <w:numFmt w:val="bullet"/>
+      <w:lvlText w:val=""/>
+      <w:lvlJc w:val="left"/>
+      <w:pPr>
+        <w:tabs>
+          <w:tab w:val="num" w:pos="720"/>
+        </w:tabs>
+        <w:ind w:left="720" w:hanging="360"/>
+      </w:pPr>
+      <w:rPr>
+        <w:rFonts w:ascii="Symbol" w:hAnsi="Symbol" w:hint="default"/>
+        <w:sz w:val="20"/>
+      </w:rPr>
+    </w:lvl>
+    <w:lvl w:ilvl="1" w:tentative="1">
+      <w:start w:val="1"/>
+      <w:numFmt w:val="bullet"/>
+      <w:lvlText w:val="o"/>
+      <w:lvlJc w:val="left"/>
+      <w:pPr>
+        <w:tabs>
+          <w:tab w:val="num" w:pos="1440"/>
+        </w:tabs>
+        <w:ind w:left="1440" w:hanging="360"/>
+      </w:pPr>
+      <w:rPr>
+        <w:rFonts w:ascii="Courier New" w:hAnsi="Courier New" w:hint="default"/>
+        <w:sz w:val="20"/>
+      </w:rPr>
+    </w:lvl>
+    <w:lvl w:ilvl="2" w:tentative="1">
+      <w:start w:val="1"/>
+      <w:numFmt w:val="bullet"/>
+      <w:lvlText w:val=""/>
+      <w:lvlJc w:val="left"/>
+      <w:pPr>
+        <w:tabs>
+          <w:tab w:val="num" w:pos="2160"/>
+        </w:tabs>
+        <w:ind w:left="2160" w:hanging="360"/>
+      </w:pPr>
+      <w:rPr>
+        <w:rFonts w:ascii="Wingdings" w:hAnsi="Wingdings" w:hint="default"/>
+        <w:sz w:val="20"/>
+      </w:rPr>
+    </w:lvl>
+    <w:lvl w:ilvl="3" w:tentative="1">
+      <w:start w:val="1"/>
+      <w:numFmt w:val="bullet"/>
+      <w:lvlText w:val=""/>
+      <w:lvlJc w:val="left"/>
+      <w:pPr>
+        <w:tabs>
+          <w:tab w:val="num" w:pos="2880"/>
+        </w:tabs>
+        <w:ind w:left="2880" w:hanging="360"/>
+      </w:pPr>
+      <w:rPr>
+        <w:rFonts w:ascii="Wingdings" w:hAnsi="Wingdings" w:hint="default"/>
+        <w:sz w:val="20"/>
+      </w:rPr>
+    </w:lvl>
+    <w:lvl w:ilvl="4" w:tentative="1">
+      <w:start w:val="1"/>
+      <w:numFmt w:val="bullet"/>
+      <w:lvlText w:val=""/>
+      <w:lvlJc w:val="left"/>
+      <w:pPr>
+        <w:tabs>
+          <w:tab w:val="num" w:pos="3600"/>
+        </w:tabs>
+        <w:ind w:left="3600" w:hanging="360"/>
+      </w:pPr>
+      <w:rPr>
+        <w:rFonts w:ascii="Wingdings" w:hAnsi="Wingdings" w:hint="default"/>
+        <w:sz w:val="20"/>
+      </w:rPr>
+    </w:lvl>
+    <w:lvl w:ilvl="5" w:tentative="1">
+      <w:start w:val="1"/>
+      <w:numFmt w:val="bullet"/>
+      <w:lvlText w:val=""/>
+      <w:lvlJc w:val="left"/>
+      <w:pPr>
+        <w:tabs>
+          <w:tab w:val="num" w:pos="4320"/>
+        </w:tabs>
+        <w:ind w:left="4320" w:hanging="360"/>
+      </w:pPr>
+      <w:rPr>
+        <w:rFonts w:ascii="Wingdings" w:hAnsi="Wingdings" w:hint="default"/>
+        <w:sz w:val="20"/>
+      </w:rPr>
+    </w:lvl>
+    <w:lvl w:ilvl="6" w:tentative="1">
+      <w:start w:val="1"/>
+      <w:numFmt w:val="bullet"/>
+      <w:lvlText w:val=""/>
+      <w:lvlJc w:val="left"/>
+      <w:pPr>
+        <w:tabs>
+          <w:tab w:val="num" w:pos="5040"/>
+        </w:tabs>
+        <w:ind w:left="5040" w:hanging="360"/>
+      </w:pPr>
+      <w:rPr>
+        <w:rFonts w:ascii="Wingdings" w:hAnsi="Wingdings" w:hint="default"/>
+        <w:sz w:val="20"/>
+      </w:rPr>
+    </w:lvl>
+    <w:lvl w:ilvl="7" w:tentative="1">
+      <w:start w:val="1"/>
+      <w:numFmt w:val="bullet"/>
+      <w:lvlText w:val=""/>
+      <w:lvlJc w:val="left"/>
+      <w:pPr>
+        <w:tabs>
+          <w:tab w:val="num" w:pos="5760"/>
+        </w:tabs>
+        <w:ind w:left="5760" w:hanging="360"/>
+      </w:pPr>
+      <w:rPr>
+        <w:rFonts w:ascii="Wingdings" w:hAnsi="Wingdings" w:hint="default"/>
+        <w:sz w:val="20"/>
+      </w:rPr>
+    </w:lvl>
+    <w:lvl w:ilvl="8" w:tentative="1">
+      <w:start w:val="1"/>
+      <w:numFmt w:val="bullet"/>
+      <w:lvlText w:val=""/>
+      <w:lvlJc w:val="left"/>
+      <w:pPr>
+        <w:tabs>
+          <w:tab w:val="num" w:pos="6480"/>
+        </w:tabs>
+        <w:ind w:left="6480" w:hanging="360"/>
+      </w:pPr>
+      <w:rPr>
+        <w:rFonts w:ascii="Wingdings" w:hAnsi="Wingdings" w:hint="default"/>
+        <w:sz w:val="20"/>
+      </w:rPr>
+    </w:lvl>
+  </w:abstractNum>
+  <w:num w:numId="1">
+    <w:abstractNumId w:val="4"/>
+  </w:num>
+  <w:num w:numId="2">
+    <w:abstractNumId w:val="1"/>
+  </w:num>
+  <w:num w:numId="3">
+    <w:abstractNumId w:val="2"/>
+  </w:num>
+  <w:num w:numId="4">
+    <w:abstractNumId w:val="0"/>
+  </w:num>
+  <w:num w:numId="5">
+    <w:abstractNumId w:val="5"/>
+  </w:num>
+  <w:num w:numId="6">
+    <w:abstractNumId w:val="3"/>
+  </w:num>
+  <w:num w:numId="7">
+    <w:abstractNumId w:val="6"/>
+  </w:num>
+</w:numbering>
 </file>
 
 <file path=word/styles.xml><?xml version="1.0" encoding="utf-8"?>
@@ -2169,6 +5408,28 @@
       <w:color w:val="4F81BD" w:themeColor="accent1"/>
       <w:sz w:val="26"/>
       <w:szCs w:val="26"/>
+    </w:rPr>
+  </w:style>
+  <w:style w:type="paragraph" w:styleId="Heading3">
+    <w:name w:val="heading 3"/>
+    <w:basedOn w:val="Normal"/>
+    <w:next w:val="Normal"/>
+    <w:link w:val="Heading3Char"/>
+    <w:uiPriority w:val="9"/>
+    <w:unhideWhenUsed/>
+    <w:qFormat/>
+    <w:rsid w:val="00CA2980"/>
+    <w:pPr>
+      <w:keepNext/>
+      <w:keepLines/>
+      <w:spacing w:before="200" w:after="0"/>
+      <w:outlineLvl w:val="2"/>
+    </w:pPr>
+    <w:rPr>
+      <w:rFonts w:asciiTheme="majorHAnsi" w:eastAsiaTheme="majorEastAsia" w:hAnsiTheme="majorHAnsi" w:cstheme="majorBidi"/>
+      <w:b/>
+      <w:bCs/>
+      <w:color w:val="4F81BD" w:themeColor="accent1"/>
     </w:rPr>
   </w:style>
   <w:style w:type="character" w:default="1" w:styleId="DefaultParagraphFont">
@@ -2420,7 +5681,419 @@
       <w:u w:val="single"/>
     </w:rPr>
   </w:style>
+  <w:style w:type="paragraph" w:styleId="HTMLPreformatted">
+    <w:name w:val="HTML Preformatted"/>
+    <w:basedOn w:val="Normal"/>
+    <w:link w:val="HTMLPreformattedChar"/>
+    <w:uiPriority w:val="99"/>
+    <w:unhideWhenUsed/>
+    <w:rsid w:val="001908F4"/>
+    <w:pPr>
+      <w:tabs>
+        <w:tab w:val="left" w:pos="916"/>
+        <w:tab w:val="left" w:pos="1832"/>
+        <w:tab w:val="left" w:pos="2748"/>
+        <w:tab w:val="left" w:pos="3664"/>
+        <w:tab w:val="left" w:pos="4580"/>
+        <w:tab w:val="left" w:pos="5496"/>
+        <w:tab w:val="left" w:pos="6412"/>
+        <w:tab w:val="left" w:pos="7328"/>
+        <w:tab w:val="left" w:pos="8244"/>
+        <w:tab w:val="left" w:pos="9160"/>
+        <w:tab w:val="left" w:pos="10076"/>
+        <w:tab w:val="left" w:pos="10992"/>
+        <w:tab w:val="left" w:pos="11908"/>
+        <w:tab w:val="left" w:pos="12824"/>
+        <w:tab w:val="left" w:pos="13740"/>
+        <w:tab w:val="left" w:pos="14656"/>
+      </w:tabs>
+      <w:spacing w:after="0" w:line="240" w:lineRule="auto"/>
+    </w:pPr>
+    <w:rPr>
+      <w:rFonts w:ascii="Courier New" w:eastAsia="Times New Roman" w:hAnsi="Courier New" w:cs="Courier New"/>
+      <w:sz w:val="20"/>
+      <w:szCs w:val="20"/>
+    </w:rPr>
+  </w:style>
+  <w:style w:type="character" w:customStyle="1" w:styleId="HTMLPreformattedChar">
+    <w:name w:val="HTML Preformatted Char"/>
+    <w:basedOn w:val="DefaultParagraphFont"/>
+    <w:link w:val="HTMLPreformatted"/>
+    <w:uiPriority w:val="99"/>
+    <w:rsid w:val="001908F4"/>
+    <w:rPr>
+      <w:rFonts w:ascii="Courier New" w:eastAsia="Times New Roman" w:hAnsi="Courier New" w:cs="Courier New"/>
+      <w:sz w:val="20"/>
+      <w:szCs w:val="20"/>
+    </w:rPr>
+  </w:style>
+  <w:style w:type="paragraph" w:styleId="NormalWeb">
+    <w:name w:val="Normal (Web)"/>
+    <w:basedOn w:val="Normal"/>
+    <w:uiPriority w:val="99"/>
+    <w:semiHidden/>
+    <w:unhideWhenUsed/>
+    <w:rsid w:val="008B64B4"/>
+    <w:pPr>
+      <w:spacing w:before="100" w:beforeAutospacing="1" w:after="100" w:afterAutospacing="1" w:line="240" w:lineRule="auto"/>
+    </w:pPr>
+    <w:rPr>
+      <w:rFonts w:ascii="Times New Roman" w:eastAsia="Times New Roman" w:hAnsi="Times New Roman" w:cs="Times New Roman"/>
+      <w:sz w:val="24"/>
+      <w:szCs w:val="24"/>
+    </w:rPr>
+  </w:style>
+  <w:style w:type="paragraph" w:styleId="ListParagraph">
+    <w:name w:val="List Paragraph"/>
+    <w:basedOn w:val="Normal"/>
+    <w:uiPriority w:val="34"/>
+    <w:qFormat/>
+    <w:rsid w:val="008B64B4"/>
+    <w:pPr>
+      <w:ind w:left="720"/>
+      <w:contextualSpacing/>
+    </w:pPr>
+  </w:style>
+  <w:style w:type="paragraph" w:styleId="ListBullet">
+    <w:name w:val="List Bullet"/>
+    <w:basedOn w:val="Normal"/>
+    <w:uiPriority w:val="99"/>
+    <w:unhideWhenUsed/>
+    <w:rsid w:val="00CE77C5"/>
+    <w:pPr>
+      <w:numPr>
+        <w:numId w:val="4"/>
+      </w:numPr>
+      <w:contextualSpacing/>
+    </w:pPr>
+  </w:style>
+  <w:style w:type="character" w:customStyle="1" w:styleId="Heading3Char">
+    <w:name w:val="Heading 3 Char"/>
+    <w:basedOn w:val="DefaultParagraphFont"/>
+    <w:link w:val="Heading3"/>
+    <w:uiPriority w:val="9"/>
+    <w:rsid w:val="00CA2980"/>
+    <w:rPr>
+      <w:rFonts w:asciiTheme="majorHAnsi" w:eastAsiaTheme="majorEastAsia" w:hAnsiTheme="majorHAnsi" w:cstheme="majorBidi"/>
+      <w:b/>
+      <w:bCs/>
+      <w:color w:val="4F81BD" w:themeColor="accent1"/>
+    </w:rPr>
+  </w:style>
 </w:styles>
+</file>
+
+<file path=word/glossary/document.xml><?xml version="1.0" encoding="utf-8"?>
+<w:glossaryDocument xmlns:ve="http://schemas.openxmlformats.org/markup-compatibility/2006" xmlns:o="urn:schemas-microsoft-com:office:office" xmlns:r="http://schemas.openxmlformats.org/officeDocument/2006/relationships" xmlns:m="http://schemas.openxmlformats.org/officeDocument/2006/math" xmlns:v="urn:schemas-microsoft-com:vml" xmlns:wp="http://schemas.openxmlformats.org/drawingml/2006/wordprocessingDrawing" xmlns:w10="urn:schemas-microsoft-com:office:word" xmlns:w="http://schemas.openxmlformats.org/wordprocessingml/2006/main" xmlns:wne="http://schemas.microsoft.com/office/word/2006/wordml">
+  <w:docParts/>
+</w:glossaryDocument>
+</file>
+
+<file path=word/glossary/fontTable.xml><?xml version="1.0" encoding="utf-8"?>
+<w:fonts xmlns:r="http://schemas.openxmlformats.org/officeDocument/2006/relationships" xmlns:w="http://schemas.openxmlformats.org/wordprocessingml/2006/main">
+  <w:font w:name="Symbol">
+    <w:panose1 w:val="05050102010706020507"/>
+    <w:charset w:val="02"/>
+    <w:family w:val="roman"/>
+    <w:pitch w:val="variable"/>
+    <w:sig w:usb0="00000000" w:usb1="10000000" w:usb2="00000000" w:usb3="00000000" w:csb0="80000000" w:csb1="00000000"/>
+  </w:font>
+  <w:font w:name="Times New Roman">
+    <w:panose1 w:val="02020603050405020304"/>
+    <w:charset w:val="00"/>
+    <w:family w:val="roman"/>
+    <w:pitch w:val="variable"/>
+    <w:sig w:usb0="20002A87" w:usb1="80000000" w:usb2="00000008" w:usb3="00000000" w:csb0="000001FF" w:csb1="00000000"/>
+  </w:font>
+  <w:font w:name="Courier New">
+    <w:panose1 w:val="02070309020205020404"/>
+    <w:charset w:val="00"/>
+    <w:family w:val="modern"/>
+    <w:pitch w:val="fixed"/>
+    <w:sig w:usb0="20002A87" w:usb1="80000000" w:usb2="00000008" w:usb3="00000000" w:csb0="000001FF" w:csb1="00000000"/>
+  </w:font>
+  <w:font w:name="Wingdings">
+    <w:panose1 w:val="05000000000000000000"/>
+    <w:charset w:val="02"/>
+    <w:family w:val="auto"/>
+    <w:pitch w:val="variable"/>
+    <w:sig w:usb0="00000000" w:usb1="10000000" w:usb2="00000000" w:usb3="00000000" w:csb0="80000000" w:csb1="00000000"/>
+  </w:font>
+  <w:font w:name="Calibri">
+    <w:panose1 w:val="020F0502020204030204"/>
+    <w:charset w:val="00"/>
+    <w:family w:val="swiss"/>
+    <w:pitch w:val="variable"/>
+    <w:sig w:usb0="A00002EF" w:usb1="4000207B" w:usb2="00000000" w:usb3="00000000" w:csb0="0000009F" w:csb1="00000000"/>
+  </w:font>
+  <w:font w:name="Cambria">
+    <w:panose1 w:val="02040503050406030204"/>
+    <w:charset w:val="00"/>
+    <w:family w:val="roman"/>
+    <w:pitch w:val="variable"/>
+    <w:sig w:usb0="A00002EF" w:usb1="4000004B" w:usb2="00000000" w:usb3="00000000" w:csb0="0000009F" w:csb1="00000000"/>
+  </w:font>
+  <w:font w:name="Tahoma">
+    <w:panose1 w:val="020B0604030504040204"/>
+    <w:charset w:val="00"/>
+    <w:family w:val="swiss"/>
+    <w:pitch w:val="variable"/>
+    <w:sig w:usb0="61002A87" w:usb1="80000000" w:usb2="00000008" w:usb3="00000000" w:csb0="000101FF" w:csb1="00000000"/>
+  </w:font>
+</w:fonts>
+</file>
+
+<file path=word/glossary/settings.xml><?xml version="1.0" encoding="utf-8"?>
+<w:settings xmlns:o="urn:schemas-microsoft-com:office:office" xmlns:r="http://schemas.openxmlformats.org/officeDocument/2006/relationships" xmlns:m="http://schemas.openxmlformats.org/officeDocument/2006/math" xmlns:v="urn:schemas-microsoft-com:vml" xmlns:w10="urn:schemas-microsoft-com:office:word" xmlns:w="http://schemas.openxmlformats.org/wordprocessingml/2006/main" xmlns:sl="http://schemas.openxmlformats.org/schemaLibrary/2006/main">
+  <w:view w:val="normal"/>
+  <w:defaultTabStop w:val="720"/>
+  <w:characterSpacingControl w:val="doNotCompress"/>
+  <w:compat>
+    <w:useFELayout/>
+  </w:compat>
+  <w:rsids>
+    <w:rsidRoot w:val="00AD7A85"/>
+    <w:rsid w:val="00AD7A85"/>
+  </w:rsids>
+  <m:mathPr>
+    <m:mathFont m:val="Cambria Math"/>
+    <m:brkBin m:val="before"/>
+    <m:brkBinSub m:val="--"/>
+    <m:smallFrac m:val="off"/>
+    <m:dispDef/>
+    <m:lMargin m:val="0"/>
+    <m:rMargin m:val="0"/>
+    <m:defJc m:val="centerGroup"/>
+    <m:wrapIndent m:val="1440"/>
+    <m:intLim m:val="subSup"/>
+    <m:naryLim m:val="undOvr"/>
+  </m:mathPr>
+  <w:themeFontLang w:val="en-US"/>
+  <w:clrSchemeMapping w:bg1="light1" w:t1="dark1" w:bg2="light2" w:t2="dark2" w:accent1="accent1" w:accent2="accent2" w:accent3="accent3" w:accent4="accent4" w:accent5="accent5" w:accent6="accent6" w:hyperlink="hyperlink" w:followedHyperlink="followedHyperlink"/>
+  <w:decimalSymbol w:val="."/>
+  <w:listSeparator w:val=","/>
+</w:settings>
+</file>
+
+<file path=word/glossary/styles.xml><?xml version="1.0" encoding="utf-8"?>
+<w:styles xmlns:r="http://schemas.openxmlformats.org/officeDocument/2006/relationships" xmlns:w="http://schemas.openxmlformats.org/wordprocessingml/2006/main">
+  <w:docDefaults>
+    <w:rPrDefault>
+      <w:rPr>
+        <w:rFonts w:asciiTheme="minorHAnsi" w:eastAsiaTheme="minorEastAsia" w:hAnsiTheme="minorHAnsi" w:cstheme="minorBidi"/>
+        <w:sz w:val="22"/>
+        <w:szCs w:val="22"/>
+        <w:lang w:val="en-US" w:eastAsia="en-US" w:bidi="ar-SA"/>
+      </w:rPr>
+    </w:rPrDefault>
+    <w:pPrDefault>
+      <w:pPr>
+        <w:spacing w:after="200" w:line="276" w:lineRule="auto"/>
+      </w:pPr>
+    </w:pPrDefault>
+  </w:docDefaults>
+  <w:latentStyles w:defLockedState="0" w:defUIPriority="99" w:defSemiHidden="1" w:defUnhideWhenUsed="1" w:defQFormat="0" w:count="267">
+    <w:lsdException w:name="Normal" w:semiHidden="0" w:uiPriority="0" w:unhideWhenUsed="0" w:qFormat="1"/>
+    <w:lsdException w:name="heading 1" w:semiHidden="0" w:uiPriority="9" w:unhideWhenUsed="0" w:qFormat="1"/>
+    <w:lsdException w:name="heading 2" w:uiPriority="9" w:qFormat="1"/>
+    <w:lsdException w:name="heading 3" w:uiPriority="9" w:qFormat="1"/>
+    <w:lsdException w:name="heading 4" w:uiPriority="9" w:qFormat="1"/>
+    <w:lsdException w:name="heading 5" w:uiPriority="9" w:qFormat="1"/>
+    <w:lsdException w:name="heading 6" w:uiPriority="9" w:qFormat="1"/>
+    <w:lsdException w:name="heading 7" w:uiPriority="9" w:qFormat="1"/>
+    <w:lsdException w:name="heading 8" w:uiPriority="9" w:qFormat="1"/>
+    <w:lsdException w:name="heading 9" w:uiPriority="9" w:qFormat="1"/>
+    <w:lsdException w:name="toc 1" w:uiPriority="39"/>
+    <w:lsdException w:name="toc 2" w:uiPriority="39"/>
+    <w:lsdException w:name="toc 3" w:uiPriority="39"/>
+    <w:lsdException w:name="toc 4" w:uiPriority="39"/>
+    <w:lsdException w:name="toc 5" w:uiPriority="39"/>
+    <w:lsdException w:name="toc 6" w:uiPriority="39"/>
+    <w:lsdException w:name="toc 7" w:uiPriority="39"/>
+    <w:lsdException w:name="toc 8" w:uiPriority="39"/>
+    <w:lsdException w:name="toc 9" w:uiPriority="39"/>
+    <w:lsdException w:name="caption" w:uiPriority="35" w:qFormat="1"/>
+    <w:lsdException w:name="Title" w:semiHidden="0" w:uiPriority="10" w:unhideWhenUsed="0" w:qFormat="1"/>
+    <w:lsdException w:name="Default Paragraph Font" w:uiPriority="1"/>
+    <w:lsdException w:name="Subtitle" w:semiHidden="0" w:uiPriority="11" w:unhideWhenUsed="0" w:qFormat="1"/>
+    <w:lsdException w:name="Strong" w:semiHidden="0" w:uiPriority="22" w:unhideWhenUsed="0" w:qFormat="1"/>
+    <w:lsdException w:name="Emphasis" w:semiHidden="0" w:uiPriority="20" w:unhideWhenUsed="0" w:qFormat="1"/>
+    <w:lsdException w:name="Table Grid" w:semiHidden="0" w:uiPriority="59" w:unhideWhenUsed="0"/>
+    <w:lsdException w:name="Placeholder Text" w:unhideWhenUsed="0"/>
+    <w:lsdException w:name="No Spacing" w:semiHidden="0" w:uiPriority="1" w:unhideWhenUsed="0" w:qFormat="1"/>
+    <w:lsdException w:name="Light Shading" w:semiHidden="0" w:uiPriority="60" w:unhideWhenUsed="0"/>
+    <w:lsdException w:name="Light List" w:semiHidden="0" w:uiPriority="61" w:unhideWhenUsed="0"/>
+    <w:lsdException w:name="Light Grid" w:semiHidden="0" w:uiPriority="62" w:unhideWhenUsed="0"/>
+    <w:lsdException w:name="Medium Shading 1" w:semiHidden="0" w:uiPriority="63" w:unhideWhenUsed="0"/>
+    <w:lsdException w:name="Medium Shading 2" w:semiHidden="0" w:uiPriority="64" w:unhideWhenUsed="0"/>
+    <w:lsdException w:name="Medium List 1" w:semiHidden="0" w:uiPriority="65" w:unhideWhenUsed="0"/>
+    <w:lsdException w:name="Medium List 2" w:semiHidden="0" w:uiPriority="66" w:unhideWhenUsed="0"/>
+    <w:lsdException w:name="Medium Grid 1" w:semiHidden="0" w:uiPriority="67" w:unhideWhenUsed="0"/>
+    <w:lsdException w:name="Medium Grid 2" w:semiHidden="0" w:uiPriority="68" w:unhideWhenUsed="0"/>
+    <w:lsdException w:name="Medium Grid 3" w:semiHidden="0" w:uiPriority="69" w:unhideWhenUsed="0"/>
+    <w:lsdException w:name="Dark List" w:semiHidden="0" w:uiPriority="70" w:unhideWhenUsed="0"/>
+    <w:lsdException w:name="Colorful Shading" w:semiHidden="0" w:uiPriority="71" w:unhideWhenUsed="0"/>
+    <w:lsdException w:name="Colorful List" w:semiHidden="0" w:uiPriority="72" w:unhideWhenUsed="0"/>
+    <w:lsdException w:name="Colorful Grid" w:semiHidden="0" w:uiPriority="73" w:unhideWhenUsed="0"/>
+    <w:lsdException w:name="Light Shading Accent 1" w:semiHidden="0" w:uiPriority="60" w:unhideWhenUsed="0"/>
+    <w:lsdException w:name="Light List Accent 1" w:semiHidden="0" w:uiPriority="61" w:unhideWhenUsed="0"/>
+    <w:lsdException w:name="Light Grid Accent 1" w:semiHidden="0" w:uiPriority="62" w:unhideWhenUsed="0"/>
+    <w:lsdException w:name="Medium Shading 1 Accent 1" w:semiHidden="0" w:uiPriority="63" w:unhideWhenUsed="0"/>
+    <w:lsdException w:name="Medium Shading 2 Accent 1" w:semiHidden="0" w:uiPriority="64" w:unhideWhenUsed="0"/>
+    <w:lsdException w:name="Medium List 1 Accent 1" w:semiHidden="0" w:uiPriority="65" w:unhideWhenUsed="0"/>
+    <w:lsdException w:name="Revision" w:unhideWhenUsed="0"/>
+    <w:lsdException w:name="List Paragraph" w:semiHidden="0" w:uiPriority="34" w:unhideWhenUsed="0" w:qFormat="1"/>
+    <w:lsdException w:name="Quote" w:semiHidden="0" w:uiPriority="29" w:unhideWhenUsed="0" w:qFormat="1"/>
+    <w:lsdException w:name="Intense Quote" w:semiHidden="0" w:uiPriority="30" w:unhideWhenUsed="0" w:qFormat="1"/>
+    <w:lsdException w:name="Medium List 2 Accent 1" w:semiHidden="0" w:uiPriority="66" w:unhideWhenUsed="0"/>
+    <w:lsdException w:name="Medium Grid 1 Accent 1" w:semiHidden="0" w:uiPriority="67" w:unhideWhenUsed="0"/>
+    <w:lsdException w:name="Medium Grid 2 Accent 1" w:semiHidden="0" w:uiPriority="68" w:unhideWhenUsed="0"/>
+    <w:lsdException w:name="Medium Grid 3 Accent 1" w:semiHidden="0" w:uiPriority="69" w:unhideWhenUsed="0"/>
+    <w:lsdException w:name="Dark List Accent 1" w:semiHidden="0" w:uiPriority="70" w:unhideWhenUsed="0"/>
+    <w:lsdException w:name="Colorful Shading Accent 1" w:semiHidden="0" w:uiPriority="71" w:unhideWhenUsed="0"/>
+    <w:lsdException w:name="Colorful List Accent 1" w:semiHidden="0" w:uiPriority="72" w:unhideWhenUsed="0"/>
+    <w:lsdException w:name="Colorful Grid Accent 1" w:semiHidden="0" w:uiPriority="73" w:unhideWhenUsed="0"/>
+    <w:lsdException w:name="Light Shading Accent 2" w:semiHidden="0" w:uiPriority="60" w:unhideWhenUsed="0"/>
+    <w:lsdException w:name="Light List Accent 2" w:semiHidden="0" w:uiPriority="61" w:unhideWhenUsed="0"/>
+    <w:lsdException w:name="Light Grid Accent 2" w:semiHidden="0" w:uiPriority="62" w:unhideWhenUsed="0"/>
+    <w:lsdException w:name="Medium Shading 1 Accent 2" w:semiHidden="0" w:uiPriority="63" w:unhideWhenUsed="0"/>
+    <w:lsdException w:name="Medium Shading 2 Accent 2" w:semiHidden="0" w:uiPriority="64" w:unhideWhenUsed="0"/>
+    <w:lsdException w:name="Medium List 1 Accent 2" w:semiHidden="0" w:uiPriority="65" w:unhideWhenUsed="0"/>
+    <w:lsdException w:name="Medium List 2 Accent 2" w:semiHidden="0" w:uiPriority="66" w:unhideWhenUsed="0"/>
+    <w:lsdException w:name="Medium Grid 1 Accent 2" w:semiHidden="0" w:uiPriority="67" w:unhideWhenUsed="0"/>
+    <w:lsdException w:name="Medium Grid 2 Accent 2" w:semiHidden="0" w:uiPriority="68" w:unhideWhenUsed="0"/>
+    <w:lsdException w:name="Medium Grid 3 Accent 2" w:semiHidden="0" w:uiPriority="69" w:unhideWhenUsed="0"/>
+    <w:lsdException w:name="Dark List Accent 2" w:semiHidden="0" w:uiPriority="70" w:unhideWhenUsed="0"/>
+    <w:lsdException w:name="Colorful Shading Accent 2" w:semiHidden="0" w:uiPriority="71" w:unhideWhenUsed="0"/>
+    <w:lsdException w:name="Colorful List Accent 2" w:semiHidden="0" w:uiPriority="72" w:unhideWhenUsed="0"/>
+    <w:lsdException w:name="Colorful Grid Accent 2" w:semiHidden="0" w:uiPriority="73" w:unhideWhenUsed="0"/>
+    <w:lsdException w:name="Light Shading Accent 3" w:semiHidden="0" w:uiPriority="60" w:unhideWhenUsed="0"/>
+    <w:lsdException w:name="Light List Accent 3" w:semiHidden="0" w:uiPriority="61" w:unhideWhenUsed="0"/>
+    <w:lsdException w:name="Light Grid Accent 3" w:semiHidden="0" w:uiPriority="62" w:unhideWhenUsed="0"/>
+    <w:lsdException w:name="Medium Shading 1 Accent 3" w:semiHidden="0" w:uiPriority="63" w:unhideWhenUsed="0"/>
+    <w:lsdException w:name="Medium Shading 2 Accent 3" w:semiHidden="0" w:uiPriority="64" w:unhideWhenUsed="0"/>
+    <w:lsdException w:name="Medium List 1 Accent 3" w:semiHidden="0" w:uiPriority="65" w:unhideWhenUsed="0"/>
+    <w:lsdException w:name="Medium List 2 Accent 3" w:semiHidden="0" w:uiPriority="66" w:unhideWhenUsed="0"/>
+    <w:lsdException w:name="Medium Grid 1 Accent 3" w:semiHidden="0" w:uiPriority="67" w:unhideWhenUsed="0"/>
+    <w:lsdException w:name="Medium Grid 2 Accent 3" w:semiHidden="0" w:uiPriority="68" w:unhideWhenUsed="0"/>
+    <w:lsdException w:name="Medium Grid 3 Accent 3" w:semiHidden="0" w:uiPriority="69" w:unhideWhenUsed="0"/>
+    <w:lsdException w:name="Dark List Accent 3" w:semiHidden="0" w:uiPriority="70" w:unhideWhenUsed="0"/>
+    <w:lsdException w:name="Colorful Shading Accent 3" w:semiHidden="0" w:uiPriority="71" w:unhideWhenUsed="0"/>
+    <w:lsdException w:name="Colorful List Accent 3" w:semiHidden="0" w:uiPriority="72" w:unhideWhenUsed="0"/>
+    <w:lsdException w:name="Colorful Grid Accent 3" w:semiHidden="0" w:uiPriority="73" w:unhideWhenUsed="0"/>
+    <w:lsdException w:name="Light Shading Accent 4" w:semiHidden="0" w:uiPriority="60" w:unhideWhenUsed="0"/>
+    <w:lsdException w:name="Light List Accent 4" w:semiHidden="0" w:uiPriority="61" w:unhideWhenUsed="0"/>
+    <w:lsdException w:name="Light Grid Accent 4" w:semiHidden="0" w:uiPriority="62" w:unhideWhenUsed="0"/>
+    <w:lsdException w:name="Medium Shading 1 Accent 4" w:semiHidden="0" w:uiPriority="63" w:unhideWhenUsed="0"/>
+    <w:lsdException w:name="Medium Shading 2 Accent 4" w:semiHidden="0" w:uiPriority="64" w:unhideWhenUsed="0"/>
+    <w:lsdException w:name="Medium List 1 Accent 4" w:semiHidden="0" w:uiPriority="65" w:unhideWhenUsed="0"/>
+    <w:lsdException w:name="Medium List 2 Accent 4" w:semiHidden="0" w:uiPriority="66" w:unhideWhenUsed="0"/>
+    <w:lsdException w:name="Medium Grid 1 Accent 4" w:semiHidden="0" w:uiPriority="67" w:unhideWhenUsed="0"/>
+    <w:lsdException w:name="Medium Grid 2 Accent 4" w:semiHidden="0" w:uiPriority="68" w:unhideWhenUsed="0"/>
+    <w:lsdException w:name="Medium Grid 3 Accent 4" w:semiHidden="0" w:uiPriority="69" w:unhideWhenUsed="0"/>
+    <w:lsdException w:name="Dark List Accent 4" w:semiHidden="0" w:uiPriority="70" w:unhideWhenUsed="0"/>
+    <w:lsdException w:name="Colorful Shading Accent 4" w:semiHidden="0" w:uiPriority="71" w:unhideWhenUsed="0"/>
+    <w:lsdException w:name="Colorful List Accent 4" w:semiHidden="0" w:uiPriority="72" w:unhideWhenUsed="0"/>
+    <w:lsdException w:name="Colorful Grid Accent 4" w:semiHidden="0" w:uiPriority="73" w:unhideWhenUsed="0"/>
+    <w:lsdException w:name="Light Shading Accent 5" w:semiHidden="0" w:uiPriority="60" w:unhideWhenUsed="0"/>
+    <w:lsdException w:name="Light List Accent 5" w:semiHidden="0" w:uiPriority="61" w:unhideWhenUsed="0"/>
+    <w:lsdException w:name="Light Grid Accent 5" w:semiHidden="0" w:uiPriority="62" w:unhideWhenUsed="0"/>
+    <w:lsdException w:name="Medium Shading 1 Accent 5" w:semiHidden="0" w:uiPriority="63" w:unhideWhenUsed="0"/>
+    <w:lsdException w:name="Medium Shading 2 Accent 5" w:semiHidden="0" w:uiPriority="64" w:unhideWhenUsed="0"/>
+    <w:lsdException w:name="Medium List 1 Accent 5" w:semiHidden="0" w:uiPriority="65" w:unhideWhenUsed="0"/>
+    <w:lsdException w:name="Medium List 2 Accent 5" w:semiHidden="0" w:uiPriority="66" w:unhideWhenUsed="0"/>
+    <w:lsdException w:name="Medium Grid 1 Accent 5" w:semiHidden="0" w:uiPriority="67" w:unhideWhenUsed="0"/>
+    <w:lsdException w:name="Medium Grid 2 Accent 5" w:semiHidden="0" w:uiPriority="68" w:unhideWhenUsed="0"/>
+    <w:lsdException w:name="Medium Grid 3 Accent 5" w:semiHidden="0" w:uiPriority="69" w:unhideWhenUsed="0"/>
+    <w:lsdException w:name="Dark List Accent 5" w:semiHidden="0" w:uiPriority="70" w:unhideWhenUsed="0"/>
+    <w:lsdException w:name="Colorful Shading Accent 5" w:semiHidden="0" w:uiPriority="71" w:unhideWhenUsed="0"/>
+    <w:lsdException w:name="Colorful List Accent 5" w:semiHidden="0" w:uiPriority="72" w:unhideWhenUsed="0"/>
+    <w:lsdException w:name="Colorful Grid Accent 5" w:semiHidden="0" w:uiPriority="73" w:unhideWhenUsed="0"/>
+    <w:lsdException w:name="Light Shading Accent 6" w:semiHidden="0" w:uiPriority="60" w:unhideWhenUsed="0"/>
+    <w:lsdException w:name="Light List Accent 6" w:semiHidden="0" w:uiPriority="61" w:unhideWhenUsed="0"/>
+    <w:lsdException w:name="Light Grid Accent 6" w:semiHidden="0" w:uiPriority="62" w:unhideWhenUsed="0"/>
+    <w:lsdException w:name="Medium Shading 1 Accent 6" w:semiHidden="0" w:uiPriority="63" w:unhideWhenUsed="0"/>
+    <w:lsdException w:name="Medium Shading 2 Accent 6" w:semiHidden="0" w:uiPriority="64" w:unhideWhenUsed="0"/>
+    <w:lsdException w:name="Medium List 1 Accent 6" w:semiHidden="0" w:uiPriority="65" w:unhideWhenUsed="0"/>
+    <w:lsdException w:name="Medium List 2 Accent 6" w:semiHidden="0" w:uiPriority="66" w:unhideWhenUsed="0"/>
+    <w:lsdException w:name="Medium Grid 1 Accent 6" w:semiHidden="0" w:uiPriority="67" w:unhideWhenUsed="0"/>
+    <w:lsdException w:name="Medium Grid 2 Accent 6" w:semiHidden="0" w:uiPriority="68" w:unhideWhenUsed="0"/>
+    <w:lsdException w:name="Medium Grid 3 Accent 6" w:semiHidden="0" w:uiPriority="69" w:unhideWhenUsed="0"/>
+    <w:lsdException w:name="Dark List Accent 6" w:semiHidden="0" w:uiPriority="70" w:unhideWhenUsed="0"/>
+    <w:lsdException w:name="Colorful Shading Accent 6" w:semiHidden="0" w:uiPriority="71" w:unhideWhenUsed="0"/>
+    <w:lsdException w:name="Colorful List Accent 6" w:semiHidden="0" w:uiPriority="72" w:unhideWhenUsed="0"/>
+    <w:lsdException w:name="Colorful Grid Accent 6" w:semiHidden="0" w:uiPriority="73" w:unhideWhenUsed="0"/>
+    <w:lsdException w:name="Subtle Emphasis" w:semiHidden="0" w:uiPriority="19" w:unhideWhenUsed="0" w:qFormat="1"/>
+    <w:lsdException w:name="Intense Emphasis" w:semiHidden="0" w:uiPriority="21" w:unhideWhenUsed="0" w:qFormat="1"/>
+    <w:lsdException w:name="Subtle Reference" w:semiHidden="0" w:uiPriority="31" w:unhideWhenUsed="0" w:qFormat="1"/>
+    <w:lsdException w:name="Intense Reference" w:semiHidden="0" w:uiPriority="32" w:unhideWhenUsed="0" w:qFormat="1"/>
+    <w:lsdException w:name="Book Title" w:semiHidden="0" w:uiPriority="33" w:unhideWhenUsed="0" w:qFormat="1"/>
+    <w:lsdException w:name="Bibliography" w:uiPriority="37"/>
+    <w:lsdException w:name="TOC Heading" w:uiPriority="39" w:qFormat="1"/>
+  </w:latentStyles>
+  <w:style w:type="paragraph" w:default="1" w:styleId="Normal">
+    <w:name w:val="Normal"/>
+    <w:qFormat/>
+  </w:style>
+  <w:style w:type="character" w:default="1" w:styleId="DefaultParagraphFont">
+    <w:name w:val="Default Paragraph Font"/>
+    <w:uiPriority w:val="1"/>
+    <w:semiHidden/>
+    <w:unhideWhenUsed/>
+  </w:style>
+  <w:style w:type="table" w:default="1" w:styleId="TableNormal">
+    <w:name w:val="Normal Table"/>
+    <w:uiPriority w:val="99"/>
+    <w:semiHidden/>
+    <w:unhideWhenUsed/>
+    <w:qFormat/>
+    <w:tblPr>
+      <w:tblInd w:w="0" w:type="dxa"/>
+      <w:tblCellMar>
+        <w:top w:w="0" w:type="dxa"/>
+        <w:left w:w="108" w:type="dxa"/>
+        <w:bottom w:w="0" w:type="dxa"/>
+        <w:right w:w="108" w:type="dxa"/>
+      </w:tblCellMar>
+    </w:tblPr>
+  </w:style>
+  <w:style w:type="numbering" w:default="1" w:styleId="NoList">
+    <w:name w:val="No List"/>
+    <w:uiPriority w:val="99"/>
+    <w:semiHidden/>
+    <w:unhideWhenUsed/>
+  </w:style>
+  <w:style w:type="paragraph" w:customStyle="1" w:styleId="4E2D616439D7445AB6CBCC1FEEC4B1E0">
+    <w:name w:val="4E2D616439D7445AB6CBCC1FEEC4B1E0"/>
+    <w:rsid w:val="00AD7A85"/>
+  </w:style>
+  <w:style w:type="paragraph" w:customStyle="1" w:styleId="F6EF742F9E8149A9A92DD90905436726">
+    <w:name w:val="F6EF742F9E8149A9A92DD90905436726"/>
+    <w:rsid w:val="00AD7A85"/>
+  </w:style>
+  <w:style w:type="paragraph" w:customStyle="1" w:styleId="C8409E7B8546425E804B9A05E28474C3">
+    <w:name w:val="C8409E7B8546425E804B9A05E28474C3"/>
+    <w:rsid w:val="00AD7A85"/>
+  </w:style>
+  <w:style w:type="paragraph" w:customStyle="1" w:styleId="73E06F3E72B24E6582C7C85E064BA054">
+    <w:name w:val="73E06F3E72B24E6582C7C85E064BA054"/>
+    <w:rsid w:val="00AD7A85"/>
+  </w:style>
+  <w:style w:type="paragraph" w:customStyle="1" w:styleId="8968EFDD3D1247DA9D282D1DCCDD4CCD">
+    <w:name w:val="8968EFDD3D1247DA9D282D1DCCDD4CCD"/>
+    <w:rsid w:val="00AD7A85"/>
+  </w:style>
+  <w:style w:type="paragraph" w:customStyle="1" w:styleId="73FBE6FFF6C8494898A97A5C95265E18">
+    <w:name w:val="73FBE6FFF6C8494898A97A5C95265E18"/>
+    <w:rsid w:val="00AD7A85"/>
+  </w:style>
+</w:styles>
+</file>
+
+<file path=word/glossary/webSettings.xml><?xml version="1.0" encoding="utf-8"?>
+<w:webSettings xmlns:r="http://schemas.openxmlformats.org/officeDocument/2006/relationships" xmlns:w="http://schemas.openxmlformats.org/wordprocessingml/2006/main">
+  <w:optimizeForBrowser/>
+</w:webSettings>
 </file>
 
 <file path=word/theme/theme1.xml><?xml version="1.0" encoding="utf-8"?>
@@ -2711,7 +6384,7 @@
 </file>
 
 <file path=customXml/itemProps1.xml><?xml version="1.0" encoding="utf-8"?>
-<ds:datastoreItem xmlns:ds="http://schemas.openxmlformats.org/officeDocument/2006/customXml" ds:itemID="{A3AF00B7-18BD-467B-BBCD-40A35C65194C}">
+<ds:datastoreItem xmlns:ds="http://schemas.openxmlformats.org/officeDocument/2006/customXml" ds:itemID="{47036B71-931F-4B9C-865C-0AF1B408BE83}">
   <ds:schemaRefs>
     <ds:schemaRef ds:uri="http://schemas.openxmlformats.org/officeDocument/2006/bibliography"/>
   </ds:schemaRefs>

</xml_diff>

<commit_message>
all ouput classes re-named
</commit_message>
<xml_diff>
--- a/doc/Reportengine tutorial.docx
+++ b/doc/Reportengine tutorial.docx
@@ -1566,20 +1566,14 @@
         <w:pStyle w:val="Heading2"/>
       </w:pPr>
       <w:r>
-        <w:rPr>
-          <w:noProof/>
-          <w:lang w:eastAsia="zh-TW"/>
-        </w:rPr>
-      </w:r>
-      <w:r>
         <w:pict>
           <v:shapetype id="_x0000_t202" coordsize="21600,21600" o:spt="202" path="m,l,21600r21600,l21600,xe">
             <v:stroke joinstyle="miter"/>
             <v:path gradientshapeok="t" o:connecttype="rect"/>
           </v:shapetype>
-          <v:shape id="_x0000_s1027" type="#_x0000_t202" style="width:483.75pt;height:234.2pt;mso-position-horizontal-relative:char;mso-position-vertical-relative:line;mso-width-relative:margin;mso-height-relative:margin" fillcolor="#9bbb59 [3206]" strokecolor="#b6b6b6 [3041]" strokeweight="3pt">
+          <v:shape id="_x0000_s1030" type="#_x0000_t202" style="width:483.75pt;height:234.2pt;mso-position-horizontal-relative:char;mso-position-vertical-relative:line;mso-width-relative:margin;mso-height-relative:margin" fillcolor="#9bbb59 [3206]" strokecolor="#b6b6b6 [3041]" strokeweight="3pt">
             <v:shadow on="t" type="perspective" color="#4e6128 [1606]" opacity=".5" offset2="1pt"/>
-            <v:textbox style="mso-next-textbox:#_x0000_s1027">
+            <v:textbox style="mso-next-textbox:#_x0000_s1030">
               <w:txbxContent>
                 <w:p>
                   <w:pPr>
@@ -1912,17 +1906,10 @@
         <w:ind w:left="0"/>
       </w:pPr>
       <w:r>
-        <w:rPr>
-          <w:i/>
-          <w:noProof/>
-          <w:lang w:eastAsia="zh-TW"/>
-        </w:rPr>
-      </w:r>
-      <w:r>
         <w:pict>
-          <v:shape id="_x0000_s1028" type="#_x0000_t202" style="width:483.75pt;height:71.2pt;mso-position-horizontal-relative:char;mso-position-vertical-relative:line;mso-width-relative:margin;mso-height-relative:margin" fillcolor="#9bbb59 [3206]" strokecolor="#b6b6b6 [3041]" strokeweight="3pt">
+          <v:shape id="_x0000_s1029" type="#_x0000_t202" style="width:483.75pt;height:71.2pt;mso-position-horizontal-relative:char;mso-position-vertical-relative:line;mso-width-relative:margin;mso-height-relative:margin" fillcolor="#9bbb59 [3206]" strokecolor="#b6b6b6 [3041]" strokeweight="3pt">
             <v:shadow on="t" type="perspective" color="#4e6128 [1606]" opacity=".5" offset="1pt" offset2="-1pt"/>
-            <v:textbox>
+            <v:textbox style="mso-next-textbox:#_x0000_s1029">
               <w:txbxContent>
                 <w:p>
                   <w:pPr>
@@ -2042,16 +2029,10 @@
         <w:ind w:left="0"/>
       </w:pPr>
       <w:r>
-        <w:rPr>
-          <w:noProof/>
-          <w:lang w:eastAsia="zh-TW"/>
-        </w:rPr>
-      </w:r>
-      <w:r>
         <w:pict>
-          <v:shape id="_x0000_s1029" type="#_x0000_t202" style="width:473.15pt;height:97.5pt;mso-position-horizontal-relative:char;mso-position-vertical-relative:line;mso-width-relative:margin;mso-height-relative:margin" fillcolor="#9bbb59 [3206]" strokecolor="#b6b6b6 [3041]" strokeweight="3pt">
+          <v:shape id="_x0000_s1028" type="#_x0000_t202" style="width:473.15pt;height:97.5pt;mso-position-horizontal-relative:char;mso-position-vertical-relative:line;mso-width-relative:margin;mso-height-relative:margin" fillcolor="#9bbb59 [3206]" strokecolor="#b6b6b6 [3041]" strokeweight="3pt">
             <v:shadow on="t" type="perspective" color="#4e6128 [1606]" opacity=".5" offset2="1pt"/>
-            <v:textbox>
+            <v:textbox style="mso-next-textbox:#_x0000_s1028">
               <w:txbxContent>
                 <w:p>
                   <w:pPr>
@@ -2156,16 +2137,10 @@
         </w:numPr>
       </w:pPr>
       <w:r>
-        <w:rPr>
-          <w:noProof/>
-          <w:lang w:eastAsia="zh-TW"/>
-        </w:rPr>
-      </w:r>
-      <w:r>
         <w:pict>
-          <v:shape id="_x0000_s1030" type="#_x0000_t202" style="width:473.15pt;height:104.65pt;mso-position-horizontal-relative:char;mso-position-vertical-relative:line;mso-width-relative:margin;mso-height-relative:margin" fillcolor="#9bbb59 [3206]" strokecolor="#b6b6b6 [3041]" strokeweight="3pt">
+          <v:shape id="_x0000_s1027" type="#_x0000_t202" style="width:473.15pt;height:104.65pt;mso-position-horizontal-relative:char;mso-position-vertical-relative:line;mso-width-relative:margin;mso-height-relative:margin" fillcolor="#9bbb59 [3206]" strokecolor="#b6b6b6 [3041]" strokeweight="3pt">
             <v:shadow on="t" type="perspective" color="#4e6128 [1606]" opacity=".5" offset2="1pt"/>
-            <v:textbox>
+            <v:textbox style="mso-next-textbox:#_x0000_s1027">
               <w:txbxContent>
                 <w:p>
                   <w:pPr>
@@ -2304,17 +2279,10 @@
         <w:ind w:left="0"/>
       </w:pPr>
       <w:r>
-        <w:rPr>
-          <w:i/>
-          <w:noProof/>
-          <w:lang w:eastAsia="zh-TW"/>
-        </w:rPr>
-      </w:r>
-      <w:r>
         <w:pict>
-          <v:shape id="_x0000_s1031" type="#_x0000_t202" style="width:478.5pt;height:84.15pt;mso-position-horizontal-relative:char;mso-position-vertical-relative:line;mso-width-relative:margin;mso-height-relative:margin" fillcolor="#9bbb59 [3206]" strokecolor="#b6b6b6 [3041]" strokeweight="3pt">
+          <v:shape id="_x0000_s1026" type="#_x0000_t202" style="width:478.5pt;height:84.15pt;mso-position-horizontal-relative:char;mso-position-vertical-relative:line;mso-width-relative:margin;mso-height-relative:margin" fillcolor="#9bbb59 [3206]" strokecolor="#b6b6b6 [3041]" strokeweight="3pt">
             <v:shadow on="t" type="perspective" color="#4e6128 [1606]" opacity=".5" offset2="1pt"/>
-            <v:textbox>
+            <v:textbox style="mso-next-textbox:#_x0000_s1026">
               <w:txbxContent>
                 <w:p>
                   <w:pPr>
@@ -2492,6 +2460,181 @@
     </w:p>
     <w:p>
       <w:pPr>
+        <w:spacing w:before="100" w:beforeAutospacing="1" w:after="100" w:afterAutospacing="1" w:line="240" w:lineRule="auto"/>
+        <w:rPr>
+          <w:rFonts w:eastAsia="Times New Roman" w:cs="Times New Roman"/>
+        </w:rPr>
+      </w:pPr>
+      <w:r>
+        <w:rPr>
+          <w:rFonts w:eastAsia="Times New Roman" w:cs="Times New Roman"/>
+          <w:noProof/>
+        </w:rPr>
+      </w:r>
+      <w:r>
+        <w:rPr>
+          <w:rFonts w:eastAsia="Times New Roman" w:cs="Times New Roman"/>
+        </w:rPr>
+        <w:pict>
+          <v:shape id="_x0000_s1036" type="#_x0000_t202" style="width:482.25pt;height:25.55pt;mso-position-horizontal-relative:char;mso-position-vertical-relative:line;mso-width-relative:margin;mso-height-relative:margin" fillcolor="#9bbb59 [3206]" strokecolor="#b6b6b6 [3041]" strokeweight="3pt">
+            <v:shadow on="t" type="perspective" color="#4e6128 [1606]" opacity=".5" offset2="1pt"/>
+            <v:textbox>
+              <w:txbxContent>
+                <w:p>
+                  <w:pPr>
+                    <w:rPr>
+                      <w:noProof/>
+                    </w:rPr>
+                  </w:pPr>
+                  <w:r>
+                    <w:rPr>
+                      <w:rFonts w:ascii="Courier New" w:hAnsi="Courier New" w:cs="Courier New"/>
+                      <w:noProof/>
+                      <w:color w:val="000000"/>
+                      <w:sz w:val="20"/>
+                      <w:szCs w:val="20"/>
+                    </w:rPr>
+                    <w:t>HtmlOuput</w:t>
+                  </w:r>
+                  <w:r>
+                    <w:rPr>
+                      <w:rFonts w:ascii="Courier New" w:hAnsi="Courier New" w:cs="Courier New"/>
+                      <w:b/>
+                      <w:bCs/>
+                      <w:noProof/>
+                      <w:color w:val="7F0055"/>
+                      <w:sz w:val="20"/>
+                      <w:szCs w:val="20"/>
+                    </w:rPr>
+                    <w:t xml:space="preserve"> </w:t>
+                  </w:r>
+                  <w:r>
+                    <w:rPr>
+                      <w:rFonts w:ascii="Courier New" w:hAnsi="Courier New" w:cs="Courier New"/>
+                      <w:noProof/>
+                      <w:color w:val="000000"/>
+                      <w:sz w:val="20"/>
+                      <w:szCs w:val="20"/>
+                    </w:rPr>
+                    <w:t>htmlOut</w:t>
+                  </w:r>
+                  <w:r>
+                    <w:rPr>
+                      <w:rFonts w:ascii="Courier New" w:hAnsi="Courier New" w:cs="Courier New"/>
+                      <w:b/>
+                      <w:bCs/>
+                      <w:noProof/>
+                      <w:color w:val="7F0055"/>
+                      <w:sz w:val="20"/>
+                      <w:szCs w:val="20"/>
+                    </w:rPr>
+                    <w:t xml:space="preserve"> = </w:t>
+                  </w:r>
+                  <w:r>
+                    <w:rPr>
+                      <w:rFonts w:ascii="Courier New" w:hAnsi="Courier New" w:cs="Courier New"/>
+                      <w:b/>
+                      <w:bCs/>
+                      <w:noProof/>
+                      <w:color w:val="7F0055"/>
+                      <w:sz w:val="20"/>
+                      <w:szCs w:val="20"/>
+                    </w:rPr>
+                    <w:t>new</w:t>
+                  </w:r>
+                  <w:r>
+                    <w:rPr>
+                      <w:rFonts w:ascii="Courier New" w:hAnsi="Courier New" w:cs="Courier New"/>
+                      <w:noProof/>
+                      <w:color w:val="000000"/>
+                      <w:sz w:val="20"/>
+                      <w:szCs w:val="20"/>
+                    </w:rPr>
+                    <w:t xml:space="preserve"> HtmlOutput(</w:t>
+                  </w:r>
+                  <w:r>
+                    <w:rPr>
+                      <w:rFonts w:ascii="Courier New" w:hAnsi="Courier New" w:cs="Courier New"/>
+                      <w:b/>
+                      <w:bCs/>
+                      <w:noProof/>
+                      <w:color w:val="7F0055"/>
+                      <w:sz w:val="20"/>
+                      <w:szCs w:val="20"/>
+                    </w:rPr>
+                    <w:t>new</w:t>
+                  </w:r>
+                  <w:r>
+                    <w:rPr>
+                      <w:rFonts w:ascii="Courier New" w:hAnsi="Courier New" w:cs="Courier New"/>
+                      <w:noProof/>
+                      <w:color w:val="000000"/>
+                      <w:sz w:val="20"/>
+                      <w:szCs w:val="20"/>
+                    </w:rPr>
+                    <w:t xml:space="preserve"> FileOutputStream</w:t>
+                  </w:r>
+                  <w:r>
+                    <w:rPr>
+                      <w:rFonts w:ascii="Courier New" w:hAnsi="Courier New" w:cs="Courier New"/>
+                      <w:noProof/>
+                      <w:color w:val="000000"/>
+                      <w:sz w:val="20"/>
+                      <w:szCs w:val="20"/>
+                    </w:rPr>
+                    <w:t>(</w:t>
+                  </w:r>
+                  <w:r>
+                    <w:rPr>
+                      <w:rFonts w:ascii="Courier New" w:hAnsi="Courier New" w:cs="Courier New"/>
+                      <w:noProof/>
+                      <w:color w:val="2A00FF"/>
+                      <w:sz w:val="20"/>
+                      <w:szCs w:val="20"/>
+                    </w:rPr>
+                    <w:t>"</w:t>
+                  </w:r>
+                  <w:r>
+                    <w:rPr>
+                      <w:rFonts w:ascii="Courier New" w:hAnsi="Courier New" w:cs="Courier New"/>
+                      <w:noProof/>
+                      <w:color w:val="2A00FF"/>
+                      <w:sz w:val="20"/>
+                      <w:szCs w:val="20"/>
+                    </w:rPr>
+                    <w:t>employees</w:t>
+                  </w:r>
+                  <w:r>
+                    <w:rPr>
+                      <w:rFonts w:ascii="Courier New" w:hAnsi="Courier New" w:cs="Courier New"/>
+                      <w:noProof/>
+                      <w:color w:val="2A00FF"/>
+                      <w:sz w:val="20"/>
+                      <w:szCs w:val="20"/>
+                    </w:rPr>
+                    <w:t>.html"</w:t>
+                  </w:r>
+                  <w:r>
+                    <w:rPr>
+                      <w:rFonts w:ascii="Courier New" w:hAnsi="Courier New" w:cs="Courier New"/>
+                      <w:noProof/>
+                      <w:color w:val="000000"/>
+                      <w:sz w:val="20"/>
+                      <w:szCs w:val="20"/>
+                    </w:rPr>
+                    <w:t>)</w:t>
+                  </w:r>
+                </w:p>
+              </w:txbxContent>
+            </v:textbox>
+            <w10:wrap type="none"/>
+            <w10:anchorlock/>
+          </v:shape>
+        </w:pict>
+      </w:r>
+    </w:p>
+    <w:p>
+      <w:pPr>
         <w:numPr>
           <w:ilvl w:val="0"/>
           <w:numId w:val="7"/>
@@ -2548,6 +2691,157 @@
     </w:p>
     <w:p>
       <w:pPr>
+        <w:spacing w:before="100" w:beforeAutospacing="1" w:after="100" w:afterAutospacing="1" w:line="240" w:lineRule="auto"/>
+        <w:rPr>
+          <w:rFonts w:eastAsia="Times New Roman" w:cs="Times New Roman"/>
+        </w:rPr>
+      </w:pPr>
+      <w:r>
+        <w:rPr>
+          <w:rFonts w:eastAsia="Times New Roman" w:cs="Times New Roman"/>
+          <w:noProof/>
+        </w:rPr>
+      </w:r>
+      <w:r>
+        <w:rPr>
+          <w:rFonts w:eastAsia="Times New Roman" w:cs="Times New Roman"/>
+        </w:rPr>
+        <w:pict>
+          <v:shape id="_x0000_s1037" type="#_x0000_t202" style="width:482.25pt;height:25.55pt;mso-position-horizontal-relative:char;mso-position-vertical-relative:line;mso-width-relative:margin;mso-height-relative:margin" fillcolor="#9bbb59 [3206]" strokecolor="#b6b6b6 [3041]" strokeweight="3pt">
+            <v:shadow on="t" type="perspective" color="#4e6128 [1606]" opacity=".5" offset2="1pt"/>
+            <v:textbox>
+              <w:txbxContent>
+                <w:p>
+                  <w:pPr>
+                    <w:rPr>
+                      <w:noProof/>
+                    </w:rPr>
+                  </w:pPr>
+                  <w:r>
+                    <w:rPr>
+                      <w:rFonts w:ascii="Courier New" w:hAnsi="Courier New" w:cs="Courier New"/>
+                      <w:noProof/>
+                      <w:color w:val="000000"/>
+                      <w:sz w:val="20"/>
+                      <w:szCs w:val="20"/>
+                    </w:rPr>
+                    <w:t>ExcelOuput</w:t>
+                  </w:r>
+                  <w:r>
+                    <w:rPr>
+                      <w:rFonts w:ascii="Courier New" w:hAnsi="Courier New" w:cs="Courier New"/>
+                      <w:noProof/>
+                      <w:color w:val="0000C0"/>
+                      <w:sz w:val="20"/>
+                      <w:szCs w:val="20"/>
+                    </w:rPr>
+                    <w:t xml:space="preserve"> output</w:t>
+                  </w:r>
+                  <w:r>
+                    <w:rPr>
+                      <w:rFonts w:ascii="Courier New" w:hAnsi="Courier New" w:cs="Courier New"/>
+                      <w:noProof/>
+                      <w:color w:val="000000"/>
+                      <w:sz w:val="20"/>
+                      <w:szCs w:val="20"/>
+                    </w:rPr>
+                    <w:t xml:space="preserve"> = </w:t>
+                  </w:r>
+                  <w:r>
+                    <w:rPr>
+                      <w:rFonts w:ascii="Courier New" w:hAnsi="Courier New" w:cs="Courier New"/>
+                      <w:b/>
+                      <w:bCs/>
+                      <w:noProof/>
+                      <w:color w:val="7F0055"/>
+                      <w:sz w:val="20"/>
+                      <w:szCs w:val="20"/>
+                    </w:rPr>
+                    <w:t>new</w:t>
+                  </w:r>
+                  <w:r>
+                    <w:rPr>
+                      <w:rFonts w:ascii="Courier New" w:hAnsi="Courier New" w:cs="Courier New"/>
+                      <w:noProof/>
+                      <w:color w:val="000000"/>
+                      <w:sz w:val="20"/>
+                      <w:szCs w:val="20"/>
+                    </w:rPr>
+                    <w:t xml:space="preserve"> ExcelOutput(</w:t>
+                  </w:r>
+                  <w:r>
+                    <w:rPr>
+                      <w:rFonts w:ascii="Courier New" w:hAnsi="Courier New" w:cs="Courier New"/>
+                      <w:b/>
+                      <w:bCs/>
+                      <w:noProof/>
+                      <w:color w:val="7F0055"/>
+                      <w:sz w:val="20"/>
+                      <w:szCs w:val="20"/>
+                    </w:rPr>
+                    <w:t>new</w:t>
+                  </w:r>
+                  <w:r>
+                    <w:rPr>
+                      <w:rFonts w:ascii="Courier New" w:hAnsi="Courier New" w:cs="Courier New"/>
+                      <w:noProof/>
+                      <w:color w:val="000000"/>
+                      <w:sz w:val="20"/>
+                      <w:szCs w:val="20"/>
+                    </w:rPr>
+                    <w:t xml:space="preserve"> FileOuputStream</w:t>
+                  </w:r>
+                  <w:r>
+                    <w:rPr>
+                      <w:rFonts w:ascii="Courier New" w:hAnsi="Courier New" w:cs="Courier New"/>
+                      <w:noProof/>
+                      <w:color w:val="000000"/>
+                      <w:sz w:val="20"/>
+                      <w:szCs w:val="20"/>
+                    </w:rPr>
+                    <w:t>(</w:t>
+                  </w:r>
+                  <w:r>
+                    <w:rPr>
+                      <w:rFonts w:ascii="Courier New" w:hAnsi="Courier New" w:cs="Courier New"/>
+                      <w:noProof/>
+                      <w:color w:val="2A00FF"/>
+                      <w:sz w:val="20"/>
+                      <w:szCs w:val="20"/>
+                    </w:rPr>
+                    <w:t>"employees</w:t>
+                  </w:r>
+                  <w:r>
+                    <w:rPr>
+                      <w:rFonts w:ascii="Courier New" w:hAnsi="Courier New" w:cs="Courier New"/>
+                      <w:noProof/>
+                      <w:color w:val="2A00FF"/>
+                      <w:sz w:val="20"/>
+                      <w:szCs w:val="20"/>
+                    </w:rPr>
+                    <w:t>.xls"</w:t>
+                  </w:r>
+                  <w:r>
+                    <w:rPr>
+                      <w:rFonts w:ascii="Courier New" w:hAnsi="Courier New" w:cs="Courier New"/>
+                      <w:noProof/>
+                      <w:color w:val="000000"/>
+                      <w:sz w:val="20"/>
+                      <w:szCs w:val="20"/>
+                    </w:rPr>
+                    <w:t>));</w:t>
+                  </w:r>
+                </w:p>
+              </w:txbxContent>
+            </v:textbox>
+            <w10:wrap type="none"/>
+            <w10:anchorlock/>
+          </v:shape>
+        </w:pict>
+      </w:r>
+    </w:p>
+    <w:p>
+      <w:pPr>
         <w:numPr>
           <w:ilvl w:val="0"/>
           <w:numId w:val="7"/>
@@ -2616,19 +2910,25 @@
         <w:rPr>
           <w:rFonts w:eastAsia="Times New Roman" w:cs="Times New Roman"/>
         </w:rPr>
-        <w:t xml:space="preserve">output based on an xslt template - can result in HTML, TXT, </w:t>
+        <w:t>output based on an XSLT</w:t>
       </w:r>
       <w:r>
         <w:rPr>
           <w:rFonts w:eastAsia="Times New Roman" w:cs="Times New Roman"/>
         </w:rPr>
-        <w:t xml:space="preserve"> </w:t>
+        <w:t xml:space="preserve"> template - can result in HTML, TXT, </w:t>
       </w:r>
       <w:r>
         <w:rPr>
           <w:rFonts w:eastAsia="Times New Roman" w:cs="Times New Roman"/>
         </w:rPr>
-        <w:t xml:space="preserve">SVG etc. </w:t>
+        <w:t xml:space="preserve">SVG, </w:t>
+      </w:r>
+      <w:r>
+        <w:rPr>
+          <w:rFonts w:eastAsia="Times New Roman" w:cs="Times New Roman"/>
+        </w:rPr>
+        <w:t xml:space="preserve">etc. </w:t>
       </w:r>
     </w:p>
     <w:p>
@@ -2654,7 +2954,532 @@
         <w:rPr>
           <w:rFonts w:eastAsia="Times New Roman" w:cs="Times New Roman"/>
         </w:rPr>
-        <w:t xml:space="preserve"> - output based on xsf-fo framework - can result in PDF, SVG, TXT, ghostscript, etc. </w:t>
+        <w:t xml:space="preserve"> - output based on XSL</w:t>
+      </w:r>
+      <w:r>
+        <w:rPr>
+          <w:rFonts w:eastAsia="Times New Roman" w:cs="Times New Roman"/>
+        </w:rPr>
+        <w:t>-</w:t>
+      </w:r>
+      <w:r>
+        <w:rPr>
+          <w:rFonts w:eastAsia="Times New Roman" w:cs="Times New Roman"/>
+        </w:rPr>
+        <w:t>FO</w:t>
+      </w:r>
+      <w:r>
+        <w:rPr>
+          <w:rFonts w:eastAsia="Times New Roman" w:cs="Times New Roman"/>
+        </w:rPr>
+        <w:t xml:space="preserve"> framework - can resul</w:t>
+      </w:r>
+      <w:r>
+        <w:rPr>
+          <w:rFonts w:eastAsia="Times New Roman" w:cs="Times New Roman"/>
+        </w:rPr>
+        <w:t xml:space="preserve">t in PDF, </w:t>
+      </w:r>
+      <w:r>
+        <w:rPr>
+          <w:rFonts w:eastAsia="Times New Roman" w:cs="Times New Roman"/>
+        </w:rPr>
+        <w:t>PNG</w:t>
+      </w:r>
+      <w:r>
+        <w:rPr>
+          <w:rFonts w:eastAsia="Times New Roman" w:cs="Times New Roman"/>
+        </w:rPr>
+        <w:t>, TXT, ghostscript</w:t>
+      </w:r>
+      <w:r>
+        <w:rPr>
+          <w:rFonts w:eastAsia="Times New Roman" w:cs="Times New Roman"/>
+        </w:rPr>
+        <w:t>.</w:t>
+      </w:r>
+      <w:r>
+        <w:rPr>
+          <w:rFonts w:eastAsia="Times New Roman" w:cs="Times New Roman"/>
+        </w:rPr>
+        <w:t xml:space="preserve"> Actually, everything supported by </w:t>
+      </w:r>
+      <w:hyperlink r:id="rId8" w:history="1">
+        <w:r>
+          <w:rPr>
+            <w:rStyle w:val="Hyperlink"/>
+            <w:rFonts w:eastAsia="Times New Roman" w:cs="Times New Roman"/>
+          </w:rPr>
+          <w:t>apache fop project</w:t>
+        </w:r>
+      </w:hyperlink>
+      <w:r>
+        <w:rPr>
+          <w:rFonts w:eastAsia="Times New Roman" w:cs="Times New Roman"/>
+        </w:rPr>
+        <w:t xml:space="preserve">. </w:t>
+      </w:r>
+      <w:r>
+        <w:rPr>
+          <w:rFonts w:eastAsia="Times New Roman" w:cs="Times New Roman"/>
+        </w:rPr>
+        <w:t xml:space="preserve"> </w:t>
+      </w:r>
+    </w:p>
+    <w:p>
+      <w:pPr>
+        <w:spacing w:before="100" w:beforeAutospacing="1" w:after="100" w:afterAutospacing="1" w:line="240" w:lineRule="auto"/>
+        <w:rPr>
+          <w:rFonts w:eastAsia="Times New Roman" w:cs="Times New Roman"/>
+        </w:rPr>
+      </w:pPr>
+      <w:r>
+        <w:rPr>
+          <w:rFonts w:eastAsia="Times New Roman" w:cs="Times New Roman"/>
+          <w:noProof/>
+        </w:rPr>
+      </w:r>
+      <w:r>
+        <w:rPr>
+          <w:rFonts w:eastAsia="Times New Roman" w:cs="Times New Roman"/>
+        </w:rPr>
+        <w:pict>
+          <v:shape id="_x0000_s1038" type="#_x0000_t202" style="width:482.25pt;height:36.25pt;mso-height-percent:200;mso-position-horizontal-relative:char;mso-position-vertical-relative:line;mso-height-percent:200;mso-width-relative:margin;mso-height-relative:margin" fillcolor="#9bbb59 [3206]" strokecolor="#b6b6b6 [3041]" strokeweight="3pt">
+            <v:shadow on="t" type="perspective" color="#4e6128 [1606]" opacity=".5" offset2="1pt"/>
+            <v:textbox style="mso-next-textbox:#_x0000_s1038;mso-fit-shape-to-text:t">
+              <w:txbxContent>
+                <w:p>
+                  <w:pPr>
+                    <w:spacing w:after="0"/>
+                    <w:rPr>
+                      <w:rFonts w:ascii="Courier New" w:hAnsi="Courier New" w:cs="Courier New"/>
+                      <w:noProof/>
+                      <w:color w:val="000000"/>
+                      <w:sz w:val="20"/>
+                      <w:szCs w:val="20"/>
+                    </w:rPr>
+                  </w:pPr>
+                  <w:r>
+                    <w:rPr>
+                      <w:rFonts w:ascii="Courier New" w:hAnsi="Courier New" w:cs="Courier New"/>
+                      <w:noProof/>
+                      <w:color w:val="000000"/>
+                      <w:sz w:val="20"/>
+                      <w:szCs w:val="20"/>
+                    </w:rPr>
+                    <w:t>XslFo</w:t>
+                  </w:r>
+                  <w:r>
+                    <w:rPr>
+                      <w:rFonts w:ascii="Courier New" w:hAnsi="Courier New" w:cs="Courier New"/>
+                      <w:noProof/>
+                      <w:color w:val="000000"/>
+                      <w:sz w:val="20"/>
+                      <w:szCs w:val="20"/>
+                    </w:rPr>
+                    <w:t xml:space="preserve">Output </w:t>
+                  </w:r>
+                  <w:r>
+                    <w:rPr>
+                      <w:rFonts w:ascii="Courier New" w:hAnsi="Courier New" w:cs="Courier New"/>
+                      <w:noProof/>
+                      <w:color w:val="000000"/>
+                      <w:sz w:val="20"/>
+                      <w:szCs w:val="20"/>
+                    </w:rPr>
+                    <w:t xml:space="preserve">pdfOutput </w:t>
+                  </w:r>
+                  <w:r>
+                    <w:rPr>
+                      <w:rFonts w:ascii="Courier New" w:hAnsi="Courier New" w:cs="Courier New"/>
+                      <w:noProof/>
+                      <w:color w:val="000000"/>
+                      <w:sz w:val="20"/>
+                      <w:szCs w:val="20"/>
+                    </w:rPr>
+                    <w:t xml:space="preserve">= </w:t>
+                  </w:r>
+                  <w:r>
+                    <w:rPr>
+                      <w:rFonts w:ascii="Courier New" w:hAnsi="Courier New" w:cs="Courier New"/>
+                      <w:b/>
+                      <w:bCs/>
+                      <w:noProof/>
+                      <w:color w:val="7F0055"/>
+                      <w:sz w:val="20"/>
+                      <w:szCs w:val="20"/>
+                    </w:rPr>
+                    <w:t>new</w:t>
+                  </w:r>
+                  <w:r>
+                    <w:rPr>
+                      <w:rFonts w:ascii="Courier New" w:hAnsi="Courier New" w:cs="Courier New"/>
+                      <w:noProof/>
+                      <w:color w:val="000000"/>
+                      <w:sz w:val="20"/>
+                      <w:szCs w:val="20"/>
+                    </w:rPr>
+                    <w:t xml:space="preserve"> </w:t>
+                  </w:r>
+                  <w:r>
+                    <w:rPr>
+                      <w:rFonts w:ascii="Courier New" w:hAnsi="Courier New" w:cs="Courier New"/>
+                      <w:noProof/>
+                      <w:color w:val="000000"/>
+                      <w:sz w:val="20"/>
+                      <w:szCs w:val="20"/>
+                    </w:rPr>
+                    <w:t>XslFo</w:t>
+                  </w:r>
+                  <w:r>
+                    <w:rPr>
+                      <w:rFonts w:ascii="Courier New" w:hAnsi="Courier New" w:cs="Courier New"/>
+                      <w:noProof/>
+                      <w:color w:val="000000"/>
+                      <w:sz w:val="20"/>
+                      <w:szCs w:val="20"/>
+                    </w:rPr>
+                    <w:t>Output(</w:t>
+                  </w:r>
+                </w:p>
+                <w:p>
+                  <w:pPr>
+                    <w:spacing w:after="0"/>
+                    <w:ind w:left="720" w:firstLine="720"/>
+                    <w:rPr>
+                      <w:rFonts w:ascii="Courier New" w:hAnsi="Courier New" w:cs="Courier New"/>
+                      <w:noProof/>
+                      <w:color w:val="000000"/>
+                      <w:sz w:val="20"/>
+                      <w:szCs w:val="20"/>
+                    </w:rPr>
+                  </w:pPr>
+                  <w:r>
+                    <w:rPr>
+                      <w:rFonts w:ascii="Courier New" w:hAnsi="Courier New" w:cs="Courier New"/>
+                      <w:b/>
+                      <w:bCs/>
+                      <w:noProof/>
+                      <w:color w:val="7F0055"/>
+                      <w:sz w:val="20"/>
+                      <w:szCs w:val="20"/>
+                    </w:rPr>
+                    <w:t>new</w:t>
+                  </w:r>
+                  <w:r>
+                    <w:rPr>
+                      <w:rFonts w:ascii="Courier New" w:hAnsi="Courier New" w:cs="Courier New"/>
+                      <w:noProof/>
+                      <w:color w:val="000000"/>
+                      <w:sz w:val="20"/>
+                      <w:szCs w:val="20"/>
+                    </w:rPr>
+                    <w:t xml:space="preserve"> FileOutputStream</w:t>
+                  </w:r>
+                  <w:r>
+                    <w:rPr>
+                      <w:rFonts w:ascii="Courier New" w:hAnsi="Courier New" w:cs="Courier New"/>
+                      <w:noProof/>
+                      <w:color w:val="000000"/>
+                      <w:sz w:val="20"/>
+                      <w:szCs w:val="20"/>
+                    </w:rPr>
+                    <w:t>(</w:t>
+                  </w:r>
+                  <w:r>
+                    <w:rPr>
+                      <w:rFonts w:ascii="Courier New" w:hAnsi="Courier New" w:cs="Courier New"/>
+                      <w:noProof/>
+                      <w:color w:val="000000"/>
+                      <w:sz w:val="20"/>
+                      <w:szCs w:val="20"/>
+                    </w:rPr>
+                    <w:t>"</w:t>
+                  </w:r>
+                  <w:r>
+                    <w:rPr>
+                      <w:rFonts w:ascii="Courier New" w:hAnsi="Courier New" w:cs="Courier New"/>
+                      <w:noProof/>
+                      <w:color w:val="2A00FF"/>
+                      <w:sz w:val="20"/>
+                      <w:szCs w:val="20"/>
+                    </w:rPr>
+                    <w:t>employees</w:t>
+                  </w:r>
+                  <w:r>
+                    <w:rPr>
+                      <w:rFonts w:ascii="Courier New" w:hAnsi="Courier New" w:cs="Courier New"/>
+                      <w:noProof/>
+                      <w:color w:val="000000"/>
+                      <w:sz w:val="20"/>
+                      <w:szCs w:val="20"/>
+                    </w:rPr>
+                    <w:t>.</w:t>
+                  </w:r>
+                  <w:r>
+                    <w:rPr>
+                      <w:rFonts w:ascii="Courier New" w:hAnsi="Courier New" w:cs="Courier New"/>
+                      <w:noProof/>
+                      <w:color w:val="2A00FF"/>
+                      <w:sz w:val="20"/>
+                      <w:szCs w:val="20"/>
+                    </w:rPr>
+                    <w:t>pdf</w:t>
+                  </w:r>
+                  <w:r>
+                    <w:rPr>
+                      <w:rFonts w:ascii="Courier New" w:hAnsi="Courier New" w:cs="Courier New"/>
+                      <w:noProof/>
+                      <w:color w:val="000000"/>
+                      <w:sz w:val="20"/>
+                      <w:szCs w:val="20"/>
+                    </w:rPr>
+                    <w:t>"</w:t>
+                  </w:r>
+                  <w:r>
+                    <w:rPr>
+                      <w:rFonts w:ascii="Courier New" w:hAnsi="Courier New" w:cs="Courier New"/>
+                      <w:noProof/>
+                      <w:color w:val="000000"/>
+                      <w:sz w:val="20"/>
+                      <w:szCs w:val="20"/>
+                    </w:rPr>
+                    <w:t>));</w:t>
+                  </w:r>
+                </w:p>
+              </w:txbxContent>
+            </v:textbox>
+            <w10:wrap type="none"/>
+            <w10:anchorlock/>
+          </v:shape>
+        </w:pict>
+      </w:r>
+    </w:p>
+    <w:p>
+      <w:pPr>
+        <w:spacing w:before="100" w:beforeAutospacing="1" w:after="100" w:afterAutospacing="1" w:line="240" w:lineRule="auto"/>
+        <w:rPr>
+          <w:rFonts w:eastAsia="Times New Roman" w:cs="Times New Roman"/>
+        </w:rPr>
+      </w:pPr>
+      <w:r>
+        <w:rPr>
+          <w:rFonts w:eastAsia="Times New Roman" w:cs="Times New Roman"/>
+          <w:noProof/>
+        </w:rPr>
+      </w:r>
+      <w:r>
+        <w:rPr>
+          <w:rFonts w:eastAsia="Times New Roman" w:cs="Times New Roman"/>
+        </w:rPr>
+        <w:pict>
+          <v:shape id="_x0000_s1039" type="#_x0000_t202" style="width:482.25pt;height:36.25pt;mso-height-percent:200;mso-position-horizontal-relative:char;mso-position-vertical-relative:line;mso-height-percent:200;mso-width-relative:margin;mso-height-relative:margin" fillcolor="#9bbb59 [3206]" strokecolor="#b6b6b6 [3041]" strokeweight="3pt">
+            <v:shadow on="t" type="perspective" color="#4e6128 [1606]" opacity=".5" offset2="1pt"/>
+            <v:textbox style="mso-fit-shape-to-text:t">
+              <w:txbxContent>
+                <w:p>
+                  <w:pPr>
+                    <w:spacing w:after="0"/>
+                    <w:rPr>
+                      <w:rFonts w:ascii="Courier New" w:hAnsi="Courier New" w:cs="Courier New"/>
+                      <w:noProof/>
+                      <w:color w:val="000000"/>
+                      <w:sz w:val="20"/>
+                      <w:szCs w:val="20"/>
+                    </w:rPr>
+                  </w:pPr>
+                  <w:r>
+                    <w:rPr>
+                      <w:rFonts w:ascii="Courier New" w:hAnsi="Courier New" w:cs="Courier New"/>
+                      <w:noProof/>
+                      <w:color w:val="000000"/>
+                      <w:sz w:val="20"/>
+                      <w:szCs w:val="20"/>
+                    </w:rPr>
+                    <w:t>XslFo</w:t>
+                  </w:r>
+                  <w:r>
+                    <w:rPr>
+                      <w:rFonts w:ascii="Courier New" w:hAnsi="Courier New" w:cs="Courier New"/>
+                      <w:noProof/>
+                      <w:color w:val="000000"/>
+                      <w:sz w:val="20"/>
+                      <w:szCs w:val="20"/>
+                    </w:rPr>
+                    <w:t xml:space="preserve">Output </w:t>
+                  </w:r>
+                  <w:r>
+                    <w:rPr>
+                      <w:rFonts w:ascii="Courier New" w:hAnsi="Courier New" w:cs="Courier New"/>
+                      <w:noProof/>
+                      <w:color w:val="000000"/>
+                      <w:sz w:val="20"/>
+                      <w:szCs w:val="20"/>
+                    </w:rPr>
+                    <w:t xml:space="preserve">pngOutput </w:t>
+                  </w:r>
+                  <w:r>
+                    <w:rPr>
+                      <w:rFonts w:ascii="Courier New" w:hAnsi="Courier New" w:cs="Courier New"/>
+                      <w:noProof/>
+                      <w:color w:val="000000"/>
+                      <w:sz w:val="20"/>
+                      <w:szCs w:val="20"/>
+                    </w:rPr>
+                    <w:t xml:space="preserve">= </w:t>
+                  </w:r>
+                  <w:r>
+                    <w:rPr>
+                      <w:rFonts w:ascii="Courier New" w:hAnsi="Courier New" w:cs="Courier New"/>
+                      <w:b/>
+                      <w:bCs/>
+                      <w:noProof/>
+                      <w:color w:val="7F0055"/>
+                      <w:sz w:val="20"/>
+                      <w:szCs w:val="20"/>
+                    </w:rPr>
+                    <w:t>new</w:t>
+                  </w:r>
+                  <w:r>
+                    <w:rPr>
+                      <w:rFonts w:ascii="Courier New" w:hAnsi="Courier New" w:cs="Courier New"/>
+                      <w:noProof/>
+                      <w:color w:val="000000"/>
+                      <w:sz w:val="20"/>
+                      <w:szCs w:val="20"/>
+                    </w:rPr>
+                    <w:t xml:space="preserve"> </w:t>
+                  </w:r>
+                  <w:r>
+                    <w:rPr>
+                      <w:rFonts w:ascii="Courier New" w:hAnsi="Courier New" w:cs="Courier New"/>
+                      <w:noProof/>
+                      <w:color w:val="000000"/>
+                      <w:sz w:val="20"/>
+                      <w:szCs w:val="20"/>
+                    </w:rPr>
+                    <w:t>XslFo</w:t>
+                  </w:r>
+                  <w:r>
+                    <w:rPr>
+                      <w:rFonts w:ascii="Courier New" w:hAnsi="Courier New" w:cs="Courier New"/>
+                      <w:noProof/>
+                      <w:color w:val="000000"/>
+                      <w:sz w:val="20"/>
+                      <w:szCs w:val="20"/>
+                    </w:rPr>
+                    <w:t>Output(</w:t>
+                  </w:r>
+                </w:p>
+                <w:p>
+                  <w:pPr>
+                    <w:spacing w:after="0"/>
+                    <w:ind w:firstLine="720"/>
+                    <w:rPr>
+                      <w:noProof/>
+                    </w:rPr>
+                  </w:pPr>
+                  <w:r>
+                    <w:rPr>
+                      <w:rFonts w:ascii="Courier New" w:hAnsi="Courier New" w:cs="Courier New"/>
+                      <w:b/>
+                      <w:bCs/>
+                      <w:noProof/>
+                      <w:color w:val="7F0055"/>
+                      <w:sz w:val="20"/>
+                      <w:szCs w:val="20"/>
+                    </w:rPr>
+                    <w:t>new</w:t>
+                  </w:r>
+                  <w:r>
+                    <w:rPr>
+                      <w:rFonts w:ascii="Courier New" w:hAnsi="Courier New" w:cs="Courier New"/>
+                      <w:noProof/>
+                      <w:color w:val="000000"/>
+                      <w:sz w:val="20"/>
+                      <w:szCs w:val="20"/>
+                    </w:rPr>
+                    <w:t xml:space="preserve"> FileOutputStream</w:t>
+                  </w:r>
+                  <w:r>
+                    <w:rPr>
+                      <w:rFonts w:ascii="Courier New" w:hAnsi="Courier New" w:cs="Courier New"/>
+                      <w:noProof/>
+                      <w:color w:val="000000"/>
+                      <w:sz w:val="20"/>
+                      <w:szCs w:val="20"/>
+                    </w:rPr>
+                    <w:t>(</w:t>
+                  </w:r>
+                  <w:r>
+                    <w:rPr>
+                      <w:rFonts w:ascii="Courier New" w:hAnsi="Courier New" w:cs="Courier New"/>
+                      <w:noProof/>
+                      <w:color w:val="2A00FF"/>
+                      <w:sz w:val="20"/>
+                      <w:szCs w:val="20"/>
+                    </w:rPr>
+                    <w:t>"</w:t>
+                  </w:r>
+                  <w:r>
+                    <w:rPr>
+                      <w:rFonts w:ascii="Courier New" w:hAnsi="Courier New" w:cs="Courier New"/>
+                      <w:noProof/>
+                      <w:color w:val="2A00FF"/>
+                      <w:sz w:val="20"/>
+                      <w:szCs w:val="20"/>
+                    </w:rPr>
+                    <w:t>employees</w:t>
+                  </w:r>
+                  <w:r>
+                    <w:rPr>
+                      <w:rFonts w:ascii="Courier New" w:hAnsi="Courier New" w:cs="Courier New"/>
+                      <w:noProof/>
+                      <w:color w:val="2A00FF"/>
+                      <w:sz w:val="20"/>
+                      <w:szCs w:val="20"/>
+                    </w:rPr>
+                    <w:t>.png"</w:t>
+                  </w:r>
+                  <w:r>
+                    <w:rPr>
+                      <w:rFonts w:ascii="Courier New" w:hAnsi="Courier New" w:cs="Courier New"/>
+                      <w:noProof/>
+                      <w:color w:val="000000"/>
+                      <w:sz w:val="20"/>
+                      <w:szCs w:val="20"/>
+                    </w:rPr>
+                    <w:t>), MimeConstants.</w:t>
+                  </w:r>
+                  <w:r>
+                    <w:rPr>
+                      <w:rFonts w:ascii="Courier New" w:hAnsi="Courier New" w:cs="Courier New"/>
+                      <w:i/>
+                      <w:iCs/>
+                      <w:noProof/>
+                      <w:color w:val="0000C0"/>
+                      <w:sz w:val="20"/>
+                      <w:szCs w:val="20"/>
+                    </w:rPr>
+                    <w:t>MIME_PNG</w:t>
+                  </w:r>
+                  <w:r>
+                    <w:rPr>
+                      <w:rFonts w:ascii="Courier New" w:hAnsi="Courier New" w:cs="Courier New"/>
+                      <w:noProof/>
+                      <w:color w:val="000000"/>
+                      <w:sz w:val="20"/>
+                      <w:szCs w:val="20"/>
+                    </w:rPr>
+                    <w:t>);</w:t>
+                  </w:r>
+                </w:p>
+              </w:txbxContent>
+            </v:textbox>
+            <w10:wrap type="none"/>
+            <w10:anchorlock/>
+          </v:shape>
+        </w:pict>
       </w:r>
     </w:p>
     <w:p>
@@ -2725,13 +3550,18 @@
     </w:p>
     <w:p>
       <w:pPr>
+        <w:pStyle w:val="ListParagraph"/>
+        <w:spacing w:before="100" w:beforeAutospacing="1" w:after="100" w:afterAutospacing="1" w:line="240" w:lineRule="auto"/>
+        <w:ind w:left="0"/>
+        <w:rPr>
+          <w:rFonts w:eastAsia="Times New Roman" w:cs="Times New Roman"/>
+        </w:rPr>
+      </w:pPr>
+    </w:p>
+    <w:p>
+      <w:pPr>
         <w:pStyle w:val="Heading2"/>
       </w:pPr>
-    </w:p>
-    <w:p>
-      <w:pPr>
-        <w:pStyle w:val="Heading2"/>
-      </w:pPr>
       <w:r>
         <w:t>Report Configuration</w:t>
       </w:r>
@@ -2767,15 +3597,51 @@
     </w:p>
     <w:p>
       <w:r>
-        <w:t>Data columns are normal report columns displaying data, totals</w:t>
+        <w:t xml:space="preserve">Data columns are normal report columns displaying </w:t>
+      </w:r>
+      <w:r>
+        <w:t xml:space="preserve">formatted data </w:t>
+      </w:r>
+      <w:r>
+        <w:t xml:space="preserve">and </w:t>
+      </w:r>
+      <w:r>
+        <w:t>totals</w:t>
       </w:r>
       <w:r>
         <w:t xml:space="preserve">. </w:t>
       </w:r>
-    </w:p>
-    <w:p>
-      <w:r>
-        <w:t xml:space="preserve">The order is very important: </w:t>
+      <w:r>
+        <w:t xml:space="preserve"> </w:t>
+      </w:r>
+      <w:r>
+        <w:t>For each column there are a few parameters to set:  header</w:t>
+      </w:r>
+      <w:r>
+        <w:t xml:space="preserve">, values displayed, calculator-if totals are needed … and that’s about it. </w:t>
+      </w:r>
+    </w:p>
+    <w:p>
+      <w:r>
+        <w:t xml:space="preserve">Now, let’s see an example: </w:t>
+      </w:r>
+    </w:p>
+    <w:p/>
+    <w:p>
+      <w:r>
+        <w:t xml:space="preserve">For report-engine API the order in which you define your columns is very important because </w:t>
+      </w:r>
+      <w:r>
+        <w:rPr>
+          <w:b/>
+        </w:rPr>
+        <w:t>it defines the output order of your columns</w:t>
+      </w:r>
+      <w:r>
+        <w:t xml:space="preserve">. </w:t>
+      </w:r>
+      <w:r>
+        <w:t xml:space="preserve"> </w:t>
       </w:r>
     </w:p>
     <w:p/>
@@ -3052,6 +3918,7 @@
                 <w:sz w:val="24"/>
                 <w:szCs w:val="24"/>
               </w:rPr>
+              <w:lastRenderedPageBreak/>
               <w:t>September</w:t>
             </w:r>
           </w:p>
@@ -4308,8 +5175,8 @@
     </w:p>
     <w:p/>
     <w:sectPr>
-      <w:headerReference w:type="default" r:id="rId8"/>
-      <w:footerReference w:type="default" r:id="rId9"/>
+      <w:headerReference w:type="default" r:id="rId9"/>
+      <w:footerReference w:type="default" r:id="rId10"/>
       <w:pgSz w:w="12240" w:h="15840"/>
       <w:pgMar w:top="1440" w:right="1440" w:bottom="1440" w:left="1440" w:header="720" w:footer="720" w:gutter="0"/>
       <w:cols w:space="720"/>
@@ -4364,7 +5231,7 @@
             <w:rPr>
               <w:noProof/>
             </w:rPr>
-            <w:t>7</w:t>
+            <w:t>8</w:t>
           </w:r>
         </w:fldSimple>
       </w:p>
@@ -5853,6 +6720,7 @@
   </w:compat>
   <w:rsids>
     <w:rsidRoot w:val="00AD7A85"/>
+    <w:rsid w:val="000B2FAD"/>
     <w:rsid w:val="00AD7A85"/>
   </w:rsids>
   <m:mathPr>
@@ -6034,6 +6902,7 @@
   <w:style w:type="paragraph" w:default="1" w:styleId="Normal">
     <w:name w:val="Normal"/>
     <w:qFormat/>
+    <w:rsid w:val="000B2FAD"/>
   </w:style>
   <w:style w:type="character" w:default="1" w:styleId="DefaultParagraphFont">
     <w:name w:val="Default Paragraph Font"/>
@@ -6086,6 +6955,22 @@
   <w:style w:type="paragraph" w:customStyle="1" w:styleId="73FBE6FFF6C8494898A97A5C95265E18">
     <w:name w:val="73FBE6FFF6C8494898A97A5C95265E18"/>
     <w:rsid w:val="00AD7A85"/>
+  </w:style>
+  <w:style w:type="paragraph" w:customStyle="1" w:styleId="938073E2DFA44D029667EA81D6036DBA">
+    <w:name w:val="938073E2DFA44D029667EA81D6036DBA"/>
+    <w:rsid w:val="000B2FAD"/>
+  </w:style>
+  <w:style w:type="paragraph" w:customStyle="1" w:styleId="85F715BFD6724FF2B3DB6DFF7E29F2DB">
+    <w:name w:val="85F715BFD6724FF2B3DB6DFF7E29F2DB"/>
+    <w:rsid w:val="000B2FAD"/>
+  </w:style>
+  <w:style w:type="paragraph" w:customStyle="1" w:styleId="E3F1897063444A68811F456FF10E7733">
+    <w:name w:val="E3F1897063444A68811F456FF10E7733"/>
+    <w:rsid w:val="000B2FAD"/>
+  </w:style>
+  <w:style w:type="paragraph" w:customStyle="1" w:styleId="AC76960EBF6F4CDD888A93D66BCE00C8">
+    <w:name w:val="AC76960EBF6F4CDD888A93D66BCE00C8"/>
+    <w:rsid w:val="000B2FAD"/>
   </w:style>
 </w:styles>
 </file>

</xml_diff>

<commit_message>
tutorial update & cosmetics
</commit_message>
<xml_diff>
--- a/doc/Reportengine tutorial.docx
+++ b/doc/Reportengine tutorial.docx
@@ -1571,9 +1571,9 @@
             <v:stroke joinstyle="miter"/>
             <v:path gradientshapeok="t" o:connecttype="rect"/>
           </v:shapetype>
-          <v:shape id="_x0000_s1030" type="#_x0000_t202" style="width:483.75pt;height:234.2pt;mso-position-horizontal-relative:char;mso-position-vertical-relative:line;mso-width-relative:margin;mso-height-relative:margin" fillcolor="#9bbb59 [3206]" strokecolor="#b6b6b6 [3041]" strokeweight="3pt">
+          <v:shape id="_x0000_s1034" type="#_x0000_t202" style="width:483.75pt;height:234.2pt;mso-position-horizontal-relative:char;mso-position-vertical-relative:line;mso-width-relative:margin;mso-height-relative:margin" fillcolor="#9bbb59 [3206]" strokecolor="#b6b6b6 [3041]" strokeweight="3pt">
             <v:shadow on="t" type="perspective" color="#4e6128 [1606]" opacity=".5" offset2="1pt"/>
-            <v:textbox style="mso-next-textbox:#_x0000_s1030">
+            <v:textbox style="mso-next-textbox:#_x0000_s1034">
               <w:txbxContent>
                 <w:p>
                   <w:pPr>
@@ -1907,9 +1907,9 @@
       </w:pPr>
       <w:r>
         <w:pict>
-          <v:shape id="_x0000_s1029" type="#_x0000_t202" style="width:483.75pt;height:71.2pt;mso-position-horizontal-relative:char;mso-position-vertical-relative:line;mso-width-relative:margin;mso-height-relative:margin" fillcolor="#9bbb59 [3206]" strokecolor="#b6b6b6 [3041]" strokeweight="3pt">
+          <v:shape id="_x0000_s1033" type="#_x0000_t202" style="width:483.75pt;height:71.2pt;mso-position-horizontal-relative:char;mso-position-vertical-relative:line;mso-width-relative:margin;mso-height-relative:margin" fillcolor="#9bbb59 [3206]" strokecolor="#b6b6b6 [3041]" strokeweight="3pt">
             <v:shadow on="t" type="perspective" color="#4e6128 [1606]" opacity=".5" offset="1pt" offset2="-1pt"/>
-            <v:textbox style="mso-next-textbox:#_x0000_s1029">
+            <v:textbox style="mso-next-textbox:#_x0000_s1033">
               <w:txbxContent>
                 <w:p>
                   <w:pPr>
@@ -2030,9 +2030,9 @@
       </w:pPr>
       <w:r>
         <w:pict>
-          <v:shape id="_x0000_s1028" type="#_x0000_t202" style="width:473.15pt;height:97.5pt;mso-position-horizontal-relative:char;mso-position-vertical-relative:line;mso-width-relative:margin;mso-height-relative:margin" fillcolor="#9bbb59 [3206]" strokecolor="#b6b6b6 [3041]" strokeweight="3pt">
+          <v:shape id="_x0000_s1032" type="#_x0000_t202" style="width:473.15pt;height:97.5pt;mso-position-horizontal-relative:char;mso-position-vertical-relative:line;mso-width-relative:margin;mso-height-relative:margin" fillcolor="#9bbb59 [3206]" strokecolor="#b6b6b6 [3041]" strokeweight="3pt">
             <v:shadow on="t" type="perspective" color="#4e6128 [1606]" opacity=".5" offset2="1pt"/>
-            <v:textbox style="mso-next-textbox:#_x0000_s1028">
+            <v:textbox style="mso-next-textbox:#_x0000_s1032">
               <w:txbxContent>
                 <w:p>
                   <w:pPr>
@@ -2138,9 +2138,9 @@
       </w:pPr>
       <w:r>
         <w:pict>
-          <v:shape id="_x0000_s1027" type="#_x0000_t202" style="width:473.15pt;height:104.65pt;mso-position-horizontal-relative:char;mso-position-vertical-relative:line;mso-width-relative:margin;mso-height-relative:margin" fillcolor="#9bbb59 [3206]" strokecolor="#b6b6b6 [3041]" strokeweight="3pt">
+          <v:shape id="_x0000_s1031" type="#_x0000_t202" style="width:473.15pt;height:104.65pt;mso-position-horizontal-relative:char;mso-position-vertical-relative:line;mso-width-relative:margin;mso-height-relative:margin" fillcolor="#9bbb59 [3206]" strokecolor="#b6b6b6 [3041]" strokeweight="3pt">
             <v:shadow on="t" type="perspective" color="#4e6128 [1606]" opacity=".5" offset2="1pt"/>
-            <v:textbox style="mso-next-textbox:#_x0000_s1027">
+            <v:textbox style="mso-next-textbox:#_x0000_s1031">
               <w:txbxContent>
                 <w:p>
                   <w:pPr>
@@ -2280,9 +2280,9 @@
       </w:pPr>
       <w:r>
         <w:pict>
-          <v:shape id="_x0000_s1026" type="#_x0000_t202" style="width:478.5pt;height:84.15pt;mso-position-horizontal-relative:char;mso-position-vertical-relative:line;mso-width-relative:margin;mso-height-relative:margin" fillcolor="#9bbb59 [3206]" strokecolor="#b6b6b6 [3041]" strokeweight="3pt">
+          <v:shape id="_x0000_s1030" type="#_x0000_t202" style="width:478.5pt;height:84.15pt;mso-position-horizontal-relative:char;mso-position-vertical-relative:line;mso-width-relative:margin;mso-height-relative:margin" fillcolor="#9bbb59 [3206]" strokecolor="#b6b6b6 [3041]" strokeweight="3pt">
             <v:shadow on="t" type="perspective" color="#4e6128 [1606]" opacity=".5" offset2="1pt"/>
-            <v:textbox style="mso-next-textbox:#_x0000_s1026">
+            <v:textbox style="mso-next-textbox:#_x0000_s1030">
               <w:txbxContent>
                 <w:p>
                   <w:pPr>
@@ -2468,7 +2468,6 @@
       <w:r>
         <w:rPr>
           <w:rFonts w:eastAsia="Times New Roman" w:cs="Times New Roman"/>
-          <w:noProof/>
         </w:rPr>
       </w:r>
       <w:r>
@@ -2476,7 +2475,7 @@
           <w:rFonts w:eastAsia="Times New Roman" w:cs="Times New Roman"/>
         </w:rPr>
         <w:pict>
-          <v:shape id="_x0000_s1036" type="#_x0000_t202" style="width:482.25pt;height:25.55pt;mso-position-horizontal-relative:char;mso-position-vertical-relative:line;mso-width-relative:margin;mso-height-relative:margin" fillcolor="#9bbb59 [3206]" strokecolor="#b6b6b6 [3041]" strokeweight="3pt">
+          <v:shape id="_x0000_s1029" type="#_x0000_t202" style="width:482.25pt;height:25.55pt;mso-position-horizontal-relative:char;mso-position-vertical-relative:line;mso-width-relative:margin;mso-height-relative:margin" fillcolor="#9bbb59 [3206]" strokecolor="#b6b6b6 [3041]" strokeweight="3pt">
             <v:shadow on="t" type="perspective" color="#4e6128 [1606]" opacity=".5" offset2="1pt"/>
             <v:textbox>
               <w:txbxContent>
@@ -2699,7 +2698,6 @@
       <w:r>
         <w:rPr>
           <w:rFonts w:eastAsia="Times New Roman" w:cs="Times New Roman"/>
-          <w:noProof/>
         </w:rPr>
       </w:r>
       <w:r>
@@ -2707,7 +2705,7 @@
           <w:rFonts w:eastAsia="Times New Roman" w:cs="Times New Roman"/>
         </w:rPr>
         <w:pict>
-          <v:shape id="_x0000_s1037" type="#_x0000_t202" style="width:482.25pt;height:25.55pt;mso-position-horizontal-relative:char;mso-position-vertical-relative:line;mso-width-relative:margin;mso-height-relative:margin" fillcolor="#9bbb59 [3206]" strokecolor="#b6b6b6 [3041]" strokeweight="3pt">
+          <v:shape id="_x0000_s1028" type="#_x0000_t202" style="width:482.25pt;height:25.55pt;mso-position-horizontal-relative:char;mso-position-vertical-relative:line;mso-width-relative:margin;mso-height-relative:margin" fillcolor="#9bbb59 [3206]" strokecolor="#b6b6b6 [3041]" strokeweight="3pt">
             <v:shadow on="t" type="perspective" color="#4e6128 [1606]" opacity=".5" offset2="1pt"/>
             <v:textbox>
               <w:txbxContent>
@@ -3036,7 +3034,6 @@
       <w:r>
         <w:rPr>
           <w:rFonts w:eastAsia="Times New Roman" w:cs="Times New Roman"/>
-          <w:noProof/>
         </w:rPr>
       </w:r>
       <w:r>
@@ -3044,9 +3041,9 @@
           <w:rFonts w:eastAsia="Times New Roman" w:cs="Times New Roman"/>
         </w:rPr>
         <w:pict>
-          <v:shape id="_x0000_s1038" type="#_x0000_t202" style="width:482.25pt;height:36.25pt;mso-height-percent:200;mso-position-horizontal-relative:char;mso-position-vertical-relative:line;mso-height-percent:200;mso-width-relative:margin;mso-height-relative:margin" fillcolor="#9bbb59 [3206]" strokecolor="#b6b6b6 [3041]" strokeweight="3pt">
+          <v:shape id="_x0000_s1027" type="#_x0000_t202" style="width:482.25pt;height:36.25pt;mso-height-percent:200;mso-position-horizontal-relative:char;mso-position-vertical-relative:line;mso-height-percent:200;mso-width-relative:margin;mso-height-relative:margin" fillcolor="#9bbb59 [3206]" strokecolor="#b6b6b6 [3041]" strokeweight="3pt">
             <v:shadow on="t" type="perspective" color="#4e6128 [1606]" opacity=".5" offset2="1pt"/>
-            <v:textbox style="mso-next-textbox:#_x0000_s1038;mso-fit-shape-to-text:t">
+            <v:textbox style="mso-next-textbox:#_x0000_s1027;mso-fit-shape-to-text:t">
               <w:txbxContent>
                 <w:p>
                   <w:pPr>
@@ -3265,7 +3262,6 @@
       <w:r>
         <w:rPr>
           <w:rFonts w:eastAsia="Times New Roman" w:cs="Times New Roman"/>
-          <w:noProof/>
         </w:rPr>
       </w:r>
       <w:r>
@@ -3273,7 +3269,7 @@
           <w:rFonts w:eastAsia="Times New Roman" w:cs="Times New Roman"/>
         </w:rPr>
         <w:pict>
-          <v:shape id="_x0000_s1039" type="#_x0000_t202" style="width:482.25pt;height:36.25pt;mso-height-percent:200;mso-position-horizontal-relative:char;mso-position-vertical-relative:line;mso-height-percent:200;mso-width-relative:margin;mso-height-relative:margin" fillcolor="#9bbb59 [3206]" strokecolor="#b6b6b6 [3041]" strokeweight="3pt">
+          <v:shape id="_x0000_s1026" type="#_x0000_t202" style="width:482.25pt;height:36.25pt;mso-height-percent:200;mso-position-horizontal-relative:char;mso-position-vertical-relative:line;mso-height-percent:200;mso-width-relative:margin;mso-height-relative:margin" fillcolor="#9bbb59 [3206]" strokecolor="#b6b6b6 [3041]" strokeweight="3pt">
             <v:shadow on="t" type="perspective" color="#4e6128 [1606]" opacity=".5" offset2="1pt"/>
             <v:textbox style="mso-fit-shape-to-text:t">
               <w:txbxContent>
@@ -3644,22 +3640,1978 @@
         <w:t xml:space="preserve"> </w:t>
       </w:r>
     </w:p>
-    <w:p/>
     <w:p>
       <w:pPr>
         <w:pStyle w:val="Heading3"/>
       </w:pPr>
       <w:r>
-        <w:t>Group columns</w:t>
+        <w:t>Your first report</w:t>
       </w:r>
     </w:p>
     <w:p>
       <w:r>
-        <w:t xml:space="preserve">Group columns are helpful when displaying totals on data columns. At each change in the values of a group column the totals are displayed. </w:t>
+        <w:t xml:space="preserve">It’s now time to build our first report:  </w:t>
+      </w:r>
+      <w:r>
+        <w:t xml:space="preserve">Expenses report. </w:t>
       </w:r>
     </w:p>
     <w:p>
       <w:r>
+        <w:rPr>
+          <w:noProof/>
+          <w:lang w:eastAsia="zh-TW"/>
+        </w:rPr>
+      </w:r>
+      <w:r>
+        <w:pict>
+          <v:shape id="_x0000_s1036" type="#_x0000_t202" style="width:502.5pt;height:575.95pt;mso-position-horizontal-relative:char;mso-position-vertical-relative:line;mso-width-relative:margin;mso-height-relative:margin" fillcolor="#9bbb59 [3206]" strokecolor="#b6b6b6 [3041]" strokeweight="3pt">
+            <v:shadow on="t" type="perspective" color="#4e6128 [1606]" opacity=".5" offset="1pt" offset2="-1pt"/>
+            <v:textbox style="mso-next-textbox:#_x0000_s1036">
+              <w:txbxContent>
+                <w:p>
+                  <w:pPr>
+                    <w:autoSpaceDE w:val="0"/>
+                    <w:autoSpaceDN w:val="0"/>
+                    <w:adjustRightInd w:val="0"/>
+                    <w:spacing w:after="0" w:line="240" w:lineRule="auto"/>
+                    <w:rPr>
+                      <w:rFonts w:ascii="Courier New" w:hAnsi="Courier New" w:cs="Courier New"/>
+                      <w:noProof/>
+                      <w:sz w:val="20"/>
+                      <w:szCs w:val="20"/>
+                    </w:rPr>
+                  </w:pPr>
+                  <w:r>
+                    <w:rPr>
+                      <w:rFonts w:ascii="Courier New" w:hAnsi="Courier New" w:cs="Courier New"/>
+                      <w:b/>
+                      <w:bCs/>
+                      <w:noProof/>
+                      <w:color w:val="7F0055"/>
+                      <w:sz w:val="20"/>
+                      <w:szCs w:val="20"/>
+                    </w:rPr>
+                    <w:t>import</w:t>
+                  </w:r>
+                  <w:r>
+                    <w:rPr>
+                      <w:rFonts w:ascii="Courier New" w:hAnsi="Courier New" w:cs="Courier New"/>
+                      <w:noProof/>
+                      <w:color w:val="000000"/>
+                      <w:sz w:val="20"/>
+                      <w:szCs w:val="20"/>
+                    </w:rPr>
+                    <w:t xml:space="preserve"> java.io.FileInputStream;</w:t>
+                  </w:r>
+                </w:p>
+                <w:p>
+                  <w:pPr>
+                    <w:autoSpaceDE w:val="0"/>
+                    <w:autoSpaceDN w:val="0"/>
+                    <w:adjustRightInd w:val="0"/>
+                    <w:spacing w:after="0" w:line="240" w:lineRule="auto"/>
+                    <w:rPr>
+                      <w:rFonts w:ascii="Courier New" w:hAnsi="Courier New" w:cs="Courier New"/>
+                      <w:noProof/>
+                      <w:sz w:val="20"/>
+                      <w:szCs w:val="20"/>
+                    </w:rPr>
+                  </w:pPr>
+                  <w:r>
+                    <w:rPr>
+                      <w:rFonts w:ascii="Courier New" w:hAnsi="Courier New" w:cs="Courier New"/>
+                      <w:b/>
+                      <w:bCs/>
+                      <w:noProof/>
+                      <w:color w:val="7F0055"/>
+                      <w:sz w:val="20"/>
+                      <w:szCs w:val="20"/>
+                    </w:rPr>
+                    <w:t>import</w:t>
+                  </w:r>
+                  <w:r>
+                    <w:rPr>
+                      <w:rFonts w:ascii="Courier New" w:hAnsi="Courier New" w:cs="Courier New"/>
+                      <w:noProof/>
+                      <w:color w:val="000000"/>
+                      <w:sz w:val="20"/>
+                      <w:szCs w:val="20"/>
+                    </w:rPr>
+                    <w:t xml:space="preserve"> java.io.FileNotFoundException;</w:t>
+                  </w:r>
+                </w:p>
+                <w:p>
+                  <w:pPr>
+                    <w:autoSpaceDE w:val="0"/>
+                    <w:autoSpaceDN w:val="0"/>
+                    <w:adjustRightInd w:val="0"/>
+                    <w:spacing w:after="0" w:line="240" w:lineRule="auto"/>
+                    <w:rPr>
+                      <w:rFonts w:ascii="Courier New" w:hAnsi="Courier New" w:cs="Courier New"/>
+                      <w:noProof/>
+                      <w:sz w:val="20"/>
+                      <w:szCs w:val="20"/>
+                    </w:rPr>
+                  </w:pPr>
+                  <w:r>
+                    <w:rPr>
+                      <w:rFonts w:ascii="Courier New" w:hAnsi="Courier New" w:cs="Courier New"/>
+                      <w:b/>
+                      <w:bCs/>
+                      <w:noProof/>
+                      <w:color w:val="7F0055"/>
+                      <w:sz w:val="20"/>
+                      <w:szCs w:val="20"/>
+                    </w:rPr>
+                    <w:t>import</w:t>
+                  </w:r>
+                  <w:r>
+                    <w:rPr>
+                      <w:rFonts w:ascii="Courier New" w:hAnsi="Courier New" w:cs="Courier New"/>
+                      <w:noProof/>
+                      <w:color w:val="000000"/>
+                      <w:sz w:val="20"/>
+                      <w:szCs w:val="20"/>
+                    </w:rPr>
+                    <w:t xml:space="preserve"> java.io.FileOutputStream;</w:t>
+                  </w:r>
+                </w:p>
+                <w:p>
+                  <w:pPr>
+                    <w:autoSpaceDE w:val="0"/>
+                    <w:autoSpaceDN w:val="0"/>
+                    <w:adjustRightInd w:val="0"/>
+                    <w:spacing w:after="0" w:line="240" w:lineRule="auto"/>
+                    <w:rPr>
+                      <w:rFonts w:ascii="Courier New" w:hAnsi="Courier New" w:cs="Courier New"/>
+                      <w:noProof/>
+                      <w:sz w:val="20"/>
+                      <w:szCs w:val="20"/>
+                    </w:rPr>
+                  </w:pPr>
+                  <w:r>
+                    <w:rPr>
+                      <w:rFonts w:ascii="Courier New" w:hAnsi="Courier New" w:cs="Courier New"/>
+                      <w:b/>
+                      <w:bCs/>
+                      <w:noProof/>
+                      <w:color w:val="7F0055"/>
+                      <w:sz w:val="20"/>
+                      <w:szCs w:val="20"/>
+                    </w:rPr>
+                    <w:t>import</w:t>
+                  </w:r>
+                  <w:r>
+                    <w:rPr>
+                      <w:rFonts w:ascii="Courier New" w:hAnsi="Courier New" w:cs="Courier New"/>
+                      <w:noProof/>
+                      <w:color w:val="000000"/>
+                      <w:sz w:val="20"/>
+                      <w:szCs w:val="20"/>
+                    </w:rPr>
+                    <w:t xml:space="preserve"> java.io.InputStream;</w:t>
+                  </w:r>
+                </w:p>
+                <w:p>
+                  <w:pPr>
+                    <w:autoSpaceDE w:val="0"/>
+                    <w:autoSpaceDN w:val="0"/>
+                    <w:adjustRightInd w:val="0"/>
+                    <w:spacing w:after="0" w:line="240" w:lineRule="auto"/>
+                    <w:rPr>
+                      <w:rFonts w:ascii="Courier New" w:hAnsi="Courier New" w:cs="Courier New"/>
+                      <w:noProof/>
+                      <w:sz w:val="20"/>
+                      <w:szCs w:val="20"/>
+                    </w:rPr>
+                  </w:pPr>
+                </w:p>
+                <w:p>
+                  <w:pPr>
+                    <w:autoSpaceDE w:val="0"/>
+                    <w:autoSpaceDN w:val="0"/>
+                    <w:adjustRightInd w:val="0"/>
+                    <w:spacing w:after="0" w:line="240" w:lineRule="auto"/>
+                    <w:rPr>
+                      <w:rFonts w:ascii="Courier New" w:hAnsi="Courier New" w:cs="Courier New"/>
+                      <w:noProof/>
+                      <w:sz w:val="20"/>
+                      <w:szCs w:val="20"/>
+                    </w:rPr>
+                  </w:pPr>
+                  <w:r>
+                    <w:rPr>
+                      <w:rFonts w:ascii="Courier New" w:hAnsi="Courier New" w:cs="Courier New"/>
+                      <w:b/>
+                      <w:bCs/>
+                      <w:noProof/>
+                      <w:color w:val="7F0055"/>
+                      <w:sz w:val="20"/>
+                      <w:szCs w:val="20"/>
+                    </w:rPr>
+                    <w:t>import</w:t>
+                  </w:r>
+                  <w:r>
+                    <w:rPr>
+                      <w:rFonts w:ascii="Courier New" w:hAnsi="Courier New" w:cs="Courier New"/>
+                      <w:noProof/>
+                      <w:color w:val="000000"/>
+                      <w:sz w:val="20"/>
+                      <w:szCs w:val="20"/>
+                    </w:rPr>
+                    <w:t xml:space="preserve"> net.sf.reportengine.FlatReport;</w:t>
+                  </w:r>
+                </w:p>
+                <w:p>
+                  <w:pPr>
+                    <w:autoSpaceDE w:val="0"/>
+                    <w:autoSpaceDN w:val="0"/>
+                    <w:adjustRightInd w:val="0"/>
+                    <w:spacing w:after="0" w:line="240" w:lineRule="auto"/>
+                    <w:rPr>
+                      <w:rFonts w:ascii="Courier New" w:hAnsi="Courier New" w:cs="Courier New"/>
+                      <w:noProof/>
+                      <w:sz w:val="20"/>
+                      <w:szCs w:val="20"/>
+                    </w:rPr>
+                  </w:pPr>
+                  <w:r>
+                    <w:rPr>
+                      <w:rFonts w:ascii="Courier New" w:hAnsi="Courier New" w:cs="Courier New"/>
+                      <w:b/>
+                      <w:bCs/>
+                      <w:noProof/>
+                      <w:color w:val="7F0055"/>
+                      <w:sz w:val="20"/>
+                      <w:szCs w:val="20"/>
+                    </w:rPr>
+                    <w:t>import</w:t>
+                  </w:r>
+                  <w:r>
+                    <w:rPr>
+                      <w:rFonts w:ascii="Courier New" w:hAnsi="Courier New" w:cs="Courier New"/>
+                      <w:noProof/>
+                      <w:color w:val="000000"/>
+                      <w:sz w:val="20"/>
+                      <w:szCs w:val="20"/>
+                    </w:rPr>
+                    <w:t xml:space="preserve"> net.sf.reportengine.config.DefaultDataColumn;</w:t>
+                  </w:r>
+                </w:p>
+                <w:p>
+                  <w:pPr>
+                    <w:autoSpaceDE w:val="0"/>
+                    <w:autoSpaceDN w:val="0"/>
+                    <w:adjustRightInd w:val="0"/>
+                    <w:spacing w:after="0" w:line="240" w:lineRule="auto"/>
+                    <w:rPr>
+                      <w:rFonts w:ascii="Courier New" w:hAnsi="Courier New" w:cs="Courier New"/>
+                      <w:noProof/>
+                      <w:sz w:val="20"/>
+                      <w:szCs w:val="20"/>
+                    </w:rPr>
+                  </w:pPr>
+                  <w:r>
+                    <w:rPr>
+                      <w:rFonts w:ascii="Courier New" w:hAnsi="Courier New" w:cs="Courier New"/>
+                      <w:b/>
+                      <w:bCs/>
+                      <w:noProof/>
+                      <w:color w:val="7F0055"/>
+                      <w:sz w:val="20"/>
+                      <w:szCs w:val="20"/>
+                    </w:rPr>
+                    <w:t>import</w:t>
+                  </w:r>
+                  <w:r>
+                    <w:rPr>
+                      <w:rFonts w:ascii="Courier New" w:hAnsi="Courier New" w:cs="Courier New"/>
+                      <w:noProof/>
+                      <w:color w:val="000000"/>
+                      <w:sz w:val="20"/>
+                      <w:szCs w:val="20"/>
+                    </w:rPr>
+                    <w:t xml:space="preserve"> net.sf.reportengine.config.IDataColumn;</w:t>
+                  </w:r>
+                </w:p>
+                <w:p>
+                  <w:pPr>
+                    <w:autoSpaceDE w:val="0"/>
+                    <w:autoSpaceDN w:val="0"/>
+                    <w:adjustRightInd w:val="0"/>
+                    <w:spacing w:after="0" w:line="240" w:lineRule="auto"/>
+                    <w:rPr>
+                      <w:rFonts w:ascii="Courier New" w:hAnsi="Courier New" w:cs="Courier New"/>
+                      <w:noProof/>
+                      <w:sz w:val="20"/>
+                      <w:szCs w:val="20"/>
+                    </w:rPr>
+                  </w:pPr>
+                  <w:r>
+                    <w:rPr>
+                      <w:rFonts w:ascii="Courier New" w:hAnsi="Courier New" w:cs="Courier New"/>
+                      <w:b/>
+                      <w:bCs/>
+                      <w:noProof/>
+                      <w:color w:val="7F0055"/>
+                      <w:sz w:val="20"/>
+                      <w:szCs w:val="20"/>
+                    </w:rPr>
+                    <w:t>import</w:t>
+                  </w:r>
+                  <w:r>
+                    <w:rPr>
+                      <w:rFonts w:ascii="Courier New" w:hAnsi="Courier New" w:cs="Courier New"/>
+                      <w:noProof/>
+                      <w:color w:val="000000"/>
+                      <w:sz w:val="20"/>
+                      <w:szCs w:val="20"/>
+                    </w:rPr>
+                    <w:t xml:space="preserve"> net.sf.reportengine.in.StreamReportInput;</w:t>
+                  </w:r>
+                </w:p>
+                <w:p>
+                  <w:pPr>
+                    <w:autoSpaceDE w:val="0"/>
+                    <w:autoSpaceDN w:val="0"/>
+                    <w:adjustRightInd w:val="0"/>
+                    <w:spacing w:after="0" w:line="240" w:lineRule="auto"/>
+                    <w:rPr>
+                      <w:rFonts w:ascii="Courier New" w:hAnsi="Courier New" w:cs="Courier New"/>
+                      <w:noProof/>
+                      <w:sz w:val="20"/>
+                      <w:szCs w:val="20"/>
+                    </w:rPr>
+                  </w:pPr>
+                  <w:r>
+                    <w:rPr>
+                      <w:rFonts w:ascii="Courier New" w:hAnsi="Courier New" w:cs="Courier New"/>
+                      <w:b/>
+                      <w:bCs/>
+                      <w:noProof/>
+                      <w:color w:val="7F0055"/>
+                      <w:sz w:val="20"/>
+                      <w:szCs w:val="20"/>
+                    </w:rPr>
+                    <w:t>import</w:t>
+                  </w:r>
+                  <w:r>
+                    <w:rPr>
+                      <w:rFonts w:ascii="Courier New" w:hAnsi="Courier New" w:cs="Courier New"/>
+                      <w:noProof/>
+                      <w:color w:val="000000"/>
+                      <w:sz w:val="20"/>
+                      <w:szCs w:val="20"/>
+                    </w:rPr>
+                    <w:t xml:space="preserve"> net.sf.reportengine.out.HtmlOutput;</w:t>
+                  </w:r>
+                </w:p>
+                <w:p>
+                  <w:pPr>
+                    <w:autoSpaceDE w:val="0"/>
+                    <w:autoSpaceDN w:val="0"/>
+                    <w:adjustRightInd w:val="0"/>
+                    <w:spacing w:after="0" w:line="240" w:lineRule="auto"/>
+                    <w:rPr>
+                      <w:rFonts w:ascii="Courier New" w:hAnsi="Courier New" w:cs="Courier New"/>
+                      <w:noProof/>
+                      <w:sz w:val="20"/>
+                      <w:szCs w:val="20"/>
+                    </w:rPr>
+                  </w:pPr>
+                </w:p>
+                <w:p>
+                  <w:pPr>
+                    <w:autoSpaceDE w:val="0"/>
+                    <w:autoSpaceDN w:val="0"/>
+                    <w:adjustRightInd w:val="0"/>
+                    <w:spacing w:after="0" w:line="240" w:lineRule="auto"/>
+                    <w:rPr>
+                      <w:rFonts w:ascii="Courier New" w:hAnsi="Courier New" w:cs="Courier New"/>
+                      <w:noProof/>
+                      <w:sz w:val="20"/>
+                      <w:szCs w:val="20"/>
+                    </w:rPr>
+                  </w:pPr>
+                  <w:r>
+                    <w:rPr>
+                      <w:rFonts w:ascii="Courier New" w:hAnsi="Courier New" w:cs="Courier New"/>
+                      <w:noProof/>
+                      <w:color w:val="3F5FBF"/>
+                      <w:sz w:val="20"/>
+                      <w:szCs w:val="20"/>
+                    </w:rPr>
+                    <w:t>/**</w:t>
+                  </w:r>
+                </w:p>
+                <w:p>
+                  <w:pPr>
+                    <w:autoSpaceDE w:val="0"/>
+                    <w:autoSpaceDN w:val="0"/>
+                    <w:adjustRightInd w:val="0"/>
+                    <w:spacing w:after="0" w:line="240" w:lineRule="auto"/>
+                    <w:rPr>
+                      <w:rFonts w:ascii="Courier New" w:hAnsi="Courier New" w:cs="Courier New"/>
+                      <w:noProof/>
+                      <w:sz w:val="20"/>
+                      <w:szCs w:val="20"/>
+                    </w:rPr>
+                  </w:pPr>
+                  <w:r>
+                    <w:rPr>
+                      <w:rFonts w:ascii="Courier New" w:hAnsi="Courier New" w:cs="Courier New"/>
+                      <w:noProof/>
+                      <w:color w:val="3F5FBF"/>
+                      <w:sz w:val="20"/>
+                      <w:szCs w:val="20"/>
+                    </w:rPr>
+                    <w:t xml:space="preserve"> * this is your first report</w:t>
+                  </w:r>
+                </w:p>
+                <w:p>
+                  <w:pPr>
+                    <w:autoSpaceDE w:val="0"/>
+                    <w:autoSpaceDN w:val="0"/>
+                    <w:adjustRightInd w:val="0"/>
+                    <w:spacing w:after="0" w:line="240" w:lineRule="auto"/>
+                    <w:rPr>
+                      <w:rFonts w:ascii="Courier New" w:hAnsi="Courier New" w:cs="Courier New"/>
+                      <w:noProof/>
+                      <w:sz w:val="20"/>
+                      <w:szCs w:val="20"/>
+                    </w:rPr>
+                  </w:pPr>
+                  <w:r>
+                    <w:rPr>
+                      <w:rFonts w:ascii="Courier New" w:hAnsi="Courier New" w:cs="Courier New"/>
+                      <w:noProof/>
+                      <w:color w:val="3F5FBF"/>
+                      <w:sz w:val="20"/>
+                      <w:szCs w:val="20"/>
+                    </w:rPr>
+                    <w:t xml:space="preserve"> *</w:t>
+                  </w:r>
+                </w:p>
+                <w:p>
+                  <w:pPr>
+                    <w:autoSpaceDE w:val="0"/>
+                    <w:autoSpaceDN w:val="0"/>
+                    <w:adjustRightInd w:val="0"/>
+                    <w:spacing w:after="0" w:line="240" w:lineRule="auto"/>
+                    <w:rPr>
+                      <w:rFonts w:ascii="Courier New" w:hAnsi="Courier New" w:cs="Courier New"/>
+                      <w:noProof/>
+                      <w:sz w:val="20"/>
+                      <w:szCs w:val="20"/>
+                    </w:rPr>
+                  </w:pPr>
+                  <w:r>
+                    <w:rPr>
+                      <w:rFonts w:ascii="Courier New" w:hAnsi="Courier New" w:cs="Courier New"/>
+                      <w:noProof/>
+                      <w:color w:val="3F5FBF"/>
+                      <w:sz w:val="20"/>
+                      <w:szCs w:val="20"/>
+                    </w:rPr>
+                    <w:t xml:space="preserve"> */</w:t>
+                  </w:r>
+                </w:p>
+                <w:p>
+                  <w:pPr>
+                    <w:autoSpaceDE w:val="0"/>
+                    <w:autoSpaceDN w:val="0"/>
+                    <w:adjustRightInd w:val="0"/>
+                    <w:spacing w:after="0" w:line="240" w:lineRule="auto"/>
+                    <w:rPr>
+                      <w:rFonts w:ascii="Courier New" w:hAnsi="Courier New" w:cs="Courier New"/>
+                      <w:noProof/>
+                      <w:sz w:val="20"/>
+                      <w:szCs w:val="20"/>
+                    </w:rPr>
+                  </w:pPr>
+                  <w:r>
+                    <w:rPr>
+                      <w:rFonts w:ascii="Courier New" w:hAnsi="Courier New" w:cs="Courier New"/>
+                      <w:b/>
+                      <w:bCs/>
+                      <w:noProof/>
+                      <w:color w:val="7F0055"/>
+                      <w:sz w:val="20"/>
+                      <w:szCs w:val="20"/>
+                    </w:rPr>
+                    <w:t>public</w:t>
+                  </w:r>
+                  <w:r>
+                    <w:rPr>
+                      <w:rFonts w:ascii="Courier New" w:hAnsi="Courier New" w:cs="Courier New"/>
+                      <w:noProof/>
+                      <w:color w:val="000000"/>
+                      <w:sz w:val="20"/>
+                      <w:szCs w:val="20"/>
+                    </w:rPr>
+                    <w:t xml:space="preserve"> </w:t>
+                  </w:r>
+                  <w:r>
+                    <w:rPr>
+                      <w:rFonts w:ascii="Courier New" w:hAnsi="Courier New" w:cs="Courier New"/>
+                      <w:b/>
+                      <w:bCs/>
+                      <w:noProof/>
+                      <w:color w:val="7F0055"/>
+                      <w:sz w:val="20"/>
+                      <w:szCs w:val="20"/>
+                    </w:rPr>
+                    <w:t>class</w:t>
+                  </w:r>
+                  <w:r>
+                    <w:rPr>
+                      <w:rFonts w:ascii="Courier New" w:hAnsi="Courier New" w:cs="Courier New"/>
+                      <w:noProof/>
+                      <w:color w:val="000000"/>
+                      <w:sz w:val="20"/>
+                      <w:szCs w:val="20"/>
+                    </w:rPr>
+                    <w:t xml:space="preserve"> FirstReport {</w:t>
+                  </w:r>
+                </w:p>
+                <w:p>
+                  <w:pPr>
+                    <w:autoSpaceDE w:val="0"/>
+                    <w:autoSpaceDN w:val="0"/>
+                    <w:adjustRightInd w:val="0"/>
+                    <w:spacing w:after="0" w:line="240" w:lineRule="auto"/>
+                    <w:rPr>
+                      <w:rFonts w:ascii="Courier New" w:hAnsi="Courier New" w:cs="Courier New"/>
+                      <w:noProof/>
+                      <w:sz w:val="20"/>
+                      <w:szCs w:val="20"/>
+                    </w:rPr>
+                  </w:pPr>
+                </w:p>
+                <w:p>
+                  <w:pPr>
+                    <w:autoSpaceDE w:val="0"/>
+                    <w:autoSpaceDN w:val="0"/>
+                    <w:adjustRightInd w:val="0"/>
+                    <w:spacing w:after="0" w:line="240" w:lineRule="auto"/>
+                    <w:rPr>
+                      <w:rFonts w:ascii="Courier New" w:hAnsi="Courier New" w:cs="Courier New"/>
+                      <w:noProof/>
+                      <w:sz w:val="20"/>
+                      <w:szCs w:val="20"/>
+                    </w:rPr>
+                  </w:pPr>
+                  <w:r>
+                    <w:rPr>
+                      <w:rFonts w:ascii="Courier New" w:hAnsi="Courier New" w:cs="Courier New"/>
+                      <w:noProof/>
+                      <w:color w:val="3F5FBF"/>
+                      <w:sz w:val="20"/>
+                      <w:szCs w:val="20"/>
+                    </w:rPr>
+                    <w:t>/**</w:t>
+                  </w:r>
+                </w:p>
+                <w:p>
+                  <w:pPr>
+                    <w:autoSpaceDE w:val="0"/>
+                    <w:autoSpaceDN w:val="0"/>
+                    <w:adjustRightInd w:val="0"/>
+                    <w:spacing w:after="0" w:line="240" w:lineRule="auto"/>
+                    <w:rPr>
+                      <w:rFonts w:ascii="Courier New" w:hAnsi="Courier New" w:cs="Courier New"/>
+                      <w:noProof/>
+                      <w:sz w:val="20"/>
+                      <w:szCs w:val="20"/>
+                    </w:rPr>
+                  </w:pPr>
+                  <w:r>
+                    <w:rPr>
+                      <w:rFonts w:ascii="Courier New" w:hAnsi="Courier New" w:cs="Courier New"/>
+                      <w:noProof/>
+                      <w:color w:val="3F5FBF"/>
+                      <w:sz w:val="20"/>
+                      <w:szCs w:val="20"/>
+                    </w:rPr>
+                    <w:t xml:space="preserve"> * </w:t>
+                  </w:r>
+                  <w:r>
+                    <w:rPr>
+                      <w:rFonts w:ascii="Courier New" w:hAnsi="Courier New" w:cs="Courier New"/>
+                      <w:b/>
+                      <w:bCs/>
+                      <w:noProof/>
+                      <w:color w:val="7F9FBF"/>
+                      <w:sz w:val="20"/>
+                      <w:szCs w:val="20"/>
+                    </w:rPr>
+                    <w:t>@param</w:t>
+                  </w:r>
+                  <w:r>
+                    <w:rPr>
+                      <w:rFonts w:ascii="Courier New" w:hAnsi="Courier New" w:cs="Courier New"/>
+                      <w:noProof/>
+                      <w:color w:val="3F5FBF"/>
+                      <w:sz w:val="20"/>
+                      <w:szCs w:val="20"/>
+                    </w:rPr>
+                    <w:t xml:space="preserve"> args</w:t>
+                  </w:r>
+                </w:p>
+                <w:p>
+                  <w:pPr>
+                    <w:autoSpaceDE w:val="0"/>
+                    <w:autoSpaceDN w:val="0"/>
+                    <w:adjustRightInd w:val="0"/>
+                    <w:spacing w:after="0" w:line="240" w:lineRule="auto"/>
+                    <w:rPr>
+                      <w:rFonts w:ascii="Courier New" w:hAnsi="Courier New" w:cs="Courier New"/>
+                      <w:noProof/>
+                      <w:sz w:val="20"/>
+                      <w:szCs w:val="20"/>
+                    </w:rPr>
+                  </w:pPr>
+                  <w:r>
+                    <w:rPr>
+                      <w:rFonts w:ascii="Courier New" w:hAnsi="Courier New" w:cs="Courier New"/>
+                      <w:noProof/>
+                      <w:color w:val="3F5FBF"/>
+                      <w:sz w:val="20"/>
+                      <w:szCs w:val="20"/>
+                    </w:rPr>
+                    <w:t xml:space="preserve"> */</w:t>
+                  </w:r>
+                </w:p>
+                <w:p>
+                  <w:pPr>
+                    <w:autoSpaceDE w:val="0"/>
+                    <w:autoSpaceDN w:val="0"/>
+                    <w:adjustRightInd w:val="0"/>
+                    <w:spacing w:after="0" w:line="240" w:lineRule="auto"/>
+                    <w:rPr>
+                      <w:rFonts w:ascii="Courier New" w:hAnsi="Courier New" w:cs="Courier New"/>
+                      <w:noProof/>
+                      <w:sz w:val="20"/>
+                      <w:szCs w:val="20"/>
+                    </w:rPr>
+                  </w:pPr>
+                  <w:r>
+                    <w:rPr>
+                      <w:rFonts w:ascii="Courier New" w:hAnsi="Courier New" w:cs="Courier New"/>
+                      <w:b/>
+                      <w:bCs/>
+                      <w:noProof/>
+                      <w:color w:val="7F0055"/>
+                      <w:sz w:val="20"/>
+                      <w:szCs w:val="20"/>
+                    </w:rPr>
+                    <w:t xml:space="preserve"> public</w:t>
+                  </w:r>
+                  <w:r>
+                    <w:rPr>
+                      <w:rFonts w:ascii="Courier New" w:hAnsi="Courier New" w:cs="Courier New"/>
+                      <w:noProof/>
+                      <w:color w:val="000000"/>
+                      <w:sz w:val="20"/>
+                      <w:szCs w:val="20"/>
+                    </w:rPr>
+                    <w:t xml:space="preserve"> </w:t>
+                  </w:r>
+                  <w:r>
+                    <w:rPr>
+                      <w:rFonts w:ascii="Courier New" w:hAnsi="Courier New" w:cs="Courier New"/>
+                      <w:b/>
+                      <w:bCs/>
+                      <w:noProof/>
+                      <w:color w:val="7F0055"/>
+                      <w:sz w:val="20"/>
+                      <w:szCs w:val="20"/>
+                    </w:rPr>
+                    <w:t>static</w:t>
+                  </w:r>
+                  <w:r>
+                    <w:rPr>
+                      <w:rFonts w:ascii="Courier New" w:hAnsi="Courier New" w:cs="Courier New"/>
+                      <w:noProof/>
+                      <w:color w:val="000000"/>
+                      <w:sz w:val="20"/>
+                      <w:szCs w:val="20"/>
+                    </w:rPr>
+                    <w:t xml:space="preserve"> </w:t>
+                  </w:r>
+                  <w:r>
+                    <w:rPr>
+                      <w:rFonts w:ascii="Courier New" w:hAnsi="Courier New" w:cs="Courier New"/>
+                      <w:b/>
+                      <w:bCs/>
+                      <w:noProof/>
+                      <w:color w:val="7F0055"/>
+                      <w:sz w:val="20"/>
+                      <w:szCs w:val="20"/>
+                    </w:rPr>
+                    <w:t>void</w:t>
+                  </w:r>
+                  <w:r>
+                    <w:rPr>
+                      <w:rFonts w:ascii="Courier New" w:hAnsi="Courier New" w:cs="Courier New"/>
+                      <w:noProof/>
+                      <w:color w:val="000000"/>
+                      <w:sz w:val="20"/>
+                      <w:szCs w:val="20"/>
+                    </w:rPr>
+                    <w:t xml:space="preserve"> main(String[] args) {</w:t>
+                  </w:r>
+                </w:p>
+                <w:p>
+                  <w:pPr>
+                    <w:autoSpaceDE w:val="0"/>
+                    <w:autoSpaceDN w:val="0"/>
+                    <w:adjustRightInd w:val="0"/>
+                    <w:spacing w:after="0" w:line="240" w:lineRule="auto"/>
+                    <w:rPr>
+                      <w:rFonts w:ascii="Courier New" w:hAnsi="Courier New" w:cs="Courier New"/>
+                      <w:noProof/>
+                      <w:sz w:val="20"/>
+                      <w:szCs w:val="20"/>
+                    </w:rPr>
+                  </w:pPr>
+                  <w:r>
+                    <w:rPr>
+                      <w:rFonts w:ascii="Courier New" w:hAnsi="Courier New" w:cs="Courier New"/>
+                      <w:b/>
+                      <w:bCs/>
+                      <w:noProof/>
+                      <w:color w:val="7F0055"/>
+                      <w:sz w:val="20"/>
+                      <w:szCs w:val="20"/>
+                    </w:rPr>
+                    <w:t xml:space="preserve"> try</w:t>
+                  </w:r>
+                  <w:r>
+                    <w:rPr>
+                      <w:rFonts w:ascii="Courier New" w:hAnsi="Courier New" w:cs="Courier New"/>
+                      <w:noProof/>
+                      <w:color w:val="000000"/>
+                      <w:sz w:val="20"/>
+                      <w:szCs w:val="20"/>
+                    </w:rPr>
+                    <w:t xml:space="preserve"> {</w:t>
+                  </w:r>
+                </w:p>
+                <w:p>
+                  <w:pPr>
+                    <w:autoSpaceDE w:val="0"/>
+                    <w:autoSpaceDN w:val="0"/>
+                    <w:adjustRightInd w:val="0"/>
+                    <w:spacing w:after="0" w:line="240" w:lineRule="auto"/>
+                    <w:rPr>
+                      <w:rFonts w:ascii="Courier New" w:hAnsi="Courier New" w:cs="Courier New"/>
+                      <w:noProof/>
+                      <w:sz w:val="20"/>
+                      <w:szCs w:val="20"/>
+                    </w:rPr>
+                  </w:pPr>
+                  <w:r>
+                    <w:rPr>
+                      <w:rFonts w:ascii="Courier New" w:hAnsi="Courier New" w:cs="Courier New"/>
+                      <w:noProof/>
+                      <w:color w:val="000000"/>
+                      <w:sz w:val="20"/>
+                      <w:szCs w:val="20"/>
+                    </w:rPr>
+                    <w:tab/>
+                    <w:t xml:space="preserve">FlatReport flatReport = </w:t>
+                  </w:r>
+                  <w:r>
+                    <w:rPr>
+                      <w:rFonts w:ascii="Courier New" w:hAnsi="Courier New" w:cs="Courier New"/>
+                      <w:b/>
+                      <w:bCs/>
+                      <w:noProof/>
+                      <w:color w:val="7F0055"/>
+                      <w:sz w:val="20"/>
+                      <w:szCs w:val="20"/>
+                    </w:rPr>
+                    <w:t>new</w:t>
+                  </w:r>
+                  <w:r>
+                    <w:rPr>
+                      <w:rFonts w:ascii="Courier New" w:hAnsi="Courier New" w:cs="Courier New"/>
+                      <w:noProof/>
+                      <w:color w:val="000000"/>
+                      <w:sz w:val="20"/>
+                      <w:szCs w:val="20"/>
+                    </w:rPr>
+                    <w:t xml:space="preserve"> FlatReport();</w:t>
+                  </w:r>
+                </w:p>
+                <w:p>
+                  <w:pPr>
+                    <w:autoSpaceDE w:val="0"/>
+                    <w:autoSpaceDN w:val="0"/>
+                    <w:adjustRightInd w:val="0"/>
+                    <w:spacing w:after="0" w:line="240" w:lineRule="auto"/>
+                    <w:rPr>
+                      <w:rFonts w:ascii="Courier New" w:hAnsi="Courier New" w:cs="Courier New"/>
+                      <w:noProof/>
+                      <w:sz w:val="20"/>
+                      <w:szCs w:val="20"/>
+                    </w:rPr>
+                  </w:pPr>
+                  <w:r>
+                    <w:rPr>
+                      <w:rFonts w:ascii="Courier New" w:hAnsi="Courier New" w:cs="Courier New"/>
+                      <w:noProof/>
+                      <w:color w:val="000000"/>
+                      <w:sz w:val="20"/>
+                      <w:szCs w:val="20"/>
+                    </w:rPr>
+                    <w:tab/>
+                    <w:t>flatReport.setReportTitle(</w:t>
+                  </w:r>
+                  <w:r>
+                    <w:rPr>
+                      <w:rFonts w:ascii="Courier New" w:hAnsi="Courier New" w:cs="Courier New"/>
+                      <w:noProof/>
+                      <w:color w:val="2A00FF"/>
+                      <w:sz w:val="20"/>
+                      <w:szCs w:val="20"/>
+                    </w:rPr>
+                    <w:t>"Mothly Expenses report"</w:t>
+                  </w:r>
+                  <w:r>
+                    <w:rPr>
+                      <w:rFonts w:ascii="Courier New" w:hAnsi="Courier New" w:cs="Courier New"/>
+                      <w:noProof/>
+                      <w:color w:val="000000"/>
+                      <w:sz w:val="20"/>
+                      <w:szCs w:val="20"/>
+                    </w:rPr>
+                    <w:t>);</w:t>
+                  </w:r>
+                </w:p>
+                <w:p>
+                  <w:pPr>
+                    <w:autoSpaceDE w:val="0"/>
+                    <w:autoSpaceDN w:val="0"/>
+                    <w:adjustRightInd w:val="0"/>
+                    <w:spacing w:after="0" w:line="240" w:lineRule="auto"/>
+                    <w:rPr>
+                      <w:rFonts w:ascii="Courier New" w:hAnsi="Courier New" w:cs="Courier New"/>
+                      <w:noProof/>
+                      <w:sz w:val="20"/>
+                      <w:szCs w:val="20"/>
+                    </w:rPr>
+                  </w:pPr>
+                  <w:r>
+                    <w:rPr>
+                      <w:rFonts w:ascii="Courier New" w:hAnsi="Courier New" w:cs="Courier New"/>
+                      <w:noProof/>
+                      <w:color w:val="000000"/>
+                      <w:sz w:val="20"/>
+                      <w:szCs w:val="20"/>
+                    </w:rPr>
+                    <w:tab/>
+                  </w:r>
+                  <w:r>
+                    <w:rPr>
+                      <w:rFonts w:ascii="Courier New" w:hAnsi="Courier New" w:cs="Courier New"/>
+                      <w:noProof/>
+                      <w:color w:val="000000"/>
+                      <w:sz w:val="20"/>
+                      <w:szCs w:val="20"/>
+                    </w:rPr>
+                    <w:tab/>
+                  </w:r>
+                </w:p>
+                <w:p>
+                  <w:pPr>
+                    <w:autoSpaceDE w:val="0"/>
+                    <w:autoSpaceDN w:val="0"/>
+                    <w:adjustRightInd w:val="0"/>
+                    <w:spacing w:after="0" w:line="240" w:lineRule="auto"/>
+                    <w:rPr>
+                      <w:rFonts w:ascii="Courier New" w:hAnsi="Courier New" w:cs="Courier New"/>
+                      <w:noProof/>
+                      <w:sz w:val="20"/>
+                      <w:szCs w:val="20"/>
+                    </w:rPr>
+                  </w:pPr>
+                  <w:r>
+                    <w:rPr>
+                      <w:rFonts w:ascii="Courier New" w:hAnsi="Courier New" w:cs="Courier New"/>
+                      <w:noProof/>
+                      <w:color w:val="000000"/>
+                      <w:sz w:val="20"/>
+                      <w:szCs w:val="20"/>
+                    </w:rPr>
+                    <w:tab/>
+                  </w:r>
+                  <w:r>
+                    <w:rPr>
+                      <w:rFonts w:ascii="Courier New" w:hAnsi="Courier New" w:cs="Courier New"/>
+                      <w:noProof/>
+                      <w:color w:val="3F7F5F"/>
+                      <w:sz w:val="20"/>
+                      <w:szCs w:val="20"/>
+                    </w:rPr>
+                    <w:t>//the input</w:t>
+                  </w:r>
+                </w:p>
+                <w:p>
+                  <w:pPr>
+                    <w:autoSpaceDE w:val="0"/>
+                    <w:autoSpaceDN w:val="0"/>
+                    <w:adjustRightInd w:val="0"/>
+                    <w:spacing w:after="0" w:line="240" w:lineRule="auto"/>
+                    <w:rPr>
+                      <w:rFonts w:ascii="Courier New" w:hAnsi="Courier New" w:cs="Courier New"/>
+                      <w:noProof/>
+                      <w:sz w:val="20"/>
+                      <w:szCs w:val="20"/>
+                    </w:rPr>
+                  </w:pPr>
+                  <w:r>
+                    <w:rPr>
+                      <w:rFonts w:ascii="Courier New" w:hAnsi="Courier New" w:cs="Courier New"/>
+                      <w:noProof/>
+                      <w:color w:val="000000"/>
+                      <w:sz w:val="20"/>
+                      <w:szCs w:val="20"/>
+                    </w:rPr>
+                    <w:tab/>
+                    <w:t xml:space="preserve">InputStream fileStream = </w:t>
+                  </w:r>
+                  <w:r>
+                    <w:rPr>
+                      <w:rFonts w:ascii="Courier New" w:hAnsi="Courier New" w:cs="Courier New"/>
+                      <w:b/>
+                      <w:bCs/>
+                      <w:noProof/>
+                      <w:color w:val="7F0055"/>
+                      <w:sz w:val="20"/>
+                      <w:szCs w:val="20"/>
+                    </w:rPr>
+                    <w:t>new</w:t>
+                  </w:r>
+                  <w:r>
+                    <w:rPr>
+                      <w:rFonts w:ascii="Courier New" w:hAnsi="Courier New" w:cs="Courier New"/>
+                      <w:noProof/>
+                      <w:color w:val="000000"/>
+                      <w:sz w:val="20"/>
+                      <w:szCs w:val="20"/>
+                    </w:rPr>
+                    <w:t xml:space="preserve"> FileInputStream(</w:t>
+                  </w:r>
+                  <w:r>
+                    <w:rPr>
+                      <w:rFonts w:ascii="Courier New" w:hAnsi="Courier New" w:cs="Courier New"/>
+                      <w:noProof/>
+                      <w:color w:val="2A00FF"/>
+                      <w:sz w:val="20"/>
+                      <w:szCs w:val="20"/>
+                    </w:rPr>
+                    <w:t>"expenses.csv"</w:t>
+                  </w:r>
+                  <w:r>
+                    <w:rPr>
+                      <w:rFonts w:ascii="Courier New" w:hAnsi="Courier New" w:cs="Courier New"/>
+                      <w:noProof/>
+                      <w:color w:val="000000"/>
+                      <w:sz w:val="20"/>
+                      <w:szCs w:val="20"/>
+                    </w:rPr>
+                    <w:t>);</w:t>
+                  </w:r>
+                </w:p>
+                <w:p>
+                  <w:pPr>
+                    <w:autoSpaceDE w:val="0"/>
+                    <w:autoSpaceDN w:val="0"/>
+                    <w:adjustRightInd w:val="0"/>
+                    <w:spacing w:after="0" w:line="240" w:lineRule="auto"/>
+                    <w:rPr>
+                      <w:rFonts w:ascii="Courier New" w:hAnsi="Courier New" w:cs="Courier New"/>
+                      <w:noProof/>
+                      <w:sz w:val="20"/>
+                      <w:szCs w:val="20"/>
+                    </w:rPr>
+                  </w:pPr>
+                  <w:r>
+                    <w:rPr>
+                      <w:rFonts w:ascii="Courier New" w:hAnsi="Courier New" w:cs="Courier New"/>
+                      <w:noProof/>
+                      <w:color w:val="000000"/>
+                      <w:sz w:val="20"/>
+                      <w:szCs w:val="20"/>
+                    </w:rPr>
+                    <w:tab/>
+                    <w:t xml:space="preserve">StreamReportInput reportInput = </w:t>
+                  </w:r>
+                  <w:r>
+                    <w:rPr>
+                      <w:rFonts w:ascii="Courier New" w:hAnsi="Courier New" w:cs="Courier New"/>
+                      <w:b/>
+                      <w:bCs/>
+                      <w:noProof/>
+                      <w:color w:val="7F0055"/>
+                      <w:sz w:val="20"/>
+                      <w:szCs w:val="20"/>
+                    </w:rPr>
+                    <w:t>new</w:t>
+                  </w:r>
+                  <w:r>
+                    <w:rPr>
+                      <w:rFonts w:ascii="Courier New" w:hAnsi="Courier New" w:cs="Courier New"/>
+                      <w:noProof/>
+                      <w:color w:val="000000"/>
+                      <w:sz w:val="20"/>
+                      <w:szCs w:val="20"/>
+                    </w:rPr>
+                    <w:t xml:space="preserve"> StreamReportInput(fileStream,</w:t>
+                  </w:r>
+                  <w:r>
+                    <w:rPr>
+                      <w:rFonts w:ascii="Courier New" w:hAnsi="Courier New" w:cs="Courier New"/>
+                      <w:noProof/>
+                      <w:color w:val="2A00FF"/>
+                      <w:sz w:val="20"/>
+                      <w:szCs w:val="20"/>
+                    </w:rPr>
+                    <w:t>","</w:t>
+                  </w:r>
+                  <w:r>
+                    <w:rPr>
+                      <w:rFonts w:ascii="Courier New" w:hAnsi="Courier New" w:cs="Courier New"/>
+                      <w:noProof/>
+                      <w:color w:val="000000"/>
+                      <w:sz w:val="20"/>
+                      <w:szCs w:val="20"/>
+                    </w:rPr>
+                    <w:t>);</w:t>
+                  </w:r>
+                </w:p>
+                <w:p>
+                  <w:pPr>
+                    <w:autoSpaceDE w:val="0"/>
+                    <w:autoSpaceDN w:val="0"/>
+                    <w:adjustRightInd w:val="0"/>
+                    <w:spacing w:after="0" w:line="240" w:lineRule="auto"/>
+                    <w:rPr>
+                      <w:rFonts w:ascii="Courier New" w:hAnsi="Courier New" w:cs="Courier New"/>
+                      <w:noProof/>
+                      <w:sz w:val="20"/>
+                      <w:szCs w:val="20"/>
+                    </w:rPr>
+                  </w:pPr>
+                  <w:r>
+                    <w:rPr>
+                      <w:rFonts w:ascii="Courier New" w:hAnsi="Courier New" w:cs="Courier New"/>
+                      <w:noProof/>
+                      <w:color w:val="000000"/>
+                      <w:sz w:val="20"/>
+                      <w:szCs w:val="20"/>
+                    </w:rPr>
+                    <w:tab/>
+                    <w:t>flatReport.setIn(reportInput);</w:t>
+                  </w:r>
+                </w:p>
+                <w:p>
+                  <w:pPr>
+                    <w:autoSpaceDE w:val="0"/>
+                    <w:autoSpaceDN w:val="0"/>
+                    <w:adjustRightInd w:val="0"/>
+                    <w:spacing w:after="0" w:line="240" w:lineRule="auto"/>
+                    <w:rPr>
+                      <w:rFonts w:ascii="Courier New" w:hAnsi="Courier New" w:cs="Courier New"/>
+                      <w:noProof/>
+                      <w:sz w:val="20"/>
+                      <w:szCs w:val="20"/>
+                    </w:rPr>
+                  </w:pPr>
+                  <w:r>
+                    <w:rPr>
+                      <w:rFonts w:ascii="Courier New" w:hAnsi="Courier New" w:cs="Courier New"/>
+                      <w:noProof/>
+                      <w:color w:val="000000"/>
+                      <w:sz w:val="20"/>
+                      <w:szCs w:val="20"/>
+                    </w:rPr>
+                    <w:tab/>
+                  </w:r>
+                  <w:r>
+                    <w:rPr>
+                      <w:rFonts w:ascii="Courier New" w:hAnsi="Courier New" w:cs="Courier New"/>
+                      <w:noProof/>
+                      <w:color w:val="000000"/>
+                      <w:sz w:val="20"/>
+                      <w:szCs w:val="20"/>
+                    </w:rPr>
+                    <w:tab/>
+                  </w:r>
+                </w:p>
+                <w:p>
+                  <w:pPr>
+                    <w:autoSpaceDE w:val="0"/>
+                    <w:autoSpaceDN w:val="0"/>
+                    <w:adjustRightInd w:val="0"/>
+                    <w:spacing w:after="0" w:line="240" w:lineRule="auto"/>
+                    <w:rPr>
+                      <w:rFonts w:ascii="Courier New" w:hAnsi="Courier New" w:cs="Courier New"/>
+                      <w:noProof/>
+                      <w:sz w:val="20"/>
+                      <w:szCs w:val="20"/>
+                    </w:rPr>
+                  </w:pPr>
+                  <w:r>
+                    <w:rPr>
+                      <w:rFonts w:ascii="Courier New" w:hAnsi="Courier New" w:cs="Courier New"/>
+                      <w:noProof/>
+                      <w:color w:val="000000"/>
+                      <w:sz w:val="20"/>
+                      <w:szCs w:val="20"/>
+                    </w:rPr>
+                    <w:tab/>
+                  </w:r>
+                  <w:r>
+                    <w:rPr>
+                      <w:rFonts w:ascii="Courier New" w:hAnsi="Courier New" w:cs="Courier New"/>
+                      <w:noProof/>
+                      <w:color w:val="3F7F5F"/>
+                      <w:sz w:val="20"/>
+                      <w:szCs w:val="20"/>
+                    </w:rPr>
+                    <w:t>//the output</w:t>
+                  </w:r>
+                </w:p>
+                <w:p>
+                  <w:pPr>
+                    <w:autoSpaceDE w:val="0"/>
+                    <w:autoSpaceDN w:val="0"/>
+                    <w:adjustRightInd w:val="0"/>
+                    <w:spacing w:after="0" w:line="240" w:lineRule="auto"/>
+                    <w:rPr>
+                      <w:rFonts w:ascii="Courier New" w:hAnsi="Courier New" w:cs="Courier New"/>
+                      <w:noProof/>
+                      <w:sz w:val="20"/>
+                      <w:szCs w:val="20"/>
+                    </w:rPr>
+                  </w:pPr>
+                  <w:r>
+                    <w:rPr>
+                      <w:rFonts w:ascii="Courier New" w:hAnsi="Courier New" w:cs="Courier New"/>
+                      <w:noProof/>
+                      <w:color w:val="000000"/>
+                      <w:sz w:val="20"/>
+                      <w:szCs w:val="20"/>
+                    </w:rPr>
+                    <w:tab/>
+                    <w:t xml:space="preserve">HtmlOutput output = </w:t>
+                  </w:r>
+                  <w:r>
+                    <w:rPr>
+                      <w:rFonts w:ascii="Courier New" w:hAnsi="Courier New" w:cs="Courier New"/>
+                      <w:b/>
+                      <w:bCs/>
+                      <w:noProof/>
+                      <w:color w:val="7F0055"/>
+                      <w:sz w:val="20"/>
+                      <w:szCs w:val="20"/>
+                    </w:rPr>
+                    <w:t>new</w:t>
+                  </w:r>
+                  <w:r>
+                    <w:rPr>
+                      <w:rFonts w:ascii="Courier New" w:hAnsi="Courier New" w:cs="Courier New"/>
+                      <w:noProof/>
+                      <w:color w:val="000000"/>
+                      <w:sz w:val="20"/>
+                      <w:szCs w:val="20"/>
+                    </w:rPr>
+                    <w:t xml:space="preserve"> HtmlOutput(</w:t>
+                  </w:r>
+                  <w:r>
+                    <w:rPr>
+                      <w:rFonts w:ascii="Courier New" w:hAnsi="Courier New" w:cs="Courier New"/>
+                      <w:b/>
+                      <w:bCs/>
+                      <w:noProof/>
+                      <w:color w:val="7F0055"/>
+                      <w:sz w:val="20"/>
+                      <w:szCs w:val="20"/>
+                    </w:rPr>
+                    <w:t>new</w:t>
+                  </w:r>
+                  <w:r>
+                    <w:rPr>
+                      <w:rFonts w:ascii="Courier New" w:hAnsi="Courier New" w:cs="Courier New"/>
+                      <w:noProof/>
+                      <w:color w:val="000000"/>
+                      <w:sz w:val="20"/>
+                      <w:szCs w:val="20"/>
+                    </w:rPr>
+                    <w:t xml:space="preserve"> FileOutputStream(</w:t>
+                  </w:r>
+                  <w:r>
+                    <w:rPr>
+                      <w:rFonts w:ascii="Courier New" w:hAnsi="Courier New" w:cs="Courier New"/>
+                      <w:noProof/>
+                      <w:color w:val="2A00FF"/>
+                      <w:sz w:val="20"/>
+                      <w:szCs w:val="20"/>
+                    </w:rPr>
+                    <w:t>"expenses.html"</w:t>
+                  </w:r>
+                  <w:r>
+                    <w:rPr>
+                      <w:rFonts w:ascii="Courier New" w:hAnsi="Courier New" w:cs="Courier New"/>
+                      <w:noProof/>
+                      <w:color w:val="000000"/>
+                      <w:sz w:val="20"/>
+                      <w:szCs w:val="20"/>
+                    </w:rPr>
+                    <w:t>));</w:t>
+                  </w:r>
+                </w:p>
+                <w:p>
+                  <w:pPr>
+                    <w:autoSpaceDE w:val="0"/>
+                    <w:autoSpaceDN w:val="0"/>
+                    <w:adjustRightInd w:val="0"/>
+                    <w:spacing w:after="0" w:line="240" w:lineRule="auto"/>
+                    <w:rPr>
+                      <w:rFonts w:ascii="Courier New" w:hAnsi="Courier New" w:cs="Courier New"/>
+                      <w:noProof/>
+                      <w:sz w:val="20"/>
+                      <w:szCs w:val="20"/>
+                    </w:rPr>
+                  </w:pPr>
+                  <w:r>
+                    <w:rPr>
+                      <w:rFonts w:ascii="Courier New" w:hAnsi="Courier New" w:cs="Courier New"/>
+                      <w:noProof/>
+                      <w:color w:val="000000"/>
+                      <w:sz w:val="20"/>
+                      <w:szCs w:val="20"/>
+                    </w:rPr>
+                    <w:tab/>
+                    <w:t>flatReport.setOut(output);</w:t>
+                  </w:r>
+                </w:p>
+                <w:p>
+                  <w:pPr>
+                    <w:autoSpaceDE w:val="0"/>
+                    <w:autoSpaceDN w:val="0"/>
+                    <w:adjustRightInd w:val="0"/>
+                    <w:spacing w:after="0" w:line="240" w:lineRule="auto"/>
+                    <w:rPr>
+                      <w:rFonts w:ascii="Courier New" w:hAnsi="Courier New" w:cs="Courier New"/>
+                      <w:noProof/>
+                      <w:sz w:val="20"/>
+                      <w:szCs w:val="20"/>
+                    </w:rPr>
+                  </w:pPr>
+                  <w:r>
+                    <w:rPr>
+                      <w:rFonts w:ascii="Courier New" w:hAnsi="Courier New" w:cs="Courier New"/>
+                      <w:noProof/>
+                      <w:color w:val="000000"/>
+                      <w:sz w:val="20"/>
+                      <w:szCs w:val="20"/>
+                    </w:rPr>
+                    <w:tab/>
+                  </w:r>
+                  <w:r>
+                    <w:rPr>
+                      <w:rFonts w:ascii="Courier New" w:hAnsi="Courier New" w:cs="Courier New"/>
+                      <w:noProof/>
+                      <w:color w:val="000000"/>
+                      <w:sz w:val="20"/>
+                      <w:szCs w:val="20"/>
+                    </w:rPr>
+                    <w:tab/>
+                  </w:r>
+                  <w:r>
+                    <w:rPr>
+                      <w:rFonts w:ascii="Courier New" w:hAnsi="Courier New" w:cs="Courier New"/>
+                      <w:noProof/>
+                      <w:color w:val="000000"/>
+                      <w:sz w:val="20"/>
+                      <w:szCs w:val="20"/>
+                    </w:rPr>
+                    <w:tab/>
+                  </w:r>
+                </w:p>
+                <w:p>
+                  <w:pPr>
+                    <w:autoSpaceDE w:val="0"/>
+                    <w:autoSpaceDN w:val="0"/>
+                    <w:adjustRightInd w:val="0"/>
+                    <w:spacing w:after="0" w:line="240" w:lineRule="auto"/>
+                    <w:rPr>
+                      <w:rFonts w:ascii="Courier New" w:hAnsi="Courier New" w:cs="Courier New"/>
+                      <w:noProof/>
+                      <w:sz w:val="20"/>
+                      <w:szCs w:val="20"/>
+                    </w:rPr>
+                  </w:pPr>
+                  <w:r>
+                    <w:rPr>
+                      <w:rFonts w:ascii="Courier New" w:hAnsi="Courier New" w:cs="Courier New"/>
+                      <w:noProof/>
+                      <w:color w:val="000000"/>
+                      <w:sz w:val="20"/>
+                      <w:szCs w:val="20"/>
+                    </w:rPr>
+                    <w:tab/>
+                  </w:r>
+                  <w:r>
+                    <w:rPr>
+                      <w:rFonts w:ascii="Courier New" w:hAnsi="Courier New" w:cs="Courier New"/>
+                      <w:noProof/>
+                      <w:color w:val="3F7F5F"/>
+                      <w:sz w:val="20"/>
+                      <w:szCs w:val="20"/>
+                    </w:rPr>
+                    <w:t>//data columns configuration</w:t>
+                  </w:r>
+                </w:p>
+                <w:p>
+                  <w:pPr>
+                    <w:autoSpaceDE w:val="0"/>
+                    <w:autoSpaceDN w:val="0"/>
+                    <w:adjustRightInd w:val="0"/>
+                    <w:spacing w:after="0" w:line="240" w:lineRule="auto"/>
+                    <w:rPr>
+                      <w:rFonts w:ascii="Courier New" w:hAnsi="Courier New" w:cs="Courier New"/>
+                      <w:noProof/>
+                      <w:sz w:val="20"/>
+                      <w:szCs w:val="20"/>
+                    </w:rPr>
+                  </w:pPr>
+                  <w:r>
+                    <w:rPr>
+                      <w:rFonts w:ascii="Courier New" w:hAnsi="Courier New" w:cs="Courier New"/>
+                      <w:noProof/>
+                      <w:color w:val="000000"/>
+                      <w:sz w:val="20"/>
+                      <w:szCs w:val="20"/>
+                    </w:rPr>
+                    <w:tab/>
+                    <w:t xml:space="preserve">IDataColumn[] dataColumns = </w:t>
+                  </w:r>
+                  <w:r>
+                    <w:rPr>
+                      <w:rFonts w:ascii="Courier New" w:hAnsi="Courier New" w:cs="Courier New"/>
+                      <w:b/>
+                      <w:bCs/>
+                      <w:noProof/>
+                      <w:color w:val="7F0055"/>
+                      <w:sz w:val="20"/>
+                      <w:szCs w:val="20"/>
+                    </w:rPr>
+                    <w:t>new</w:t>
+                  </w:r>
+                  <w:r>
+                    <w:rPr>
+                      <w:rFonts w:ascii="Courier New" w:hAnsi="Courier New" w:cs="Courier New"/>
+                      <w:noProof/>
+                      <w:color w:val="000000"/>
+                      <w:sz w:val="20"/>
+                      <w:szCs w:val="20"/>
+                    </w:rPr>
+                    <w:t xml:space="preserve"> IDataColumn[]{</w:t>
+                  </w:r>
+                </w:p>
+                <w:p>
+                  <w:pPr>
+                    <w:autoSpaceDE w:val="0"/>
+                    <w:autoSpaceDN w:val="0"/>
+                    <w:adjustRightInd w:val="0"/>
+                    <w:spacing w:after="0" w:line="240" w:lineRule="auto"/>
+                    <w:rPr>
+                      <w:rFonts w:ascii="Courier New" w:hAnsi="Courier New" w:cs="Courier New"/>
+                      <w:noProof/>
+                      <w:sz w:val="20"/>
+                      <w:szCs w:val="20"/>
+                    </w:rPr>
+                  </w:pPr>
+                  <w:r>
+                    <w:rPr>
+                      <w:rFonts w:ascii="Courier New" w:hAnsi="Courier New" w:cs="Courier New"/>
+                      <w:noProof/>
+                      <w:color w:val="000000"/>
+                      <w:sz w:val="20"/>
+                      <w:szCs w:val="20"/>
+                    </w:rPr>
+                    <w:tab/>
+                  </w:r>
+                  <w:r>
+                    <w:rPr>
+                      <w:rFonts w:ascii="Courier New" w:hAnsi="Courier New" w:cs="Courier New"/>
+                      <w:noProof/>
+                      <w:color w:val="000000"/>
+                      <w:sz w:val="20"/>
+                      <w:szCs w:val="20"/>
+                    </w:rPr>
+                    <w:tab/>
+                  </w:r>
+                  <w:r>
+                    <w:rPr>
+                      <w:rFonts w:ascii="Courier New" w:hAnsi="Courier New" w:cs="Courier New"/>
+                      <w:b/>
+                      <w:bCs/>
+                      <w:noProof/>
+                      <w:color w:val="7F0055"/>
+                      <w:sz w:val="20"/>
+                      <w:szCs w:val="20"/>
+                    </w:rPr>
+                    <w:t>new</w:t>
+                  </w:r>
+                  <w:r>
+                    <w:rPr>
+                      <w:rFonts w:ascii="Courier New" w:hAnsi="Courier New" w:cs="Courier New"/>
+                      <w:noProof/>
+                      <w:color w:val="000000"/>
+                      <w:sz w:val="20"/>
+                      <w:szCs w:val="20"/>
+                    </w:rPr>
+                    <w:t xml:space="preserve"> DefaultDataColumn(</w:t>
+                  </w:r>
+                  <w:r>
+                    <w:rPr>
+                      <w:rFonts w:ascii="Courier New" w:hAnsi="Courier New" w:cs="Courier New"/>
+                      <w:noProof/>
+                      <w:color w:val="2A00FF"/>
+                      <w:sz w:val="20"/>
+                      <w:szCs w:val="20"/>
+                    </w:rPr>
+                    <w:t>"Month"</w:t>
+                  </w:r>
+                  <w:r>
+                    <w:rPr>
+                      <w:rFonts w:ascii="Courier New" w:hAnsi="Courier New" w:cs="Courier New"/>
+                      <w:noProof/>
+                      <w:color w:val="000000"/>
+                      <w:sz w:val="20"/>
+                      <w:szCs w:val="20"/>
+                    </w:rPr>
+                    <w:t>,0),</w:t>
+                  </w:r>
+                  <w:r>
+                    <w:rPr>
+                      <w:rFonts w:ascii="Courier New" w:hAnsi="Courier New" w:cs="Courier New"/>
+                      <w:noProof/>
+                      <w:color w:val="000000"/>
+                      <w:sz w:val="20"/>
+                      <w:szCs w:val="20"/>
+                    </w:rPr>
+                    <w:tab/>
+                  </w:r>
+                </w:p>
+                <w:p>
+                  <w:pPr>
+                    <w:autoSpaceDE w:val="0"/>
+                    <w:autoSpaceDN w:val="0"/>
+                    <w:adjustRightInd w:val="0"/>
+                    <w:spacing w:after="0" w:line="240" w:lineRule="auto"/>
+                    <w:rPr>
+                      <w:rFonts w:ascii="Courier New" w:hAnsi="Courier New" w:cs="Courier New"/>
+                      <w:noProof/>
+                      <w:sz w:val="20"/>
+                      <w:szCs w:val="20"/>
+                    </w:rPr>
+                  </w:pPr>
+                  <w:r>
+                    <w:rPr>
+                      <w:rFonts w:ascii="Courier New" w:hAnsi="Courier New" w:cs="Courier New"/>
+                      <w:noProof/>
+                      <w:color w:val="000000"/>
+                      <w:sz w:val="20"/>
+                      <w:szCs w:val="20"/>
+                    </w:rPr>
+                    <w:tab/>
+                  </w:r>
+                  <w:r>
+                    <w:rPr>
+                      <w:rFonts w:ascii="Courier New" w:hAnsi="Courier New" w:cs="Courier New"/>
+                      <w:noProof/>
+                      <w:color w:val="000000"/>
+                      <w:sz w:val="20"/>
+                      <w:szCs w:val="20"/>
+                    </w:rPr>
+                    <w:tab/>
+                  </w:r>
+                  <w:r>
+                    <w:rPr>
+                      <w:rFonts w:ascii="Courier New" w:hAnsi="Courier New" w:cs="Courier New"/>
+                      <w:b/>
+                      <w:bCs/>
+                      <w:noProof/>
+                      <w:color w:val="7F0055"/>
+                      <w:sz w:val="20"/>
+                      <w:szCs w:val="20"/>
+                    </w:rPr>
+                    <w:t>new</w:t>
+                  </w:r>
+                  <w:r>
+                    <w:rPr>
+                      <w:rFonts w:ascii="Courier New" w:hAnsi="Courier New" w:cs="Courier New"/>
+                      <w:noProof/>
+                      <w:color w:val="000000"/>
+                      <w:sz w:val="20"/>
+                      <w:szCs w:val="20"/>
+                    </w:rPr>
+                    <w:t xml:space="preserve"> DefaultDataColumn(</w:t>
+                  </w:r>
+                  <w:r>
+                    <w:rPr>
+                      <w:rFonts w:ascii="Courier New" w:hAnsi="Courier New" w:cs="Courier New"/>
+                      <w:noProof/>
+                      <w:color w:val="2A00FF"/>
+                      <w:sz w:val="20"/>
+                      <w:szCs w:val="20"/>
+                    </w:rPr>
+                    <w:t>"Day"</w:t>
+                  </w:r>
+                  <w:r>
+                    <w:rPr>
+                      <w:rFonts w:ascii="Courier New" w:hAnsi="Courier New" w:cs="Courier New"/>
+                      <w:noProof/>
+                      <w:color w:val="000000"/>
+                      <w:sz w:val="20"/>
+                      <w:szCs w:val="20"/>
+                    </w:rPr>
+                    <w:t>,1),</w:t>
+                  </w:r>
+                </w:p>
+                <w:p>
+                  <w:pPr>
+                    <w:autoSpaceDE w:val="0"/>
+                    <w:autoSpaceDN w:val="0"/>
+                    <w:adjustRightInd w:val="0"/>
+                    <w:spacing w:after="0" w:line="240" w:lineRule="auto"/>
+                    <w:rPr>
+                      <w:rFonts w:ascii="Courier New" w:hAnsi="Courier New" w:cs="Courier New"/>
+                      <w:noProof/>
+                      <w:sz w:val="20"/>
+                      <w:szCs w:val="20"/>
+                    </w:rPr>
+                  </w:pPr>
+                  <w:r>
+                    <w:rPr>
+                      <w:rFonts w:ascii="Courier New" w:hAnsi="Courier New" w:cs="Courier New"/>
+                      <w:noProof/>
+                      <w:color w:val="000000"/>
+                      <w:sz w:val="20"/>
+                      <w:szCs w:val="20"/>
+                    </w:rPr>
+                    <w:tab/>
+                  </w:r>
+                  <w:r>
+                    <w:rPr>
+                      <w:rFonts w:ascii="Courier New" w:hAnsi="Courier New" w:cs="Courier New"/>
+                      <w:noProof/>
+                      <w:color w:val="000000"/>
+                      <w:sz w:val="20"/>
+                      <w:szCs w:val="20"/>
+                    </w:rPr>
+                    <w:tab/>
+                  </w:r>
+                  <w:r>
+                    <w:rPr>
+                      <w:rFonts w:ascii="Courier New" w:hAnsi="Courier New" w:cs="Courier New"/>
+                      <w:b/>
+                      <w:bCs/>
+                      <w:noProof/>
+                      <w:color w:val="7F0055"/>
+                      <w:sz w:val="20"/>
+                      <w:szCs w:val="20"/>
+                    </w:rPr>
+                    <w:t>new</w:t>
+                  </w:r>
+                  <w:r>
+                    <w:rPr>
+                      <w:rFonts w:ascii="Courier New" w:hAnsi="Courier New" w:cs="Courier New"/>
+                      <w:noProof/>
+                      <w:color w:val="000000"/>
+                      <w:sz w:val="20"/>
+                      <w:szCs w:val="20"/>
+                    </w:rPr>
+                    <w:t xml:space="preserve"> DefaultDataColumn(</w:t>
+                  </w:r>
+                  <w:r>
+                    <w:rPr>
+                      <w:rFonts w:ascii="Courier New" w:hAnsi="Courier New" w:cs="Courier New"/>
+                      <w:noProof/>
+                      <w:color w:val="2A00FF"/>
+                      <w:sz w:val="20"/>
+                      <w:szCs w:val="20"/>
+                    </w:rPr>
+                    <w:t>"Spent on"</w:t>
+                  </w:r>
+                  <w:r>
+                    <w:rPr>
+                      <w:rFonts w:ascii="Courier New" w:hAnsi="Courier New" w:cs="Courier New"/>
+                      <w:noProof/>
+                      <w:color w:val="000000"/>
+                      <w:sz w:val="20"/>
+                      <w:szCs w:val="20"/>
+                    </w:rPr>
+                    <w:t>,2),</w:t>
+                  </w:r>
+                </w:p>
+                <w:p>
+                  <w:pPr>
+                    <w:autoSpaceDE w:val="0"/>
+                    <w:autoSpaceDN w:val="0"/>
+                    <w:adjustRightInd w:val="0"/>
+                    <w:spacing w:after="0" w:line="240" w:lineRule="auto"/>
+                    <w:rPr>
+                      <w:rFonts w:ascii="Courier New" w:hAnsi="Courier New" w:cs="Courier New"/>
+                      <w:noProof/>
+                      <w:sz w:val="20"/>
+                      <w:szCs w:val="20"/>
+                    </w:rPr>
+                  </w:pPr>
+                  <w:r>
+                    <w:rPr>
+                      <w:rFonts w:ascii="Courier New" w:hAnsi="Courier New" w:cs="Courier New"/>
+                      <w:noProof/>
+                      <w:color w:val="000000"/>
+                      <w:sz w:val="20"/>
+                      <w:szCs w:val="20"/>
+                    </w:rPr>
+                    <w:tab/>
+                  </w:r>
+                  <w:r>
+                    <w:rPr>
+                      <w:rFonts w:ascii="Courier New" w:hAnsi="Courier New" w:cs="Courier New"/>
+                      <w:noProof/>
+                      <w:color w:val="000000"/>
+                      <w:sz w:val="20"/>
+                      <w:szCs w:val="20"/>
+                    </w:rPr>
+                    <w:tab/>
+                  </w:r>
+                  <w:r>
+                    <w:rPr>
+                      <w:rFonts w:ascii="Courier New" w:hAnsi="Courier New" w:cs="Courier New"/>
+                      <w:b/>
+                      <w:bCs/>
+                      <w:noProof/>
+                      <w:color w:val="7F0055"/>
+                      <w:sz w:val="20"/>
+                      <w:szCs w:val="20"/>
+                    </w:rPr>
+                    <w:t>new</w:t>
+                  </w:r>
+                  <w:r>
+                    <w:rPr>
+                      <w:rFonts w:ascii="Courier New" w:hAnsi="Courier New" w:cs="Courier New"/>
+                      <w:noProof/>
+                      <w:color w:val="000000"/>
+                      <w:sz w:val="20"/>
+                      <w:szCs w:val="20"/>
+                    </w:rPr>
+                    <w:t xml:space="preserve"> DefaultDataColumn(</w:t>
+                  </w:r>
+                  <w:r>
+                    <w:rPr>
+                      <w:rFonts w:ascii="Courier New" w:hAnsi="Courier New" w:cs="Courier New"/>
+                      <w:noProof/>
+                      <w:color w:val="2A00FF"/>
+                      <w:sz w:val="20"/>
+                      <w:szCs w:val="20"/>
+                    </w:rPr>
+                    <w:t>"Amount"</w:t>
+                  </w:r>
+                  <w:r>
+                    <w:rPr>
+                      <w:rFonts w:ascii="Courier New" w:hAnsi="Courier New" w:cs="Courier New"/>
+                      <w:noProof/>
+                      <w:color w:val="000000"/>
+                      <w:sz w:val="20"/>
+                      <w:szCs w:val="20"/>
+                    </w:rPr>
+                    <w:t>,3)</w:t>
+                  </w:r>
+                </w:p>
+                <w:p>
+                  <w:pPr>
+                    <w:autoSpaceDE w:val="0"/>
+                    <w:autoSpaceDN w:val="0"/>
+                    <w:adjustRightInd w:val="0"/>
+                    <w:spacing w:after="0" w:line="240" w:lineRule="auto"/>
+                    <w:rPr>
+                      <w:rFonts w:ascii="Courier New" w:hAnsi="Courier New" w:cs="Courier New"/>
+                      <w:noProof/>
+                      <w:sz w:val="20"/>
+                      <w:szCs w:val="20"/>
+                    </w:rPr>
+                  </w:pPr>
+                  <w:r>
+                    <w:rPr>
+                      <w:rFonts w:ascii="Courier New" w:hAnsi="Courier New" w:cs="Courier New"/>
+                      <w:noProof/>
+                      <w:color w:val="000000"/>
+                      <w:sz w:val="20"/>
+                      <w:szCs w:val="20"/>
+                    </w:rPr>
+                    <w:tab/>
+                    <w:t>};</w:t>
+                  </w:r>
+                </w:p>
+                <w:p>
+                  <w:pPr>
+                    <w:autoSpaceDE w:val="0"/>
+                    <w:autoSpaceDN w:val="0"/>
+                    <w:adjustRightInd w:val="0"/>
+                    <w:spacing w:after="0" w:line="240" w:lineRule="auto"/>
+                    <w:rPr>
+                      <w:rFonts w:ascii="Courier New" w:hAnsi="Courier New" w:cs="Courier New"/>
+                      <w:noProof/>
+                      <w:sz w:val="20"/>
+                      <w:szCs w:val="20"/>
+                    </w:rPr>
+                  </w:pPr>
+                  <w:r>
+                    <w:rPr>
+                      <w:rFonts w:ascii="Courier New" w:hAnsi="Courier New" w:cs="Courier New"/>
+                      <w:noProof/>
+                      <w:color w:val="000000"/>
+                      <w:sz w:val="20"/>
+                      <w:szCs w:val="20"/>
+                    </w:rPr>
+                    <w:tab/>
+                    <w:t>flatReport.setDataColumns(dataColumns);</w:t>
+                  </w:r>
+                </w:p>
+                <w:p>
+                  <w:pPr>
+                    <w:autoSpaceDE w:val="0"/>
+                    <w:autoSpaceDN w:val="0"/>
+                    <w:adjustRightInd w:val="0"/>
+                    <w:spacing w:after="0" w:line="240" w:lineRule="auto"/>
+                    <w:rPr>
+                      <w:rFonts w:ascii="Courier New" w:hAnsi="Courier New" w:cs="Courier New"/>
+                      <w:noProof/>
+                      <w:sz w:val="20"/>
+                      <w:szCs w:val="20"/>
+                    </w:rPr>
+                  </w:pPr>
+                  <w:r>
+                    <w:rPr>
+                      <w:rFonts w:ascii="Courier New" w:hAnsi="Courier New" w:cs="Courier New"/>
+                      <w:noProof/>
+                      <w:color w:val="000000"/>
+                      <w:sz w:val="20"/>
+                      <w:szCs w:val="20"/>
+                    </w:rPr>
+                    <w:tab/>
+                  </w:r>
+                  <w:r>
+                    <w:rPr>
+                      <w:rFonts w:ascii="Courier New" w:hAnsi="Courier New" w:cs="Courier New"/>
+                      <w:noProof/>
+                      <w:color w:val="000000"/>
+                      <w:sz w:val="20"/>
+                      <w:szCs w:val="20"/>
+                    </w:rPr>
+                    <w:tab/>
+                  </w:r>
+                  <w:r>
+                    <w:rPr>
+                      <w:rFonts w:ascii="Courier New" w:hAnsi="Courier New" w:cs="Courier New"/>
+                      <w:noProof/>
+                      <w:color w:val="000000"/>
+                      <w:sz w:val="20"/>
+                      <w:szCs w:val="20"/>
+                    </w:rPr>
+                    <w:tab/>
+                  </w:r>
+                </w:p>
+                <w:p>
+                  <w:pPr>
+                    <w:autoSpaceDE w:val="0"/>
+                    <w:autoSpaceDN w:val="0"/>
+                    <w:adjustRightInd w:val="0"/>
+                    <w:spacing w:after="0" w:line="240" w:lineRule="auto"/>
+                    <w:rPr>
+                      <w:rFonts w:ascii="Courier New" w:hAnsi="Courier New" w:cs="Courier New"/>
+                      <w:noProof/>
+                      <w:sz w:val="20"/>
+                      <w:szCs w:val="20"/>
+                    </w:rPr>
+                  </w:pPr>
+                  <w:r>
+                    <w:rPr>
+                      <w:rFonts w:ascii="Courier New" w:hAnsi="Courier New" w:cs="Courier New"/>
+                      <w:noProof/>
+                      <w:color w:val="000000"/>
+                      <w:sz w:val="20"/>
+                      <w:szCs w:val="20"/>
+                    </w:rPr>
+                    <w:tab/>
+                    <w:t>flatReport.execute();</w:t>
+                  </w:r>
+                </w:p>
+                <w:p>
+                  <w:pPr>
+                    <w:autoSpaceDE w:val="0"/>
+                    <w:autoSpaceDN w:val="0"/>
+                    <w:adjustRightInd w:val="0"/>
+                    <w:spacing w:after="0" w:line="240" w:lineRule="auto"/>
+                    <w:rPr>
+                      <w:rFonts w:ascii="Courier New" w:hAnsi="Courier New" w:cs="Courier New"/>
+                      <w:noProof/>
+                      <w:sz w:val="20"/>
+                      <w:szCs w:val="20"/>
+                    </w:rPr>
+                  </w:pPr>
+                  <w:r>
+                    <w:rPr>
+                      <w:rFonts w:ascii="Courier New" w:hAnsi="Courier New" w:cs="Courier New"/>
+                      <w:noProof/>
+                      <w:color w:val="000000"/>
+                      <w:sz w:val="20"/>
+                      <w:szCs w:val="20"/>
+                    </w:rPr>
+                    <w:t xml:space="preserve">} </w:t>
+                  </w:r>
+                  <w:r>
+                    <w:rPr>
+                      <w:rFonts w:ascii="Courier New" w:hAnsi="Courier New" w:cs="Courier New"/>
+                      <w:b/>
+                      <w:bCs/>
+                      <w:noProof/>
+                      <w:color w:val="7F0055"/>
+                      <w:sz w:val="20"/>
+                      <w:szCs w:val="20"/>
+                    </w:rPr>
+                    <w:t>catch</w:t>
+                  </w:r>
+                  <w:r>
+                    <w:rPr>
+                      <w:rFonts w:ascii="Courier New" w:hAnsi="Courier New" w:cs="Courier New"/>
+                      <w:noProof/>
+                      <w:color w:val="000000"/>
+                      <w:sz w:val="20"/>
+                      <w:szCs w:val="20"/>
+                    </w:rPr>
+                    <w:t xml:space="preserve"> (FileNotFoundException e) {</w:t>
+                  </w:r>
+                </w:p>
+                <w:p>
+                  <w:pPr>
+                    <w:autoSpaceDE w:val="0"/>
+                    <w:autoSpaceDN w:val="0"/>
+                    <w:adjustRightInd w:val="0"/>
+                    <w:spacing w:after="0" w:line="240" w:lineRule="auto"/>
+                    <w:ind w:firstLine="720"/>
+                    <w:rPr>
+                      <w:rFonts w:ascii="Courier New" w:hAnsi="Courier New" w:cs="Courier New"/>
+                      <w:noProof/>
+                      <w:sz w:val="20"/>
+                      <w:szCs w:val="20"/>
+                    </w:rPr>
+                  </w:pPr>
+                  <w:r>
+                    <w:rPr>
+                      <w:rFonts w:ascii="Courier New" w:hAnsi="Courier New" w:cs="Courier New"/>
+                      <w:noProof/>
+                      <w:color w:val="000000"/>
+                      <w:sz w:val="20"/>
+                      <w:szCs w:val="20"/>
+                    </w:rPr>
+                    <w:t>e.printStackTrace();</w:t>
+                  </w:r>
+                </w:p>
+                <w:p>
+                  <w:pPr>
+                    <w:autoSpaceDE w:val="0"/>
+                    <w:autoSpaceDN w:val="0"/>
+                    <w:adjustRightInd w:val="0"/>
+                    <w:spacing w:after="0" w:line="240" w:lineRule="auto"/>
+                    <w:rPr>
+                      <w:rFonts w:ascii="Courier New" w:hAnsi="Courier New" w:cs="Courier New"/>
+                      <w:noProof/>
+                      <w:sz w:val="20"/>
+                      <w:szCs w:val="20"/>
+                    </w:rPr>
+                  </w:pPr>
+                  <w:r>
+                    <w:rPr>
+                      <w:rFonts w:ascii="Courier New" w:hAnsi="Courier New" w:cs="Courier New"/>
+                      <w:noProof/>
+                      <w:color w:val="000000"/>
+                      <w:sz w:val="20"/>
+                      <w:szCs w:val="20"/>
+                    </w:rPr>
+                    <w:t xml:space="preserve">} </w:t>
+                  </w:r>
+                </w:p>
+                <w:p>
+                  <w:pPr>
+                    <w:autoSpaceDE w:val="0"/>
+                    <w:autoSpaceDN w:val="0"/>
+                    <w:adjustRightInd w:val="0"/>
+                    <w:spacing w:after="0" w:line="240" w:lineRule="auto"/>
+                    <w:rPr>
+                      <w:rFonts w:ascii="Courier New" w:hAnsi="Courier New" w:cs="Courier New"/>
+                      <w:noProof/>
+                      <w:sz w:val="20"/>
+                      <w:szCs w:val="20"/>
+                    </w:rPr>
+                  </w:pPr>
+                  <w:r>
+                    <w:rPr>
+                      <w:rFonts w:ascii="Courier New" w:hAnsi="Courier New" w:cs="Courier New"/>
+                      <w:noProof/>
+                      <w:color w:val="000000"/>
+                      <w:sz w:val="20"/>
+                      <w:szCs w:val="20"/>
+                    </w:rPr>
+                    <w:t>}</w:t>
+                  </w:r>
+                </w:p>
+                <w:p>
+                  <w:r>
+                    <w:rPr>
+                      <w:rFonts w:ascii="Courier New" w:hAnsi="Courier New" w:cs="Courier New"/>
+                      <w:color w:val="000000"/>
+                      <w:sz w:val="20"/>
+                      <w:szCs w:val="20"/>
+                    </w:rPr>
+                    <w:t>}</w:t>
+                  </w:r>
+                </w:p>
+              </w:txbxContent>
+            </v:textbox>
+            <w10:wrap type="none"/>
+            <w10:anchorlock/>
+          </v:shape>
+        </w:pict>
+      </w:r>
+    </w:p>
+    <w:p>
+      <w:pPr>
+        <w:pStyle w:val="Heading3"/>
+      </w:pPr>
+      <w:r>
+        <w:t>Group columns</w:t>
+      </w:r>
+    </w:p>
+    <w:p>
+      <w:r>
+        <w:t xml:space="preserve">Group columns are helpful when displaying totals on data columns. At each change in the values of a group column the totals are displayed. </w:t>
+      </w:r>
+    </w:p>
+    <w:p>
+      <w:r>
+        <w:lastRenderedPageBreak/>
         <w:t>Let’s check the following example:  My list of expenses</w:t>
       </w:r>
     </w:p>
@@ -3918,7 +5870,6 @@
                 <w:sz w:val="24"/>
                 <w:szCs w:val="24"/>
               </w:rPr>
-              <w:lastRenderedPageBreak/>
               <w:t>September</w:t>
             </w:r>
           </w:p>
@@ -4941,8 +6892,2440 @@
       <w:pPr>
         <w:pStyle w:val="Heading3"/>
       </w:pPr>
+      <w:r>
+        <w:lastRenderedPageBreak/>
+        <w:t xml:space="preserve">Your first report containing a group Column </w:t>
+      </w:r>
+    </w:p>
+    <w:p>
+      <w:r>
+        <w:rPr>
+          <w:noProof/>
+          <w:lang w:eastAsia="zh-TW"/>
+        </w:rPr>
+      </w:r>
+      <w:r>
+        <w:pict>
+          <v:shape id="_x0000_s1037" type="#_x0000_t202" style="width:509.25pt;height:683.95pt;mso-position-horizontal-relative:char;mso-position-vertical-relative:line;mso-width-relative:margin;mso-height-relative:margin" fillcolor="#9bbb59 [3206]" strokecolor="#b6b6b6 [3041]" strokeweight="3pt">
+            <v:shadow on="t" type="perspective" color="#4e6128 [1606]" opacity=".5" offset="1pt" offset2="-1pt"/>
+            <v:textbox>
+              <w:txbxContent>
+                <w:p>
+                  <w:pPr>
+                    <w:autoSpaceDE w:val="0"/>
+                    <w:autoSpaceDN w:val="0"/>
+                    <w:adjustRightInd w:val="0"/>
+                    <w:spacing w:after="0" w:line="240" w:lineRule="auto"/>
+                    <w:rPr>
+                      <w:rFonts w:ascii="Courier New" w:hAnsi="Courier New" w:cs="Courier New"/>
+                      <w:noProof/>
+                      <w:sz w:val="20"/>
+                      <w:szCs w:val="20"/>
+                    </w:rPr>
+                  </w:pPr>
+                  <w:r>
+                    <w:rPr>
+                      <w:rFonts w:ascii="Courier New" w:hAnsi="Courier New" w:cs="Courier New"/>
+                      <w:b/>
+                      <w:bCs/>
+                      <w:noProof/>
+                      <w:color w:val="7F0055"/>
+                      <w:sz w:val="20"/>
+                      <w:szCs w:val="20"/>
+                    </w:rPr>
+                    <w:t>import</w:t>
+                  </w:r>
+                  <w:r>
+                    <w:rPr>
+                      <w:rFonts w:ascii="Courier New" w:hAnsi="Courier New" w:cs="Courier New"/>
+                      <w:noProof/>
+                      <w:color w:val="000000"/>
+                      <w:sz w:val="20"/>
+                      <w:szCs w:val="20"/>
+                    </w:rPr>
+                    <w:t xml:space="preserve"> java.io.FileInputStream;</w:t>
+                  </w:r>
+                </w:p>
+                <w:p>
+                  <w:pPr>
+                    <w:autoSpaceDE w:val="0"/>
+                    <w:autoSpaceDN w:val="0"/>
+                    <w:adjustRightInd w:val="0"/>
+                    <w:spacing w:after="0" w:line="240" w:lineRule="auto"/>
+                    <w:rPr>
+                      <w:rFonts w:ascii="Courier New" w:hAnsi="Courier New" w:cs="Courier New"/>
+                      <w:noProof/>
+                      <w:sz w:val="20"/>
+                      <w:szCs w:val="20"/>
+                    </w:rPr>
+                  </w:pPr>
+                  <w:r>
+                    <w:rPr>
+                      <w:rFonts w:ascii="Courier New" w:hAnsi="Courier New" w:cs="Courier New"/>
+                      <w:b/>
+                      <w:bCs/>
+                      <w:noProof/>
+                      <w:color w:val="7F0055"/>
+                      <w:sz w:val="20"/>
+                      <w:szCs w:val="20"/>
+                    </w:rPr>
+                    <w:t>import</w:t>
+                  </w:r>
+                  <w:r>
+                    <w:rPr>
+                      <w:rFonts w:ascii="Courier New" w:hAnsi="Courier New" w:cs="Courier New"/>
+                      <w:noProof/>
+                      <w:color w:val="000000"/>
+                      <w:sz w:val="20"/>
+                      <w:szCs w:val="20"/>
+                    </w:rPr>
+                    <w:t xml:space="preserve"> java.io.FileNotFoundException;</w:t>
+                  </w:r>
+                </w:p>
+                <w:p>
+                  <w:pPr>
+                    <w:autoSpaceDE w:val="0"/>
+                    <w:autoSpaceDN w:val="0"/>
+                    <w:adjustRightInd w:val="0"/>
+                    <w:spacing w:after="0" w:line="240" w:lineRule="auto"/>
+                    <w:rPr>
+                      <w:rFonts w:ascii="Courier New" w:hAnsi="Courier New" w:cs="Courier New"/>
+                      <w:noProof/>
+                      <w:sz w:val="20"/>
+                      <w:szCs w:val="20"/>
+                    </w:rPr>
+                  </w:pPr>
+                  <w:r>
+                    <w:rPr>
+                      <w:rFonts w:ascii="Courier New" w:hAnsi="Courier New" w:cs="Courier New"/>
+                      <w:b/>
+                      <w:bCs/>
+                      <w:noProof/>
+                      <w:color w:val="7F0055"/>
+                      <w:sz w:val="20"/>
+                      <w:szCs w:val="20"/>
+                    </w:rPr>
+                    <w:t>import</w:t>
+                  </w:r>
+                  <w:r>
+                    <w:rPr>
+                      <w:rFonts w:ascii="Courier New" w:hAnsi="Courier New" w:cs="Courier New"/>
+                      <w:noProof/>
+                      <w:color w:val="000000"/>
+                      <w:sz w:val="20"/>
+                      <w:szCs w:val="20"/>
+                    </w:rPr>
+                    <w:t xml:space="preserve"> java.io.FileOutputStream;</w:t>
+                  </w:r>
+                </w:p>
+                <w:p>
+                  <w:pPr>
+                    <w:autoSpaceDE w:val="0"/>
+                    <w:autoSpaceDN w:val="0"/>
+                    <w:adjustRightInd w:val="0"/>
+                    <w:spacing w:after="0" w:line="240" w:lineRule="auto"/>
+                    <w:rPr>
+                      <w:rFonts w:ascii="Courier New" w:hAnsi="Courier New" w:cs="Courier New"/>
+                      <w:noProof/>
+                      <w:sz w:val="20"/>
+                      <w:szCs w:val="20"/>
+                    </w:rPr>
+                  </w:pPr>
+                  <w:r>
+                    <w:rPr>
+                      <w:rFonts w:ascii="Courier New" w:hAnsi="Courier New" w:cs="Courier New"/>
+                      <w:b/>
+                      <w:bCs/>
+                      <w:noProof/>
+                      <w:color w:val="7F0055"/>
+                      <w:sz w:val="20"/>
+                      <w:szCs w:val="20"/>
+                    </w:rPr>
+                    <w:t>import</w:t>
+                  </w:r>
+                  <w:r>
+                    <w:rPr>
+                      <w:rFonts w:ascii="Courier New" w:hAnsi="Courier New" w:cs="Courier New"/>
+                      <w:noProof/>
+                      <w:color w:val="000000"/>
+                      <w:sz w:val="20"/>
+                      <w:szCs w:val="20"/>
+                    </w:rPr>
+                    <w:t xml:space="preserve"> java.io.InputStream;</w:t>
+                  </w:r>
+                </w:p>
+                <w:p>
+                  <w:pPr>
+                    <w:autoSpaceDE w:val="0"/>
+                    <w:autoSpaceDN w:val="0"/>
+                    <w:adjustRightInd w:val="0"/>
+                    <w:spacing w:after="0" w:line="240" w:lineRule="auto"/>
+                    <w:rPr>
+                      <w:rFonts w:ascii="Courier New" w:hAnsi="Courier New" w:cs="Courier New"/>
+                      <w:noProof/>
+                      <w:sz w:val="20"/>
+                      <w:szCs w:val="20"/>
+                    </w:rPr>
+                  </w:pPr>
+                </w:p>
+                <w:p>
+                  <w:pPr>
+                    <w:autoSpaceDE w:val="0"/>
+                    <w:autoSpaceDN w:val="0"/>
+                    <w:adjustRightInd w:val="0"/>
+                    <w:spacing w:after="0" w:line="240" w:lineRule="auto"/>
+                    <w:rPr>
+                      <w:rFonts w:ascii="Courier New" w:hAnsi="Courier New" w:cs="Courier New"/>
+                      <w:noProof/>
+                      <w:sz w:val="20"/>
+                      <w:szCs w:val="20"/>
+                    </w:rPr>
+                  </w:pPr>
+                  <w:r>
+                    <w:rPr>
+                      <w:rFonts w:ascii="Courier New" w:hAnsi="Courier New" w:cs="Courier New"/>
+                      <w:b/>
+                      <w:bCs/>
+                      <w:noProof/>
+                      <w:color w:val="7F0055"/>
+                      <w:sz w:val="20"/>
+                      <w:szCs w:val="20"/>
+                    </w:rPr>
+                    <w:t>import</w:t>
+                  </w:r>
+                  <w:r>
+                    <w:rPr>
+                      <w:rFonts w:ascii="Courier New" w:hAnsi="Courier New" w:cs="Courier New"/>
+                      <w:noProof/>
+                      <w:color w:val="000000"/>
+                      <w:sz w:val="20"/>
+                      <w:szCs w:val="20"/>
+                    </w:rPr>
+                    <w:t xml:space="preserve"> net.sf.reportengine.FlatReport;</w:t>
+                  </w:r>
+                </w:p>
+                <w:p>
+                  <w:pPr>
+                    <w:autoSpaceDE w:val="0"/>
+                    <w:autoSpaceDN w:val="0"/>
+                    <w:adjustRightInd w:val="0"/>
+                    <w:spacing w:after="0" w:line="240" w:lineRule="auto"/>
+                    <w:rPr>
+                      <w:rFonts w:ascii="Courier New" w:hAnsi="Courier New" w:cs="Courier New"/>
+                      <w:noProof/>
+                      <w:sz w:val="20"/>
+                      <w:szCs w:val="20"/>
+                    </w:rPr>
+                  </w:pPr>
+                  <w:r>
+                    <w:rPr>
+                      <w:rFonts w:ascii="Courier New" w:hAnsi="Courier New" w:cs="Courier New"/>
+                      <w:b/>
+                      <w:bCs/>
+                      <w:noProof/>
+                      <w:color w:val="7F0055"/>
+                      <w:sz w:val="20"/>
+                      <w:szCs w:val="20"/>
+                    </w:rPr>
+                    <w:t>import</w:t>
+                  </w:r>
+                  <w:r>
+                    <w:rPr>
+                      <w:rFonts w:ascii="Courier New" w:hAnsi="Courier New" w:cs="Courier New"/>
+                      <w:noProof/>
+                      <w:color w:val="000000"/>
+                      <w:sz w:val="20"/>
+                      <w:szCs w:val="20"/>
+                    </w:rPr>
+                    <w:t xml:space="preserve"> net.sf.reportengine.config.DefaultDataColumn;</w:t>
+                  </w:r>
+                </w:p>
+                <w:p>
+                  <w:pPr>
+                    <w:autoSpaceDE w:val="0"/>
+                    <w:autoSpaceDN w:val="0"/>
+                    <w:adjustRightInd w:val="0"/>
+                    <w:spacing w:after="0" w:line="240" w:lineRule="auto"/>
+                    <w:rPr>
+                      <w:rFonts w:ascii="Courier New" w:hAnsi="Courier New" w:cs="Courier New"/>
+                      <w:noProof/>
+                      <w:sz w:val="20"/>
+                      <w:szCs w:val="20"/>
+                    </w:rPr>
+                  </w:pPr>
+                  <w:r>
+                    <w:rPr>
+                      <w:rFonts w:ascii="Courier New" w:hAnsi="Courier New" w:cs="Courier New"/>
+                      <w:b/>
+                      <w:bCs/>
+                      <w:noProof/>
+                      <w:color w:val="7F0055"/>
+                      <w:sz w:val="20"/>
+                      <w:szCs w:val="20"/>
+                    </w:rPr>
+                    <w:t>import</w:t>
+                  </w:r>
+                  <w:r>
+                    <w:rPr>
+                      <w:rFonts w:ascii="Courier New" w:hAnsi="Courier New" w:cs="Courier New"/>
+                      <w:noProof/>
+                      <w:color w:val="000000"/>
+                      <w:sz w:val="20"/>
+                      <w:szCs w:val="20"/>
+                    </w:rPr>
+                    <w:t xml:space="preserve"> net.sf.reportengine.config.DefaultGroupColumn;</w:t>
+                  </w:r>
+                </w:p>
+                <w:p>
+                  <w:pPr>
+                    <w:autoSpaceDE w:val="0"/>
+                    <w:autoSpaceDN w:val="0"/>
+                    <w:adjustRightInd w:val="0"/>
+                    <w:spacing w:after="0" w:line="240" w:lineRule="auto"/>
+                    <w:rPr>
+                      <w:rFonts w:ascii="Courier New" w:hAnsi="Courier New" w:cs="Courier New"/>
+                      <w:noProof/>
+                      <w:sz w:val="20"/>
+                      <w:szCs w:val="20"/>
+                    </w:rPr>
+                  </w:pPr>
+                  <w:r>
+                    <w:rPr>
+                      <w:rFonts w:ascii="Courier New" w:hAnsi="Courier New" w:cs="Courier New"/>
+                      <w:b/>
+                      <w:bCs/>
+                      <w:noProof/>
+                      <w:color w:val="7F0055"/>
+                      <w:sz w:val="20"/>
+                      <w:szCs w:val="20"/>
+                    </w:rPr>
+                    <w:t>import</w:t>
+                  </w:r>
+                  <w:r>
+                    <w:rPr>
+                      <w:rFonts w:ascii="Courier New" w:hAnsi="Courier New" w:cs="Courier New"/>
+                      <w:noProof/>
+                      <w:color w:val="000000"/>
+                      <w:sz w:val="20"/>
+                      <w:szCs w:val="20"/>
+                    </w:rPr>
+                    <w:t xml:space="preserve"> net.sf.reportengine.config.IDataColumn;</w:t>
+                  </w:r>
+                </w:p>
+                <w:p>
+                  <w:pPr>
+                    <w:autoSpaceDE w:val="0"/>
+                    <w:autoSpaceDN w:val="0"/>
+                    <w:adjustRightInd w:val="0"/>
+                    <w:spacing w:after="0" w:line="240" w:lineRule="auto"/>
+                    <w:rPr>
+                      <w:rFonts w:ascii="Courier New" w:hAnsi="Courier New" w:cs="Courier New"/>
+                      <w:noProof/>
+                      <w:sz w:val="20"/>
+                      <w:szCs w:val="20"/>
+                    </w:rPr>
+                  </w:pPr>
+                  <w:r>
+                    <w:rPr>
+                      <w:rFonts w:ascii="Courier New" w:hAnsi="Courier New" w:cs="Courier New"/>
+                      <w:b/>
+                      <w:bCs/>
+                      <w:noProof/>
+                      <w:color w:val="7F0055"/>
+                      <w:sz w:val="20"/>
+                      <w:szCs w:val="20"/>
+                    </w:rPr>
+                    <w:t>import</w:t>
+                  </w:r>
+                  <w:r>
+                    <w:rPr>
+                      <w:rFonts w:ascii="Courier New" w:hAnsi="Courier New" w:cs="Courier New"/>
+                      <w:noProof/>
+                      <w:color w:val="000000"/>
+                      <w:sz w:val="20"/>
+                      <w:szCs w:val="20"/>
+                    </w:rPr>
+                    <w:t xml:space="preserve"> net.sf.reportengine.config.IGroupColumn;</w:t>
+                  </w:r>
+                </w:p>
+                <w:p>
+                  <w:pPr>
+                    <w:autoSpaceDE w:val="0"/>
+                    <w:autoSpaceDN w:val="0"/>
+                    <w:adjustRightInd w:val="0"/>
+                    <w:spacing w:after="0" w:line="240" w:lineRule="auto"/>
+                    <w:rPr>
+                      <w:rFonts w:ascii="Courier New" w:hAnsi="Courier New" w:cs="Courier New"/>
+                      <w:noProof/>
+                      <w:sz w:val="20"/>
+                      <w:szCs w:val="20"/>
+                    </w:rPr>
+                  </w:pPr>
+                  <w:r>
+                    <w:rPr>
+                      <w:rFonts w:ascii="Courier New" w:hAnsi="Courier New" w:cs="Courier New"/>
+                      <w:b/>
+                      <w:bCs/>
+                      <w:noProof/>
+                      <w:color w:val="7F0055"/>
+                      <w:sz w:val="20"/>
+                      <w:szCs w:val="20"/>
+                    </w:rPr>
+                    <w:t>import</w:t>
+                  </w:r>
+                  <w:r>
+                    <w:rPr>
+                      <w:rFonts w:ascii="Courier New" w:hAnsi="Courier New" w:cs="Courier New"/>
+                      <w:noProof/>
+                      <w:color w:val="000000"/>
+                      <w:sz w:val="20"/>
+                      <w:szCs w:val="20"/>
+                    </w:rPr>
+                    <w:t xml:space="preserve"> net.sf.reportengine.core.calc.Calculator;</w:t>
+                  </w:r>
+                </w:p>
+                <w:p>
+                  <w:pPr>
+                    <w:autoSpaceDE w:val="0"/>
+                    <w:autoSpaceDN w:val="0"/>
+                    <w:adjustRightInd w:val="0"/>
+                    <w:spacing w:after="0" w:line="240" w:lineRule="auto"/>
+                    <w:rPr>
+                      <w:rFonts w:ascii="Courier New" w:hAnsi="Courier New" w:cs="Courier New"/>
+                      <w:noProof/>
+                      <w:sz w:val="20"/>
+                      <w:szCs w:val="20"/>
+                    </w:rPr>
+                  </w:pPr>
+                  <w:r>
+                    <w:rPr>
+                      <w:rFonts w:ascii="Courier New" w:hAnsi="Courier New" w:cs="Courier New"/>
+                      <w:b/>
+                      <w:bCs/>
+                      <w:noProof/>
+                      <w:color w:val="7F0055"/>
+                      <w:sz w:val="20"/>
+                      <w:szCs w:val="20"/>
+                    </w:rPr>
+                    <w:t>import</w:t>
+                  </w:r>
+                  <w:r>
+                    <w:rPr>
+                      <w:rFonts w:ascii="Courier New" w:hAnsi="Courier New" w:cs="Courier New"/>
+                      <w:noProof/>
+                      <w:color w:val="000000"/>
+                      <w:sz w:val="20"/>
+                      <w:szCs w:val="20"/>
+                    </w:rPr>
+                    <w:t xml:space="preserve"> net.sf.reportengine.in.StreamReportInput;</w:t>
+                  </w:r>
+                </w:p>
+                <w:p>
+                  <w:pPr>
+                    <w:autoSpaceDE w:val="0"/>
+                    <w:autoSpaceDN w:val="0"/>
+                    <w:adjustRightInd w:val="0"/>
+                    <w:spacing w:after="0" w:line="240" w:lineRule="auto"/>
+                    <w:rPr>
+                      <w:rFonts w:ascii="Courier New" w:hAnsi="Courier New" w:cs="Courier New"/>
+                      <w:noProof/>
+                      <w:sz w:val="20"/>
+                      <w:szCs w:val="20"/>
+                    </w:rPr>
+                  </w:pPr>
+                  <w:r>
+                    <w:rPr>
+                      <w:rFonts w:ascii="Courier New" w:hAnsi="Courier New" w:cs="Courier New"/>
+                      <w:b/>
+                      <w:bCs/>
+                      <w:noProof/>
+                      <w:color w:val="7F0055"/>
+                      <w:sz w:val="20"/>
+                      <w:szCs w:val="20"/>
+                    </w:rPr>
+                    <w:t>import</w:t>
+                  </w:r>
+                  <w:r>
+                    <w:rPr>
+                      <w:rFonts w:ascii="Courier New" w:hAnsi="Courier New" w:cs="Courier New"/>
+                      <w:noProof/>
+                      <w:color w:val="000000"/>
+                      <w:sz w:val="20"/>
+                      <w:szCs w:val="20"/>
+                    </w:rPr>
+                    <w:t xml:space="preserve"> net.sf.reportengine.out.HtmlOutput;</w:t>
+                  </w:r>
+                </w:p>
+                <w:p>
+                  <w:pPr>
+                    <w:autoSpaceDE w:val="0"/>
+                    <w:autoSpaceDN w:val="0"/>
+                    <w:adjustRightInd w:val="0"/>
+                    <w:spacing w:after="0" w:line="240" w:lineRule="auto"/>
+                    <w:rPr>
+                      <w:rFonts w:ascii="Courier New" w:hAnsi="Courier New" w:cs="Courier New"/>
+                      <w:sz w:val="20"/>
+                      <w:szCs w:val="20"/>
+                    </w:rPr>
+                  </w:pPr>
+                </w:p>
+                <w:p>
+                  <w:pPr>
+                    <w:autoSpaceDE w:val="0"/>
+                    <w:autoSpaceDN w:val="0"/>
+                    <w:adjustRightInd w:val="0"/>
+                    <w:spacing w:after="0" w:line="240" w:lineRule="auto"/>
+                    <w:rPr>
+                      <w:rFonts w:ascii="Courier New" w:hAnsi="Courier New" w:cs="Courier New"/>
+                      <w:noProof/>
+                      <w:sz w:val="20"/>
+                      <w:szCs w:val="20"/>
+                    </w:rPr>
+                  </w:pPr>
+                  <w:r>
+                    <w:rPr>
+                      <w:rFonts w:ascii="Courier New" w:hAnsi="Courier New" w:cs="Courier New"/>
+                      <w:noProof/>
+                      <w:color w:val="3F5FBF"/>
+                      <w:sz w:val="20"/>
+                      <w:szCs w:val="20"/>
+                    </w:rPr>
+                    <w:t>/**</w:t>
+                  </w:r>
+                </w:p>
+                <w:p>
+                  <w:pPr>
+                    <w:autoSpaceDE w:val="0"/>
+                    <w:autoSpaceDN w:val="0"/>
+                    <w:adjustRightInd w:val="0"/>
+                    <w:spacing w:after="0" w:line="240" w:lineRule="auto"/>
+                    <w:rPr>
+                      <w:rFonts w:ascii="Courier New" w:hAnsi="Courier New" w:cs="Courier New"/>
+                      <w:noProof/>
+                      <w:sz w:val="20"/>
+                      <w:szCs w:val="20"/>
+                    </w:rPr>
+                  </w:pPr>
+                  <w:r>
+                    <w:rPr>
+                      <w:rFonts w:ascii="Courier New" w:hAnsi="Courier New" w:cs="Courier New"/>
+                      <w:noProof/>
+                      <w:color w:val="3F5FBF"/>
+                      <w:sz w:val="20"/>
+                      <w:szCs w:val="20"/>
+                    </w:rPr>
+                    <w:t xml:space="preserve"> * The first report containing a group column. </w:t>
+                  </w:r>
+                </w:p>
+                <w:p>
+                  <w:pPr>
+                    <w:autoSpaceDE w:val="0"/>
+                    <w:autoSpaceDN w:val="0"/>
+                    <w:adjustRightInd w:val="0"/>
+                    <w:spacing w:after="0" w:line="240" w:lineRule="auto"/>
+                    <w:rPr>
+                      <w:rFonts w:ascii="Courier New" w:hAnsi="Courier New" w:cs="Courier New"/>
+                      <w:noProof/>
+                      <w:sz w:val="20"/>
+                      <w:szCs w:val="20"/>
+                    </w:rPr>
+                  </w:pPr>
+                  <w:r>
+                    <w:rPr>
+                      <w:rFonts w:ascii="Courier New" w:hAnsi="Courier New" w:cs="Courier New"/>
+                      <w:noProof/>
+                      <w:color w:val="3F5FBF"/>
+                      <w:sz w:val="20"/>
+                      <w:szCs w:val="20"/>
+                    </w:rPr>
+                    <w:t xml:space="preserve"> * The month column is declared as a group column so </w:t>
+                  </w:r>
+                </w:p>
+                <w:p>
+                  <w:pPr>
+                    <w:autoSpaceDE w:val="0"/>
+                    <w:autoSpaceDN w:val="0"/>
+                    <w:adjustRightInd w:val="0"/>
+                    <w:spacing w:after="0" w:line="240" w:lineRule="auto"/>
+                    <w:rPr>
+                      <w:rFonts w:ascii="Courier New" w:hAnsi="Courier New" w:cs="Courier New"/>
+                      <w:noProof/>
+                      <w:sz w:val="20"/>
+                      <w:szCs w:val="20"/>
+                    </w:rPr>
+                  </w:pPr>
+                  <w:r>
+                    <w:rPr>
+                      <w:rFonts w:ascii="Courier New" w:hAnsi="Courier New" w:cs="Courier New"/>
+                      <w:noProof/>
+                      <w:color w:val="3F5FBF"/>
+                      <w:sz w:val="20"/>
+                      <w:szCs w:val="20"/>
+                    </w:rPr>
+                    <w:t xml:space="preserve"> * after each change in this column the totals will </w:t>
+                  </w:r>
+                </w:p>
+                <w:p>
+                  <w:pPr>
+                    <w:autoSpaceDE w:val="0"/>
+                    <w:autoSpaceDN w:val="0"/>
+                    <w:adjustRightInd w:val="0"/>
+                    <w:spacing w:after="0" w:line="240" w:lineRule="auto"/>
+                    <w:rPr>
+                      <w:rFonts w:ascii="Courier New" w:hAnsi="Courier New" w:cs="Courier New"/>
+                      <w:noProof/>
+                      <w:sz w:val="20"/>
+                      <w:szCs w:val="20"/>
+                    </w:rPr>
+                  </w:pPr>
+                  <w:r>
+                    <w:rPr>
+                      <w:rFonts w:ascii="Courier New" w:hAnsi="Courier New" w:cs="Courier New"/>
+                      <w:noProof/>
+                      <w:color w:val="3F5FBF"/>
+                      <w:sz w:val="20"/>
+                      <w:szCs w:val="20"/>
+                    </w:rPr>
+                    <w:t xml:space="preserve"> * be displayed on the other columns.</w:t>
+                  </w:r>
+                </w:p>
+                <w:p>
+                  <w:pPr>
+                    <w:autoSpaceDE w:val="0"/>
+                    <w:autoSpaceDN w:val="0"/>
+                    <w:adjustRightInd w:val="0"/>
+                    <w:spacing w:after="0" w:line="240" w:lineRule="auto"/>
+                    <w:rPr>
+                      <w:rFonts w:ascii="Courier New" w:hAnsi="Courier New" w:cs="Courier New"/>
+                      <w:noProof/>
+                      <w:sz w:val="20"/>
+                      <w:szCs w:val="20"/>
+                    </w:rPr>
+                  </w:pPr>
+                  <w:r>
+                    <w:rPr>
+                      <w:rFonts w:ascii="Courier New" w:hAnsi="Courier New" w:cs="Courier New"/>
+                      <w:noProof/>
+                      <w:color w:val="3F5FBF"/>
+                      <w:sz w:val="20"/>
+                      <w:szCs w:val="20"/>
+                    </w:rPr>
+                    <w:t xml:space="preserve"> */</w:t>
+                  </w:r>
+                </w:p>
+                <w:p>
+                  <w:pPr>
+                    <w:autoSpaceDE w:val="0"/>
+                    <w:autoSpaceDN w:val="0"/>
+                    <w:adjustRightInd w:val="0"/>
+                    <w:spacing w:after="0" w:line="240" w:lineRule="auto"/>
+                    <w:rPr>
+                      <w:rFonts w:ascii="Courier New" w:hAnsi="Courier New" w:cs="Courier New"/>
+                      <w:noProof/>
+                      <w:sz w:val="20"/>
+                      <w:szCs w:val="20"/>
+                    </w:rPr>
+                  </w:pPr>
+                  <w:r>
+                    <w:rPr>
+                      <w:rFonts w:ascii="Courier New" w:hAnsi="Courier New" w:cs="Courier New"/>
+                      <w:b/>
+                      <w:bCs/>
+                      <w:noProof/>
+                      <w:color w:val="7F0055"/>
+                      <w:sz w:val="20"/>
+                      <w:szCs w:val="20"/>
+                    </w:rPr>
+                    <w:t>public</w:t>
+                  </w:r>
+                  <w:r>
+                    <w:rPr>
+                      <w:rFonts w:ascii="Courier New" w:hAnsi="Courier New" w:cs="Courier New"/>
+                      <w:noProof/>
+                      <w:color w:val="000000"/>
+                      <w:sz w:val="20"/>
+                      <w:szCs w:val="20"/>
+                    </w:rPr>
+                    <w:t xml:space="preserve"> </w:t>
+                  </w:r>
+                  <w:r>
+                    <w:rPr>
+                      <w:rFonts w:ascii="Courier New" w:hAnsi="Courier New" w:cs="Courier New"/>
+                      <w:b/>
+                      <w:bCs/>
+                      <w:noProof/>
+                      <w:color w:val="7F0055"/>
+                      <w:sz w:val="20"/>
+                      <w:szCs w:val="20"/>
+                    </w:rPr>
+                    <w:t>class</w:t>
+                  </w:r>
+                  <w:r>
+                    <w:rPr>
+                      <w:rFonts w:ascii="Courier New" w:hAnsi="Courier New" w:cs="Courier New"/>
+                      <w:noProof/>
+                      <w:color w:val="000000"/>
+                      <w:sz w:val="20"/>
+                      <w:szCs w:val="20"/>
+                    </w:rPr>
+                    <w:t xml:space="preserve"> FirstGroupReport {</w:t>
+                  </w:r>
+                </w:p>
+                <w:p>
+                  <w:pPr>
+                    <w:autoSpaceDE w:val="0"/>
+                    <w:autoSpaceDN w:val="0"/>
+                    <w:adjustRightInd w:val="0"/>
+                    <w:spacing w:after="0" w:line="240" w:lineRule="auto"/>
+                    <w:rPr>
+                      <w:rFonts w:ascii="Courier New" w:hAnsi="Courier New" w:cs="Courier New"/>
+                      <w:noProof/>
+                      <w:sz w:val="20"/>
+                      <w:szCs w:val="20"/>
+                    </w:rPr>
+                  </w:pPr>
+                  <w:r>
+                    <w:rPr>
+                      <w:rFonts w:ascii="Courier New" w:hAnsi="Courier New" w:cs="Courier New"/>
+                      <w:noProof/>
+                      <w:color w:val="000000"/>
+                      <w:sz w:val="20"/>
+                      <w:szCs w:val="20"/>
+                    </w:rPr>
+                    <w:tab/>
+                  </w:r>
+                </w:p>
+                <w:p>
+                  <w:pPr>
+                    <w:autoSpaceDE w:val="0"/>
+                    <w:autoSpaceDN w:val="0"/>
+                    <w:adjustRightInd w:val="0"/>
+                    <w:spacing w:after="0" w:line="240" w:lineRule="auto"/>
+                    <w:rPr>
+                      <w:rFonts w:ascii="Courier New" w:hAnsi="Courier New" w:cs="Courier New"/>
+                      <w:noProof/>
+                      <w:sz w:val="20"/>
+                      <w:szCs w:val="20"/>
+                    </w:rPr>
+                  </w:pPr>
+                  <w:r>
+                    <w:rPr>
+                      <w:rFonts w:ascii="Courier New" w:hAnsi="Courier New" w:cs="Courier New"/>
+                      <w:b/>
+                      <w:bCs/>
+                      <w:noProof/>
+                      <w:color w:val="7F0055"/>
+                      <w:sz w:val="20"/>
+                      <w:szCs w:val="20"/>
+                    </w:rPr>
+                    <w:t>public</w:t>
+                  </w:r>
+                  <w:r>
+                    <w:rPr>
+                      <w:rFonts w:ascii="Courier New" w:hAnsi="Courier New" w:cs="Courier New"/>
+                      <w:noProof/>
+                      <w:color w:val="000000"/>
+                      <w:sz w:val="20"/>
+                      <w:szCs w:val="20"/>
+                    </w:rPr>
+                    <w:t xml:space="preserve"> </w:t>
+                  </w:r>
+                  <w:r>
+                    <w:rPr>
+                      <w:rFonts w:ascii="Courier New" w:hAnsi="Courier New" w:cs="Courier New"/>
+                      <w:b/>
+                      <w:bCs/>
+                      <w:noProof/>
+                      <w:color w:val="7F0055"/>
+                      <w:sz w:val="20"/>
+                      <w:szCs w:val="20"/>
+                    </w:rPr>
+                    <w:t>static</w:t>
+                  </w:r>
+                  <w:r>
+                    <w:rPr>
+                      <w:rFonts w:ascii="Courier New" w:hAnsi="Courier New" w:cs="Courier New"/>
+                      <w:noProof/>
+                      <w:color w:val="000000"/>
+                      <w:sz w:val="20"/>
+                      <w:szCs w:val="20"/>
+                    </w:rPr>
+                    <w:t xml:space="preserve"> </w:t>
+                  </w:r>
+                  <w:r>
+                    <w:rPr>
+                      <w:rFonts w:ascii="Courier New" w:hAnsi="Courier New" w:cs="Courier New"/>
+                      <w:b/>
+                      <w:bCs/>
+                      <w:noProof/>
+                      <w:color w:val="7F0055"/>
+                      <w:sz w:val="20"/>
+                      <w:szCs w:val="20"/>
+                    </w:rPr>
+                    <w:t>void</w:t>
+                  </w:r>
+                  <w:r>
+                    <w:rPr>
+                      <w:rFonts w:ascii="Courier New" w:hAnsi="Courier New" w:cs="Courier New"/>
+                      <w:noProof/>
+                      <w:color w:val="000000"/>
+                      <w:sz w:val="20"/>
+                      <w:szCs w:val="20"/>
+                    </w:rPr>
+                    <w:t xml:space="preserve"> main(String[] args) {</w:t>
+                  </w:r>
+                </w:p>
+                <w:p>
+                  <w:pPr>
+                    <w:autoSpaceDE w:val="0"/>
+                    <w:autoSpaceDN w:val="0"/>
+                    <w:adjustRightInd w:val="0"/>
+                    <w:spacing w:after="0" w:line="240" w:lineRule="auto"/>
+                    <w:rPr>
+                      <w:rFonts w:ascii="Courier New" w:hAnsi="Courier New" w:cs="Courier New"/>
+                      <w:noProof/>
+                      <w:sz w:val="20"/>
+                      <w:szCs w:val="20"/>
+                    </w:rPr>
+                  </w:pPr>
+                  <w:r>
+                    <w:rPr>
+                      <w:rFonts w:ascii="Courier New" w:hAnsi="Courier New" w:cs="Courier New"/>
+                      <w:b/>
+                      <w:bCs/>
+                      <w:noProof/>
+                      <w:color w:val="7F0055"/>
+                      <w:sz w:val="20"/>
+                      <w:szCs w:val="20"/>
+                    </w:rPr>
+                    <w:t>try</w:t>
+                  </w:r>
+                  <w:r>
+                    <w:rPr>
+                      <w:rFonts w:ascii="Courier New" w:hAnsi="Courier New" w:cs="Courier New"/>
+                      <w:noProof/>
+                      <w:color w:val="000000"/>
+                      <w:sz w:val="20"/>
+                      <w:szCs w:val="20"/>
+                    </w:rPr>
+                    <w:t xml:space="preserve"> {</w:t>
+                  </w:r>
+                </w:p>
+                <w:p>
+                  <w:pPr>
+                    <w:autoSpaceDE w:val="0"/>
+                    <w:autoSpaceDN w:val="0"/>
+                    <w:adjustRightInd w:val="0"/>
+                    <w:spacing w:after="0" w:line="240" w:lineRule="auto"/>
+                    <w:rPr>
+                      <w:rFonts w:ascii="Courier New" w:hAnsi="Courier New" w:cs="Courier New"/>
+                      <w:noProof/>
+                      <w:sz w:val="20"/>
+                      <w:szCs w:val="20"/>
+                    </w:rPr>
+                  </w:pPr>
+                  <w:r>
+                    <w:rPr>
+                      <w:rFonts w:ascii="Courier New" w:hAnsi="Courier New" w:cs="Courier New"/>
+                      <w:noProof/>
+                      <w:color w:val="000000"/>
+                      <w:sz w:val="20"/>
+                      <w:szCs w:val="20"/>
+                    </w:rPr>
+                    <w:tab/>
+                    <w:t xml:space="preserve">FlatReport flatReport = </w:t>
+                  </w:r>
+                  <w:r>
+                    <w:rPr>
+                      <w:rFonts w:ascii="Courier New" w:hAnsi="Courier New" w:cs="Courier New"/>
+                      <w:b/>
+                      <w:bCs/>
+                      <w:noProof/>
+                      <w:color w:val="7F0055"/>
+                      <w:sz w:val="20"/>
+                      <w:szCs w:val="20"/>
+                    </w:rPr>
+                    <w:t>new</w:t>
+                  </w:r>
+                  <w:r>
+                    <w:rPr>
+                      <w:rFonts w:ascii="Courier New" w:hAnsi="Courier New" w:cs="Courier New"/>
+                      <w:noProof/>
+                      <w:color w:val="000000"/>
+                      <w:sz w:val="20"/>
+                      <w:szCs w:val="20"/>
+                    </w:rPr>
+                    <w:t xml:space="preserve"> FlatReport();</w:t>
+                  </w:r>
+                </w:p>
+                <w:p>
+                  <w:pPr>
+                    <w:autoSpaceDE w:val="0"/>
+                    <w:autoSpaceDN w:val="0"/>
+                    <w:adjustRightInd w:val="0"/>
+                    <w:spacing w:after="0" w:line="240" w:lineRule="auto"/>
+                    <w:rPr>
+                      <w:rFonts w:ascii="Courier New" w:hAnsi="Courier New" w:cs="Courier New"/>
+                      <w:noProof/>
+                      <w:sz w:val="20"/>
+                      <w:szCs w:val="20"/>
+                    </w:rPr>
+                  </w:pPr>
+                  <w:r>
+                    <w:rPr>
+                      <w:rFonts w:ascii="Courier New" w:hAnsi="Courier New" w:cs="Courier New"/>
+                      <w:noProof/>
+                      <w:color w:val="000000"/>
+                      <w:sz w:val="20"/>
+                      <w:szCs w:val="20"/>
+                    </w:rPr>
+                    <w:tab/>
+                    <w:t>flatReport.setShowTotals(</w:t>
+                  </w:r>
+                  <w:r>
+                    <w:rPr>
+                      <w:rFonts w:ascii="Courier New" w:hAnsi="Courier New" w:cs="Courier New"/>
+                      <w:b/>
+                      <w:bCs/>
+                      <w:noProof/>
+                      <w:color w:val="7F0055"/>
+                      <w:sz w:val="20"/>
+                      <w:szCs w:val="20"/>
+                    </w:rPr>
+                    <w:t>true</w:t>
+                  </w:r>
+                  <w:r>
+                    <w:rPr>
+                      <w:rFonts w:ascii="Courier New" w:hAnsi="Courier New" w:cs="Courier New"/>
+                      <w:noProof/>
+                      <w:color w:val="000000"/>
+                      <w:sz w:val="20"/>
+                      <w:szCs w:val="20"/>
+                    </w:rPr>
+                    <w:t>);</w:t>
+                  </w:r>
+                </w:p>
+                <w:p>
+                  <w:pPr>
+                    <w:autoSpaceDE w:val="0"/>
+                    <w:autoSpaceDN w:val="0"/>
+                    <w:adjustRightInd w:val="0"/>
+                    <w:spacing w:after="0" w:line="240" w:lineRule="auto"/>
+                    <w:rPr>
+                      <w:rFonts w:ascii="Courier New" w:hAnsi="Courier New" w:cs="Courier New"/>
+                      <w:noProof/>
+                      <w:sz w:val="20"/>
+                      <w:szCs w:val="20"/>
+                    </w:rPr>
+                  </w:pPr>
+                  <w:r>
+                    <w:rPr>
+                      <w:rFonts w:ascii="Courier New" w:hAnsi="Courier New" w:cs="Courier New"/>
+                      <w:noProof/>
+                      <w:color w:val="000000"/>
+                      <w:sz w:val="20"/>
+                      <w:szCs w:val="20"/>
+                    </w:rPr>
+                    <w:tab/>
+                    <w:t>flatReport.setShowGrandTotal(</w:t>
+                  </w:r>
+                  <w:r>
+                    <w:rPr>
+                      <w:rFonts w:ascii="Courier New" w:hAnsi="Courier New" w:cs="Courier New"/>
+                      <w:b/>
+                      <w:bCs/>
+                      <w:noProof/>
+                      <w:color w:val="7F0055"/>
+                      <w:sz w:val="20"/>
+                      <w:szCs w:val="20"/>
+                    </w:rPr>
+                    <w:t>true</w:t>
+                  </w:r>
+                  <w:r>
+                    <w:rPr>
+                      <w:rFonts w:ascii="Courier New" w:hAnsi="Courier New" w:cs="Courier New"/>
+                      <w:noProof/>
+                      <w:color w:val="000000"/>
+                      <w:sz w:val="20"/>
+                      <w:szCs w:val="20"/>
+                    </w:rPr>
+                    <w:t xml:space="preserve">); </w:t>
+                  </w:r>
+                </w:p>
+                <w:p>
+                  <w:pPr>
+                    <w:autoSpaceDE w:val="0"/>
+                    <w:autoSpaceDN w:val="0"/>
+                    <w:adjustRightInd w:val="0"/>
+                    <w:spacing w:after="0" w:line="240" w:lineRule="auto"/>
+                    <w:rPr>
+                      <w:rFonts w:ascii="Courier New" w:hAnsi="Courier New" w:cs="Courier New"/>
+                      <w:noProof/>
+                      <w:sz w:val="20"/>
+                      <w:szCs w:val="20"/>
+                    </w:rPr>
+                  </w:pPr>
+                  <w:r>
+                    <w:rPr>
+                      <w:rFonts w:ascii="Courier New" w:hAnsi="Courier New" w:cs="Courier New"/>
+                      <w:noProof/>
+                      <w:color w:val="000000"/>
+                      <w:sz w:val="20"/>
+                      <w:szCs w:val="20"/>
+                    </w:rPr>
+                    <w:tab/>
+                    <w:t>flatReport.setReportTitle(</w:t>
+                  </w:r>
+                  <w:r>
+                    <w:rPr>
+                      <w:rFonts w:ascii="Courier New" w:hAnsi="Courier New" w:cs="Courier New"/>
+                      <w:noProof/>
+                      <w:color w:val="2A00FF"/>
+                      <w:sz w:val="20"/>
+                      <w:szCs w:val="20"/>
+                    </w:rPr>
+                    <w:t>"Mothly Expenses</w:t>
+                  </w:r>
+                  <w:r>
+                    <w:rPr>
+                      <w:rFonts w:ascii="Courier New" w:hAnsi="Courier New" w:cs="Courier New"/>
+                      <w:noProof/>
+                      <w:color w:val="2A00FF"/>
+                      <w:sz w:val="20"/>
+                      <w:szCs w:val="20"/>
+                    </w:rPr>
+                    <w:t>"</w:t>
+                  </w:r>
+                  <w:r>
+                    <w:rPr>
+                      <w:rFonts w:ascii="Courier New" w:hAnsi="Courier New" w:cs="Courier New"/>
+                      <w:noProof/>
+                      <w:color w:val="000000"/>
+                      <w:sz w:val="20"/>
+                      <w:szCs w:val="20"/>
+                    </w:rPr>
+                    <w:t>);</w:t>
+                  </w:r>
+                </w:p>
+                <w:p>
+                  <w:pPr>
+                    <w:autoSpaceDE w:val="0"/>
+                    <w:autoSpaceDN w:val="0"/>
+                    <w:adjustRightInd w:val="0"/>
+                    <w:spacing w:after="0" w:line="240" w:lineRule="auto"/>
+                    <w:rPr>
+                      <w:rFonts w:ascii="Courier New" w:hAnsi="Courier New" w:cs="Courier New"/>
+                      <w:noProof/>
+                      <w:sz w:val="20"/>
+                      <w:szCs w:val="20"/>
+                    </w:rPr>
+                  </w:pPr>
+                  <w:r>
+                    <w:rPr>
+                      <w:rFonts w:ascii="Courier New" w:hAnsi="Courier New" w:cs="Courier New"/>
+                      <w:noProof/>
+                      <w:color w:val="000000"/>
+                      <w:sz w:val="20"/>
+                      <w:szCs w:val="20"/>
+                    </w:rPr>
+                    <w:tab/>
+                  </w:r>
+                  <w:r>
+                    <w:rPr>
+                      <w:rFonts w:ascii="Courier New" w:hAnsi="Courier New" w:cs="Courier New"/>
+                      <w:noProof/>
+                      <w:color w:val="000000"/>
+                      <w:sz w:val="20"/>
+                      <w:szCs w:val="20"/>
+                    </w:rPr>
+                    <w:tab/>
+                  </w:r>
+                  <w:r>
+                    <w:rPr>
+                      <w:rFonts w:ascii="Courier New" w:hAnsi="Courier New" w:cs="Courier New"/>
+                      <w:noProof/>
+                      <w:color w:val="000000"/>
+                      <w:sz w:val="20"/>
+                      <w:szCs w:val="20"/>
+                    </w:rPr>
+                    <w:tab/>
+                  </w:r>
+                </w:p>
+                <w:p>
+                  <w:pPr>
+                    <w:autoSpaceDE w:val="0"/>
+                    <w:autoSpaceDN w:val="0"/>
+                    <w:adjustRightInd w:val="0"/>
+                    <w:spacing w:after="0" w:line="240" w:lineRule="auto"/>
+                    <w:rPr>
+                      <w:rFonts w:ascii="Courier New" w:hAnsi="Courier New" w:cs="Courier New"/>
+                      <w:noProof/>
+                      <w:sz w:val="20"/>
+                      <w:szCs w:val="20"/>
+                    </w:rPr>
+                  </w:pPr>
+                  <w:r>
+                    <w:rPr>
+                      <w:rFonts w:ascii="Courier New" w:hAnsi="Courier New" w:cs="Courier New"/>
+                      <w:noProof/>
+                      <w:color w:val="000000"/>
+                      <w:sz w:val="20"/>
+                      <w:szCs w:val="20"/>
+                    </w:rPr>
+                    <w:tab/>
+                  </w:r>
+                  <w:r>
+                    <w:rPr>
+                      <w:rFonts w:ascii="Courier New" w:hAnsi="Courier New" w:cs="Courier New"/>
+                      <w:noProof/>
+                      <w:color w:val="3F7F5F"/>
+                      <w:sz w:val="20"/>
+                      <w:szCs w:val="20"/>
+                    </w:rPr>
+                    <w:t>//define the input</w:t>
+                  </w:r>
+                </w:p>
+                <w:p>
+                  <w:pPr>
+                    <w:autoSpaceDE w:val="0"/>
+                    <w:autoSpaceDN w:val="0"/>
+                    <w:adjustRightInd w:val="0"/>
+                    <w:spacing w:after="0" w:line="240" w:lineRule="auto"/>
+                    <w:rPr>
+                      <w:rFonts w:ascii="Courier New" w:hAnsi="Courier New" w:cs="Courier New"/>
+                      <w:noProof/>
+                      <w:sz w:val="20"/>
+                      <w:szCs w:val="20"/>
+                    </w:rPr>
+                  </w:pPr>
+                  <w:r>
+                    <w:rPr>
+                      <w:rFonts w:ascii="Courier New" w:hAnsi="Courier New" w:cs="Courier New"/>
+                      <w:noProof/>
+                      <w:color w:val="000000"/>
+                      <w:sz w:val="20"/>
+                      <w:szCs w:val="20"/>
+                    </w:rPr>
+                    <w:tab/>
+                    <w:t xml:space="preserve">InputStream fileInput = </w:t>
+                  </w:r>
+                  <w:r>
+                    <w:rPr>
+                      <w:rFonts w:ascii="Courier New" w:hAnsi="Courier New" w:cs="Courier New"/>
+                      <w:b/>
+                      <w:bCs/>
+                      <w:noProof/>
+                      <w:color w:val="7F0055"/>
+                      <w:sz w:val="20"/>
+                      <w:szCs w:val="20"/>
+                    </w:rPr>
+                    <w:t>new</w:t>
+                  </w:r>
+                  <w:r>
+                    <w:rPr>
+                      <w:rFonts w:ascii="Courier New" w:hAnsi="Courier New" w:cs="Courier New"/>
+                      <w:noProof/>
+                      <w:color w:val="000000"/>
+                      <w:sz w:val="20"/>
+                      <w:szCs w:val="20"/>
+                    </w:rPr>
+                    <w:t xml:space="preserve"> FileInputStream(</w:t>
+                  </w:r>
+                  <w:r>
+                    <w:rPr>
+                      <w:rFonts w:ascii="Courier New" w:hAnsi="Courier New" w:cs="Courier New"/>
+                      <w:noProof/>
+                      <w:color w:val="2A00FF"/>
+                      <w:sz w:val="20"/>
+                      <w:szCs w:val="20"/>
+                    </w:rPr>
+                    <w:t>"expenses.csv"</w:t>
+                  </w:r>
+                  <w:r>
+                    <w:rPr>
+                      <w:rFonts w:ascii="Courier New" w:hAnsi="Courier New" w:cs="Courier New"/>
+                      <w:noProof/>
+                      <w:color w:val="000000"/>
+                      <w:sz w:val="20"/>
+                      <w:szCs w:val="20"/>
+                    </w:rPr>
+                    <w:t>);</w:t>
+                  </w:r>
+                </w:p>
+                <w:p>
+                  <w:pPr>
+                    <w:autoSpaceDE w:val="0"/>
+                    <w:autoSpaceDN w:val="0"/>
+                    <w:adjustRightInd w:val="0"/>
+                    <w:spacing w:after="0" w:line="240" w:lineRule="auto"/>
+                    <w:rPr>
+                      <w:rFonts w:ascii="Courier New" w:hAnsi="Courier New" w:cs="Courier New"/>
+                      <w:noProof/>
+                      <w:sz w:val="20"/>
+                      <w:szCs w:val="20"/>
+                    </w:rPr>
+                  </w:pPr>
+                  <w:r>
+                    <w:rPr>
+                      <w:rFonts w:ascii="Courier New" w:hAnsi="Courier New" w:cs="Courier New"/>
+                      <w:noProof/>
+                      <w:color w:val="000000"/>
+                      <w:sz w:val="20"/>
+                      <w:szCs w:val="20"/>
+                    </w:rPr>
+                    <w:tab/>
+                    <w:t xml:space="preserve">StreamReportInput reportInput = </w:t>
+                  </w:r>
+                  <w:r>
+                    <w:rPr>
+                      <w:rFonts w:ascii="Courier New" w:hAnsi="Courier New" w:cs="Courier New"/>
+                      <w:b/>
+                      <w:bCs/>
+                      <w:noProof/>
+                      <w:color w:val="7F0055"/>
+                      <w:sz w:val="20"/>
+                      <w:szCs w:val="20"/>
+                    </w:rPr>
+                    <w:t>new</w:t>
+                  </w:r>
+                  <w:r>
+                    <w:rPr>
+                      <w:rFonts w:ascii="Courier New" w:hAnsi="Courier New" w:cs="Courier New"/>
+                      <w:noProof/>
+                      <w:color w:val="000000"/>
+                      <w:sz w:val="20"/>
+                      <w:szCs w:val="20"/>
+                    </w:rPr>
+                    <w:t xml:space="preserve"> StreamReportInput(fileInput,</w:t>
+                  </w:r>
+                  <w:r>
+                    <w:rPr>
+                      <w:rFonts w:ascii="Courier New" w:hAnsi="Courier New" w:cs="Courier New"/>
+                      <w:noProof/>
+                      <w:color w:val="2A00FF"/>
+                      <w:sz w:val="20"/>
+                      <w:szCs w:val="20"/>
+                    </w:rPr>
+                    <w:t>","</w:t>
+                  </w:r>
+                  <w:r>
+                    <w:rPr>
+                      <w:rFonts w:ascii="Courier New" w:hAnsi="Courier New" w:cs="Courier New"/>
+                      <w:noProof/>
+                      <w:color w:val="000000"/>
+                      <w:sz w:val="20"/>
+                      <w:szCs w:val="20"/>
+                    </w:rPr>
+                    <w:t>);</w:t>
+                  </w:r>
+                </w:p>
+                <w:p>
+                  <w:pPr>
+                    <w:autoSpaceDE w:val="0"/>
+                    <w:autoSpaceDN w:val="0"/>
+                    <w:adjustRightInd w:val="0"/>
+                    <w:spacing w:after="0" w:line="240" w:lineRule="auto"/>
+                    <w:rPr>
+                      <w:rFonts w:ascii="Courier New" w:hAnsi="Courier New" w:cs="Courier New"/>
+                      <w:noProof/>
+                      <w:sz w:val="20"/>
+                      <w:szCs w:val="20"/>
+                    </w:rPr>
+                  </w:pPr>
+                  <w:r>
+                    <w:rPr>
+                      <w:rFonts w:ascii="Courier New" w:hAnsi="Courier New" w:cs="Courier New"/>
+                      <w:noProof/>
+                      <w:color w:val="000000"/>
+                      <w:sz w:val="20"/>
+                      <w:szCs w:val="20"/>
+                    </w:rPr>
+                    <w:tab/>
+                    <w:t>flatReport.setIn(reportInput);</w:t>
+                  </w:r>
+                </w:p>
+                <w:p>
+                  <w:pPr>
+                    <w:autoSpaceDE w:val="0"/>
+                    <w:autoSpaceDN w:val="0"/>
+                    <w:adjustRightInd w:val="0"/>
+                    <w:spacing w:after="0" w:line="240" w:lineRule="auto"/>
+                    <w:rPr>
+                      <w:rFonts w:ascii="Courier New" w:hAnsi="Courier New" w:cs="Courier New"/>
+                      <w:noProof/>
+                      <w:sz w:val="20"/>
+                      <w:szCs w:val="20"/>
+                    </w:rPr>
+                  </w:pPr>
+                  <w:r>
+                    <w:rPr>
+                      <w:rFonts w:ascii="Courier New" w:hAnsi="Courier New" w:cs="Courier New"/>
+                      <w:noProof/>
+                      <w:color w:val="000000"/>
+                      <w:sz w:val="20"/>
+                      <w:szCs w:val="20"/>
+                    </w:rPr>
+                    <w:tab/>
+                  </w:r>
+                  <w:r>
+                    <w:rPr>
+                      <w:rFonts w:ascii="Courier New" w:hAnsi="Courier New" w:cs="Courier New"/>
+                      <w:noProof/>
+                      <w:color w:val="000000"/>
+                      <w:sz w:val="20"/>
+                      <w:szCs w:val="20"/>
+                    </w:rPr>
+                    <w:tab/>
+                  </w:r>
+                </w:p>
+                <w:p>
+                  <w:pPr>
+                    <w:autoSpaceDE w:val="0"/>
+                    <w:autoSpaceDN w:val="0"/>
+                    <w:adjustRightInd w:val="0"/>
+                    <w:spacing w:after="0" w:line="240" w:lineRule="auto"/>
+                    <w:rPr>
+                      <w:rFonts w:ascii="Courier New" w:hAnsi="Courier New" w:cs="Courier New"/>
+                      <w:noProof/>
+                      <w:sz w:val="20"/>
+                      <w:szCs w:val="20"/>
+                    </w:rPr>
+                  </w:pPr>
+                  <w:r>
+                    <w:rPr>
+                      <w:rFonts w:ascii="Courier New" w:hAnsi="Courier New" w:cs="Courier New"/>
+                      <w:noProof/>
+                      <w:color w:val="000000"/>
+                      <w:sz w:val="20"/>
+                      <w:szCs w:val="20"/>
+                    </w:rPr>
+                    <w:tab/>
+                  </w:r>
+                  <w:r>
+                    <w:rPr>
+                      <w:rFonts w:ascii="Courier New" w:hAnsi="Courier New" w:cs="Courier New"/>
+                      <w:noProof/>
+                      <w:color w:val="3F7F5F"/>
+                      <w:sz w:val="20"/>
+                      <w:szCs w:val="20"/>
+                    </w:rPr>
+                    <w:t>//define the output</w:t>
+                  </w:r>
+                </w:p>
+                <w:p>
+                  <w:pPr>
+                    <w:autoSpaceDE w:val="0"/>
+                    <w:autoSpaceDN w:val="0"/>
+                    <w:adjustRightInd w:val="0"/>
+                    <w:spacing w:after="0" w:line="240" w:lineRule="auto"/>
+                    <w:rPr>
+                      <w:rFonts w:ascii="Courier New" w:hAnsi="Courier New" w:cs="Courier New"/>
+                      <w:noProof/>
+                      <w:sz w:val="20"/>
+                      <w:szCs w:val="20"/>
+                    </w:rPr>
+                  </w:pPr>
+                  <w:r>
+                    <w:rPr>
+                      <w:rFonts w:ascii="Courier New" w:hAnsi="Courier New" w:cs="Courier New"/>
+                      <w:noProof/>
+                      <w:color w:val="000000"/>
+                      <w:sz w:val="20"/>
+                      <w:szCs w:val="20"/>
+                    </w:rPr>
+                    <w:tab/>
+                    <w:t xml:space="preserve">HtmlOutput output = </w:t>
+                  </w:r>
+                  <w:r>
+                    <w:rPr>
+                      <w:rFonts w:ascii="Courier New" w:hAnsi="Courier New" w:cs="Courier New"/>
+                      <w:b/>
+                      <w:bCs/>
+                      <w:noProof/>
+                      <w:color w:val="7F0055"/>
+                      <w:sz w:val="20"/>
+                      <w:szCs w:val="20"/>
+                    </w:rPr>
+                    <w:t>new</w:t>
+                  </w:r>
+                  <w:r>
+                    <w:rPr>
+                      <w:rFonts w:ascii="Courier New" w:hAnsi="Courier New" w:cs="Courier New"/>
+                      <w:noProof/>
+                      <w:color w:val="000000"/>
+                      <w:sz w:val="20"/>
+                      <w:szCs w:val="20"/>
+                    </w:rPr>
+                    <w:t xml:space="preserve"> HtmlOutput(</w:t>
+                  </w:r>
+                  <w:r>
+                    <w:rPr>
+                      <w:rFonts w:ascii="Courier New" w:hAnsi="Courier New" w:cs="Courier New"/>
+                      <w:b/>
+                      <w:bCs/>
+                      <w:noProof/>
+                      <w:color w:val="7F0055"/>
+                      <w:sz w:val="20"/>
+                      <w:szCs w:val="20"/>
+                    </w:rPr>
+                    <w:t>new</w:t>
+                  </w:r>
+                  <w:r>
+                    <w:rPr>
+                      <w:rFonts w:ascii="Courier New" w:hAnsi="Courier New" w:cs="Courier New"/>
+                      <w:noProof/>
+                      <w:color w:val="000000"/>
+                      <w:sz w:val="20"/>
+                      <w:szCs w:val="20"/>
+                    </w:rPr>
+                    <w:t xml:space="preserve"> FileOutputStream(</w:t>
+                  </w:r>
+                  <w:r>
+                    <w:rPr>
+                      <w:rFonts w:ascii="Courier New" w:hAnsi="Courier New" w:cs="Courier New"/>
+                      <w:noProof/>
+                      <w:color w:val="2A00FF"/>
+                      <w:sz w:val="20"/>
+                      <w:szCs w:val="20"/>
+                    </w:rPr>
+                    <w:t>"xpenses.html"</w:t>
+                  </w:r>
+                  <w:r>
+                    <w:rPr>
+                      <w:rFonts w:ascii="Courier New" w:hAnsi="Courier New" w:cs="Courier New"/>
+                      <w:noProof/>
+                      <w:color w:val="000000"/>
+                      <w:sz w:val="20"/>
+                      <w:szCs w:val="20"/>
+                    </w:rPr>
+                    <w:t>));</w:t>
+                  </w:r>
+                </w:p>
+                <w:p>
+                  <w:pPr>
+                    <w:autoSpaceDE w:val="0"/>
+                    <w:autoSpaceDN w:val="0"/>
+                    <w:adjustRightInd w:val="0"/>
+                    <w:spacing w:after="0" w:line="240" w:lineRule="auto"/>
+                    <w:rPr>
+                      <w:rFonts w:ascii="Courier New" w:hAnsi="Courier New" w:cs="Courier New"/>
+                      <w:noProof/>
+                      <w:sz w:val="20"/>
+                      <w:szCs w:val="20"/>
+                    </w:rPr>
+                  </w:pPr>
+                  <w:r>
+                    <w:rPr>
+                      <w:rFonts w:ascii="Courier New" w:hAnsi="Courier New" w:cs="Courier New"/>
+                      <w:noProof/>
+                      <w:color w:val="000000"/>
+                      <w:sz w:val="20"/>
+                      <w:szCs w:val="20"/>
+                    </w:rPr>
+                    <w:tab/>
+                    <w:t>flatReport.setOut(</w:t>
+                  </w:r>
+                  <w:r>
+                    <w:rPr>
+                      <w:rFonts w:ascii="Courier New" w:hAnsi="Courier New" w:cs="Courier New"/>
+                      <w:noProof/>
+                      <w:color w:val="000000"/>
+                      <w:sz w:val="20"/>
+                      <w:szCs w:val="20"/>
+                    </w:rPr>
+                    <w:t>output</w:t>
+                  </w:r>
+                  <w:r>
+                    <w:rPr>
+                      <w:rFonts w:ascii="Courier New" w:hAnsi="Courier New" w:cs="Courier New"/>
+                      <w:noProof/>
+                      <w:color w:val="000000"/>
+                      <w:sz w:val="20"/>
+                      <w:szCs w:val="20"/>
+                    </w:rPr>
+                    <w:t>);</w:t>
+                  </w:r>
+                </w:p>
+                <w:p>
+                  <w:pPr>
+                    <w:autoSpaceDE w:val="0"/>
+                    <w:autoSpaceDN w:val="0"/>
+                    <w:adjustRightInd w:val="0"/>
+                    <w:spacing w:after="0" w:line="240" w:lineRule="auto"/>
+                    <w:rPr>
+                      <w:rFonts w:ascii="Courier New" w:hAnsi="Courier New" w:cs="Courier New"/>
+                      <w:noProof/>
+                      <w:sz w:val="20"/>
+                      <w:szCs w:val="20"/>
+                    </w:rPr>
+                  </w:pPr>
+                  <w:r>
+                    <w:rPr>
+                      <w:rFonts w:ascii="Courier New" w:hAnsi="Courier New" w:cs="Courier New"/>
+                      <w:noProof/>
+                      <w:color w:val="000000"/>
+                      <w:sz w:val="20"/>
+                      <w:szCs w:val="20"/>
+                    </w:rPr>
+                    <w:tab/>
+                  </w:r>
+                  <w:r>
+                    <w:rPr>
+                      <w:rFonts w:ascii="Courier New" w:hAnsi="Courier New" w:cs="Courier New"/>
+                      <w:noProof/>
+                      <w:color w:val="000000"/>
+                      <w:sz w:val="20"/>
+                      <w:szCs w:val="20"/>
+                    </w:rPr>
+                    <w:tab/>
+                  </w:r>
+                  <w:r>
+                    <w:rPr>
+                      <w:rFonts w:ascii="Courier New" w:hAnsi="Courier New" w:cs="Courier New"/>
+                      <w:noProof/>
+                      <w:color w:val="000000"/>
+                      <w:sz w:val="20"/>
+                      <w:szCs w:val="20"/>
+                    </w:rPr>
+                    <w:tab/>
+                  </w:r>
+                </w:p>
+                <w:p>
+                  <w:pPr>
+                    <w:autoSpaceDE w:val="0"/>
+                    <w:autoSpaceDN w:val="0"/>
+                    <w:adjustRightInd w:val="0"/>
+                    <w:spacing w:after="0" w:line="240" w:lineRule="auto"/>
+                    <w:rPr>
+                      <w:rFonts w:ascii="Courier New" w:hAnsi="Courier New" w:cs="Courier New"/>
+                      <w:noProof/>
+                      <w:sz w:val="20"/>
+                      <w:szCs w:val="20"/>
+                    </w:rPr>
+                  </w:pPr>
+                  <w:r>
+                    <w:rPr>
+                      <w:rFonts w:ascii="Courier New" w:hAnsi="Courier New" w:cs="Courier New"/>
+                      <w:noProof/>
+                      <w:color w:val="000000"/>
+                      <w:sz w:val="20"/>
+                      <w:szCs w:val="20"/>
+                    </w:rPr>
+                    <w:tab/>
+                  </w:r>
+                  <w:r>
+                    <w:rPr>
+                      <w:rFonts w:ascii="Courier New" w:hAnsi="Courier New" w:cs="Courier New"/>
+                      <w:noProof/>
+                      <w:color w:val="3F7F5F"/>
+                      <w:sz w:val="20"/>
+                      <w:szCs w:val="20"/>
+                    </w:rPr>
+                    <w:t>//group column configuration</w:t>
+                  </w:r>
+                </w:p>
+                <w:p>
+                  <w:pPr>
+                    <w:autoSpaceDE w:val="0"/>
+                    <w:autoSpaceDN w:val="0"/>
+                    <w:adjustRightInd w:val="0"/>
+                    <w:spacing w:after="0" w:line="240" w:lineRule="auto"/>
+                    <w:rPr>
+                      <w:rFonts w:ascii="Courier New" w:hAnsi="Courier New" w:cs="Courier New"/>
+                      <w:noProof/>
+                      <w:sz w:val="20"/>
+                      <w:szCs w:val="20"/>
+                    </w:rPr>
+                  </w:pPr>
+                  <w:r>
+                    <w:rPr>
+                      <w:rFonts w:ascii="Courier New" w:hAnsi="Courier New" w:cs="Courier New"/>
+                      <w:noProof/>
+                      <w:color w:val="000000"/>
+                      <w:sz w:val="20"/>
+                      <w:szCs w:val="20"/>
+                    </w:rPr>
+                    <w:tab/>
+                    <w:t xml:space="preserve">IGroupColumn[] groupColumns = </w:t>
+                  </w:r>
+                  <w:r>
+                    <w:rPr>
+                      <w:rFonts w:ascii="Courier New" w:hAnsi="Courier New" w:cs="Courier New"/>
+                      <w:b/>
+                      <w:bCs/>
+                      <w:noProof/>
+                      <w:color w:val="7F0055"/>
+                      <w:sz w:val="20"/>
+                      <w:szCs w:val="20"/>
+                    </w:rPr>
+                    <w:t>new</w:t>
+                  </w:r>
+                  <w:r>
+                    <w:rPr>
+                      <w:rFonts w:ascii="Courier New" w:hAnsi="Courier New" w:cs="Courier New"/>
+                      <w:noProof/>
+                      <w:color w:val="000000"/>
+                      <w:sz w:val="20"/>
+                      <w:szCs w:val="20"/>
+                    </w:rPr>
+                    <w:t xml:space="preserve"> IGroupColumn[]{</w:t>
+                  </w:r>
+                </w:p>
+                <w:p>
+                  <w:pPr>
+                    <w:autoSpaceDE w:val="0"/>
+                    <w:autoSpaceDN w:val="0"/>
+                    <w:adjustRightInd w:val="0"/>
+                    <w:spacing w:after="0" w:line="240" w:lineRule="auto"/>
+                    <w:rPr>
+                      <w:rFonts w:ascii="Courier New" w:hAnsi="Courier New" w:cs="Courier New"/>
+                      <w:noProof/>
+                      <w:sz w:val="20"/>
+                      <w:szCs w:val="20"/>
+                    </w:rPr>
+                  </w:pPr>
+                  <w:r>
+                    <w:rPr>
+                      <w:rFonts w:ascii="Courier New" w:hAnsi="Courier New" w:cs="Courier New"/>
+                      <w:noProof/>
+                      <w:color w:val="000000"/>
+                      <w:sz w:val="20"/>
+                      <w:szCs w:val="20"/>
+                    </w:rPr>
+                    <w:tab/>
+                  </w:r>
+                  <w:r>
+                    <w:rPr>
+                      <w:rFonts w:ascii="Courier New" w:hAnsi="Courier New" w:cs="Courier New"/>
+                      <w:noProof/>
+                      <w:color w:val="000000"/>
+                      <w:sz w:val="20"/>
+                      <w:szCs w:val="20"/>
+                    </w:rPr>
+                    <w:tab/>
+                  </w:r>
+                  <w:r>
+                    <w:rPr>
+                      <w:rFonts w:ascii="Courier New" w:hAnsi="Courier New" w:cs="Courier New"/>
+                      <w:noProof/>
+                      <w:color w:val="000000"/>
+                      <w:sz w:val="20"/>
+                      <w:szCs w:val="20"/>
+                    </w:rPr>
+                    <w:tab/>
+                  </w:r>
+                  <w:r>
+                    <w:rPr>
+                      <w:rFonts w:ascii="Courier New" w:hAnsi="Courier New" w:cs="Courier New"/>
+                      <w:noProof/>
+                      <w:color w:val="000000"/>
+                      <w:sz w:val="20"/>
+                      <w:szCs w:val="20"/>
+                    </w:rPr>
+                    <w:tab/>
+                  </w:r>
+                  <w:r>
+                    <w:rPr>
+                      <w:rFonts w:ascii="Courier New" w:hAnsi="Courier New" w:cs="Courier New"/>
+                      <w:noProof/>
+                      <w:color w:val="000000"/>
+                      <w:sz w:val="20"/>
+                      <w:szCs w:val="20"/>
+                    </w:rPr>
+                    <w:tab/>
+                  </w:r>
+                  <w:r>
+                    <w:rPr>
+                      <w:rFonts w:ascii="Courier New" w:hAnsi="Courier New" w:cs="Courier New"/>
+                      <w:b/>
+                      <w:bCs/>
+                      <w:noProof/>
+                      <w:color w:val="7F0055"/>
+                      <w:sz w:val="20"/>
+                      <w:szCs w:val="20"/>
+                    </w:rPr>
+                    <w:t>new</w:t>
+                  </w:r>
+                  <w:r>
+                    <w:rPr>
+                      <w:rFonts w:ascii="Courier New" w:hAnsi="Courier New" w:cs="Courier New"/>
+                      <w:noProof/>
+                      <w:color w:val="000000"/>
+                      <w:sz w:val="20"/>
+                      <w:szCs w:val="20"/>
+                    </w:rPr>
+                    <w:t xml:space="preserve"> DefaultGroupColumn(</w:t>
+                  </w:r>
+                  <w:r>
+                    <w:rPr>
+                      <w:rFonts w:ascii="Courier New" w:hAnsi="Courier New" w:cs="Courier New"/>
+                      <w:noProof/>
+                      <w:color w:val="2A00FF"/>
+                      <w:sz w:val="20"/>
+                      <w:szCs w:val="20"/>
+                    </w:rPr>
+                    <w:t>"Month"</w:t>
+                  </w:r>
+                  <w:r>
+                    <w:rPr>
+                      <w:rFonts w:ascii="Courier New" w:hAnsi="Courier New" w:cs="Courier New"/>
+                      <w:noProof/>
+                      <w:color w:val="000000"/>
+                      <w:sz w:val="20"/>
+                      <w:szCs w:val="20"/>
+                    </w:rPr>
+                    <w:t>, 0, 0)</w:t>
+                  </w:r>
+                </w:p>
+                <w:p>
+                  <w:pPr>
+                    <w:autoSpaceDE w:val="0"/>
+                    <w:autoSpaceDN w:val="0"/>
+                    <w:adjustRightInd w:val="0"/>
+                    <w:spacing w:after="0" w:line="240" w:lineRule="auto"/>
+                    <w:rPr>
+                      <w:rFonts w:ascii="Courier New" w:hAnsi="Courier New" w:cs="Courier New"/>
+                      <w:noProof/>
+                      <w:sz w:val="20"/>
+                      <w:szCs w:val="20"/>
+                    </w:rPr>
+                  </w:pPr>
+                  <w:r>
+                    <w:rPr>
+                      <w:rFonts w:ascii="Courier New" w:hAnsi="Courier New" w:cs="Courier New"/>
+                      <w:noProof/>
+                      <w:color w:val="000000"/>
+                      <w:sz w:val="20"/>
+                      <w:szCs w:val="20"/>
+                    </w:rPr>
+                    <w:tab/>
+                    <w:t>};</w:t>
+                  </w:r>
+                </w:p>
+                <w:p>
+                  <w:pPr>
+                    <w:autoSpaceDE w:val="0"/>
+                    <w:autoSpaceDN w:val="0"/>
+                    <w:adjustRightInd w:val="0"/>
+                    <w:spacing w:after="0" w:line="240" w:lineRule="auto"/>
+                    <w:rPr>
+                      <w:rFonts w:ascii="Courier New" w:hAnsi="Courier New" w:cs="Courier New"/>
+                      <w:noProof/>
+                      <w:sz w:val="20"/>
+                      <w:szCs w:val="20"/>
+                    </w:rPr>
+                  </w:pPr>
+                  <w:r>
+                    <w:rPr>
+                      <w:rFonts w:ascii="Courier New" w:hAnsi="Courier New" w:cs="Courier New"/>
+                      <w:noProof/>
+                      <w:color w:val="000000"/>
+                      <w:sz w:val="20"/>
+                      <w:szCs w:val="20"/>
+                    </w:rPr>
+                    <w:tab/>
+                    <w:t xml:space="preserve">flatReport.setGroupColumns(groupColumns); </w:t>
+                  </w:r>
+                </w:p>
+                <w:p>
+                  <w:pPr>
+                    <w:autoSpaceDE w:val="0"/>
+                    <w:autoSpaceDN w:val="0"/>
+                    <w:adjustRightInd w:val="0"/>
+                    <w:spacing w:after="0" w:line="240" w:lineRule="auto"/>
+                    <w:rPr>
+                      <w:rFonts w:ascii="Courier New" w:hAnsi="Courier New" w:cs="Courier New"/>
+                      <w:noProof/>
+                      <w:sz w:val="20"/>
+                      <w:szCs w:val="20"/>
+                    </w:rPr>
+                  </w:pPr>
+                  <w:r>
+                    <w:rPr>
+                      <w:rFonts w:ascii="Courier New" w:hAnsi="Courier New" w:cs="Courier New"/>
+                      <w:noProof/>
+                      <w:color w:val="000000"/>
+                      <w:sz w:val="20"/>
+                      <w:szCs w:val="20"/>
+                    </w:rPr>
+                    <w:tab/>
+                  </w:r>
+                  <w:r>
+                    <w:rPr>
+                      <w:rFonts w:ascii="Courier New" w:hAnsi="Courier New" w:cs="Courier New"/>
+                      <w:noProof/>
+                      <w:color w:val="000000"/>
+                      <w:sz w:val="20"/>
+                      <w:szCs w:val="20"/>
+                    </w:rPr>
+                    <w:tab/>
+                  </w:r>
+                  <w:r>
+                    <w:rPr>
+                      <w:rFonts w:ascii="Courier New" w:hAnsi="Courier New" w:cs="Courier New"/>
+                      <w:noProof/>
+                      <w:color w:val="000000"/>
+                      <w:sz w:val="20"/>
+                      <w:szCs w:val="20"/>
+                    </w:rPr>
+                    <w:tab/>
+                  </w:r>
+                </w:p>
+                <w:p>
+                  <w:pPr>
+                    <w:autoSpaceDE w:val="0"/>
+                    <w:autoSpaceDN w:val="0"/>
+                    <w:adjustRightInd w:val="0"/>
+                    <w:spacing w:after="0" w:line="240" w:lineRule="auto"/>
+                    <w:rPr>
+                      <w:rFonts w:ascii="Courier New" w:hAnsi="Courier New" w:cs="Courier New"/>
+                      <w:noProof/>
+                      <w:sz w:val="20"/>
+                      <w:szCs w:val="20"/>
+                    </w:rPr>
+                  </w:pPr>
+                  <w:r>
+                    <w:rPr>
+                      <w:rFonts w:ascii="Courier New" w:hAnsi="Courier New" w:cs="Courier New"/>
+                      <w:noProof/>
+                      <w:color w:val="000000"/>
+                      <w:sz w:val="20"/>
+                      <w:szCs w:val="20"/>
+                    </w:rPr>
+                    <w:tab/>
+                  </w:r>
+                  <w:r>
+                    <w:rPr>
+                      <w:rFonts w:ascii="Courier New" w:hAnsi="Courier New" w:cs="Courier New"/>
+                      <w:noProof/>
+                      <w:color w:val="3F7F5F"/>
+                      <w:sz w:val="20"/>
+                      <w:szCs w:val="20"/>
+                    </w:rPr>
+                    <w:t>//data columns configuration</w:t>
+                  </w:r>
+                </w:p>
+                <w:p>
+                  <w:pPr>
+                    <w:autoSpaceDE w:val="0"/>
+                    <w:autoSpaceDN w:val="0"/>
+                    <w:adjustRightInd w:val="0"/>
+                    <w:spacing w:after="0" w:line="240" w:lineRule="auto"/>
+                    <w:rPr>
+                      <w:rFonts w:ascii="Courier New" w:hAnsi="Courier New" w:cs="Courier New"/>
+                      <w:noProof/>
+                      <w:sz w:val="20"/>
+                      <w:szCs w:val="20"/>
+                    </w:rPr>
+                  </w:pPr>
+                  <w:r>
+                    <w:rPr>
+                      <w:rFonts w:ascii="Courier New" w:hAnsi="Courier New" w:cs="Courier New"/>
+                      <w:noProof/>
+                      <w:color w:val="000000"/>
+                      <w:sz w:val="20"/>
+                      <w:szCs w:val="20"/>
+                    </w:rPr>
+                    <w:tab/>
+                    <w:t xml:space="preserve">IDataColumn[] dataColumns = </w:t>
+                  </w:r>
+                  <w:r>
+                    <w:rPr>
+                      <w:rFonts w:ascii="Courier New" w:hAnsi="Courier New" w:cs="Courier New"/>
+                      <w:b/>
+                      <w:bCs/>
+                      <w:noProof/>
+                      <w:color w:val="7F0055"/>
+                      <w:sz w:val="20"/>
+                      <w:szCs w:val="20"/>
+                    </w:rPr>
+                    <w:t>new</w:t>
+                  </w:r>
+                  <w:r>
+                    <w:rPr>
+                      <w:rFonts w:ascii="Courier New" w:hAnsi="Courier New" w:cs="Courier New"/>
+                      <w:noProof/>
+                      <w:color w:val="000000"/>
+                      <w:sz w:val="20"/>
+                      <w:szCs w:val="20"/>
+                    </w:rPr>
+                    <w:t xml:space="preserve"> IDataColumn[]{</w:t>
+                  </w:r>
+                </w:p>
+                <w:p>
+                  <w:pPr>
+                    <w:autoSpaceDE w:val="0"/>
+                    <w:autoSpaceDN w:val="0"/>
+                    <w:adjustRightInd w:val="0"/>
+                    <w:spacing w:after="0" w:line="240" w:lineRule="auto"/>
+                    <w:rPr>
+                      <w:rFonts w:ascii="Courier New" w:hAnsi="Courier New" w:cs="Courier New"/>
+                      <w:noProof/>
+                      <w:sz w:val="20"/>
+                      <w:szCs w:val="20"/>
+                    </w:rPr>
+                  </w:pPr>
+                  <w:r>
+                    <w:rPr>
+                      <w:rFonts w:ascii="Courier New" w:hAnsi="Courier New" w:cs="Courier New"/>
+                      <w:noProof/>
+                      <w:color w:val="000000"/>
+                      <w:sz w:val="20"/>
+                      <w:szCs w:val="20"/>
+                    </w:rPr>
+                    <w:tab/>
+                  </w:r>
+                  <w:r>
+                    <w:rPr>
+                      <w:rFonts w:ascii="Courier New" w:hAnsi="Courier New" w:cs="Courier New"/>
+                      <w:noProof/>
+                      <w:color w:val="000000"/>
+                      <w:sz w:val="20"/>
+                      <w:szCs w:val="20"/>
+                    </w:rPr>
+                    <w:tab/>
+                  </w:r>
+                  <w:r>
+                    <w:rPr>
+                      <w:rFonts w:ascii="Courier New" w:hAnsi="Courier New" w:cs="Courier New"/>
+                      <w:b/>
+                      <w:bCs/>
+                      <w:noProof/>
+                      <w:color w:val="7F0055"/>
+                      <w:sz w:val="20"/>
+                      <w:szCs w:val="20"/>
+                    </w:rPr>
+                    <w:t>new</w:t>
+                  </w:r>
+                  <w:r>
+                    <w:rPr>
+                      <w:rFonts w:ascii="Courier New" w:hAnsi="Courier New" w:cs="Courier New"/>
+                      <w:noProof/>
+                      <w:color w:val="000000"/>
+                      <w:sz w:val="20"/>
+                      <w:szCs w:val="20"/>
+                    </w:rPr>
+                    <w:t xml:space="preserve"> DefaultDataColumn(</w:t>
+                  </w:r>
+                  <w:r>
+                    <w:rPr>
+                      <w:rFonts w:ascii="Courier New" w:hAnsi="Courier New" w:cs="Courier New"/>
+                      <w:noProof/>
+                      <w:color w:val="2A00FF"/>
+                      <w:sz w:val="20"/>
+                      <w:szCs w:val="20"/>
+                    </w:rPr>
+                    <w:t>"Day"</w:t>
+                  </w:r>
+                  <w:r>
+                    <w:rPr>
+                      <w:rFonts w:ascii="Courier New" w:hAnsi="Courier New" w:cs="Courier New"/>
+                      <w:noProof/>
+                      <w:color w:val="000000"/>
+                      <w:sz w:val="20"/>
+                      <w:szCs w:val="20"/>
+                    </w:rPr>
+                    <w:t>,1),</w:t>
+                  </w:r>
+                </w:p>
+                <w:p>
+                  <w:pPr>
+                    <w:autoSpaceDE w:val="0"/>
+                    <w:autoSpaceDN w:val="0"/>
+                    <w:adjustRightInd w:val="0"/>
+                    <w:spacing w:after="0" w:line="240" w:lineRule="auto"/>
+                    <w:rPr>
+                      <w:rFonts w:ascii="Courier New" w:hAnsi="Courier New" w:cs="Courier New"/>
+                      <w:noProof/>
+                      <w:sz w:val="20"/>
+                      <w:szCs w:val="20"/>
+                    </w:rPr>
+                  </w:pPr>
+                  <w:r>
+                    <w:rPr>
+                      <w:rFonts w:ascii="Courier New" w:hAnsi="Courier New" w:cs="Courier New"/>
+                      <w:noProof/>
+                      <w:color w:val="000000"/>
+                      <w:sz w:val="20"/>
+                      <w:szCs w:val="20"/>
+                    </w:rPr>
+                    <w:tab/>
+                  </w:r>
+                  <w:r>
+                    <w:rPr>
+                      <w:rFonts w:ascii="Courier New" w:hAnsi="Courier New" w:cs="Courier New"/>
+                      <w:noProof/>
+                      <w:color w:val="000000"/>
+                      <w:sz w:val="20"/>
+                      <w:szCs w:val="20"/>
+                    </w:rPr>
+                    <w:tab/>
+                  </w:r>
+                  <w:r>
+                    <w:rPr>
+                      <w:rFonts w:ascii="Courier New" w:hAnsi="Courier New" w:cs="Courier New"/>
+                      <w:b/>
+                      <w:bCs/>
+                      <w:noProof/>
+                      <w:color w:val="7F0055"/>
+                      <w:sz w:val="20"/>
+                      <w:szCs w:val="20"/>
+                    </w:rPr>
+                    <w:t>new</w:t>
+                  </w:r>
+                  <w:r>
+                    <w:rPr>
+                      <w:rFonts w:ascii="Courier New" w:hAnsi="Courier New" w:cs="Courier New"/>
+                      <w:noProof/>
+                      <w:color w:val="000000"/>
+                      <w:sz w:val="20"/>
+                      <w:szCs w:val="20"/>
+                    </w:rPr>
+                    <w:t xml:space="preserve"> DefaultDataColumn(</w:t>
+                  </w:r>
+                  <w:r>
+                    <w:rPr>
+                      <w:rFonts w:ascii="Courier New" w:hAnsi="Courier New" w:cs="Courier New"/>
+                      <w:noProof/>
+                      <w:color w:val="2A00FF"/>
+                      <w:sz w:val="20"/>
+                      <w:szCs w:val="20"/>
+                    </w:rPr>
+                    <w:t>"Spent on</w:t>
+                  </w:r>
+                  <w:r>
+                    <w:rPr>
+                      <w:rFonts w:ascii="Courier New" w:hAnsi="Courier New" w:cs="Courier New"/>
+                      <w:noProof/>
+                      <w:color w:val="2A00FF"/>
+                      <w:sz w:val="20"/>
+                      <w:szCs w:val="20"/>
+                    </w:rPr>
+                    <w:t>"</w:t>
+                  </w:r>
+                  <w:r>
+                    <w:rPr>
+                      <w:rFonts w:ascii="Courier New" w:hAnsi="Courier New" w:cs="Courier New"/>
+                      <w:noProof/>
+                      <w:color w:val="000000"/>
+                      <w:sz w:val="20"/>
+                      <w:szCs w:val="20"/>
+                    </w:rPr>
+                    <w:t>,2),</w:t>
+                  </w:r>
+                </w:p>
+                <w:p>
+                  <w:pPr>
+                    <w:autoSpaceDE w:val="0"/>
+                    <w:autoSpaceDN w:val="0"/>
+                    <w:adjustRightInd w:val="0"/>
+                    <w:spacing w:after="0" w:line="240" w:lineRule="auto"/>
+                    <w:rPr>
+                      <w:rFonts w:ascii="Courier New" w:hAnsi="Courier New" w:cs="Courier New"/>
+                      <w:noProof/>
+                      <w:sz w:val="20"/>
+                      <w:szCs w:val="20"/>
+                    </w:rPr>
+                  </w:pPr>
+                  <w:r>
+                    <w:rPr>
+                      <w:rFonts w:ascii="Courier New" w:hAnsi="Courier New" w:cs="Courier New"/>
+                      <w:noProof/>
+                      <w:color w:val="000000"/>
+                      <w:sz w:val="20"/>
+                      <w:szCs w:val="20"/>
+                    </w:rPr>
+                    <w:tab/>
+                  </w:r>
+                  <w:r>
+                    <w:rPr>
+                      <w:rFonts w:ascii="Courier New" w:hAnsi="Courier New" w:cs="Courier New"/>
+                      <w:noProof/>
+                      <w:color w:val="000000"/>
+                      <w:sz w:val="20"/>
+                      <w:szCs w:val="20"/>
+                    </w:rPr>
+                    <w:tab/>
+                  </w:r>
+                  <w:r>
+                    <w:rPr>
+                      <w:rFonts w:ascii="Courier New" w:hAnsi="Courier New" w:cs="Courier New"/>
+                      <w:b/>
+                      <w:bCs/>
+                      <w:noProof/>
+                      <w:color w:val="7F0055"/>
+                      <w:sz w:val="20"/>
+                      <w:szCs w:val="20"/>
+                    </w:rPr>
+                    <w:t>new</w:t>
+                  </w:r>
+                  <w:r>
+                    <w:rPr>
+                      <w:rFonts w:ascii="Courier New" w:hAnsi="Courier New" w:cs="Courier New"/>
+                      <w:noProof/>
+                      <w:color w:val="000000"/>
+                      <w:sz w:val="20"/>
+                      <w:szCs w:val="20"/>
+                    </w:rPr>
+                    <w:t xml:space="preserve"> DefaultDataColumn(</w:t>
+                  </w:r>
+                  <w:r>
+                    <w:rPr>
+                      <w:rFonts w:ascii="Courier New" w:hAnsi="Courier New" w:cs="Courier New"/>
+                      <w:noProof/>
+                      <w:color w:val="2A00FF"/>
+                      <w:sz w:val="20"/>
+                      <w:szCs w:val="20"/>
+                    </w:rPr>
+                    <w:t>"Amount"</w:t>
+                  </w:r>
+                  <w:r>
+                    <w:rPr>
+                      <w:rFonts w:ascii="Courier New" w:hAnsi="Courier New" w:cs="Courier New"/>
+                      <w:noProof/>
+                      <w:color w:val="000000"/>
+                      <w:sz w:val="20"/>
+                      <w:szCs w:val="20"/>
+                    </w:rPr>
+                    <w:t>,3,Calculator.</w:t>
+                  </w:r>
+                  <w:r>
+                    <w:rPr>
+                      <w:rFonts w:ascii="Courier New" w:hAnsi="Courier New" w:cs="Courier New"/>
+                      <w:i/>
+                      <w:iCs/>
+                      <w:noProof/>
+                      <w:color w:val="0000C0"/>
+                      <w:sz w:val="20"/>
+                      <w:szCs w:val="20"/>
+                    </w:rPr>
+                    <w:t>AVG</w:t>
+                  </w:r>
+                  <w:r>
+                    <w:rPr>
+                      <w:rFonts w:ascii="Courier New" w:hAnsi="Courier New" w:cs="Courier New"/>
+                      <w:noProof/>
+                      <w:color w:val="000000"/>
+                      <w:sz w:val="20"/>
+                      <w:szCs w:val="20"/>
+                    </w:rPr>
+                    <w:t>)</w:t>
+                  </w:r>
+                </w:p>
+                <w:p>
+                  <w:pPr>
+                    <w:autoSpaceDE w:val="0"/>
+                    <w:autoSpaceDN w:val="0"/>
+                    <w:adjustRightInd w:val="0"/>
+                    <w:spacing w:after="0" w:line="240" w:lineRule="auto"/>
+                    <w:rPr>
+                      <w:rFonts w:ascii="Courier New" w:hAnsi="Courier New" w:cs="Courier New"/>
+                      <w:noProof/>
+                      <w:sz w:val="20"/>
+                      <w:szCs w:val="20"/>
+                    </w:rPr>
+                  </w:pPr>
+                  <w:r>
+                    <w:rPr>
+                      <w:rFonts w:ascii="Courier New" w:hAnsi="Courier New" w:cs="Courier New"/>
+                      <w:noProof/>
+                      <w:color w:val="000000"/>
+                      <w:sz w:val="20"/>
+                      <w:szCs w:val="20"/>
+                    </w:rPr>
+                    <w:tab/>
+                    <w:t>};</w:t>
+                  </w:r>
+                </w:p>
+                <w:p>
+                  <w:pPr>
+                    <w:autoSpaceDE w:val="0"/>
+                    <w:autoSpaceDN w:val="0"/>
+                    <w:adjustRightInd w:val="0"/>
+                    <w:spacing w:after="0" w:line="240" w:lineRule="auto"/>
+                    <w:rPr>
+                      <w:rFonts w:ascii="Courier New" w:hAnsi="Courier New" w:cs="Courier New"/>
+                      <w:noProof/>
+                      <w:sz w:val="20"/>
+                      <w:szCs w:val="20"/>
+                    </w:rPr>
+                  </w:pPr>
+                  <w:r>
+                    <w:rPr>
+                      <w:rFonts w:ascii="Courier New" w:hAnsi="Courier New" w:cs="Courier New"/>
+                      <w:noProof/>
+                      <w:color w:val="000000"/>
+                      <w:sz w:val="20"/>
+                      <w:szCs w:val="20"/>
+                    </w:rPr>
+                    <w:tab/>
+                    <w:t>flatReport.setDataColumns(dataColumns);</w:t>
+                  </w:r>
+                </w:p>
+                <w:p>
+                  <w:pPr>
+                    <w:autoSpaceDE w:val="0"/>
+                    <w:autoSpaceDN w:val="0"/>
+                    <w:adjustRightInd w:val="0"/>
+                    <w:spacing w:after="0" w:line="240" w:lineRule="auto"/>
+                    <w:rPr>
+                      <w:rFonts w:ascii="Courier New" w:hAnsi="Courier New" w:cs="Courier New"/>
+                      <w:noProof/>
+                      <w:sz w:val="20"/>
+                      <w:szCs w:val="20"/>
+                    </w:rPr>
+                  </w:pPr>
+                  <w:r>
+                    <w:rPr>
+                      <w:rFonts w:ascii="Courier New" w:hAnsi="Courier New" w:cs="Courier New"/>
+                      <w:noProof/>
+                      <w:color w:val="000000"/>
+                      <w:sz w:val="20"/>
+                      <w:szCs w:val="20"/>
+                    </w:rPr>
+                    <w:tab/>
+                  </w:r>
+                  <w:r>
+                    <w:rPr>
+                      <w:rFonts w:ascii="Courier New" w:hAnsi="Courier New" w:cs="Courier New"/>
+                      <w:noProof/>
+                      <w:color w:val="000000"/>
+                      <w:sz w:val="20"/>
+                      <w:szCs w:val="20"/>
+                    </w:rPr>
+                    <w:tab/>
+                  </w:r>
+                  <w:r>
+                    <w:rPr>
+                      <w:rFonts w:ascii="Courier New" w:hAnsi="Courier New" w:cs="Courier New"/>
+                      <w:noProof/>
+                      <w:color w:val="000000"/>
+                      <w:sz w:val="20"/>
+                      <w:szCs w:val="20"/>
+                    </w:rPr>
+                    <w:tab/>
+                  </w:r>
+                </w:p>
+                <w:p>
+                  <w:pPr>
+                    <w:autoSpaceDE w:val="0"/>
+                    <w:autoSpaceDN w:val="0"/>
+                    <w:adjustRightInd w:val="0"/>
+                    <w:spacing w:after="0" w:line="240" w:lineRule="auto"/>
+                    <w:rPr>
+                      <w:rFonts w:ascii="Courier New" w:hAnsi="Courier New" w:cs="Courier New"/>
+                      <w:noProof/>
+                      <w:sz w:val="20"/>
+                      <w:szCs w:val="20"/>
+                    </w:rPr>
+                  </w:pPr>
+                  <w:r>
+                    <w:rPr>
+                      <w:rFonts w:ascii="Courier New" w:hAnsi="Courier New" w:cs="Courier New"/>
+                      <w:noProof/>
+                      <w:color w:val="000000"/>
+                      <w:sz w:val="20"/>
+                      <w:szCs w:val="20"/>
+                    </w:rPr>
+                    <w:tab/>
+                  </w:r>
+                  <w:r>
+                    <w:rPr>
+                      <w:rFonts w:ascii="Courier New" w:hAnsi="Courier New" w:cs="Courier New"/>
+                      <w:noProof/>
+                      <w:color w:val="3F7F5F"/>
+                      <w:sz w:val="20"/>
+                      <w:szCs w:val="20"/>
+                    </w:rPr>
+                    <w:t>//start executing the report</w:t>
+                  </w:r>
+                </w:p>
+                <w:p>
+                  <w:pPr>
+                    <w:autoSpaceDE w:val="0"/>
+                    <w:autoSpaceDN w:val="0"/>
+                    <w:adjustRightInd w:val="0"/>
+                    <w:spacing w:after="0" w:line="240" w:lineRule="auto"/>
+                    <w:rPr>
+                      <w:rFonts w:ascii="Courier New" w:hAnsi="Courier New" w:cs="Courier New"/>
+                      <w:noProof/>
+                      <w:sz w:val="20"/>
+                      <w:szCs w:val="20"/>
+                    </w:rPr>
+                  </w:pPr>
+                  <w:r>
+                    <w:rPr>
+                      <w:rFonts w:ascii="Courier New" w:hAnsi="Courier New" w:cs="Courier New"/>
+                      <w:noProof/>
+                      <w:color w:val="000000"/>
+                      <w:sz w:val="20"/>
+                      <w:szCs w:val="20"/>
+                    </w:rPr>
+                    <w:tab/>
+                    <w:t>flatReport.execute();</w:t>
+                  </w:r>
+                </w:p>
+                <w:p>
+                  <w:pPr>
+                    <w:autoSpaceDE w:val="0"/>
+                    <w:autoSpaceDN w:val="0"/>
+                    <w:adjustRightInd w:val="0"/>
+                    <w:spacing w:after="0" w:line="240" w:lineRule="auto"/>
+                    <w:rPr>
+                      <w:rFonts w:ascii="Courier New" w:hAnsi="Courier New" w:cs="Courier New"/>
+                      <w:noProof/>
+                      <w:sz w:val="20"/>
+                      <w:szCs w:val="20"/>
+                    </w:rPr>
+                  </w:pPr>
+                  <w:r>
+                    <w:rPr>
+                      <w:rFonts w:ascii="Courier New" w:hAnsi="Courier New" w:cs="Courier New"/>
+                      <w:noProof/>
+                      <w:color w:val="000000"/>
+                      <w:sz w:val="20"/>
+                      <w:szCs w:val="20"/>
+                    </w:rPr>
+                    <w:t xml:space="preserve">} </w:t>
+                  </w:r>
+                  <w:r>
+                    <w:rPr>
+                      <w:rFonts w:ascii="Courier New" w:hAnsi="Courier New" w:cs="Courier New"/>
+                      <w:b/>
+                      <w:bCs/>
+                      <w:noProof/>
+                      <w:color w:val="7F0055"/>
+                      <w:sz w:val="20"/>
+                      <w:szCs w:val="20"/>
+                    </w:rPr>
+                    <w:t>catch</w:t>
+                  </w:r>
+                  <w:r>
+                    <w:rPr>
+                      <w:rFonts w:ascii="Courier New" w:hAnsi="Courier New" w:cs="Courier New"/>
+                      <w:noProof/>
+                      <w:color w:val="000000"/>
+                      <w:sz w:val="20"/>
+                      <w:szCs w:val="20"/>
+                    </w:rPr>
+                    <w:t xml:space="preserve"> (FileNotFoundException e) {</w:t>
+                  </w:r>
+                </w:p>
+                <w:p>
+                  <w:pPr>
+                    <w:autoSpaceDE w:val="0"/>
+                    <w:autoSpaceDN w:val="0"/>
+                    <w:adjustRightInd w:val="0"/>
+                    <w:spacing w:after="0" w:line="240" w:lineRule="auto"/>
+                    <w:rPr>
+                      <w:rFonts w:ascii="Courier New" w:hAnsi="Courier New" w:cs="Courier New"/>
+                      <w:noProof/>
+                      <w:sz w:val="20"/>
+                      <w:szCs w:val="20"/>
+                    </w:rPr>
+                  </w:pPr>
+                  <w:r>
+                    <w:rPr>
+                      <w:rFonts w:ascii="Courier New" w:hAnsi="Courier New" w:cs="Courier New"/>
+                      <w:noProof/>
+                      <w:color w:val="000000"/>
+                      <w:sz w:val="20"/>
+                      <w:szCs w:val="20"/>
+                    </w:rPr>
+                    <w:tab/>
+                  </w:r>
+                  <w:r>
+                    <w:rPr>
+                      <w:rFonts w:ascii="Courier New" w:hAnsi="Courier New" w:cs="Courier New"/>
+                      <w:noProof/>
+                      <w:color w:val="000000"/>
+                      <w:sz w:val="20"/>
+                      <w:szCs w:val="20"/>
+                    </w:rPr>
+                    <w:tab/>
+                    <w:t>e.printStackTrace();</w:t>
+                  </w:r>
+                </w:p>
+                <w:p>
+                  <w:pPr>
+                    <w:autoSpaceDE w:val="0"/>
+                    <w:autoSpaceDN w:val="0"/>
+                    <w:adjustRightInd w:val="0"/>
+                    <w:spacing w:after="0" w:line="240" w:lineRule="auto"/>
+                    <w:rPr>
+                      <w:rFonts w:ascii="Courier New" w:hAnsi="Courier New" w:cs="Courier New"/>
+                      <w:noProof/>
+                      <w:sz w:val="20"/>
+                      <w:szCs w:val="20"/>
+                    </w:rPr>
+                  </w:pPr>
+                  <w:r>
+                    <w:rPr>
+                      <w:rFonts w:ascii="Courier New" w:hAnsi="Courier New" w:cs="Courier New"/>
+                      <w:noProof/>
+                      <w:color w:val="000000"/>
+                      <w:sz w:val="20"/>
+                      <w:szCs w:val="20"/>
+                    </w:rPr>
+                    <w:t xml:space="preserve">} </w:t>
+                  </w:r>
+                </w:p>
+                <w:p>
+                  <w:pPr>
+                    <w:autoSpaceDE w:val="0"/>
+                    <w:autoSpaceDN w:val="0"/>
+                    <w:adjustRightInd w:val="0"/>
+                    <w:spacing w:after="0" w:line="240" w:lineRule="auto"/>
+                    <w:rPr>
+                      <w:rFonts w:ascii="Courier New" w:hAnsi="Courier New" w:cs="Courier New"/>
+                      <w:noProof/>
+                      <w:sz w:val="20"/>
+                      <w:szCs w:val="20"/>
+                    </w:rPr>
+                  </w:pPr>
+                  <w:r>
+                    <w:rPr>
+                      <w:rFonts w:ascii="Courier New" w:hAnsi="Courier New" w:cs="Courier New"/>
+                      <w:noProof/>
+                      <w:color w:val="000000"/>
+                      <w:sz w:val="20"/>
+                      <w:szCs w:val="20"/>
+                    </w:rPr>
+                    <w:t>}</w:t>
+                  </w:r>
+                </w:p>
+                <w:p>
+                  <w:pPr>
+                    <w:rPr>
+                      <w:noProof/>
+                    </w:rPr>
+                  </w:pPr>
+                  <w:r>
+                    <w:rPr>
+                      <w:rFonts w:ascii="Courier New" w:hAnsi="Courier New" w:cs="Courier New"/>
+                      <w:noProof/>
+                      <w:color w:val="000000"/>
+                      <w:sz w:val="20"/>
+                      <w:szCs w:val="20"/>
+                    </w:rPr>
+                    <w:t>}</w:t>
+                  </w:r>
+                </w:p>
+              </w:txbxContent>
+            </v:textbox>
+            <w10:wrap type="none"/>
+            <w10:anchorlock/>
+          </v:shape>
+        </w:pict>
+      </w:r>
+    </w:p>
+    <w:p>
+      <w:pPr>
+        <w:pStyle w:val="Heading3"/>
+      </w:pPr>
       <w:bookmarkStart w:id="7" w:name="_Toc336018519"/>
       <w:r>
+        <w:lastRenderedPageBreak/>
         <w:t>Totals and aggregations</w:t>
       </w:r>
       <w:bookmarkEnd w:id="7"/>
@@ -5231,7 +9614,7 @@
             <w:rPr>
               <w:noProof/>
             </w:rPr>
-            <w:t>8</w:t>
+            <w:t>11</w:t>
           </w:r>
         </w:fldSimple>
       </w:p>
@@ -6704,8 +11087,9 @@
     <w:panose1 w:val="020B0604030504040204"/>
     <w:charset w:val="00"/>
     <w:family w:val="swiss"/>
+    <w:notTrueType/>
     <w:pitch w:val="variable"/>
-    <w:sig w:usb0="61002A87" w:usb1="80000000" w:usb2="00000008" w:usb3="00000000" w:csb0="000101FF" w:csb1="00000000"/>
+    <w:sig w:usb0="00000003" w:usb1="00000000" w:usb2="00000000" w:usb3="00000000" w:csb0="00000001" w:csb1="00000000"/>
   </w:font>
 </w:fonts>
 </file>
@@ -6722,6 +11106,7 @@
     <w:rsidRoot w:val="00AD7A85"/>
     <w:rsid w:val="000B2FAD"/>
     <w:rsid w:val="00AD7A85"/>
+    <w:rsid w:val="00EF7416"/>
   </w:rsids>
   <m:mathPr>
     <m:mathFont m:val="Cambria Math"/>
@@ -6971,6 +11356,14 @@
   <w:style w:type="paragraph" w:customStyle="1" w:styleId="AC76960EBF6F4CDD888A93D66BCE00C8">
     <w:name w:val="AC76960EBF6F4CDD888A93D66BCE00C8"/>
     <w:rsid w:val="000B2FAD"/>
+  </w:style>
+  <w:style w:type="paragraph" w:customStyle="1" w:styleId="F05E75B2EA3B438FBF7C3BE76D067E9C">
+    <w:name w:val="F05E75B2EA3B438FBF7C3BE76D067E9C"/>
+    <w:rsid w:val="00EF7416"/>
+  </w:style>
+  <w:style w:type="paragraph" w:customStyle="1" w:styleId="A1B15CE13D334130BB70F285CDA07465">
+    <w:name w:val="A1B15CE13D334130BB70F285CDA07465"/>
+    <w:rsid w:val="00EF7416"/>
   </w:style>
 </w:styles>
 </file>

</xml_diff>

<commit_message>
page background changed to grey 25%
</commit_message>
<xml_diff>
--- a/doc/Reportengine tutorial.docx
+++ b/doc/Reportengine tutorial.docx
@@ -1,6 +1,7 @@
 
 <file path=word/document.xml><?xml version="1.0" encoding="utf-8"?>
 <w:document xmlns:ve="http://schemas.openxmlformats.org/markup-compatibility/2006" xmlns:o="urn:schemas-microsoft-com:office:office" xmlns:r="http://schemas.openxmlformats.org/officeDocument/2006/relationships" xmlns:m="http://schemas.openxmlformats.org/officeDocument/2006/math" xmlns:v="urn:schemas-microsoft-com:vml" xmlns:wp="http://schemas.openxmlformats.org/drawingml/2006/wordprocessingDrawing" xmlns:w10="urn:schemas-microsoft-com:office:word" xmlns:w="http://schemas.openxmlformats.org/wordprocessingml/2006/main" xmlns:wne="http://schemas.microsoft.com/office/word/2006/wordml">
+  <w:background w:color="D9D9D9" w:themeColor="background1" w:themeTint="99"/>
   <w:body>
     <w:p>
       <w:pPr>
@@ -727,21 +728,7 @@
                 <w:rStyle w:val="Hyperlink"/>
                 <w:noProof/>
               </w:rPr>
-              <w:t xml:space="preserve">The result should </w:t>
-            </w:r>
-            <w:r>
-              <w:rPr>
-                <w:rStyle w:val="Hyperlink"/>
-                <w:noProof/>
-              </w:rPr>
-              <w:t>b</w:t>
-            </w:r>
-            <w:r>
-              <w:rPr>
-                <w:rStyle w:val="Hyperlink"/>
-                <w:noProof/>
-              </w:rPr>
-              <w:t>e:</w:t>
+              <w:t>The result should be:</w:t>
             </w:r>
             <w:r>
               <w:rPr>
@@ -45831,7 +45818,7 @@
             <w:rPr>
               <w:noProof/>
             </w:rPr>
-            <w:t>9</w:t>
+            <w:t>1</w:t>
           </w:r>
         </w:fldSimple>
       </w:p>

</xml_diff>

<commit_message>
pom and tutorial prepared for 0.5.0
</commit_message>
<xml_diff>
--- a/doc/Reportengine tutorial.docx
+++ b/doc/Reportengine tutorial.docx
@@ -38,7 +38,7 @@
       </w:r>
       <w:fldSimple w:instr=" DOCPROPERTY  reportengine_version  \* MERGEFORMAT ">
         <w:r>
-          <w:t>1.4.2</w:t>
+          <w:t>0.5.0</w:t>
         </w:r>
       </w:fldSimple>
     </w:p>
@@ -2339,7 +2339,7 @@
                         <w:sz w:val="20"/>
                         <w:szCs w:val="20"/>
                       </w:rPr>
-                      <w:t>1.4.2</w:t>
+                      <w:t>0.5.0</w:t>
                     </w:r>
                   </w:fldSimple>
                   <w:r>
@@ -2946,7 +2946,44 @@
         <w:spacing w:after="0"/>
       </w:pPr>
       <w:r>
-        <w:t>Each report needs three elements: input, column configuration and output. Let’s have a look at the report below:</w:t>
+        <w:t xml:space="preserve">Each report needs </w:t>
+      </w:r>
+      <w:r>
+        <w:t xml:space="preserve">several </w:t>
+      </w:r>
+      <w:r>
+        <w:t>elements</w:t>
+      </w:r>
+      <w:r>
+        <w:t xml:space="preserve"> configured</w:t>
+      </w:r>
+      <w:r>
+        <w:t xml:space="preserve">: </w:t>
+      </w:r>
+      <w:r>
+        <w:tab/>
+        <w:t xml:space="preserve"> </w:t>
+      </w:r>
+      <w:r>
+        <w:t xml:space="preserve">title, </w:t>
+      </w:r>
+      <w:r>
+        <w:t>input</w:t>
+      </w:r>
+      <w:r>
+        <w:t xml:space="preserve">, output </w:t>
+      </w:r>
+      <w:r>
+        <w:t>and column</w:t>
+      </w:r>
+      <w:r>
+        <w:t xml:space="preserve"> definition</w:t>
+      </w:r>
+      <w:r>
+        <w:t>s</w:t>
+      </w:r>
+      <w:r>
+        <w:t>. Let’s have a look at the report below:</w:t>
       </w:r>
     </w:p>
     <w:p>
@@ -2959,7 +2996,7 @@
       </w:pPr>
       <w:r>
         <w:pict>
-          <v:shape id="_x0000_s1062" type="#_x0000_t202" style="width:482.4pt;height:202.4pt;mso-position-horizontal-relative:char;mso-position-vertical-relative:line;mso-width-relative:margin;mso-height-relative:margin;v-text-anchor:middle" fillcolor="#9bbb59 [3206]" strokecolor="#b6b6b6 [3041]" strokeweight="3pt">
+          <v:shape id="_x0000_s1062" type="#_x0000_t202" style="width:482.4pt;height:214.8pt;mso-position-horizontal-relative:char;mso-position-vertical-relative:line;mso-width-relative:margin;mso-height-relative:margin;v-text-anchor:middle" fillcolor="#9bbb59 [3206]" strokecolor="#b6b6b6 [3041]" strokeweight="3pt">
             <v:shadow on="t" type="perspective" color="#4e6128 [1606]" opacity=".5" offset2="1pt"/>
             <o:lock v:ext="edit" aspectratio="t"/>
             <v:textbox style="mso-next-textbox:#_x0000_s1062">
@@ -3018,6 +3055,48 @@
                       <w:szCs w:val="20"/>
                     </w:rPr>
                     <w:tab/>
+                  </w:r>
+                </w:p>
+                <w:p>
+                  <w:pPr>
+                    <w:autoSpaceDE w:val="0"/>
+                    <w:autoSpaceDN w:val="0"/>
+                    <w:adjustRightInd w:val="0"/>
+                    <w:spacing w:after="0" w:line="240" w:lineRule="auto"/>
+                    <w:rPr>
+                      <w:rFonts w:ascii="Courier New" w:hAnsi="Courier New" w:cs="Courier New"/>
+                      <w:noProof/>
+                      <w:sz w:val="20"/>
+                      <w:szCs w:val="20"/>
+                    </w:rPr>
+                  </w:pPr>
+                  <w:r>
+                    <w:rPr>
+                      <w:rFonts w:ascii="Courier New" w:hAnsi="Courier New" w:cs="Courier New"/>
+                      <w:noProof/>
+                      <w:sz w:val="20"/>
+                      <w:szCs w:val="20"/>
+                    </w:rPr>
+                    <w:t>flatReport.setReportTitle(</w:t>
+                  </w:r>
+                  <w:r>
+                    <w:rPr>
+                      <w:rFonts w:ascii="Courier New" w:hAnsi="Courier New" w:cs="Courier New"/>
+                      <w:noProof/>
+                      <w:color w:val="2A00FF"/>
+                      <w:sz w:val="20"/>
+                      <w:szCs w:val="20"/>
+                    </w:rPr>
+                    <w:t>"Statistics"</w:t>
+                  </w:r>
+                  <w:r>
+                    <w:rPr>
+                      <w:rFonts w:ascii="Courier New" w:hAnsi="Courier New" w:cs="Courier New"/>
+                      <w:noProof/>
+                      <w:sz w:val="20"/>
+                      <w:szCs w:val="20"/>
+                    </w:rPr>
+                    <w:t>);</w:t>
                   </w:r>
                 </w:p>
                 <w:p>
@@ -3659,6 +3738,7 @@
           <w:ilvl w:val="0"/>
           <w:numId w:val="2"/>
         </w:numPr>
+        <w:ind w:left="360"/>
       </w:pPr>
       <w:r>
         <w:rPr>
@@ -3875,6 +3955,7 @@
           <w:ilvl w:val="0"/>
           <w:numId w:val="2"/>
         </w:numPr>
+        <w:ind w:left="360"/>
       </w:pPr>
       <w:r>
         <w:rPr>
@@ -3895,6 +3976,7 @@
           <w:ilvl w:val="0"/>
           <w:numId w:val="6"/>
         </w:numPr>
+        <w:ind w:left="1080"/>
       </w:pPr>
       <w:r>
         <w:t xml:space="preserve">If you already have a </w:t>
@@ -4061,6 +4143,7 @@
           <w:ilvl w:val="0"/>
           <w:numId w:val="6"/>
         </w:numPr>
+        <w:ind w:left="1080"/>
       </w:pPr>
       <w:r>
         <w:t xml:space="preserve">if you don’t have the connection, report-engine can create one for you given the right parameters: </w:t>
@@ -4281,6 +4364,7 @@
           <w:ilvl w:val="0"/>
           <w:numId w:val="2"/>
         </w:numPr>
+        <w:ind w:left="360"/>
       </w:pPr>
       <w:r>
         <w:rPr>
@@ -4535,6 +4619,7 @@
           <w:ilvl w:val="0"/>
           <w:numId w:val="2"/>
         </w:numPr>
+        <w:ind w:left="360"/>
       </w:pPr>
       <w:r>
         <w:t xml:space="preserve">If these classes don’t cover your needs you can always write your own </w:t>
@@ -4576,7 +4661,7 @@
     </w:p>
     <w:p>
       <w:pPr>
-        <w:spacing w:before="100" w:beforeAutospacing="1" w:after="100" w:afterAutospacing="1" w:line="240" w:lineRule="auto"/>
+        <w:spacing w:after="100" w:afterAutospacing="1" w:line="240" w:lineRule="auto"/>
         <w:rPr>
           <w:rFonts w:eastAsia="Times New Roman" w:cs="Times New Roman"/>
         </w:rPr>
@@ -4586,6 +4671,377 @@
           <w:rFonts w:eastAsia="Times New Roman" w:cs="Times New Roman"/>
         </w:rPr>
         <w:t xml:space="preserve">The predefined output formats for your reports are: </w:t>
+      </w:r>
+    </w:p>
+    <w:p>
+      <w:pPr>
+        <w:pStyle w:val="ListParagraph"/>
+        <w:numPr>
+          <w:ilvl w:val="0"/>
+          <w:numId w:val="7"/>
+        </w:numPr>
+        <w:spacing w:before="100" w:beforeAutospacing="1" w:after="0" w:line="240" w:lineRule="auto"/>
+        <w:rPr>
+          <w:rFonts w:eastAsia="Times New Roman" w:cs="Times New Roman"/>
+        </w:rPr>
+      </w:pPr>
+      <w:r>
+        <w:rPr>
+          <w:rFonts w:eastAsia="Times New Roman" w:cs="Times New Roman"/>
+          <w:i/>
+          <w:noProof/>
+        </w:rPr>
+        <w:t xml:space="preserve">HtmlReportOutput - fast html output </w:t>
+      </w:r>
+      <w:r>
+        <w:pict>
+          <v:shape id="_x0000_s1057" type="#_x0000_t202" style="width:460.8pt;height:20.1pt;mso-position-horizontal-relative:char;mso-position-vertical-relative:line;mso-width-relative:margin;mso-height-relative:margin" fillcolor="#9bbb59 [3206]" strokecolor="#b6b6b6 [3041]" strokeweight="3pt">
+            <v:shadow on="t" type="perspective" color="#4e6128 [1606]" opacity=".5" offset2="1pt"/>
+            <v:textbox style="mso-next-textbox:#_x0000_s1057">
+              <w:txbxContent>
+                <w:p>
+                  <w:pPr>
+                    <w:rPr>
+                      <w:noProof/>
+                    </w:rPr>
+                  </w:pPr>
+                  <w:r>
+                    <w:rPr>
+                      <w:rFonts w:ascii="Courier New" w:hAnsi="Courier New" w:cs="Courier New"/>
+                      <w:noProof/>
+                      <w:color w:val="000000"/>
+                      <w:sz w:val="20"/>
+                      <w:szCs w:val="20"/>
+                    </w:rPr>
+                    <w:t>HtmlOuput</w:t>
+                  </w:r>
+                  <w:r>
+                    <w:rPr>
+                      <w:rFonts w:ascii="Courier New" w:hAnsi="Courier New" w:cs="Courier New"/>
+                      <w:b/>
+                      <w:bCs/>
+                      <w:noProof/>
+                      <w:color w:val="7F0055"/>
+                      <w:sz w:val="20"/>
+                      <w:szCs w:val="20"/>
+                    </w:rPr>
+                    <w:t xml:space="preserve"> </w:t>
+                  </w:r>
+                  <w:r>
+                    <w:rPr>
+                      <w:rFonts w:ascii="Courier New" w:hAnsi="Courier New" w:cs="Courier New"/>
+                      <w:noProof/>
+                      <w:color w:val="000000"/>
+                      <w:sz w:val="20"/>
+                      <w:szCs w:val="20"/>
+                    </w:rPr>
+                    <w:t>htmlOut</w:t>
+                  </w:r>
+                  <w:r>
+                    <w:rPr>
+                      <w:rFonts w:ascii="Courier New" w:hAnsi="Courier New" w:cs="Courier New"/>
+                      <w:b/>
+                      <w:bCs/>
+                      <w:noProof/>
+                      <w:color w:val="7F0055"/>
+                      <w:sz w:val="20"/>
+                      <w:szCs w:val="20"/>
+                    </w:rPr>
+                    <w:t xml:space="preserve"> = </w:t>
+                  </w:r>
+                  <w:r>
+                    <w:rPr>
+                      <w:rFonts w:ascii="Courier New" w:hAnsi="Courier New" w:cs="Courier New"/>
+                      <w:b/>
+                      <w:bCs/>
+                      <w:noProof/>
+                      <w:color w:val="7F0055"/>
+                      <w:sz w:val="20"/>
+                      <w:szCs w:val="20"/>
+                    </w:rPr>
+                    <w:t>new</w:t>
+                  </w:r>
+                  <w:r>
+                    <w:rPr>
+                      <w:rFonts w:ascii="Courier New" w:hAnsi="Courier New" w:cs="Courier New"/>
+                      <w:noProof/>
+                      <w:color w:val="000000"/>
+                      <w:sz w:val="20"/>
+                      <w:szCs w:val="20"/>
+                    </w:rPr>
+                    <w:t xml:space="preserve"> HtmlOutput(</w:t>
+                  </w:r>
+                  <w:r>
+                    <w:rPr>
+                      <w:rFonts w:ascii="Courier New" w:hAnsi="Courier New" w:cs="Courier New"/>
+                      <w:b/>
+                      <w:bCs/>
+                      <w:noProof/>
+                      <w:color w:val="7F0055"/>
+                      <w:sz w:val="20"/>
+                      <w:szCs w:val="20"/>
+                    </w:rPr>
+                    <w:t>new</w:t>
+                  </w:r>
+                  <w:r>
+                    <w:rPr>
+                      <w:rFonts w:ascii="Courier New" w:hAnsi="Courier New" w:cs="Courier New"/>
+                      <w:noProof/>
+                      <w:color w:val="000000"/>
+                      <w:sz w:val="20"/>
+                      <w:szCs w:val="20"/>
+                    </w:rPr>
+                    <w:t xml:space="preserve"> FileOutputStream</w:t>
+                  </w:r>
+                  <w:r>
+                    <w:rPr>
+                      <w:rFonts w:ascii="Courier New" w:hAnsi="Courier New" w:cs="Courier New"/>
+                      <w:noProof/>
+                      <w:color w:val="000000"/>
+                      <w:sz w:val="20"/>
+                      <w:szCs w:val="20"/>
+                    </w:rPr>
+                    <w:t>(</w:t>
+                  </w:r>
+                  <w:r>
+                    <w:rPr>
+                      <w:rFonts w:ascii="Courier New" w:hAnsi="Courier New" w:cs="Courier New"/>
+                      <w:noProof/>
+                      <w:color w:val="2A00FF"/>
+                      <w:sz w:val="20"/>
+                      <w:szCs w:val="20"/>
+                    </w:rPr>
+                    <w:t>"</w:t>
+                  </w:r>
+                  <w:r>
+                    <w:rPr>
+                      <w:rFonts w:ascii="Courier New" w:hAnsi="Courier New" w:cs="Courier New"/>
+                      <w:noProof/>
+                      <w:color w:val="2A00FF"/>
+                      <w:sz w:val="20"/>
+                      <w:szCs w:val="20"/>
+                    </w:rPr>
+                    <w:t>employees</w:t>
+                  </w:r>
+                  <w:r>
+                    <w:rPr>
+                      <w:rFonts w:ascii="Courier New" w:hAnsi="Courier New" w:cs="Courier New"/>
+                      <w:noProof/>
+                      <w:color w:val="2A00FF"/>
+                      <w:sz w:val="20"/>
+                      <w:szCs w:val="20"/>
+                    </w:rPr>
+                    <w:t>.html"</w:t>
+                  </w:r>
+                  <w:r>
+                    <w:rPr>
+                      <w:rFonts w:ascii="Courier New" w:hAnsi="Courier New" w:cs="Courier New"/>
+                      <w:noProof/>
+                      <w:color w:val="000000"/>
+                      <w:sz w:val="20"/>
+                      <w:szCs w:val="20"/>
+                    </w:rPr>
+                    <w:t>)</w:t>
+                  </w:r>
+                </w:p>
+              </w:txbxContent>
+            </v:textbox>
+            <w10:wrap type="none"/>
+            <w10:anchorlock/>
+          </v:shape>
+        </w:pict>
+      </w:r>
+    </w:p>
+    <w:p>
+      <w:pPr>
+        <w:numPr>
+          <w:ilvl w:val="0"/>
+          <w:numId w:val="7"/>
+        </w:numPr>
+        <w:spacing w:before="100" w:beforeAutospacing="1" w:after="0" w:line="240" w:lineRule="auto"/>
+        <w:rPr>
+          <w:rFonts w:eastAsia="Times New Roman" w:cs="Times New Roman"/>
+        </w:rPr>
+      </w:pPr>
+      <w:r>
+        <w:rPr>
+          <w:rFonts w:eastAsia="Times New Roman" w:cs="Times New Roman"/>
+          <w:i/>
+          <w:noProof/>
+        </w:rPr>
+        <w:t>ExcelReportOutput</w:t>
+      </w:r>
+      <w:r>
+        <w:rPr>
+          <w:rFonts w:eastAsia="Times New Roman" w:cs="Times New Roman"/>
+        </w:rPr>
+        <w:t xml:space="preserve"> </w:t>
+      </w:r>
+      <w:r>
+        <w:rPr>
+          <w:rFonts w:eastAsia="Times New Roman" w:cs="Times New Roman"/>
+        </w:rPr>
+        <w:t>–</w:t>
+      </w:r>
+      <w:r>
+        <w:rPr>
+          <w:rFonts w:eastAsia="Times New Roman" w:cs="Times New Roman"/>
+        </w:rPr>
+        <w:t xml:space="preserve"> </w:t>
+      </w:r>
+      <w:r>
+        <w:rPr>
+          <w:rFonts w:eastAsia="Times New Roman" w:cs="Times New Roman"/>
+        </w:rPr>
+        <w:t xml:space="preserve">creates an </w:t>
+      </w:r>
+      <w:r>
+        <w:rPr>
+          <w:rFonts w:eastAsia="Times New Roman" w:cs="Times New Roman"/>
+        </w:rPr>
+        <w:t xml:space="preserve">excel  </w:t>
+      </w:r>
+      <w:r>
+        <w:rPr>
+          <w:rFonts w:eastAsia="Times New Roman" w:cs="Times New Roman"/>
+        </w:rPr>
+      </w:r>
+      <w:r>
+        <w:rPr>
+          <w:rFonts w:eastAsia="Times New Roman" w:cs="Times New Roman"/>
+        </w:rPr>
+        <w:pict>
+          <v:shape id="_x0000_s1056" type="#_x0000_t202" style="width:460.8pt;height:20.25pt;mso-position-horizontal-relative:char;mso-position-vertical-relative:line;mso-width-relative:margin;mso-height-relative:margin" fillcolor="#9bbb59 [3206]" strokecolor="#b6b6b6 [3041]" strokeweight="3pt">
+            <v:shadow on="t" type="perspective" color="#4e6128 [1606]" opacity=".5" offset2="1pt"/>
+            <v:textbox style="mso-next-textbox:#_x0000_s1056">
+              <w:txbxContent>
+                <w:p>
+                  <w:pPr>
+                    <w:rPr>
+                      <w:noProof/>
+                    </w:rPr>
+                  </w:pPr>
+                  <w:r>
+                    <w:rPr>
+                      <w:rFonts w:ascii="Courier New" w:hAnsi="Courier New" w:cs="Courier New"/>
+                      <w:noProof/>
+                      <w:color w:val="000000"/>
+                      <w:sz w:val="20"/>
+                      <w:szCs w:val="20"/>
+                    </w:rPr>
+                    <w:t>ExcelOuput</w:t>
+                  </w:r>
+                  <w:r>
+                    <w:rPr>
+                      <w:rFonts w:ascii="Courier New" w:hAnsi="Courier New" w:cs="Courier New"/>
+                      <w:noProof/>
+                      <w:color w:val="0000C0"/>
+                      <w:sz w:val="20"/>
+                      <w:szCs w:val="20"/>
+                    </w:rPr>
+                    <w:t xml:space="preserve"> output</w:t>
+                  </w:r>
+                  <w:r>
+                    <w:rPr>
+                      <w:rFonts w:ascii="Courier New" w:hAnsi="Courier New" w:cs="Courier New"/>
+                      <w:noProof/>
+                      <w:color w:val="000000"/>
+                      <w:sz w:val="20"/>
+                      <w:szCs w:val="20"/>
+                    </w:rPr>
+                    <w:t xml:space="preserve"> = </w:t>
+                  </w:r>
+                  <w:r>
+                    <w:rPr>
+                      <w:rFonts w:ascii="Courier New" w:hAnsi="Courier New" w:cs="Courier New"/>
+                      <w:b/>
+                      <w:bCs/>
+                      <w:noProof/>
+                      <w:color w:val="7F0055"/>
+                      <w:sz w:val="20"/>
+                      <w:szCs w:val="20"/>
+                    </w:rPr>
+                    <w:t>new</w:t>
+                  </w:r>
+                  <w:r>
+                    <w:rPr>
+                      <w:rFonts w:ascii="Courier New" w:hAnsi="Courier New" w:cs="Courier New"/>
+                      <w:noProof/>
+                      <w:color w:val="000000"/>
+                      <w:sz w:val="20"/>
+                      <w:szCs w:val="20"/>
+                    </w:rPr>
+                    <w:t xml:space="preserve"> ExcelOutput(</w:t>
+                  </w:r>
+                  <w:r>
+                    <w:rPr>
+                      <w:rFonts w:ascii="Courier New" w:hAnsi="Courier New" w:cs="Courier New"/>
+                      <w:b/>
+                      <w:bCs/>
+                      <w:noProof/>
+                      <w:color w:val="7F0055"/>
+                      <w:sz w:val="20"/>
+                      <w:szCs w:val="20"/>
+                    </w:rPr>
+                    <w:t>new</w:t>
+                  </w:r>
+                  <w:r>
+                    <w:rPr>
+                      <w:rFonts w:ascii="Courier New" w:hAnsi="Courier New" w:cs="Courier New"/>
+                      <w:noProof/>
+                      <w:color w:val="000000"/>
+                      <w:sz w:val="20"/>
+                      <w:szCs w:val="20"/>
+                    </w:rPr>
+                    <w:t xml:space="preserve"> FileOuputStream</w:t>
+                  </w:r>
+                  <w:r>
+                    <w:rPr>
+                      <w:rFonts w:ascii="Courier New" w:hAnsi="Courier New" w:cs="Courier New"/>
+                      <w:noProof/>
+                      <w:color w:val="000000"/>
+                      <w:sz w:val="20"/>
+                      <w:szCs w:val="20"/>
+                    </w:rPr>
+                    <w:t>(</w:t>
+                  </w:r>
+                  <w:r>
+                    <w:rPr>
+                      <w:rFonts w:ascii="Courier New" w:hAnsi="Courier New" w:cs="Courier New"/>
+                      <w:noProof/>
+                      <w:color w:val="2A00FF"/>
+                      <w:sz w:val="20"/>
+                      <w:szCs w:val="20"/>
+                    </w:rPr>
+                    <w:t>"employees</w:t>
+                  </w:r>
+                  <w:r>
+                    <w:rPr>
+                      <w:rFonts w:ascii="Courier New" w:hAnsi="Courier New" w:cs="Courier New"/>
+                      <w:noProof/>
+                      <w:color w:val="2A00FF"/>
+                      <w:sz w:val="20"/>
+                      <w:szCs w:val="20"/>
+                    </w:rPr>
+                    <w:t>.xls"</w:t>
+                  </w:r>
+                  <w:r>
+                    <w:rPr>
+                      <w:rFonts w:ascii="Courier New" w:hAnsi="Courier New" w:cs="Courier New"/>
+                      <w:noProof/>
+                      <w:color w:val="000000"/>
+                      <w:sz w:val="20"/>
+                      <w:szCs w:val="20"/>
+                    </w:rPr>
+                    <w:t>));</w:t>
+                  </w:r>
+                </w:p>
+              </w:txbxContent>
+            </v:textbox>
+            <w10:wrap type="none"/>
+            <w10:anchorlock/>
+          </v:shape>
+        </w:pict>
       </w:r>
     </w:p>
     <w:p>
@@ -4605,187 +5061,34 @@
           <w:i/>
           <w:noProof/>
         </w:rPr>
-        <w:t xml:space="preserve">HtmlReportOutput </w:t>
+        <w:t>StaxReportOutput</w:t>
+      </w:r>
+      <w:r>
+        <w:rPr>
+          <w:rFonts w:eastAsia="Times New Roman" w:cs="Times New Roman"/>
+          <w:i/>
+        </w:rPr>
+        <w:t xml:space="preserve"> </w:t>
       </w:r>
       <w:r>
         <w:rPr>
           <w:rFonts w:eastAsia="Times New Roman" w:cs="Times New Roman"/>
         </w:rPr>
-        <w:t xml:space="preserve">- fast html output </w:t>
-      </w:r>
-    </w:p>
-    <w:p>
-      <w:pPr>
-        <w:spacing w:before="100" w:beforeAutospacing="1" w:after="100" w:afterAutospacing="1" w:line="240" w:lineRule="auto"/>
+        <w:t xml:space="preserve">- xml output based on </w:t>
+      </w:r>
+      <w:r>
         <w:rPr>
           <w:rFonts w:eastAsia="Times New Roman" w:cs="Times New Roman"/>
+          <w:noProof/>
         </w:rPr>
-      </w:pPr>
+        <w:t xml:space="preserve">STax </w:t>
+      </w:r>
       <w:r>
         <w:rPr>
           <w:rFonts w:eastAsia="Times New Roman" w:cs="Times New Roman"/>
+          <w:noProof/>
         </w:rPr>
-      </w:r>
-      <w:r>
-        <w:rPr>
-          <w:rFonts w:eastAsia="Times New Roman" w:cs="Times New Roman"/>
-        </w:rPr>
-        <w:pict>
-          <v:shape id="_x0000_s1057" type="#_x0000_t202" style="width:482.25pt;height:20.1pt;mso-position-horizontal-relative:char;mso-position-vertical-relative:line;mso-width-relative:margin;mso-height-relative:margin" fillcolor="#9bbb59 [3206]" strokecolor="#b6b6b6 [3041]" strokeweight="3pt">
-            <v:shadow on="t" type="perspective" color="#4e6128 [1606]" opacity=".5" offset2="1pt"/>
-            <v:textbox>
-              <w:txbxContent>
-                <w:p>
-                  <w:pPr>
-                    <w:rPr>
-                      <w:noProof/>
-                    </w:rPr>
-                  </w:pPr>
-                  <w:r>
-                    <w:rPr>
-                      <w:rFonts w:ascii="Courier New" w:hAnsi="Courier New" w:cs="Courier New"/>
-                      <w:noProof/>
-                      <w:color w:val="000000"/>
-                      <w:sz w:val="20"/>
-                      <w:szCs w:val="20"/>
-                    </w:rPr>
-                    <w:t>HtmlOuput</w:t>
-                  </w:r>
-                  <w:r>
-                    <w:rPr>
-                      <w:rFonts w:ascii="Courier New" w:hAnsi="Courier New" w:cs="Courier New"/>
-                      <w:b/>
-                      <w:bCs/>
-                      <w:noProof/>
-                      <w:color w:val="7F0055"/>
-                      <w:sz w:val="20"/>
-                      <w:szCs w:val="20"/>
-                    </w:rPr>
-                    <w:t xml:space="preserve"> </w:t>
-                  </w:r>
-                  <w:r>
-                    <w:rPr>
-                      <w:rFonts w:ascii="Courier New" w:hAnsi="Courier New" w:cs="Courier New"/>
-                      <w:noProof/>
-                      <w:color w:val="000000"/>
-                      <w:sz w:val="20"/>
-                      <w:szCs w:val="20"/>
-                    </w:rPr>
-                    <w:t>htmlOut</w:t>
-                  </w:r>
-                  <w:r>
-                    <w:rPr>
-                      <w:rFonts w:ascii="Courier New" w:hAnsi="Courier New" w:cs="Courier New"/>
-                      <w:b/>
-                      <w:bCs/>
-                      <w:noProof/>
-                      <w:color w:val="7F0055"/>
-                      <w:sz w:val="20"/>
-                      <w:szCs w:val="20"/>
-                    </w:rPr>
-                    <w:t xml:space="preserve"> = </w:t>
-                  </w:r>
-                  <w:r>
-                    <w:rPr>
-                      <w:rFonts w:ascii="Courier New" w:hAnsi="Courier New" w:cs="Courier New"/>
-                      <w:b/>
-                      <w:bCs/>
-                      <w:noProof/>
-                      <w:color w:val="7F0055"/>
-                      <w:sz w:val="20"/>
-                      <w:szCs w:val="20"/>
-                    </w:rPr>
-                    <w:t>new</w:t>
-                  </w:r>
-                  <w:r>
-                    <w:rPr>
-                      <w:rFonts w:ascii="Courier New" w:hAnsi="Courier New" w:cs="Courier New"/>
-                      <w:noProof/>
-                      <w:color w:val="000000"/>
-                      <w:sz w:val="20"/>
-                      <w:szCs w:val="20"/>
-                    </w:rPr>
-                    <w:t xml:space="preserve"> HtmlOutput(</w:t>
-                  </w:r>
-                  <w:r>
-                    <w:rPr>
-                      <w:rFonts w:ascii="Courier New" w:hAnsi="Courier New" w:cs="Courier New"/>
-                      <w:b/>
-                      <w:bCs/>
-                      <w:noProof/>
-                      <w:color w:val="7F0055"/>
-                      <w:sz w:val="20"/>
-                      <w:szCs w:val="20"/>
-                    </w:rPr>
-                    <w:t>new</w:t>
-                  </w:r>
-                  <w:r>
-                    <w:rPr>
-                      <w:rFonts w:ascii="Courier New" w:hAnsi="Courier New" w:cs="Courier New"/>
-                      <w:noProof/>
-                      <w:color w:val="000000"/>
-                      <w:sz w:val="20"/>
-                      <w:szCs w:val="20"/>
-                    </w:rPr>
-                    <w:t xml:space="preserve"> FileOutputStream</w:t>
-                  </w:r>
-                  <w:r>
-                    <w:rPr>
-                      <w:rFonts w:ascii="Courier New" w:hAnsi="Courier New" w:cs="Courier New"/>
-                      <w:noProof/>
-                      <w:color w:val="000000"/>
-                      <w:sz w:val="20"/>
-                      <w:szCs w:val="20"/>
-                    </w:rPr>
-                    <w:t>(</w:t>
-                  </w:r>
-                  <w:r>
-                    <w:rPr>
-                      <w:rFonts w:ascii="Courier New" w:hAnsi="Courier New" w:cs="Courier New"/>
-                      <w:noProof/>
-                      <w:color w:val="2A00FF"/>
-                      <w:sz w:val="20"/>
-                      <w:szCs w:val="20"/>
-                    </w:rPr>
-                    <w:t>"</w:t>
-                  </w:r>
-                  <w:r>
-                    <w:rPr>
-                      <w:rFonts w:ascii="Courier New" w:hAnsi="Courier New" w:cs="Courier New"/>
-                      <w:noProof/>
-                      <w:color w:val="2A00FF"/>
-                      <w:sz w:val="20"/>
-                      <w:szCs w:val="20"/>
-                    </w:rPr>
-                    <w:t>employees</w:t>
-                  </w:r>
-                  <w:r>
-                    <w:rPr>
-                      <w:rFonts w:ascii="Courier New" w:hAnsi="Courier New" w:cs="Courier New"/>
-                      <w:noProof/>
-                      <w:color w:val="2A00FF"/>
-                      <w:sz w:val="20"/>
-                      <w:szCs w:val="20"/>
-                    </w:rPr>
-                    <w:t>.html"</w:t>
-                  </w:r>
-                  <w:r>
-                    <w:rPr>
-                      <w:rFonts w:ascii="Courier New" w:hAnsi="Courier New" w:cs="Courier New"/>
-                      <w:noProof/>
-                      <w:color w:val="000000"/>
-                      <w:sz w:val="20"/>
-                      <w:szCs w:val="20"/>
-                    </w:rPr>
-                    <w:t>)</w:t>
-                  </w:r>
-                </w:p>
-              </w:txbxContent>
-            </v:textbox>
-            <w10:wrap type="none"/>
-            <w10:anchorlock/>
-          </v:shape>
-        </w:pict>
+        <w:t>(streaming xml) technology</w:t>
       </w:r>
     </w:p>
     <w:p>
@@ -4805,193 +5108,38 @@
           <w:i/>
           <w:noProof/>
         </w:rPr>
-        <w:t>ExcelReportOutput</w:t>
+        <w:t xml:space="preserve">XsltReportOutput </w:t>
+      </w:r>
+      <w:r>
+        <w:rPr>
+          <w:rFonts w:eastAsia="Times New Roman" w:cs="Times New Roman"/>
+          <w:i/>
+        </w:rPr>
+        <w:t xml:space="preserve">- </w:t>
       </w:r>
       <w:r>
         <w:rPr>
           <w:rFonts w:eastAsia="Times New Roman" w:cs="Times New Roman"/>
         </w:rPr>
-        <w:t xml:space="preserve"> </w:t>
+        <w:t>output based on an XSLT</w:t>
       </w:r>
       <w:r>
         <w:rPr>
           <w:rFonts w:eastAsia="Times New Roman" w:cs="Times New Roman"/>
         </w:rPr>
-        <w:t>–</w:t>
+        <w:t xml:space="preserve"> template - can result in HTML, TXT, </w:t>
       </w:r>
       <w:r>
         <w:rPr>
           <w:rFonts w:eastAsia="Times New Roman" w:cs="Times New Roman"/>
         </w:rPr>
-        <w:t xml:space="preserve"> </w:t>
+        <w:t xml:space="preserve">SVG, </w:t>
       </w:r>
       <w:r>
         <w:rPr>
           <w:rFonts w:eastAsia="Times New Roman" w:cs="Times New Roman"/>
         </w:rPr>
-        <w:t xml:space="preserve">creates an </w:t>
-      </w:r>
-      <w:r>
-        <w:rPr>
-          <w:rFonts w:eastAsia="Times New Roman" w:cs="Times New Roman"/>
-        </w:rPr>
-        <w:t xml:space="preserve">excel  </w:t>
-      </w:r>
-      <w:r>
-        <w:rPr>
-          <w:rFonts w:eastAsia="Times New Roman" w:cs="Times New Roman"/>
-        </w:rPr>
-        <w:t>output</w:t>
-      </w:r>
-    </w:p>
-    <w:p>
-      <w:pPr>
-        <w:spacing w:before="100" w:beforeAutospacing="1" w:after="100" w:afterAutospacing="1" w:line="240" w:lineRule="auto"/>
-        <w:rPr>
-          <w:rFonts w:eastAsia="Times New Roman" w:cs="Times New Roman"/>
-        </w:rPr>
-      </w:pPr>
-      <w:r>
-        <w:rPr>
-          <w:rFonts w:eastAsia="Times New Roman" w:cs="Times New Roman"/>
-        </w:rPr>
-      </w:r>
-      <w:r>
-        <w:rPr>
-          <w:rFonts w:eastAsia="Times New Roman" w:cs="Times New Roman"/>
-        </w:rPr>
-        <w:pict>
-          <v:shape id="_x0000_s1056" type="#_x0000_t202" style="width:482.25pt;height:20.25pt;mso-position-horizontal-relative:char;mso-position-vertical-relative:line;mso-width-relative:margin;mso-height-relative:margin" fillcolor="#9bbb59 [3206]" strokecolor="#b6b6b6 [3041]" strokeweight="3pt">
-            <v:shadow on="t" type="perspective" color="#4e6128 [1606]" opacity=".5" offset2="1pt"/>
-            <v:textbox>
-              <w:txbxContent>
-                <w:p>
-                  <w:pPr>
-                    <w:rPr>
-                      <w:noProof/>
-                    </w:rPr>
-                  </w:pPr>
-                  <w:r>
-                    <w:rPr>
-                      <w:rFonts w:ascii="Courier New" w:hAnsi="Courier New" w:cs="Courier New"/>
-                      <w:noProof/>
-                      <w:color w:val="000000"/>
-                      <w:sz w:val="20"/>
-                      <w:szCs w:val="20"/>
-                    </w:rPr>
-                    <w:t>ExcelOuput</w:t>
-                  </w:r>
-                  <w:r>
-                    <w:rPr>
-                      <w:rFonts w:ascii="Courier New" w:hAnsi="Courier New" w:cs="Courier New"/>
-                      <w:noProof/>
-                      <w:color w:val="0000C0"/>
-                      <w:sz w:val="20"/>
-                      <w:szCs w:val="20"/>
-                    </w:rPr>
-                    <w:t xml:space="preserve"> output</w:t>
-                  </w:r>
-                  <w:r>
-                    <w:rPr>
-                      <w:rFonts w:ascii="Courier New" w:hAnsi="Courier New" w:cs="Courier New"/>
-                      <w:noProof/>
-                      <w:color w:val="000000"/>
-                      <w:sz w:val="20"/>
-                      <w:szCs w:val="20"/>
-                    </w:rPr>
-                    <w:t xml:space="preserve"> = </w:t>
-                  </w:r>
-                  <w:r>
-                    <w:rPr>
-                      <w:rFonts w:ascii="Courier New" w:hAnsi="Courier New" w:cs="Courier New"/>
-                      <w:b/>
-                      <w:bCs/>
-                      <w:noProof/>
-                      <w:color w:val="7F0055"/>
-                      <w:sz w:val="20"/>
-                      <w:szCs w:val="20"/>
-                    </w:rPr>
-                    <w:t>new</w:t>
-                  </w:r>
-                  <w:r>
-                    <w:rPr>
-                      <w:rFonts w:ascii="Courier New" w:hAnsi="Courier New" w:cs="Courier New"/>
-                      <w:noProof/>
-                      <w:color w:val="000000"/>
-                      <w:sz w:val="20"/>
-                      <w:szCs w:val="20"/>
-                    </w:rPr>
-                    <w:t xml:space="preserve"> ExcelOutput(</w:t>
-                  </w:r>
-                  <w:r>
-                    <w:rPr>
-                      <w:rFonts w:ascii="Courier New" w:hAnsi="Courier New" w:cs="Courier New"/>
-                      <w:b/>
-                      <w:bCs/>
-                      <w:noProof/>
-                      <w:color w:val="7F0055"/>
-                      <w:sz w:val="20"/>
-                      <w:szCs w:val="20"/>
-                    </w:rPr>
-                    <w:t>new</w:t>
-                  </w:r>
-                  <w:r>
-                    <w:rPr>
-                      <w:rFonts w:ascii="Courier New" w:hAnsi="Courier New" w:cs="Courier New"/>
-                      <w:noProof/>
-                      <w:color w:val="000000"/>
-                      <w:sz w:val="20"/>
-                      <w:szCs w:val="20"/>
-                    </w:rPr>
-                    <w:t xml:space="preserve"> FileOuputStream</w:t>
-                  </w:r>
-                  <w:r>
-                    <w:rPr>
-                      <w:rFonts w:ascii="Courier New" w:hAnsi="Courier New" w:cs="Courier New"/>
-                      <w:noProof/>
-                      <w:color w:val="000000"/>
-                      <w:sz w:val="20"/>
-                      <w:szCs w:val="20"/>
-                    </w:rPr>
-                    <w:t>(</w:t>
-                  </w:r>
-                  <w:r>
-                    <w:rPr>
-                      <w:rFonts w:ascii="Courier New" w:hAnsi="Courier New" w:cs="Courier New"/>
-                      <w:noProof/>
-                      <w:color w:val="2A00FF"/>
-                      <w:sz w:val="20"/>
-                      <w:szCs w:val="20"/>
-                    </w:rPr>
-                    <w:t>"employees</w:t>
-                  </w:r>
-                  <w:r>
-                    <w:rPr>
-                      <w:rFonts w:ascii="Courier New" w:hAnsi="Courier New" w:cs="Courier New"/>
-                      <w:noProof/>
-                      <w:color w:val="2A00FF"/>
-                      <w:sz w:val="20"/>
-                      <w:szCs w:val="20"/>
-                    </w:rPr>
-                    <w:t>.xls"</w:t>
-                  </w:r>
-                  <w:r>
-                    <w:rPr>
-                      <w:rFonts w:ascii="Courier New" w:hAnsi="Courier New" w:cs="Courier New"/>
-                      <w:noProof/>
-                      <w:color w:val="000000"/>
-                      <w:sz w:val="20"/>
-                      <w:szCs w:val="20"/>
-                    </w:rPr>
-                    <w:t>));</w:t>
-                  </w:r>
-                </w:p>
-              </w:txbxContent>
-            </v:textbox>
-            <w10:wrap type="none"/>
-            <w10:anchorlock/>
-          </v:shape>
-        </w:pict>
+        <w:t xml:space="preserve">etc. </w:t>
       </w:r>
     </w:p>
     <w:p>
@@ -5011,105 +5159,6 @@
           <w:i/>
           <w:noProof/>
         </w:rPr>
-        <w:t>StaxReportOutput</w:t>
-      </w:r>
-      <w:r>
-        <w:rPr>
-          <w:rFonts w:eastAsia="Times New Roman" w:cs="Times New Roman"/>
-          <w:i/>
-        </w:rPr>
-        <w:t xml:space="preserve"> </w:t>
-      </w:r>
-      <w:r>
-        <w:rPr>
-          <w:rFonts w:eastAsia="Times New Roman" w:cs="Times New Roman"/>
-        </w:rPr>
-        <w:t xml:space="preserve">- xml output based on </w:t>
-      </w:r>
-      <w:r>
-        <w:rPr>
-          <w:rFonts w:eastAsia="Times New Roman" w:cs="Times New Roman"/>
-          <w:noProof/>
-        </w:rPr>
-        <w:t xml:space="preserve">STax </w:t>
-      </w:r>
-      <w:r>
-        <w:rPr>
-          <w:rFonts w:eastAsia="Times New Roman" w:cs="Times New Roman"/>
-          <w:noProof/>
-        </w:rPr>
-        <w:t>(streaming xml) technology</w:t>
-      </w:r>
-    </w:p>
-    <w:p>
-      <w:pPr>
-        <w:numPr>
-          <w:ilvl w:val="0"/>
-          <w:numId w:val="7"/>
-        </w:numPr>
-        <w:spacing w:before="100" w:beforeAutospacing="1" w:after="100" w:afterAutospacing="1" w:line="240" w:lineRule="auto"/>
-        <w:rPr>
-          <w:rFonts w:eastAsia="Times New Roman" w:cs="Times New Roman"/>
-        </w:rPr>
-      </w:pPr>
-      <w:r>
-        <w:rPr>
-          <w:rFonts w:eastAsia="Times New Roman" w:cs="Times New Roman"/>
-          <w:i/>
-          <w:noProof/>
-        </w:rPr>
-        <w:t xml:space="preserve">XsltReportOutput </w:t>
-      </w:r>
-      <w:r>
-        <w:rPr>
-          <w:rFonts w:eastAsia="Times New Roman" w:cs="Times New Roman"/>
-          <w:i/>
-        </w:rPr>
-        <w:t xml:space="preserve">- </w:t>
-      </w:r>
-      <w:r>
-        <w:rPr>
-          <w:rFonts w:eastAsia="Times New Roman" w:cs="Times New Roman"/>
-        </w:rPr>
-        <w:t>output based on an XSLT</w:t>
-      </w:r>
-      <w:r>
-        <w:rPr>
-          <w:rFonts w:eastAsia="Times New Roman" w:cs="Times New Roman"/>
-        </w:rPr>
-        <w:t xml:space="preserve"> template - can result in HTML, TXT, </w:t>
-      </w:r>
-      <w:r>
-        <w:rPr>
-          <w:rFonts w:eastAsia="Times New Roman" w:cs="Times New Roman"/>
-        </w:rPr>
-        <w:t xml:space="preserve">SVG, </w:t>
-      </w:r>
-      <w:r>
-        <w:rPr>
-          <w:rFonts w:eastAsia="Times New Roman" w:cs="Times New Roman"/>
-        </w:rPr>
-        <w:t xml:space="preserve">etc. </w:t>
-      </w:r>
-    </w:p>
-    <w:p>
-      <w:pPr>
-        <w:numPr>
-          <w:ilvl w:val="0"/>
-          <w:numId w:val="7"/>
-        </w:numPr>
-        <w:spacing w:before="100" w:beforeAutospacing="1" w:after="100" w:afterAutospacing="1" w:line="240" w:lineRule="auto"/>
-        <w:rPr>
-          <w:rFonts w:eastAsia="Times New Roman" w:cs="Times New Roman"/>
-        </w:rPr>
-      </w:pPr>
-      <w:r>
-        <w:rPr>
-          <w:rFonts w:eastAsia="Times New Roman" w:cs="Times New Roman"/>
-          <w:i/>
-          <w:noProof/>
-        </w:rPr>
-        <w:lastRenderedPageBreak/>
         <w:t>XslFoReportOutput</w:t>
       </w:r>
       <w:r>
@@ -5152,7 +5201,13 @@
         <w:rPr>
           <w:rFonts w:eastAsia="Times New Roman" w:cs="Times New Roman"/>
         </w:rPr>
-        <w:t>, TXT, ghostscript</w:t>
+        <w:t xml:space="preserve">, </w:t>
+      </w:r>
+      <w:r>
+        <w:rPr>
+          <w:rFonts w:eastAsia="Times New Roman" w:cs="Times New Roman"/>
+        </w:rPr>
+        <w:t>Postscript</w:t>
       </w:r>
       <w:r>
         <w:rPr>
@@ -5640,32 +5695,6 @@
             <w10:anchorlock/>
           </v:shape>
         </w:pict>
-      </w:r>
-    </w:p>
-    <w:p>
-      <w:pPr>
-        <w:numPr>
-          <w:ilvl w:val="0"/>
-          <w:numId w:val="7"/>
-        </w:numPr>
-        <w:spacing w:before="100" w:beforeAutospacing="1" w:after="100" w:afterAutospacing="1" w:line="240" w:lineRule="auto"/>
-        <w:rPr>
-          <w:rFonts w:eastAsia="Times New Roman" w:cs="Times New Roman"/>
-        </w:rPr>
-      </w:pPr>
-      <w:r>
-        <w:rPr>
-          <w:rFonts w:eastAsia="Times New Roman" w:cs="Times New Roman"/>
-          <w:i/>
-          <w:noProof/>
-        </w:rPr>
-        <w:t xml:space="preserve">XmlDOMReportOutput </w:t>
-      </w:r>
-      <w:r>
-        <w:rPr>
-          <w:rFonts w:eastAsia="Times New Roman" w:cs="Times New Roman"/>
-        </w:rPr>
-        <w:t xml:space="preserve">- xml output based on DOM </w:t>
       </w:r>
     </w:p>
     <w:p>
@@ -5867,10 +5896,33 @@
     </w:p>
     <w:p>
       <w:r>
+        <w:t xml:space="preserve">Let’s discuss each of these parameters in detail. </w:t>
+      </w:r>
+    </w:p>
+    <w:p>
+      <w:r>
         <w:rPr>
           <w:rStyle w:val="Heading4Char"/>
         </w:rPr>
-        <w:t>What is the header?</w:t>
+        <w:t>What is the</w:t>
+      </w:r>
+      <w:r>
+        <w:rPr>
+          <w:rStyle w:val="Heading4Char"/>
+        </w:rPr>
+        <w:t xml:space="preserve"> </w:t>
+      </w:r>
+      <w:r>
+        <w:rPr>
+          <w:rStyle w:val="Heading4Char"/>
+        </w:rPr>
+        <w:t>column</w:t>
+      </w:r>
+      <w:r>
+        <w:rPr>
+          <w:rStyle w:val="Heading4Char"/>
+        </w:rPr>
+        <w:t xml:space="preserve"> header?</w:t>
       </w:r>
       <w:r>
         <w:t xml:space="preserve"> </w:t>
@@ -6341,35 +6393,35 @@
         <w:t>net.sf.reportengine.config.DefaultDataColumn</w:t>
       </w:r>
       <w:r>
-        <w:t xml:space="preserve">) has an inputColumnIndex attribute which tells report-engine which column from your input should be </w:t>
+        <w:t xml:space="preserve">) has an inputColumnIndex attribute which tells report-engine which column from your input should be displayed in that column. </w:t>
+      </w:r>
+      <w:r>
+        <w:t xml:space="preserve"> </w:t>
+      </w:r>
+      <w:r>
+        <w:t>U</w:t>
+      </w:r>
+      <w:r>
+        <w:t xml:space="preserve">sing </w:t>
+      </w:r>
+      <w:r>
+        <w:t xml:space="preserve">inputColumnIndex you instruct report-engine to display your data </w:t>
+      </w:r>
+      <w:r>
+        <w:t xml:space="preserve">on the desired </w:t>
+      </w:r>
+      <w:r>
+        <w:t xml:space="preserve">position. For instance, </w:t>
+      </w:r>
+      <w:r>
+        <w:t xml:space="preserve">assuming an input like the one above, </w:t>
+      </w:r>
+      <w:r>
+        <w:t xml:space="preserve">I may decide to show the Year </w:t>
       </w:r>
       <w:r>
         <w:lastRenderedPageBreak/>
-        <w:t xml:space="preserve">displayed in that column. </w:t>
-      </w:r>
-      <w:r>
-        <w:t xml:space="preserve"> </w:t>
-      </w:r>
-      <w:r>
-        <w:t>U</w:t>
-      </w:r>
-      <w:r>
-        <w:t xml:space="preserve">sing </w:t>
-      </w:r>
-      <w:r>
-        <w:t xml:space="preserve">inputColumnIndex you instruct report-engine to display your data </w:t>
-      </w:r>
-      <w:r>
-        <w:t xml:space="preserve">on the desired </w:t>
-      </w:r>
-      <w:r>
-        <w:t xml:space="preserve">position. For instance, </w:t>
-      </w:r>
-      <w:r>
-        <w:t xml:space="preserve">assuming an input like the one above, </w:t>
-      </w:r>
-      <w:r>
-        <w:t>I may decide to show the Year column as the third in the final report and show the Month</w:t>
+        <w:t>column as the third in the final report and show the Month</w:t>
       </w:r>
       <w:r>
         <w:t xml:space="preserve"> column </w:t>
@@ -7297,7 +7349,6 @@
       </w:pPr>
       <w:bookmarkStart w:id="8" w:name="_Toc337297696"/>
       <w:r>
-        <w:lastRenderedPageBreak/>
         <w:t>Your first report</w:t>
       </w:r>
       <w:bookmarkEnd w:id="8"/>
@@ -7354,7 +7405,7 @@
       </w:pPr>
       <w:r>
         <w:pict>
-          <v:shape id="_x0000_s1050" type="#_x0000_t202" style="width:482.4pt;height:499.5pt;mso-position-horizontal-relative:char;mso-position-vertical-relative:line;mso-width-relative:margin;mso-height-relative:margin" fillcolor="#9bbb59 [3206]" strokecolor="#b6b6b6 [3041]" strokeweight="3pt">
+          <v:shape id="_x0000_s1050" type="#_x0000_t202" style="width:482.4pt;height:462pt;mso-position-horizontal-relative:char;mso-position-vertical-relative:line;mso-width-relative:margin;mso-height-relative:margin" fillcolor="#9bbb59 [3206]" strokecolor="#b6b6b6 [3041]" strokeweight="3pt">
             <v:shadow on="t" type="perspective" color="#4e6128 [1606]" opacity=".5" offset="1pt" offset2="-1pt"/>
             <v:textbox style="mso-next-textbox:#_x0000_s1050">
               <w:txbxContent>
@@ -7981,17 +8032,7 @@
                       <w:sz w:val="20"/>
                       <w:szCs w:val="20"/>
                     </w:rPr>
-                    <w:t xml:space="preserve"> try</w:t>
-                  </w:r>
-                  <w:r>
-                    <w:rPr>
-                      <w:rFonts w:ascii="Courier New" w:hAnsi="Courier New" w:cs="Courier New"/>
-                      <w:noProof/>
-                      <w:color w:val="000000"/>
-                      <w:sz w:val="20"/>
-                      <w:szCs w:val="20"/>
-                    </w:rPr>
-                    <w:t xml:space="preserve"> {</w:t>
+                    <w:t xml:space="preserve"> </w:t>
                   </w:r>
                 </w:p>
                 <w:p>
@@ -8163,7 +8204,7 @@
                       <w:sz w:val="20"/>
                       <w:szCs w:val="20"/>
                     </w:rPr>
-                    <w:t xml:space="preserve">   InputStream fileStream = </w:t>
+                    <w:t xml:space="preserve">   StreamReportInput reportInput = </w:t>
                   </w:r>
                   <w:r>
                     <w:rPr>
@@ -8185,7 +8226,7 @@
                       <w:sz w:val="20"/>
                       <w:szCs w:val="20"/>
                     </w:rPr>
-                    <w:t xml:space="preserve"> FileInputStream(</w:t>
+                    <w:t xml:space="preserve"> StreamReportInput(</w:t>
                   </w:r>
                   <w:r>
                     <w:rPr>
@@ -8196,6 +8237,26 @@
                       <w:szCs w:val="20"/>
                     </w:rPr>
                     <w:t>"expenses.csv"</w:t>
+                  </w:r>
+                  <w:r>
+                    <w:rPr>
+                      <w:rFonts w:ascii="Courier New" w:hAnsi="Courier New" w:cs="Courier New"/>
+                      <w:noProof/>
+                      <w:color w:val="000000"/>
+                      <w:sz w:val="20"/>
+                      <w:szCs w:val="20"/>
+                    </w:rPr>
+                    <w:t>,</w:t>
+                  </w:r>
+                  <w:r>
+                    <w:rPr>
+                      <w:rFonts w:ascii="Courier New" w:hAnsi="Courier New" w:cs="Courier New"/>
+                      <w:noProof/>
+                      <w:color w:val="2A00FF"/>
+                      <w:sz w:val="20"/>
+                      <w:szCs w:val="20"/>
+                    </w:rPr>
+                    <w:t>","</w:t>
                   </w:r>
                   <w:r>
                     <w:rPr>
@@ -8229,49 +8290,7 @@
                       <w:sz w:val="20"/>
                       <w:szCs w:val="20"/>
                     </w:rPr>
-                    <w:t xml:space="preserve">   StreamReportInput reportInput = </w:t>
-                  </w:r>
-                  <w:r>
-                    <w:rPr>
-                      <w:rFonts w:ascii="Courier New" w:hAnsi="Courier New" w:cs="Courier New"/>
-                      <w:b/>
-                      <w:bCs/>
-                      <w:noProof/>
-                      <w:color w:val="7F0055"/>
-                      <w:sz w:val="20"/>
-                      <w:szCs w:val="20"/>
-                    </w:rPr>
-                    <w:t>new</w:t>
-                  </w:r>
-                  <w:r>
-                    <w:rPr>
-                      <w:rFonts w:ascii="Courier New" w:hAnsi="Courier New" w:cs="Courier New"/>
-                      <w:noProof/>
-                      <w:color w:val="000000"/>
-                      <w:sz w:val="20"/>
-                      <w:szCs w:val="20"/>
-                    </w:rPr>
-                    <w:t xml:space="preserve"> StreamReportInput(fileStream,</w:t>
-                  </w:r>
-                  <w:r>
-                    <w:rPr>
-                      <w:rFonts w:ascii="Courier New" w:hAnsi="Courier New" w:cs="Courier New"/>
-                      <w:noProof/>
-                      <w:color w:val="2A00FF"/>
-                      <w:sz w:val="20"/>
-                      <w:szCs w:val="20"/>
-                    </w:rPr>
-                    <w:t>","</w:t>
-                  </w:r>
-                  <w:r>
-                    <w:rPr>
-                      <w:rFonts w:ascii="Courier New" w:hAnsi="Courier New" w:cs="Courier New"/>
-                      <w:noProof/>
-                      <w:color w:val="000000"/>
-                      <w:sz w:val="20"/>
-                      <w:szCs w:val="20"/>
-                    </w:rPr>
-                    <w:t>);</w:t>
+                    <w:t xml:space="preserve">   flatReport.setIn(reportInput);</w:t>
                   </w:r>
                 </w:p>
                 <w:p>
@@ -8295,7 +8314,17 @@
                       <w:sz w:val="20"/>
                       <w:szCs w:val="20"/>
                     </w:rPr>
-                    <w:t xml:space="preserve">   flatReport.setIn(reportInput);</w:t>
+                    <w:tab/>
+                  </w:r>
+                  <w:r>
+                    <w:rPr>
+                      <w:rFonts w:ascii="Courier New" w:hAnsi="Courier New" w:cs="Courier New"/>
+                      <w:noProof/>
+                      <w:color w:val="000000"/>
+                      <w:sz w:val="20"/>
+                      <w:szCs w:val="20"/>
+                    </w:rPr>
+                    <w:tab/>
                   </w:r>
                 </w:p>
                 <w:p>
@@ -8315,21 +8344,11 @@
                     <w:rPr>
                       <w:rFonts w:ascii="Courier New" w:hAnsi="Courier New" w:cs="Courier New"/>
                       <w:noProof/>
-                      <w:color w:val="000000"/>
-                      <w:sz w:val="20"/>
-                      <w:szCs w:val="20"/>
-                    </w:rPr>
-                    <w:tab/>
-                  </w:r>
-                  <w:r>
-                    <w:rPr>
-                      <w:rFonts w:ascii="Courier New" w:hAnsi="Courier New" w:cs="Courier New"/>
-                      <w:noProof/>
-                      <w:color w:val="000000"/>
-                      <w:sz w:val="20"/>
-                      <w:szCs w:val="20"/>
-                    </w:rPr>
-                    <w:tab/>
+                      <w:color w:val="3F7F5F"/>
+                      <w:sz w:val="20"/>
+                      <w:szCs w:val="20"/>
+                    </w:rPr>
+                    <w:t xml:space="preserve">   //the output</w:t>
                   </w:r>
                 </w:p>
                 <w:p>
@@ -8349,11 +8368,53 @@
                     <w:rPr>
                       <w:rFonts w:ascii="Courier New" w:hAnsi="Courier New" w:cs="Courier New"/>
                       <w:noProof/>
-                      <w:color w:val="3F7F5F"/>
-                      <w:sz w:val="20"/>
-                      <w:szCs w:val="20"/>
-                    </w:rPr>
-                    <w:t xml:space="preserve">   //the output</w:t>
+                      <w:color w:val="000000"/>
+                      <w:sz w:val="20"/>
+                      <w:szCs w:val="20"/>
+                    </w:rPr>
+                    <w:t xml:space="preserve">   HtmlOutput output = </w:t>
+                  </w:r>
+                  <w:r>
+                    <w:rPr>
+                      <w:rFonts w:ascii="Courier New" w:hAnsi="Courier New" w:cs="Courier New"/>
+                      <w:b/>
+                      <w:bCs/>
+                      <w:noProof/>
+                      <w:color w:val="7F0055"/>
+                      <w:sz w:val="20"/>
+                      <w:szCs w:val="20"/>
+                    </w:rPr>
+                    <w:t>new</w:t>
+                  </w:r>
+                  <w:r>
+                    <w:rPr>
+                      <w:rFonts w:ascii="Courier New" w:hAnsi="Courier New" w:cs="Courier New"/>
+                      <w:noProof/>
+                      <w:color w:val="000000"/>
+                      <w:sz w:val="20"/>
+                      <w:szCs w:val="20"/>
+                    </w:rPr>
+                    <w:t xml:space="preserve"> HtmlOutput(</w:t>
+                  </w:r>
+                  <w:r>
+                    <w:rPr>
+                      <w:rFonts w:ascii="Courier New" w:hAnsi="Courier New" w:cs="Courier New"/>
+                      <w:noProof/>
+                      <w:color w:val="2A00FF"/>
+                      <w:sz w:val="20"/>
+                      <w:szCs w:val="20"/>
+                    </w:rPr>
+                    <w:t>"xpenses.html"</w:t>
+                  </w:r>
+                  <w:r>
+                    <w:rPr>
+                      <w:rFonts w:ascii="Courier New" w:hAnsi="Courier New" w:cs="Courier New"/>
+                      <w:noProof/>
+                      <w:color w:val="000000"/>
+                      <w:sz w:val="20"/>
+                      <w:szCs w:val="20"/>
+                    </w:rPr>
+                    <w:t>);</w:t>
                   </w:r>
                 </w:p>
                 <w:p>
@@ -8377,71 +8438,7 @@
                       <w:sz w:val="20"/>
                       <w:szCs w:val="20"/>
                     </w:rPr>
-                    <w:t xml:space="preserve">   HtmlOutput output = </w:t>
-                  </w:r>
-                  <w:r>
-                    <w:rPr>
-                      <w:rFonts w:ascii="Courier New" w:hAnsi="Courier New" w:cs="Courier New"/>
-                      <w:b/>
-                      <w:bCs/>
-                      <w:noProof/>
-                      <w:color w:val="7F0055"/>
-                      <w:sz w:val="20"/>
-                      <w:szCs w:val="20"/>
-                    </w:rPr>
-                    <w:t>new</w:t>
-                  </w:r>
-                  <w:r>
-                    <w:rPr>
-                      <w:rFonts w:ascii="Courier New" w:hAnsi="Courier New" w:cs="Courier New"/>
-                      <w:noProof/>
-                      <w:color w:val="000000"/>
-                      <w:sz w:val="20"/>
-                      <w:szCs w:val="20"/>
-                    </w:rPr>
-                    <w:t xml:space="preserve"> HtmlOutput(</w:t>
-                  </w:r>
-                  <w:r>
-                    <w:rPr>
-                      <w:rFonts w:ascii="Courier New" w:hAnsi="Courier New" w:cs="Courier New"/>
-                      <w:b/>
-                      <w:bCs/>
-                      <w:noProof/>
-                      <w:color w:val="7F0055"/>
-                      <w:sz w:val="20"/>
-                      <w:szCs w:val="20"/>
-                    </w:rPr>
-                    <w:t>new</w:t>
-                  </w:r>
-                  <w:r>
-                    <w:rPr>
-                      <w:rFonts w:ascii="Courier New" w:hAnsi="Courier New" w:cs="Courier New"/>
-                      <w:noProof/>
-                      <w:color w:val="000000"/>
-                      <w:sz w:val="20"/>
-                      <w:szCs w:val="20"/>
-                    </w:rPr>
-                    <w:t xml:space="preserve"> FileOutputStream(</w:t>
-                  </w:r>
-                  <w:r>
-                    <w:rPr>
-                      <w:rFonts w:ascii="Courier New" w:hAnsi="Courier New" w:cs="Courier New"/>
-                      <w:noProof/>
-                      <w:color w:val="2A00FF"/>
-                      <w:sz w:val="20"/>
-                      <w:szCs w:val="20"/>
-                    </w:rPr>
-                    <w:t>"xpenses.html"</w:t>
-                  </w:r>
-                  <w:r>
-                    <w:rPr>
-                      <w:rFonts w:ascii="Courier New" w:hAnsi="Courier New" w:cs="Courier New"/>
-                      <w:noProof/>
-                      <w:color w:val="000000"/>
-                      <w:sz w:val="20"/>
-                      <w:szCs w:val="20"/>
-                    </w:rPr>
-                    <w:t>));</w:t>
+                    <w:t xml:space="preserve">   flatReport.setOut(output);</w:t>
                   </w:r>
                 </w:p>
                 <w:p>
@@ -8465,7 +8462,27 @@
                       <w:sz w:val="20"/>
                       <w:szCs w:val="20"/>
                     </w:rPr>
-                    <w:t xml:space="preserve">   flatReport.setOut(output);</w:t>
+                    <w:tab/>
+                  </w:r>
+                  <w:r>
+                    <w:rPr>
+                      <w:rFonts w:ascii="Courier New" w:hAnsi="Courier New" w:cs="Courier New"/>
+                      <w:noProof/>
+                      <w:color w:val="000000"/>
+                      <w:sz w:val="20"/>
+                      <w:szCs w:val="20"/>
+                    </w:rPr>
+                    <w:tab/>
+                  </w:r>
+                  <w:r>
+                    <w:rPr>
+                      <w:rFonts w:ascii="Courier New" w:hAnsi="Courier New" w:cs="Courier New"/>
+                      <w:noProof/>
+                      <w:color w:val="000000"/>
+                      <w:sz w:val="20"/>
+                      <w:szCs w:val="20"/>
+                    </w:rPr>
+                    <w:tab/>
                   </w:r>
                 </w:p>
                 <w:p>
@@ -8485,31 +8502,11 @@
                     <w:rPr>
                       <w:rFonts w:ascii="Courier New" w:hAnsi="Courier New" w:cs="Courier New"/>
                       <w:noProof/>
-                      <w:color w:val="000000"/>
-                      <w:sz w:val="20"/>
-                      <w:szCs w:val="20"/>
-                    </w:rPr>
-                    <w:tab/>
-                  </w:r>
-                  <w:r>
-                    <w:rPr>
-                      <w:rFonts w:ascii="Courier New" w:hAnsi="Courier New" w:cs="Courier New"/>
-                      <w:noProof/>
-                      <w:color w:val="000000"/>
-                      <w:sz w:val="20"/>
-                      <w:szCs w:val="20"/>
-                    </w:rPr>
-                    <w:tab/>
-                  </w:r>
-                  <w:r>
-                    <w:rPr>
-                      <w:rFonts w:ascii="Courier New" w:hAnsi="Courier New" w:cs="Courier New"/>
-                      <w:noProof/>
-                      <w:color w:val="000000"/>
-                      <w:sz w:val="20"/>
-                      <w:szCs w:val="20"/>
-                    </w:rPr>
-                    <w:tab/>
+                      <w:color w:val="3F7F5F"/>
+                      <w:sz w:val="20"/>
+                      <w:szCs w:val="20"/>
+                    </w:rPr>
+                    <w:t xml:space="preserve">   //data columns configuration</w:t>
                   </w:r>
                 </w:p>
                 <w:p>
@@ -8529,11 +8526,74 @@
                     <w:rPr>
                       <w:rFonts w:ascii="Courier New" w:hAnsi="Courier New" w:cs="Courier New"/>
                       <w:noProof/>
-                      <w:color w:val="3F7F5F"/>
-                      <w:sz w:val="20"/>
-                      <w:szCs w:val="20"/>
-                    </w:rPr>
-                    <w:t xml:space="preserve">   //data columns configuration</w:t>
+                      <w:color w:val="000000"/>
+                      <w:sz w:val="20"/>
+                      <w:szCs w:val="20"/>
+                    </w:rPr>
+                    <w:t xml:space="preserve">   flatReport.addDataColumn(</w:t>
+                  </w:r>
+                  <w:r>
+                    <w:rPr>
+                      <w:rFonts w:ascii="Courier New" w:hAnsi="Courier New" w:cs="Courier New"/>
+                      <w:b/>
+                      <w:bCs/>
+                      <w:noProof/>
+                      <w:color w:val="7F0055"/>
+                      <w:sz w:val="20"/>
+                      <w:szCs w:val="20"/>
+                    </w:rPr>
+                    <w:t>new</w:t>
+                  </w:r>
+                  <w:r>
+                    <w:rPr>
+                      <w:rFonts w:ascii="Courier New" w:hAnsi="Courier New" w:cs="Courier New"/>
+                      <w:noProof/>
+                      <w:color w:val="000000"/>
+                      <w:sz w:val="20"/>
+                      <w:szCs w:val="20"/>
+                    </w:rPr>
+                    <w:t xml:space="preserve"> DefaultDataColumn(</w:t>
+                  </w:r>
+                  <w:r>
+                    <w:rPr>
+                      <w:rFonts w:ascii="Courier New" w:hAnsi="Courier New" w:cs="Courier New"/>
+                      <w:noProof/>
+                      <w:color w:val="2A00FF"/>
+                      <w:sz w:val="20"/>
+                      <w:szCs w:val="20"/>
+                    </w:rPr>
+                    <w:t>"Month"</w:t>
+                  </w:r>
+                  <w:r>
+                    <w:rPr>
+                      <w:rFonts w:ascii="Courier New" w:hAnsi="Courier New" w:cs="Courier New"/>
+                      <w:noProof/>
+                      <w:color w:val="000000"/>
+                      <w:sz w:val="20"/>
+                      <w:szCs w:val="20"/>
+                    </w:rPr>
+                    <w:t>,</w:t>
+                  </w:r>
+                  <w:r>
+                    <w:rPr>
+                      <w:rFonts w:ascii="Courier New" w:hAnsi="Courier New" w:cs="Courier New"/>
+                      <w:noProof/>
+                      <w:color w:val="000000"/>
+                      <w:sz w:val="20"/>
+                      <w:szCs w:val="20"/>
+                    </w:rPr>
+                    <w:tab/>
+                    <w:t xml:space="preserve"> 0)); </w:t>
+                  </w:r>
+                  <w:r>
+                    <w:rPr>
+                      <w:rFonts w:ascii="Courier New" w:hAnsi="Courier New" w:cs="Courier New"/>
+                      <w:noProof/>
+                      <w:color w:val="000000"/>
+                      <w:sz w:val="20"/>
+                      <w:szCs w:val="20"/>
+                    </w:rPr>
+                    <w:tab/>
                   </w:r>
                 </w:p>
                 <w:p>
@@ -8589,38 +8649,17 @@
                       <w:sz w:val="20"/>
                       <w:szCs w:val="20"/>
                     </w:rPr>
-                    <w:t>"Month"</w:t>
-                  </w:r>
-                  <w:r>
-                    <w:rPr>
-                      <w:rFonts w:ascii="Courier New" w:hAnsi="Courier New" w:cs="Courier New"/>
-                      <w:noProof/>
-                      <w:color w:val="000000"/>
-                      <w:sz w:val="20"/>
-                      <w:szCs w:val="20"/>
-                    </w:rPr>
-                    <w:t>,</w:t>
-                  </w:r>
-                  <w:r>
-                    <w:rPr>
-                      <w:rFonts w:ascii="Courier New" w:hAnsi="Courier New" w:cs="Courier New"/>
-                      <w:noProof/>
-                      <w:color w:val="000000"/>
-                      <w:sz w:val="20"/>
-                      <w:szCs w:val="20"/>
-                    </w:rPr>
-                    <w:tab/>
-                    <w:t xml:space="preserve"> 0)); </w:t>
-                  </w:r>
-                  <w:r>
-                    <w:rPr>
-                      <w:rFonts w:ascii="Courier New" w:hAnsi="Courier New" w:cs="Courier New"/>
-                      <w:noProof/>
-                      <w:color w:val="000000"/>
-                      <w:sz w:val="20"/>
-                      <w:szCs w:val="20"/>
-                    </w:rPr>
-                    <w:tab/>
+                    <w:t>"Spent on"</w:t>
+                  </w:r>
+                  <w:r>
+                    <w:rPr>
+                      <w:rFonts w:ascii="Courier New" w:hAnsi="Courier New" w:cs="Courier New"/>
+                      <w:noProof/>
+                      <w:color w:val="000000"/>
+                      <w:sz w:val="20"/>
+                      <w:szCs w:val="20"/>
+                    </w:rPr>
+                    <w:t xml:space="preserve">,1)); </w:t>
                   </w:r>
                 </w:p>
                 <w:p>
@@ -8676,17 +8715,28 @@
                       <w:sz w:val="20"/>
                       <w:szCs w:val="20"/>
                     </w:rPr>
-                    <w:t>"Spent on"</w:t>
-                  </w:r>
-                  <w:r>
-                    <w:rPr>
-                      <w:rFonts w:ascii="Courier New" w:hAnsi="Courier New" w:cs="Courier New"/>
-                      <w:noProof/>
-                      <w:color w:val="000000"/>
-                      <w:sz w:val="20"/>
-                      <w:szCs w:val="20"/>
-                    </w:rPr>
-                    <w:t xml:space="preserve">,1)); </w:t>
+                    <w:t>"Amount"</w:t>
+                  </w:r>
+                  <w:r>
+                    <w:rPr>
+                      <w:rFonts w:ascii="Courier New" w:hAnsi="Courier New" w:cs="Courier New"/>
+                      <w:noProof/>
+                      <w:color w:val="000000"/>
+                      <w:sz w:val="20"/>
+                      <w:szCs w:val="20"/>
+                    </w:rPr>
+                    <w:t>,</w:t>
+                  </w:r>
+                  <w:r>
+                    <w:rPr>
+                      <w:rFonts w:ascii="Courier New" w:hAnsi="Courier New" w:cs="Courier New"/>
+                      <w:noProof/>
+                      <w:color w:val="000000"/>
+                      <w:sz w:val="20"/>
+                      <w:szCs w:val="20"/>
+                    </w:rPr>
+                    <w:tab/>
+                    <w:t xml:space="preserve"> 2));</w:t>
                   </w:r>
                 </w:p>
                 <w:p>
@@ -8698,62 +8748,11 @@
                     <w:rPr>
                       <w:rFonts w:ascii="Courier New" w:hAnsi="Courier New" w:cs="Courier New"/>
                       <w:noProof/>
-                      <w:sz w:val="20"/>
-                      <w:szCs w:val="20"/>
-                    </w:rPr>
-                  </w:pPr>
-                  <w:r>
-                    <w:rPr>
-                      <w:rFonts w:ascii="Courier New" w:hAnsi="Courier New" w:cs="Courier New"/>
-                      <w:noProof/>
-                      <w:color w:val="000000"/>
-                      <w:sz w:val="20"/>
-                      <w:szCs w:val="20"/>
-                    </w:rPr>
-                    <w:t xml:space="preserve">   flatReport.addDataColumn(</w:t>
-                  </w:r>
-                  <w:r>
-                    <w:rPr>
-                      <w:rFonts w:ascii="Courier New" w:hAnsi="Courier New" w:cs="Courier New"/>
-                      <w:b/>
-                      <w:bCs/>
-                      <w:noProof/>
-                      <w:color w:val="7F0055"/>
-                      <w:sz w:val="20"/>
-                      <w:szCs w:val="20"/>
-                    </w:rPr>
-                    <w:t>new</w:t>
-                  </w:r>
-                  <w:r>
-                    <w:rPr>
-                      <w:rFonts w:ascii="Courier New" w:hAnsi="Courier New" w:cs="Courier New"/>
-                      <w:noProof/>
-                      <w:color w:val="000000"/>
-                      <w:sz w:val="20"/>
-                      <w:szCs w:val="20"/>
-                    </w:rPr>
-                    <w:t xml:space="preserve"> DefaultDataColumn(</w:t>
-                  </w:r>
-                  <w:r>
-                    <w:rPr>
-                      <w:rFonts w:ascii="Courier New" w:hAnsi="Courier New" w:cs="Courier New"/>
-                      <w:noProof/>
-                      <w:color w:val="2A00FF"/>
-                      <w:sz w:val="20"/>
-                      <w:szCs w:val="20"/>
-                    </w:rPr>
-                    <w:t>"Amount"</w:t>
-                  </w:r>
-                  <w:r>
-                    <w:rPr>
-                      <w:rFonts w:ascii="Courier New" w:hAnsi="Courier New" w:cs="Courier New"/>
-                      <w:noProof/>
-                      <w:color w:val="000000"/>
-                      <w:sz w:val="20"/>
-                      <w:szCs w:val="20"/>
-                    </w:rPr>
-                    <w:t>,</w:t>
-                  </w:r>
+                      <w:color w:val="000000"/>
+                      <w:sz w:val="20"/>
+                      <w:szCs w:val="20"/>
+                    </w:rPr>
+                  </w:pPr>
                   <w:r>
                     <w:rPr>
                       <w:rFonts w:ascii="Courier New" w:hAnsi="Courier New" w:cs="Courier New"/>
@@ -8763,7 +8762,6 @@
                       <w:szCs w:val="20"/>
                     </w:rPr>
                     <w:tab/>
-                    <w:t xml:space="preserve"> 2));</w:t>
                   </w:r>
                 </w:p>
                 <w:p>
@@ -8775,11 +8773,40 @@
                     <w:rPr>
                       <w:rFonts w:ascii="Courier New" w:hAnsi="Courier New" w:cs="Courier New"/>
                       <w:noProof/>
-                      <w:color w:val="000000"/>
-                      <w:sz w:val="20"/>
-                      <w:szCs w:val="20"/>
-                    </w:rPr>
-                  </w:pPr>
+                      <w:sz w:val="20"/>
+                      <w:szCs w:val="20"/>
+                    </w:rPr>
+                  </w:pPr>
+                  <w:r>
+                    <w:rPr>
+                      <w:rFonts w:ascii="Courier New" w:hAnsi="Courier New" w:cs="Courier New"/>
+                      <w:noProof/>
+                      <w:color w:val="3F7F5F"/>
+                      <w:sz w:val="20"/>
+                      <w:szCs w:val="20"/>
+                    </w:rPr>
+                    <w:t xml:space="preserve">   //report execution</w:t>
+                  </w:r>
+                  <w:r>
+                    <w:rPr>
+                      <w:rFonts w:ascii="Courier New" w:hAnsi="Courier New" w:cs="Courier New"/>
+                      <w:noProof/>
+                      <w:color w:val="000000"/>
+                      <w:sz w:val="20"/>
+                      <w:szCs w:val="20"/>
+                    </w:rPr>
+                    <w:tab/>
+                  </w:r>
+                  <w:r>
+                    <w:rPr>
+                      <w:rFonts w:ascii="Courier New" w:hAnsi="Courier New" w:cs="Courier New"/>
+                      <w:noProof/>
+                      <w:color w:val="000000"/>
+                      <w:sz w:val="20"/>
+                      <w:szCs w:val="20"/>
+                    </w:rPr>
+                    <w:tab/>
+                  </w:r>
                   <w:r>
                     <w:rPr>
                       <w:rFonts w:ascii="Courier New" w:hAnsi="Courier New" w:cs="Courier New"/>
@@ -8800,49 +8827,20 @@
                     <w:rPr>
                       <w:rFonts w:ascii="Courier New" w:hAnsi="Courier New" w:cs="Courier New"/>
                       <w:noProof/>
-                      <w:sz w:val="20"/>
-                      <w:szCs w:val="20"/>
-                    </w:rPr>
-                  </w:pPr>
-                  <w:r>
-                    <w:rPr>
-                      <w:rFonts w:ascii="Courier New" w:hAnsi="Courier New" w:cs="Courier New"/>
-                      <w:noProof/>
-                      <w:color w:val="3F7F5F"/>
-                      <w:sz w:val="20"/>
-                      <w:szCs w:val="20"/>
-                    </w:rPr>
-                    <w:t xml:space="preserve">   //report execution</w:t>
-                  </w:r>
-                  <w:r>
-                    <w:rPr>
-                      <w:rFonts w:ascii="Courier New" w:hAnsi="Courier New" w:cs="Courier New"/>
-                      <w:noProof/>
-                      <w:color w:val="000000"/>
-                      <w:sz w:val="20"/>
-                      <w:szCs w:val="20"/>
-                    </w:rPr>
-                    <w:tab/>
-                  </w:r>
-                  <w:r>
-                    <w:rPr>
-                      <w:rFonts w:ascii="Courier New" w:hAnsi="Courier New" w:cs="Courier New"/>
-                      <w:noProof/>
-                      <w:color w:val="000000"/>
-                      <w:sz w:val="20"/>
-                      <w:szCs w:val="20"/>
-                    </w:rPr>
-                    <w:tab/>
-                  </w:r>
-                  <w:r>
-                    <w:rPr>
-                      <w:rFonts w:ascii="Courier New" w:hAnsi="Courier New" w:cs="Courier New"/>
-                      <w:noProof/>
-                      <w:color w:val="000000"/>
-                      <w:sz w:val="20"/>
-                      <w:szCs w:val="20"/>
-                    </w:rPr>
-                    <w:tab/>
+                      <w:color w:val="000000"/>
+                      <w:sz w:val="20"/>
+                      <w:szCs w:val="20"/>
+                    </w:rPr>
+                  </w:pPr>
+                  <w:r>
+                    <w:rPr>
+                      <w:rFonts w:ascii="Courier New" w:hAnsi="Courier New" w:cs="Courier New"/>
+                      <w:noProof/>
+                      <w:color w:val="000000"/>
+                      <w:sz w:val="20"/>
+                      <w:szCs w:val="20"/>
+                    </w:rPr>
+                    <w:t xml:space="preserve">   flatReport.execute();</w:t>
                   </w:r>
                 </w:p>
                 <w:p>
@@ -8854,130 +8852,10 @@
                     <w:rPr>
                       <w:rFonts w:ascii="Courier New" w:hAnsi="Courier New" w:cs="Courier New"/>
                       <w:noProof/>
-                      <w:color w:val="000000"/>
-                      <w:sz w:val="20"/>
-                      <w:szCs w:val="20"/>
-                    </w:rPr>
-                  </w:pPr>
-                  <w:r>
-                    <w:rPr>
-                      <w:rFonts w:ascii="Courier New" w:hAnsi="Courier New" w:cs="Courier New"/>
-                      <w:noProof/>
-                      <w:color w:val="000000"/>
-                      <w:sz w:val="20"/>
-                      <w:szCs w:val="20"/>
-                    </w:rPr>
-                    <w:t xml:space="preserve">   flatReport.execute();</w:t>
-                  </w:r>
-                </w:p>
-                <w:p>
-                  <w:pPr>
-                    <w:autoSpaceDE w:val="0"/>
-                    <w:autoSpaceDN w:val="0"/>
-                    <w:adjustRightInd w:val="0"/>
-                    <w:spacing w:after="0" w:line="240" w:lineRule="auto"/>
-                    <w:rPr>
-                      <w:rFonts w:ascii="Courier New" w:hAnsi="Courier New" w:cs="Courier New"/>
-                      <w:noProof/>
-                      <w:sz w:val="20"/>
-                      <w:szCs w:val="20"/>
-                    </w:rPr>
-                  </w:pPr>
-                </w:p>
-                <w:p>
-                  <w:pPr>
-                    <w:autoSpaceDE w:val="0"/>
-                    <w:autoSpaceDN w:val="0"/>
-                    <w:adjustRightInd w:val="0"/>
-                    <w:spacing w:after="0" w:line="240" w:lineRule="auto"/>
-                    <w:rPr>
-                      <w:rFonts w:ascii="Courier New" w:hAnsi="Courier New" w:cs="Courier New"/>
-                      <w:noProof/>
-                      <w:sz w:val="20"/>
-                      <w:szCs w:val="20"/>
-                    </w:rPr>
-                  </w:pPr>
-                  <w:r>
-                    <w:rPr>
-                      <w:rFonts w:ascii="Courier New" w:hAnsi="Courier New" w:cs="Courier New"/>
-                      <w:noProof/>
-                      <w:color w:val="000000"/>
-                      <w:sz w:val="20"/>
-                      <w:szCs w:val="20"/>
-                    </w:rPr>
-                    <w:t xml:space="preserve">} </w:t>
-                  </w:r>
-                  <w:r>
-                    <w:rPr>
-                      <w:rFonts w:ascii="Courier New" w:hAnsi="Courier New" w:cs="Courier New"/>
-                      <w:b/>
-                      <w:bCs/>
-                      <w:noProof/>
-                      <w:color w:val="7F0055"/>
-                      <w:sz w:val="20"/>
-                      <w:szCs w:val="20"/>
-                    </w:rPr>
-                    <w:t>catch</w:t>
-                  </w:r>
-                  <w:r>
-                    <w:rPr>
-                      <w:rFonts w:ascii="Courier New" w:hAnsi="Courier New" w:cs="Courier New"/>
-                      <w:noProof/>
-                      <w:color w:val="000000"/>
-                      <w:sz w:val="20"/>
-                      <w:szCs w:val="20"/>
-                    </w:rPr>
-                    <w:t xml:space="preserve"> (FileNotFoundException e) {</w:t>
-                  </w:r>
-                </w:p>
-                <w:p>
-                  <w:pPr>
-                    <w:autoSpaceDE w:val="0"/>
-                    <w:autoSpaceDN w:val="0"/>
-                    <w:adjustRightInd w:val="0"/>
-                    <w:spacing w:after="0" w:line="240" w:lineRule="auto"/>
-                    <w:ind w:firstLine="720"/>
-                    <w:rPr>
-                      <w:rFonts w:ascii="Courier New" w:hAnsi="Courier New" w:cs="Courier New"/>
-                      <w:noProof/>
-                      <w:sz w:val="20"/>
-                      <w:szCs w:val="20"/>
-                    </w:rPr>
-                  </w:pPr>
-                  <w:r>
-                    <w:rPr>
-                      <w:rFonts w:ascii="Courier New" w:hAnsi="Courier New" w:cs="Courier New"/>
-                      <w:noProof/>
-                      <w:color w:val="000000"/>
-                      <w:sz w:val="20"/>
-                      <w:szCs w:val="20"/>
-                    </w:rPr>
-                    <w:t>e.printStackTrace();</w:t>
-                  </w:r>
-                </w:p>
-                <w:p>
-                  <w:pPr>
-                    <w:autoSpaceDE w:val="0"/>
-                    <w:autoSpaceDN w:val="0"/>
-                    <w:adjustRightInd w:val="0"/>
-                    <w:spacing w:after="0" w:line="240" w:lineRule="auto"/>
-                    <w:rPr>
-                      <w:rFonts w:ascii="Courier New" w:hAnsi="Courier New" w:cs="Courier New"/>
-                      <w:noProof/>
-                      <w:sz w:val="20"/>
-                      <w:szCs w:val="20"/>
-                    </w:rPr>
-                  </w:pPr>
-                  <w:r>
-                    <w:rPr>
-                      <w:rFonts w:ascii="Courier New" w:hAnsi="Courier New" w:cs="Courier New"/>
-                      <w:noProof/>
-                      <w:color w:val="000000"/>
-                      <w:sz w:val="20"/>
-                      <w:szCs w:val="20"/>
-                    </w:rPr>
-                    <w:t xml:space="preserve">} </w:t>
-                  </w:r>
+                      <w:sz w:val="20"/>
+                      <w:szCs w:val="20"/>
+                    </w:rPr>
+                  </w:pPr>
                 </w:p>
                 <w:p>
                   <w:pPr>
@@ -9236,7 +9114,6 @@
                 <w:sz w:val="24"/>
                 <w:szCs w:val="24"/>
               </w:rPr>
-              <w:lastRenderedPageBreak/>
               <w:t>August</w:t>
             </w:r>
           </w:p>
@@ -9590,6 +9467,7 @@
       </w:pPr>
       <w:bookmarkStart w:id="10" w:name="_Toc337297698"/>
       <w:r>
+        <w:lastRenderedPageBreak/>
         <w:t>Group columns</w:t>
       </w:r>
       <w:bookmarkEnd w:id="10"/>
@@ -9602,13 +9480,19 @@
         <w:t xml:space="preserve">roup columns are helpful when </w:t>
       </w:r>
       <w:r>
-        <w:t xml:space="preserve">grouping data for </w:t>
+        <w:t xml:space="preserve">one needs groups of </w:t>
+      </w:r>
+      <w:r>
+        <w:t xml:space="preserve">data </w:t>
+      </w:r>
+      <w:r>
+        <w:t xml:space="preserve">in order to have a better </w:t>
       </w:r>
       <w:r>
         <w:t xml:space="preserve">totals </w:t>
       </w:r>
       <w:r>
-        <w:t>display purposes</w:t>
+        <w:t>display</w:t>
       </w:r>
       <w:r>
         <w:t xml:space="preserve">. </w:t>
@@ -10952,7 +10836,7 @@
       </w:pPr>
       <w:r>
         <w:pict>
-          <v:shape id="_x0000_s1047" type="#_x0000_t202" style="width:482.4pt;height:598.95pt;mso-position-horizontal-relative:char;mso-position-vertical-relative:line;mso-width-relative:margin;mso-height-relative:margin" fillcolor="#9bbb59 [3206]" strokecolor="#b6b6b6 [3041]" strokeweight="3pt">
+          <v:shape id="_x0000_s1047" type="#_x0000_t202" style="width:482.4pt;height:582.3pt;mso-position-horizontal-relative:char;mso-position-vertical-relative:line;mso-width-relative:margin;mso-height-relative:margin" fillcolor="#9bbb59 [3206]" strokecolor="#b6b6b6 [3041]" strokeweight="3pt">
             <v:shadow on="t" type="perspective" color="#4e6128 [1606]" opacity=".5" offset="1pt" offset2="-1pt"/>
             <v:textbox>
               <w:txbxContent>
@@ -11858,7 +11742,7 @@
                       <w:sz w:val="20"/>
                       <w:szCs w:val="20"/>
                     </w:rPr>
-                    <w:t>true</w:t>
+                    <w:t>false</w:t>
                   </w:r>
                   <w:r>
                     <w:rPr>
@@ -12003,6 +11887,7 @@
                     <w:rPr>
                       <w:rFonts w:ascii="Courier New" w:hAnsi="Courier New" w:cs="Courier New"/>
                       <w:noProof/>
+                      <w:color w:val="000000"/>
                       <w:sz w:val="20"/>
                       <w:szCs w:val="20"/>
                     </w:rPr>
@@ -12016,7 +11901,7 @@
                       <w:szCs w:val="20"/>
                     </w:rPr>
                     <w:tab/>
-                    <w:t xml:space="preserve">InputStream fileInput = </w:t>
+                    <w:t xml:space="preserve">StreamReportInput reportInput = </w:t>
                   </w:r>
                   <w:r>
                     <w:rPr>
@@ -12038,7 +11923,7 @@
                       <w:sz w:val="20"/>
                       <w:szCs w:val="20"/>
                     </w:rPr>
-                    <w:t xml:space="preserve"> FileInputStream(</w:t>
+                    <w:t xml:space="preserve"> StreamReportInput(</w:t>
                   </w:r>
                   <w:r>
                     <w:rPr>
@@ -12048,7 +11933,7 @@
                       <w:sz w:val="20"/>
                       <w:szCs w:val="20"/>
                     </w:rPr>
-                    <w:t>"expenses.csv"</w:t>
+                    <w:t>"expenses.csv”</w:t>
                   </w:r>
                   <w:r>
                     <w:rPr>
@@ -12083,49 +11968,7 @@
                       <w:szCs w:val="20"/>
                     </w:rPr>
                     <w:tab/>
-                    <w:t xml:space="preserve">StreamReportInput reportInput = </w:t>
-                  </w:r>
-                  <w:r>
-                    <w:rPr>
-                      <w:rFonts w:ascii="Courier New" w:hAnsi="Courier New" w:cs="Courier New"/>
-                      <w:b/>
-                      <w:bCs/>
-                      <w:noProof/>
-                      <w:color w:val="7F0055"/>
-                      <w:sz w:val="20"/>
-                      <w:szCs w:val="20"/>
-                    </w:rPr>
-                    <w:t>new</w:t>
-                  </w:r>
-                  <w:r>
-                    <w:rPr>
-                      <w:rFonts w:ascii="Courier New" w:hAnsi="Courier New" w:cs="Courier New"/>
-                      <w:noProof/>
-                      <w:color w:val="000000"/>
-                      <w:sz w:val="20"/>
-                      <w:szCs w:val="20"/>
-                    </w:rPr>
-                    <w:t xml:space="preserve"> StreamReportInput(fileInput,</w:t>
-                  </w:r>
-                  <w:r>
-                    <w:rPr>
-                      <w:rFonts w:ascii="Courier New" w:hAnsi="Courier New" w:cs="Courier New"/>
-                      <w:noProof/>
-                      <w:color w:val="2A00FF"/>
-                      <w:sz w:val="20"/>
-                      <w:szCs w:val="20"/>
-                    </w:rPr>
-                    <w:t>","</w:t>
-                  </w:r>
-                  <w:r>
-                    <w:rPr>
-                      <w:rFonts w:ascii="Courier New" w:hAnsi="Courier New" w:cs="Courier New"/>
-                      <w:noProof/>
-                      <w:color w:val="000000"/>
-                      <w:sz w:val="20"/>
-                      <w:szCs w:val="20"/>
-                    </w:rPr>
-                    <w:t>);</w:t>
+                    <w:t>flatReport.setIn(reportInput);</w:t>
                   </w:r>
                 </w:p>
                 <w:p>
@@ -12150,7 +11993,16 @@
                       <w:szCs w:val="20"/>
                     </w:rPr>
                     <w:tab/>
-                    <w:t>flatReport.setIn(reportInput);</w:t>
+                  </w:r>
+                  <w:r>
+                    <w:rPr>
+                      <w:rFonts w:ascii="Courier New" w:hAnsi="Courier New" w:cs="Courier New"/>
+                      <w:noProof/>
+                      <w:color w:val="000000"/>
+                      <w:sz w:val="20"/>
+                      <w:szCs w:val="20"/>
+                    </w:rPr>
+                    <w:tab/>
                   </w:r>
                 </w:p>
                 <w:p>
@@ -12180,11 +12032,11 @@
                     <w:rPr>
                       <w:rFonts w:ascii="Courier New" w:hAnsi="Courier New" w:cs="Courier New"/>
                       <w:noProof/>
-                      <w:color w:val="000000"/>
-                      <w:sz w:val="20"/>
-                      <w:szCs w:val="20"/>
-                    </w:rPr>
-                    <w:tab/>
+                      <w:color w:val="3F7F5F"/>
+                      <w:sz w:val="20"/>
+                      <w:szCs w:val="20"/>
+                    </w:rPr>
+                    <w:t>//define the output</w:t>
                   </w:r>
                 </w:p>
                 <w:p>
@@ -12196,40 +12048,6 @@
                     <w:rPr>
                       <w:rFonts w:ascii="Courier New" w:hAnsi="Courier New" w:cs="Courier New"/>
                       <w:noProof/>
-                      <w:sz w:val="20"/>
-                      <w:szCs w:val="20"/>
-                    </w:rPr>
-                  </w:pPr>
-                  <w:r>
-                    <w:rPr>
-                      <w:rFonts w:ascii="Courier New" w:hAnsi="Courier New" w:cs="Courier New"/>
-                      <w:noProof/>
-                      <w:color w:val="000000"/>
-                      <w:sz w:val="20"/>
-                      <w:szCs w:val="20"/>
-                    </w:rPr>
-                    <w:tab/>
-                  </w:r>
-                  <w:r>
-                    <w:rPr>
-                      <w:rFonts w:ascii="Courier New" w:hAnsi="Courier New" w:cs="Courier New"/>
-                      <w:noProof/>
-                      <w:color w:val="3F7F5F"/>
-                      <w:sz w:val="20"/>
-                      <w:szCs w:val="20"/>
-                    </w:rPr>
-                    <w:t>//define the output</w:t>
-                  </w:r>
-                </w:p>
-                <w:p>
-                  <w:pPr>
-                    <w:autoSpaceDE w:val="0"/>
-                    <w:autoSpaceDN w:val="0"/>
-                    <w:adjustRightInd w:val="0"/>
-                    <w:spacing w:after="0" w:line="240" w:lineRule="auto"/>
-                    <w:rPr>
-                      <w:rFonts w:ascii="Courier New" w:hAnsi="Courier New" w:cs="Courier New"/>
-                      <w:noProof/>
                       <w:color w:val="000000"/>
                       <w:sz w:val="20"/>
                       <w:szCs w:val="20"/>
@@ -12268,43 +12086,6 @@
                     </w:rPr>
                     <w:t xml:space="preserve"> HtmlOutput(</w:t>
                   </w:r>
-                </w:p>
-                <w:p>
-                  <w:pPr>
-                    <w:autoSpaceDE w:val="0"/>
-                    <w:autoSpaceDN w:val="0"/>
-                    <w:adjustRightInd w:val="0"/>
-                    <w:spacing w:after="0" w:line="240" w:lineRule="auto"/>
-                    <w:ind w:left="1440" w:firstLine="720"/>
-                    <w:rPr>
-                      <w:rFonts w:ascii="Courier New" w:hAnsi="Courier New" w:cs="Courier New"/>
-                      <w:noProof/>
-                      <w:sz w:val="20"/>
-                      <w:szCs w:val="20"/>
-                    </w:rPr>
-                  </w:pPr>
-                  <w:r>
-                    <w:rPr>
-                      <w:rFonts w:ascii="Courier New" w:hAnsi="Courier New" w:cs="Courier New"/>
-                      <w:b/>
-                      <w:bCs/>
-                      <w:noProof/>
-                      <w:color w:val="7F0055"/>
-                      <w:sz w:val="20"/>
-                      <w:szCs w:val="20"/>
-                    </w:rPr>
-                    <w:t>new</w:t>
-                  </w:r>
-                  <w:r>
-                    <w:rPr>
-                      <w:rFonts w:ascii="Courier New" w:hAnsi="Courier New" w:cs="Courier New"/>
-                      <w:noProof/>
-                      <w:color w:val="000000"/>
-                      <w:sz w:val="20"/>
-                      <w:szCs w:val="20"/>
-                    </w:rPr>
-                    <w:t xml:space="preserve"> FileOutputStream(</w:t>
-                  </w:r>
                   <w:r>
                     <w:rPr>
                       <w:rFonts w:ascii="Courier New" w:hAnsi="Courier New" w:cs="Courier New"/>
@@ -12313,17 +12094,37 @@
                       <w:sz w:val="20"/>
                       <w:szCs w:val="20"/>
                     </w:rPr>
-                    <w:t>"xpenses.htm"</w:t>
-                  </w:r>
-                  <w:r>
-                    <w:rPr>
-                      <w:rFonts w:ascii="Courier New" w:hAnsi="Courier New" w:cs="Courier New"/>
-                      <w:noProof/>
-                      <w:color w:val="000000"/>
-                      <w:sz w:val="20"/>
-                      <w:szCs w:val="20"/>
-                    </w:rPr>
-                    <w:t>));</w:t>
+                    <w:t>"xpenses.htm</w:t>
+                  </w:r>
+                  <w:r>
+                    <w:rPr>
+                      <w:rFonts w:ascii="Courier New" w:hAnsi="Courier New" w:cs="Courier New"/>
+                      <w:noProof/>
+                      <w:color w:val="2A00FF"/>
+                      <w:sz w:val="20"/>
+                      <w:szCs w:val="20"/>
+                    </w:rPr>
+                    <w:t>l</w:t>
+                  </w:r>
+                  <w:r>
+                    <w:rPr>
+                      <w:rFonts w:ascii="Courier New" w:hAnsi="Courier New" w:cs="Courier New"/>
+                      <w:noProof/>
+                      <w:color w:val="2A00FF"/>
+                      <w:sz w:val="20"/>
+                      <w:szCs w:val="20"/>
+                    </w:rPr>
+                    <w:t>"</w:t>
+                  </w:r>
+                  <w:r>
+                    <w:rPr>
+                      <w:rFonts w:ascii="Courier New" w:hAnsi="Courier New" w:cs="Courier New"/>
+                      <w:noProof/>
+                      <w:color w:val="000000"/>
+                      <w:sz w:val="20"/>
+                      <w:szCs w:val="20"/>
+                    </w:rPr>
+                    <w:t>);</w:t>
                   </w:r>
                 </w:p>
                 <w:p>
@@ -13095,7 +12896,6 @@
         <w:spacing w:after="0"/>
       </w:pPr>
       <w:r>
-        <w:lastRenderedPageBreak/>
         <w:t>L</w:t>
       </w:r>
       <w:r>
@@ -14111,7 +13911,7 @@
       </w:pPr>
       <w:r>
         <w:pict>
-          <v:shape id="_x0000_s1043" type="#_x0000_t202" style="width:482.4pt;height:618pt;mso-position-horizontal-relative:char;mso-position-vertical-relative:line;mso-width-relative:margin;mso-height-relative:margin" fillcolor="#9bbb59 [3206]" strokecolor="#b6b6b6 [3041]" strokeweight="3pt">
+          <v:shape id="_x0000_s1043" type="#_x0000_t202" style="width:482.4pt;height:544.5pt;mso-position-horizontal-relative:char;mso-position-vertical-relative:line;mso-width-relative:margin;mso-height-relative:margin" fillcolor="#9bbb59 [3206]" strokecolor="#b6b6b6 [3041]" strokeweight="3pt">
             <v:shadow on="t" type="perspective" color="#4e6128 [1606]" opacity=".5" offset2="1pt"/>
             <v:textbox>
               <w:txbxContent>
@@ -14741,6 +14541,16 @@
                   <w:r>
                     <w:rPr>
                       <w:rFonts w:ascii="Courier New" w:hAnsi="Courier New" w:cs="Courier New"/>
+                      <w:noProof/>
+                      <w:color w:val="000000"/>
+                      <w:sz w:val="20"/>
+                      <w:szCs w:val="20"/>
+                    </w:rPr>
+                    <w:t xml:space="preserve">   FlatReport flatReport = </w:t>
+                  </w:r>
+                  <w:r>
+                    <w:rPr>
+                      <w:rFonts w:ascii="Courier New" w:hAnsi="Courier New" w:cs="Courier New"/>
                       <w:b/>
                       <w:bCs/>
                       <w:noProof/>
@@ -14748,17 +14558,17 @@
                       <w:sz w:val="20"/>
                       <w:szCs w:val="20"/>
                     </w:rPr>
-                    <w:t>try</w:t>
-                  </w:r>
-                  <w:r>
-                    <w:rPr>
-                      <w:rFonts w:ascii="Courier New" w:hAnsi="Courier New" w:cs="Courier New"/>
-                      <w:noProof/>
-                      <w:color w:val="000000"/>
-                      <w:sz w:val="20"/>
-                      <w:szCs w:val="20"/>
-                    </w:rPr>
-                    <w:t xml:space="preserve"> {</w:t>
+                    <w:t>new</w:t>
+                  </w:r>
+                  <w:r>
+                    <w:rPr>
+                      <w:rFonts w:ascii="Courier New" w:hAnsi="Courier New" w:cs="Courier New"/>
+                      <w:noProof/>
+                      <w:color w:val="000000"/>
+                      <w:sz w:val="20"/>
+                      <w:szCs w:val="20"/>
+                    </w:rPr>
+                    <w:t xml:space="preserve"> FlatReport();</w:t>
                   </w:r>
                 </w:p>
                 <w:p>
@@ -14782,29 +14592,27 @@
                       <w:sz w:val="20"/>
                       <w:szCs w:val="20"/>
                     </w:rPr>
-                    <w:t xml:space="preserve">   FlatReport flatReport = </w:t>
-                  </w:r>
-                  <w:r>
-                    <w:rPr>
-                      <w:rFonts w:ascii="Courier New" w:hAnsi="Courier New" w:cs="Courier New"/>
-                      <w:b/>
-                      <w:bCs/>
-                      <w:noProof/>
-                      <w:color w:val="7F0055"/>
-                      <w:sz w:val="20"/>
-                      <w:szCs w:val="20"/>
-                    </w:rPr>
-                    <w:t>new</w:t>
-                  </w:r>
-                  <w:r>
-                    <w:rPr>
-                      <w:rFonts w:ascii="Courier New" w:hAnsi="Courier New" w:cs="Courier New"/>
-                      <w:noProof/>
-                      <w:color w:val="000000"/>
-                      <w:sz w:val="20"/>
-                      <w:szCs w:val="20"/>
-                    </w:rPr>
-                    <w:t xml:space="preserve"> FlatReport();</w:t>
+                    <w:t xml:space="preserve">   flatReport.setReportTitle(</w:t>
+                  </w:r>
+                  <w:r>
+                    <w:rPr>
+                      <w:rFonts w:ascii="Courier New" w:hAnsi="Courier New" w:cs="Courier New"/>
+                      <w:noProof/>
+                      <w:color w:val="2A00FF"/>
+                      <w:sz w:val="20"/>
+                      <w:szCs w:val="20"/>
+                    </w:rPr>
+                    <w:t>"Yearly expenses report"</w:t>
+                  </w:r>
+                  <w:r>
+                    <w:rPr>
+                      <w:rFonts w:ascii="Courier New" w:hAnsi="Courier New" w:cs="Courier New"/>
+                      <w:noProof/>
+                      <w:color w:val="000000"/>
+                      <w:sz w:val="20"/>
+                      <w:szCs w:val="20"/>
+                    </w:rPr>
+                    <w:t>);</w:t>
                   </w:r>
                 </w:p>
                 <w:p>
@@ -14828,27 +14636,17 @@
                       <w:sz w:val="20"/>
                       <w:szCs w:val="20"/>
                     </w:rPr>
-                    <w:t xml:space="preserve">   flatReport.setReportTitle(</w:t>
-                  </w:r>
-                  <w:r>
-                    <w:rPr>
-                      <w:rFonts w:ascii="Courier New" w:hAnsi="Courier New" w:cs="Courier New"/>
-                      <w:noProof/>
-                      <w:color w:val="2A00FF"/>
-                      <w:sz w:val="20"/>
-                      <w:szCs w:val="20"/>
-                    </w:rPr>
-                    <w:t>"Yearly expenses report"</w:t>
-                  </w:r>
-                  <w:r>
-                    <w:rPr>
-                      <w:rFonts w:ascii="Courier New" w:hAnsi="Courier New" w:cs="Courier New"/>
-                      <w:noProof/>
-                      <w:color w:val="000000"/>
-                      <w:sz w:val="20"/>
-                      <w:szCs w:val="20"/>
-                    </w:rPr>
-                    <w:t>);</w:t>
+                    <w:tab/>
+                  </w:r>
+                  <w:r>
+                    <w:rPr>
+                      <w:rFonts w:ascii="Courier New" w:hAnsi="Courier New" w:cs="Courier New"/>
+                      <w:noProof/>
+                      <w:color w:val="000000"/>
+                      <w:sz w:val="20"/>
+                      <w:szCs w:val="20"/>
+                    </w:rPr>
+                    <w:tab/>
                   </w:r>
                 </w:p>
                 <w:p>
@@ -14868,21 +14666,11 @@
                     <w:rPr>
                       <w:rFonts w:ascii="Courier New" w:hAnsi="Courier New" w:cs="Courier New"/>
                       <w:noProof/>
-                      <w:color w:val="000000"/>
-                      <w:sz w:val="20"/>
-                      <w:szCs w:val="20"/>
-                    </w:rPr>
-                    <w:tab/>
-                  </w:r>
-                  <w:r>
-                    <w:rPr>
-                      <w:rFonts w:ascii="Courier New" w:hAnsi="Courier New" w:cs="Courier New"/>
-                      <w:noProof/>
-                      <w:color w:val="000000"/>
-                      <w:sz w:val="20"/>
-                      <w:szCs w:val="20"/>
-                    </w:rPr>
-                    <w:tab/>
+                      <w:color w:val="3F7F5F"/>
+                      <w:sz w:val="20"/>
+                      <w:szCs w:val="20"/>
+                    </w:rPr>
+                    <w:t xml:space="preserve">   //the input</w:t>
                   </w:r>
                 </w:p>
                 <w:p>
@@ -14894,19 +14682,92 @@
                     <w:rPr>
                       <w:rFonts w:ascii="Courier New" w:hAnsi="Courier New" w:cs="Courier New"/>
                       <w:noProof/>
-                      <w:sz w:val="20"/>
-                      <w:szCs w:val="20"/>
-                    </w:rPr>
-                  </w:pPr>
-                  <w:r>
-                    <w:rPr>
-                      <w:rFonts w:ascii="Courier New" w:hAnsi="Courier New" w:cs="Courier New"/>
-                      <w:noProof/>
-                      <w:color w:val="3F7F5F"/>
-                      <w:sz w:val="20"/>
-                      <w:szCs w:val="20"/>
-                    </w:rPr>
-                    <w:t xml:space="preserve">   //the input</w:t>
+                      <w:color w:val="000000"/>
+                      <w:sz w:val="20"/>
+                      <w:szCs w:val="20"/>
+                    </w:rPr>
+                  </w:pPr>
+                  <w:r>
+                    <w:rPr>
+                      <w:rFonts w:ascii="Courier New" w:hAnsi="Courier New" w:cs="Courier New"/>
+                      <w:noProof/>
+                      <w:color w:val="000000"/>
+                      <w:sz w:val="20"/>
+                      <w:szCs w:val="20"/>
+                    </w:rPr>
+                    <w:t xml:space="preserve">   flatReport.setIn(</w:t>
+                  </w:r>
+                  <w:r>
+                    <w:rPr>
+                      <w:rFonts w:ascii="Courier New" w:hAnsi="Courier New" w:cs="Courier New"/>
+                      <w:b/>
+                      <w:bCs/>
+                      <w:noProof/>
+                      <w:color w:val="7F0055"/>
+                      <w:sz w:val="20"/>
+                      <w:szCs w:val="20"/>
+                    </w:rPr>
+                    <w:t>new</w:t>
+                  </w:r>
+                  <w:r>
+                    <w:rPr>
+                      <w:rFonts w:ascii="Courier New" w:hAnsi="Courier New" w:cs="Courier New"/>
+                      <w:noProof/>
+                      <w:color w:val="000000"/>
+                      <w:sz w:val="20"/>
+                      <w:szCs w:val="20"/>
+                    </w:rPr>
+                    <w:t xml:space="preserve"> StreamReportInput(</w:t>
+                  </w:r>
+                  <w:r>
+                    <w:rPr>
+                      <w:rFonts w:ascii="Courier New" w:hAnsi="Courier New" w:cs="Courier New"/>
+                      <w:noProof/>
+                      <w:color w:val="2A00FF"/>
+                      <w:sz w:val="20"/>
+                      <w:szCs w:val="20"/>
+                    </w:rPr>
+                    <w:t>"yearlyExpenses.txt"</w:t>
+                  </w:r>
+                  <w:r>
+                    <w:rPr>
+                      <w:rFonts w:ascii="Courier New" w:hAnsi="Courier New" w:cs="Courier New"/>
+                      <w:noProof/>
+                      <w:color w:val="000000"/>
+                      <w:sz w:val="20"/>
+                      <w:szCs w:val="20"/>
+                    </w:rPr>
+                    <w:t>,</w:t>
+                  </w:r>
+                  <w:r>
+                    <w:rPr>
+                      <w:rFonts w:ascii="Courier New" w:hAnsi="Courier New" w:cs="Courier New"/>
+                      <w:noProof/>
+                      <w:color w:val="2A00FF"/>
+                      <w:sz w:val="20"/>
+                      <w:szCs w:val="20"/>
+                    </w:rPr>
+                    <w:t>"\t"</w:t>
+                  </w:r>
+                  <w:r>
+                    <w:rPr>
+                      <w:rFonts w:ascii="Courier New" w:hAnsi="Courier New" w:cs="Courier New"/>
+                      <w:noProof/>
+                      <w:color w:val="000000"/>
+                      <w:sz w:val="20"/>
+                      <w:szCs w:val="20"/>
+                    </w:rPr>
+                    <w:t>)</w:t>
+                  </w:r>
+                  <w:r>
+                    <w:rPr>
+                      <w:rFonts w:ascii="Courier New" w:hAnsi="Courier New" w:cs="Courier New"/>
+                      <w:noProof/>
+                      <w:color w:val="000000"/>
+                      <w:sz w:val="20"/>
+                      <w:szCs w:val="20"/>
+                    </w:rPr>
+                    <w:t>);</w:t>
                   </w:r>
                 </w:p>
                 <w:p>
@@ -14918,19 +14779,20 @@
                     <w:rPr>
                       <w:rFonts w:ascii="Courier New" w:hAnsi="Courier New" w:cs="Courier New"/>
                       <w:noProof/>
-                      <w:sz w:val="20"/>
-                      <w:szCs w:val="20"/>
-                    </w:rPr>
-                  </w:pPr>
-                  <w:r>
-                    <w:rPr>
-                      <w:rFonts w:ascii="Courier New" w:hAnsi="Courier New" w:cs="Courier New"/>
-                      <w:noProof/>
-                      <w:color w:val="000000"/>
-                      <w:sz w:val="20"/>
-                      <w:szCs w:val="20"/>
-                    </w:rPr>
-                    <w:t xml:space="preserve">   InputStream fileStream = </w:t>
+                      <w:color w:val="000000"/>
+                      <w:sz w:val="20"/>
+                      <w:szCs w:val="20"/>
+                    </w:rPr>
+                  </w:pPr>
+                  <w:r>
+                    <w:rPr>
+                      <w:rFonts w:ascii="Courier New" w:hAnsi="Courier New" w:cs="Courier New"/>
+                      <w:noProof/>
+                      <w:color w:val="000000"/>
+                      <w:sz w:val="20"/>
+                      <w:szCs w:val="20"/>
+                    </w:rPr>
+                    <w:t xml:space="preserve">   flatReport.setShowGrandTotal(</w:t>
                   </w:r>
                   <w:r>
                     <w:rPr>
@@ -14942,27 +14804,7 @@
                       <w:sz w:val="20"/>
                       <w:szCs w:val="20"/>
                     </w:rPr>
-                    <w:t>new</w:t>
-                  </w:r>
-                  <w:r>
-                    <w:rPr>
-                      <w:rFonts w:ascii="Courier New" w:hAnsi="Courier New" w:cs="Courier New"/>
-                      <w:noProof/>
-                      <w:color w:val="000000"/>
-                      <w:sz w:val="20"/>
-                      <w:szCs w:val="20"/>
-                    </w:rPr>
-                    <w:t xml:space="preserve"> FileInputStream(</w:t>
-                  </w:r>
-                  <w:r>
-                    <w:rPr>
-                      <w:rFonts w:ascii="Courier New" w:hAnsi="Courier New" w:cs="Courier New"/>
-                      <w:noProof/>
-                      <w:color w:val="2A00FF"/>
-                      <w:sz w:val="20"/>
-                      <w:szCs w:val="20"/>
-                    </w:rPr>
-                    <w:t>"yearlyExpenses.txt"</w:t>
+                    <w:t>false</w:t>
                   </w:r>
                   <w:r>
                     <w:rPr>
@@ -14973,6 +14815,89 @@
                       <w:szCs w:val="20"/>
                     </w:rPr>
                     <w:t>);</w:t>
+                  </w:r>
+                </w:p>
+                <w:p>
+                  <w:pPr>
+                    <w:rPr>
+                      <w:rFonts w:ascii="Courier New" w:hAnsi="Courier New" w:cs="Courier New"/>
+                      <w:noProof/>
+                      <w:color w:val="000000"/>
+                      <w:sz w:val="20"/>
+                      <w:szCs w:val="20"/>
+                    </w:rPr>
+                  </w:pPr>
+                  <w:r>
+                    <w:rPr>
+                      <w:rFonts w:ascii="Courier New" w:hAnsi="Courier New" w:cs="Courier New"/>
+                      <w:noProof/>
+                      <w:color w:val="000000"/>
+                      <w:sz w:val="20"/>
+                      <w:szCs w:val="20"/>
+                    </w:rPr>
+                    <w:t xml:space="preserve">   flatReport.setShow</w:t>
+                  </w:r>
+                  <w:r>
+                    <w:rPr>
+                      <w:rFonts w:ascii="Courier New" w:hAnsi="Courier New" w:cs="Courier New"/>
+                      <w:noProof/>
+                      <w:color w:val="000000"/>
+                      <w:sz w:val="20"/>
+                      <w:szCs w:val="20"/>
+                    </w:rPr>
+                    <w:t>Total</w:t>
+                  </w:r>
+                  <w:r>
+                    <w:rPr>
+                      <w:rFonts w:ascii="Courier New" w:hAnsi="Courier New" w:cs="Courier New"/>
+                      <w:noProof/>
+                      <w:color w:val="000000"/>
+                      <w:sz w:val="20"/>
+                      <w:szCs w:val="20"/>
+                    </w:rPr>
+                    <w:t>s</w:t>
+                  </w:r>
+                  <w:r>
+                    <w:rPr>
+                      <w:rFonts w:ascii="Courier New" w:hAnsi="Courier New" w:cs="Courier New"/>
+                      <w:noProof/>
+                      <w:color w:val="000000"/>
+                      <w:sz w:val="20"/>
+                      <w:szCs w:val="20"/>
+                    </w:rPr>
+                    <w:t>(</w:t>
+                  </w:r>
+                  <w:r>
+                    <w:rPr>
+                      <w:rFonts w:ascii="Courier New" w:hAnsi="Courier New" w:cs="Courier New"/>
+                      <w:b/>
+                      <w:bCs/>
+                      <w:noProof/>
+                      <w:color w:val="7F0055"/>
+                      <w:sz w:val="20"/>
+                      <w:szCs w:val="20"/>
+                    </w:rPr>
+                    <w:t>true</w:t>
+                  </w:r>
+                  <w:r>
+                    <w:rPr>
+                      <w:rFonts w:ascii="Courier New" w:hAnsi="Courier New" w:cs="Courier New"/>
+                      <w:noProof/>
+                      <w:color w:val="000000"/>
+                      <w:sz w:val="20"/>
+                      <w:szCs w:val="20"/>
+                    </w:rPr>
+                    <w:t>);</w:t>
+                  </w:r>
+                  <w:r>
+                    <w:rPr>
+                      <w:rFonts w:ascii="Courier New" w:hAnsi="Courier New" w:cs="Courier New"/>
+                      <w:noProof/>
+                      <w:color w:val="000000"/>
+                      <w:sz w:val="20"/>
+                      <w:szCs w:val="20"/>
+                    </w:rPr>
+                    <w:tab/>
                   </w:r>
                 </w:p>
                 <w:p>
@@ -14992,53 +14917,11 @@
                     <w:rPr>
                       <w:rFonts w:ascii="Courier New" w:hAnsi="Courier New" w:cs="Courier New"/>
                       <w:noProof/>
-                      <w:color w:val="000000"/>
-                      <w:sz w:val="20"/>
-                      <w:szCs w:val="20"/>
-                    </w:rPr>
-                    <w:t xml:space="preserve">   StreamReportInput reportInput = </w:t>
-                  </w:r>
-                  <w:r>
-                    <w:rPr>
-                      <w:rFonts w:ascii="Courier New" w:hAnsi="Courier New" w:cs="Courier New"/>
-                      <w:b/>
-                      <w:bCs/>
-                      <w:noProof/>
-                      <w:color w:val="7F0055"/>
-                      <w:sz w:val="20"/>
-                      <w:szCs w:val="20"/>
-                    </w:rPr>
-                    <w:t>new</w:t>
-                  </w:r>
-                  <w:r>
-                    <w:rPr>
-                      <w:rFonts w:ascii="Courier New" w:hAnsi="Courier New" w:cs="Courier New"/>
-                      <w:noProof/>
-                      <w:color w:val="000000"/>
-                      <w:sz w:val="20"/>
-                      <w:szCs w:val="20"/>
-                    </w:rPr>
-                    <w:t xml:space="preserve"> StreamReportInput(fileStream,</w:t>
-                  </w:r>
-                  <w:r>
-                    <w:rPr>
-                      <w:rFonts w:ascii="Courier New" w:hAnsi="Courier New" w:cs="Courier New"/>
-                      <w:noProof/>
-                      <w:color w:val="2A00FF"/>
-                      <w:sz w:val="20"/>
-                      <w:szCs w:val="20"/>
-                    </w:rPr>
-                    <w:t>"\t"</w:t>
-                  </w:r>
-                  <w:r>
-                    <w:rPr>
-                      <w:rFonts w:ascii="Courier New" w:hAnsi="Courier New" w:cs="Courier New"/>
-                      <w:noProof/>
-                      <w:color w:val="000000"/>
-                      <w:sz w:val="20"/>
-                      <w:szCs w:val="20"/>
-                    </w:rPr>
-                    <w:t>);</w:t>
+                      <w:color w:val="3F7F5F"/>
+                      <w:sz w:val="20"/>
+                      <w:szCs w:val="20"/>
+                    </w:rPr>
+                    <w:t xml:space="preserve">   //the output</w:t>
                   </w:r>
                 </w:p>
                 <w:p>
@@ -15063,32 +14946,7 @@
                       <w:sz w:val="20"/>
                       <w:szCs w:val="20"/>
                     </w:rPr>
-                    <w:t xml:space="preserve">   flatReport.setIn(reportInput);</w:t>
-                  </w:r>
-                </w:p>
-                <w:p>
-                  <w:pPr>
-                    <w:autoSpaceDE w:val="0"/>
-                    <w:autoSpaceDN w:val="0"/>
-                    <w:adjustRightInd w:val="0"/>
-                    <w:spacing w:after="0" w:line="240" w:lineRule="auto"/>
-                    <w:rPr>
-                      <w:rFonts w:ascii="Courier New" w:hAnsi="Courier New" w:cs="Courier New"/>
-                      <w:noProof/>
-                      <w:color w:val="000000"/>
-                      <w:sz w:val="20"/>
-                      <w:szCs w:val="20"/>
-                    </w:rPr>
-                  </w:pPr>
-                  <w:r>
-                    <w:rPr>
-                      <w:rFonts w:ascii="Courier New" w:hAnsi="Courier New" w:cs="Courier New"/>
-                      <w:noProof/>
-                      <w:color w:val="000000"/>
-                      <w:sz w:val="20"/>
-                      <w:szCs w:val="20"/>
-                    </w:rPr>
-                    <w:t xml:space="preserve">   flatReport.setShowGrandTotal(</w:t>
+                    <w:t xml:space="preserve">   HtmlOutput reportOutput = </w:t>
                   </w:r>
                   <w:r>
                     <w:rPr>
@@ -15100,160 +14958,6 @@
                       <w:sz w:val="20"/>
                       <w:szCs w:val="20"/>
                     </w:rPr>
-                    <w:t>true</w:t>
-                  </w:r>
-                  <w:r>
-                    <w:rPr>
-                      <w:rFonts w:ascii="Courier New" w:hAnsi="Courier New" w:cs="Courier New"/>
-                      <w:noProof/>
-                      <w:color w:val="000000"/>
-                      <w:sz w:val="20"/>
-                      <w:szCs w:val="20"/>
-                    </w:rPr>
-                    <w:t>);</w:t>
-                  </w:r>
-                </w:p>
-                <w:p>
-                  <w:pPr>
-                    <w:rPr>
-                      <w:rFonts w:ascii="Courier New" w:hAnsi="Courier New" w:cs="Courier New"/>
-                      <w:noProof/>
-                      <w:color w:val="000000"/>
-                      <w:sz w:val="20"/>
-                      <w:szCs w:val="20"/>
-                    </w:rPr>
-                  </w:pPr>
-                  <w:r>
-                    <w:rPr>
-                      <w:rFonts w:ascii="Courier New" w:hAnsi="Courier New" w:cs="Courier New"/>
-                      <w:noProof/>
-                      <w:color w:val="000000"/>
-                      <w:sz w:val="20"/>
-                      <w:szCs w:val="20"/>
-                    </w:rPr>
-                    <w:t xml:space="preserve">   flatReport.setShow</w:t>
-                  </w:r>
-                  <w:r>
-                    <w:rPr>
-                      <w:rFonts w:ascii="Courier New" w:hAnsi="Courier New" w:cs="Courier New"/>
-                      <w:noProof/>
-                      <w:color w:val="000000"/>
-                      <w:sz w:val="20"/>
-                      <w:szCs w:val="20"/>
-                    </w:rPr>
-                    <w:t>Total</w:t>
-                  </w:r>
-                  <w:r>
-                    <w:rPr>
-                      <w:rFonts w:ascii="Courier New" w:hAnsi="Courier New" w:cs="Courier New"/>
-                      <w:noProof/>
-                      <w:color w:val="000000"/>
-                      <w:sz w:val="20"/>
-                      <w:szCs w:val="20"/>
-                    </w:rPr>
-                    <w:t>s</w:t>
-                  </w:r>
-                  <w:r>
-                    <w:rPr>
-                      <w:rFonts w:ascii="Courier New" w:hAnsi="Courier New" w:cs="Courier New"/>
-                      <w:noProof/>
-                      <w:color w:val="000000"/>
-                      <w:sz w:val="20"/>
-                      <w:szCs w:val="20"/>
-                    </w:rPr>
-                    <w:t>(</w:t>
-                  </w:r>
-                  <w:r>
-                    <w:rPr>
-                      <w:rFonts w:ascii="Courier New" w:hAnsi="Courier New" w:cs="Courier New"/>
-                      <w:b/>
-                      <w:bCs/>
-                      <w:noProof/>
-                      <w:color w:val="7F0055"/>
-                      <w:sz w:val="20"/>
-                      <w:szCs w:val="20"/>
-                    </w:rPr>
-                    <w:t>true</w:t>
-                  </w:r>
-                  <w:r>
-                    <w:rPr>
-                      <w:rFonts w:ascii="Courier New" w:hAnsi="Courier New" w:cs="Courier New"/>
-                      <w:noProof/>
-                      <w:color w:val="000000"/>
-                      <w:sz w:val="20"/>
-                      <w:szCs w:val="20"/>
-                    </w:rPr>
-                    <w:t>);</w:t>
-                  </w:r>
-                  <w:r>
-                    <w:rPr>
-                      <w:rFonts w:ascii="Courier New" w:hAnsi="Courier New" w:cs="Courier New"/>
-                      <w:noProof/>
-                      <w:color w:val="000000"/>
-                      <w:sz w:val="20"/>
-                      <w:szCs w:val="20"/>
-                    </w:rPr>
-                    <w:tab/>
-                  </w:r>
-                </w:p>
-                <w:p>
-                  <w:pPr>
-                    <w:autoSpaceDE w:val="0"/>
-                    <w:autoSpaceDN w:val="0"/>
-                    <w:adjustRightInd w:val="0"/>
-                    <w:spacing w:after="0" w:line="240" w:lineRule="auto"/>
-                    <w:rPr>
-                      <w:rFonts w:ascii="Courier New" w:hAnsi="Courier New" w:cs="Courier New"/>
-                      <w:noProof/>
-                      <w:sz w:val="20"/>
-                      <w:szCs w:val="20"/>
-                    </w:rPr>
-                  </w:pPr>
-                  <w:r>
-                    <w:rPr>
-                      <w:rFonts w:ascii="Courier New" w:hAnsi="Courier New" w:cs="Courier New"/>
-                      <w:noProof/>
-                      <w:color w:val="3F7F5F"/>
-                      <w:sz w:val="20"/>
-                      <w:szCs w:val="20"/>
-                    </w:rPr>
-                    <w:t xml:space="preserve">   //the output</w:t>
-                  </w:r>
-                </w:p>
-                <w:p>
-                  <w:pPr>
-                    <w:autoSpaceDE w:val="0"/>
-                    <w:autoSpaceDN w:val="0"/>
-                    <w:adjustRightInd w:val="0"/>
-                    <w:spacing w:after="0" w:line="240" w:lineRule="auto"/>
-                    <w:rPr>
-                      <w:rFonts w:ascii="Courier New" w:hAnsi="Courier New" w:cs="Courier New"/>
-                      <w:noProof/>
-                      <w:color w:val="000000"/>
-                      <w:sz w:val="20"/>
-                      <w:szCs w:val="20"/>
-                    </w:rPr>
-                  </w:pPr>
-                  <w:r>
-                    <w:rPr>
-                      <w:rFonts w:ascii="Courier New" w:hAnsi="Courier New" w:cs="Courier New"/>
-                      <w:noProof/>
-                      <w:color w:val="000000"/>
-                      <w:sz w:val="20"/>
-                      <w:szCs w:val="20"/>
-                    </w:rPr>
-                    <w:t xml:space="preserve">   HtmlOutput reportOutput = </w:t>
-                  </w:r>
-                  <w:r>
-                    <w:rPr>
-                      <w:rFonts w:ascii="Courier New" w:hAnsi="Courier New" w:cs="Courier New"/>
-                      <w:b/>
-                      <w:bCs/>
-                      <w:noProof/>
-                      <w:color w:val="7F0055"/>
-                      <w:sz w:val="20"/>
-                      <w:szCs w:val="20"/>
-                    </w:rPr>
                     <w:t>new</w:t>
                   </w:r>
                   <w:r>
@@ -15266,43 +14970,6 @@
                     </w:rPr>
                     <w:t xml:space="preserve"> HtmlOutput(</w:t>
                   </w:r>
-                </w:p>
-                <w:p>
-                  <w:pPr>
-                    <w:autoSpaceDE w:val="0"/>
-                    <w:autoSpaceDN w:val="0"/>
-                    <w:adjustRightInd w:val="0"/>
-                    <w:spacing w:after="0" w:line="240" w:lineRule="auto"/>
-                    <w:ind w:left="3600" w:firstLine="720"/>
-                    <w:rPr>
-                      <w:rFonts w:ascii="Courier New" w:hAnsi="Courier New" w:cs="Courier New"/>
-                      <w:noProof/>
-                      <w:sz w:val="20"/>
-                      <w:szCs w:val="20"/>
-                    </w:rPr>
-                  </w:pPr>
-                  <w:r>
-                    <w:rPr>
-                      <w:rFonts w:ascii="Courier New" w:hAnsi="Courier New" w:cs="Courier New"/>
-                      <w:b/>
-                      <w:bCs/>
-                      <w:noProof/>
-                      <w:color w:val="7F0055"/>
-                      <w:sz w:val="20"/>
-                      <w:szCs w:val="20"/>
-                    </w:rPr>
-                    <w:t>new</w:t>
-                  </w:r>
-                  <w:r>
-                    <w:rPr>
-                      <w:rFonts w:ascii="Courier New" w:hAnsi="Courier New" w:cs="Courier New"/>
-                      <w:noProof/>
-                      <w:color w:val="000000"/>
-                      <w:sz w:val="20"/>
-                      <w:szCs w:val="20"/>
-                    </w:rPr>
-                    <w:t xml:space="preserve"> FileOutputStream(</w:t>
-                  </w:r>
                   <w:r>
                     <w:rPr>
                       <w:rFonts w:ascii="Courier New" w:hAnsi="Courier New" w:cs="Courier New"/>
@@ -15311,7 +14978,37 @@
                       <w:sz w:val="20"/>
                       <w:szCs w:val="20"/>
                     </w:rPr>
-                    <w:t>"out.html"</w:t>
+                    <w:t>"</w:t>
+                  </w:r>
+                  <w:r>
+                    <w:rPr>
+                      <w:rFonts w:ascii="Courier New" w:hAnsi="Courier New" w:cs="Courier New"/>
+                      <w:noProof/>
+                      <w:color w:val="2A00FF"/>
+                      <w:sz w:val="20"/>
+                      <w:szCs w:val="20"/>
+                    </w:rPr>
+                    <w:t>yearlyExpenses</w:t>
+                  </w:r>
+                  <w:r>
+                    <w:rPr>
+                      <w:rFonts w:ascii="Courier New" w:hAnsi="Courier New" w:cs="Courier New"/>
+                      <w:noProof/>
+                      <w:color w:val="2A00FF"/>
+                      <w:sz w:val="20"/>
+                      <w:szCs w:val="20"/>
+                    </w:rPr>
+                    <w:t>Out</w:t>
+                  </w:r>
+                  <w:r>
+                    <w:rPr>
+                      <w:rFonts w:ascii="Courier New" w:hAnsi="Courier New" w:cs="Courier New"/>
+                      <w:noProof/>
+                      <w:color w:val="2A00FF"/>
+                      <w:sz w:val="20"/>
+                      <w:szCs w:val="20"/>
+                    </w:rPr>
+                    <w:t>.html"</w:t>
                   </w:r>
                   <w:r>
                     <w:rPr>
@@ -16182,89 +15879,18 @@
                     <w:adjustRightInd w:val="0"/>
                     <w:spacing w:after="0" w:line="240" w:lineRule="auto"/>
                     <w:rPr>
-                      <w:rFonts w:ascii="Courier New" w:hAnsi="Courier New" w:cs="Courier New"/>
-                      <w:noProof/>
-                      <w:sz w:val="20"/>
-                      <w:szCs w:val="20"/>
-                    </w:rPr>
-                  </w:pPr>
-                  <w:r>
-                    <w:rPr>
-                      <w:rFonts w:ascii="Courier New" w:hAnsi="Courier New" w:cs="Courier New"/>
-                      <w:noProof/>
-                      <w:color w:val="000000"/>
-                      <w:sz w:val="20"/>
-                      <w:szCs w:val="20"/>
-                    </w:rPr>
-                    <w:t xml:space="preserve">} </w:t>
-                  </w:r>
-                  <w:r>
-                    <w:rPr>
-                      <w:rFonts w:ascii="Courier New" w:hAnsi="Courier New" w:cs="Courier New"/>
-                      <w:b/>
-                      <w:bCs/>
-                      <w:noProof/>
-                      <w:color w:val="7F0055"/>
-                      <w:sz w:val="20"/>
-                      <w:szCs w:val="20"/>
-                    </w:rPr>
-                    <w:t>catch</w:t>
-                  </w:r>
-                  <w:r>
-                    <w:rPr>
-                      <w:rFonts w:ascii="Courier New" w:hAnsi="Courier New" w:cs="Courier New"/>
-                      <w:noProof/>
-                      <w:color w:val="000000"/>
-                      <w:sz w:val="20"/>
-                      <w:szCs w:val="20"/>
-                    </w:rPr>
-                    <w:t xml:space="preserve"> (FileNotFoundException e) {</w:t>
-                  </w:r>
-                </w:p>
-                <w:p>
-                  <w:pPr>
-                    <w:autoSpaceDE w:val="0"/>
-                    <w:autoSpaceDN w:val="0"/>
-                    <w:adjustRightInd w:val="0"/>
-                    <w:spacing w:after="0" w:line="240" w:lineRule="auto"/>
-                    <w:ind w:firstLine="720"/>
-                    <w:rPr>
-                      <w:rFonts w:ascii="Courier New" w:hAnsi="Courier New" w:cs="Courier New"/>
-                      <w:noProof/>
-                      <w:sz w:val="20"/>
-                      <w:szCs w:val="20"/>
-                    </w:rPr>
-                  </w:pPr>
-                  <w:r>
-                    <w:rPr>
-                      <w:rFonts w:ascii="Courier New" w:hAnsi="Courier New" w:cs="Courier New"/>
-                      <w:noProof/>
-                      <w:color w:val="000000"/>
-                      <w:sz w:val="20"/>
-                      <w:szCs w:val="20"/>
-                    </w:rPr>
-                    <w:t>e.printStackTrace();</w:t>
-                  </w:r>
-                </w:p>
-                <w:p>
-                  <w:pPr>
-                    <w:autoSpaceDE w:val="0"/>
-                    <w:autoSpaceDN w:val="0"/>
-                    <w:adjustRightInd w:val="0"/>
-                    <w:spacing w:after="0" w:line="240" w:lineRule="auto"/>
-                    <w:rPr>
-                      <w:noProof/>
-                    </w:rPr>
-                  </w:pPr>
-                  <w:r>
-                    <w:rPr>
-                      <w:rFonts w:ascii="Courier New" w:hAnsi="Courier New" w:cs="Courier New"/>
-                      <w:noProof/>
-                      <w:color w:val="000000"/>
-                      <w:sz w:val="20"/>
-                      <w:szCs w:val="20"/>
-                    </w:rPr>
-                    <w:t>}}}</w:t>
+                      <w:noProof/>
+                    </w:rPr>
+                  </w:pPr>
+                  <w:r>
+                    <w:rPr>
+                      <w:rFonts w:ascii="Courier New" w:hAnsi="Courier New" w:cs="Courier New"/>
+                      <w:noProof/>
+                      <w:color w:val="000000"/>
+                      <w:sz w:val="20"/>
+                      <w:szCs w:val="20"/>
+                    </w:rPr>
+                    <w:t>}}</w:t>
                   </w:r>
                 </w:p>
               </w:txbxContent>
@@ -16305,8 +15931,12 @@
       <w:pPr>
         <w:spacing w:after="0"/>
       </w:pPr>
-      <w:r>
-        <w:lastRenderedPageBreak/>
+    </w:p>
+    <w:p>
+      <w:pPr>
+        <w:spacing w:after="0"/>
+      </w:pPr>
+      <w:r>
         <w:t xml:space="preserve">If you check carefully the first data column (“Spent on” column) you’ll notice that a </w:t>
       </w:r>
       <w:r>
@@ -16367,6 +15997,7 @@
                 <w:sz w:val="24"/>
                 <w:szCs w:val="24"/>
               </w:rPr>
+              <w:lastRenderedPageBreak/>
               <w:t>Yearly expenses report</w:t>
             </w:r>
           </w:p>
@@ -18927,22 +18558,12 @@
     </w:p>
     <w:p>
       <w:r>
-        <w:t xml:space="preserve">Pivot tables are particular types of reports where data is arranged both on x and y axis and especially at the intersection of x and y values. </w:t>
-      </w:r>
-    </w:p>
-    <w:p>
-      <w:pPr>
-        <w:pStyle w:val="Heading2"/>
-      </w:pPr>
-      <w:r>
-        <w:t xml:space="preserve">What is </w:t>
-      </w:r>
-      <w:r>
-        <w:t>different?</w:t>
+        <w:t>Pivot tables are particular types of reports where data is arranged both on x and y axis and especially at the intersection of x and y values.</w:t>
       </w:r>
       <w:bookmarkEnd w:id="14"/>
-    </w:p>
-    <w:p>
+      <w:r>
+        <w:t xml:space="preserve"> </w:t>
+      </w:r>
       <w:r>
         <w:t>Let’s go back to our first example: the monthly expenses report</w:t>
       </w:r>
@@ -18964,7 +18585,7 @@
       </w:tblPr>
       <w:tblGrid>
         <w:gridCol w:w="1057"/>
-        <w:gridCol w:w="1364"/>
+        <w:gridCol w:w="1724"/>
         <w:gridCol w:w="871"/>
       </w:tblGrid>
       <w:tr>
@@ -19224,6 +18845,14 @@
                 <w:sz w:val="24"/>
                 <w:szCs w:val="24"/>
               </w:rPr>
+              <w:t xml:space="preserve">      </w:t>
+            </w:r>
+            <w:r>
+              <w:rPr>
+                <w:rFonts w:ascii="Times New Roman" w:eastAsia="Times New Roman" w:hAnsi="Times New Roman" w:cs="Times New Roman"/>
+                <w:sz w:val="24"/>
+                <w:szCs w:val="24"/>
+              </w:rPr>
               <w:t>transportation</w:t>
             </w:r>
           </w:p>
@@ -19396,6 +19025,14 @@
                 <w:sz w:val="24"/>
                 <w:szCs w:val="24"/>
               </w:rPr>
+              <w:t xml:space="preserve"> </w:t>
+            </w:r>
+            <w:r>
+              <w:rPr>
+                <w:rFonts w:ascii="Times New Roman" w:eastAsia="Times New Roman" w:hAnsi="Times New Roman" w:cs="Times New Roman"/>
+                <w:sz w:val="24"/>
+                <w:szCs w:val="24"/>
+              </w:rPr>
               <w:t>transportation</w:t>
             </w:r>
           </w:p>
@@ -19482,7 +19119,15 @@
                 <w:sz w:val="24"/>
                 <w:szCs w:val="24"/>
               </w:rPr>
-              <w:t>dinner</w:t>
+              <w:t>entertain</w:t>
+            </w:r>
+            <w:r>
+              <w:rPr>
+                <w:rFonts w:ascii="Times New Roman" w:eastAsia="Times New Roman" w:hAnsi="Times New Roman" w:cs="Times New Roman"/>
+                <w:sz w:val="24"/>
+                <w:szCs w:val="24"/>
+              </w:rPr>
+              <w:t>ment</w:t>
             </w:r>
           </w:p>
         </w:tc>
@@ -20016,7 +19661,6 @@
     </w:p>
     <w:p>
       <w:r>
-        <w:lastRenderedPageBreak/>
         <w:t xml:space="preserve">Here’s how you configure a header row </w:t>
       </w:r>
       <w:r>
@@ -22215,7 +21859,6 @@
     </w:p>
     <w:p>
       <w:r>
-        <w:lastRenderedPageBreak/>
         <w:t>The example above constructs a DefaultCrosstabData based on the third input column (</w:t>
       </w:r>
       <w:r>
@@ -22228,6 +21871,7 @@
       </w:pPr>
       <w:bookmarkStart w:id="18" w:name="_Toc337297706"/>
       <w:r>
+        <w:lastRenderedPageBreak/>
         <w:t>Your first</w:t>
       </w:r>
       <w:r>
@@ -44842,7 +44486,7 @@
           <w:szCs w:val="28"/>
         </w:rPr>
         <w:pict>
-          <v:shape id="_x0000_s1026" type="#_x0000_t202" style="width:482.4pt;height:257.25pt;mso-position-horizontal-relative:char;mso-position-vertical-relative:line;mso-width-relative:margin;mso-height-relative:margin" fillcolor="#9bbb59 [3206]" strokecolor="#b6b6b6 [3041]" strokeweight="3pt">
+          <v:shape id="_x0000_s1026" type="#_x0000_t202" style="width:482.4pt;height:261.75pt;mso-position-horizontal-relative:char;mso-position-vertical-relative:line;mso-width-relative:margin;mso-height-relative:margin" fillcolor="#9bbb59 [3206]" strokecolor="#b6b6b6 [3041]" strokeweight="3pt">
             <v:shadow on="t" type="perspective" color="#4e6128 [1606]" opacity=".5" offset2="1pt"/>
             <v:textbox>
               <w:txbxContent>
@@ -45633,10 +45277,10 @@
         <w:t>format</w:t>
       </w:r>
       <w:r>
-        <w:t xml:space="preserve">. For instance </w:t>
-      </w:r>
-      <w:r>
-        <w:t xml:space="preserve"> in PDF the report has pages according to your configurations</w:t>
+        <w:t xml:space="preserve">. For instance, </w:t>
+      </w:r>
+      <w:r>
+        <w:t>in PDF the report has pages according to your configurations</w:t>
       </w:r>
       <w:r>
         <w:t xml:space="preserve"> but in Html there’s no split, still, when printing the paging is supported by the operating system print feature. </w:t>
@@ -45660,7 +45304,7 @@
         <w:t xml:space="preserve">handled by the </w:t>
       </w:r>
       <w:r>
-        <w:t xml:space="preserve">to the application opening the </w:t>
+        <w:t xml:space="preserve">application opening the </w:t>
       </w:r>
       <w:r>
         <w:t>final report</w:t>
@@ -45818,7 +45462,7 @@
             <w:rPr>
               <w:noProof/>
             </w:rPr>
-            <w:t>1</w:t>
+            <w:t>28</w:t>
           </w:r>
         </w:fldSimple>
       </w:p>
@@ -46939,9 +46583,9 @@
       <w:lvlJc w:val="left"/>
       <w:pPr>
         <w:tabs>
-          <w:tab w:val="num" w:pos="1440"/>
+          <w:tab w:val="num" w:pos="2070"/>
         </w:tabs>
-        <w:ind w:left="1440" w:hanging="360"/>
+        <w:ind w:left="2070" w:hanging="360"/>
       </w:pPr>
       <w:rPr>
         <w:rFonts w:ascii="Courier New" w:hAnsi="Courier New" w:hint="default"/>
@@ -46955,9 +46599,9 @@
       <w:lvlJc w:val="left"/>
       <w:pPr>
         <w:tabs>
-          <w:tab w:val="num" w:pos="2160"/>
+          <w:tab w:val="num" w:pos="2790"/>
         </w:tabs>
-        <w:ind w:left="2160" w:hanging="360"/>
+        <w:ind w:left="2790" w:hanging="360"/>
       </w:pPr>
       <w:rPr>
         <w:rFonts w:ascii="Wingdings" w:hAnsi="Wingdings" w:hint="default"/>
@@ -46971,9 +46615,9 @@
       <w:lvlJc w:val="left"/>
       <w:pPr>
         <w:tabs>
-          <w:tab w:val="num" w:pos="2880"/>
+          <w:tab w:val="num" w:pos="3510"/>
         </w:tabs>
-        <w:ind w:left="2880" w:hanging="360"/>
+        <w:ind w:left="3510" w:hanging="360"/>
       </w:pPr>
       <w:rPr>
         <w:rFonts w:ascii="Wingdings" w:hAnsi="Wingdings" w:hint="default"/>
@@ -46987,9 +46631,9 @@
       <w:lvlJc w:val="left"/>
       <w:pPr>
         <w:tabs>
-          <w:tab w:val="num" w:pos="3600"/>
+          <w:tab w:val="num" w:pos="4230"/>
         </w:tabs>
-        <w:ind w:left="3600" w:hanging="360"/>
+        <w:ind w:left="4230" w:hanging="360"/>
       </w:pPr>
       <w:rPr>
         <w:rFonts w:ascii="Wingdings" w:hAnsi="Wingdings" w:hint="default"/>
@@ -47003,9 +46647,9 @@
       <w:lvlJc w:val="left"/>
       <w:pPr>
         <w:tabs>
-          <w:tab w:val="num" w:pos="4320"/>
+          <w:tab w:val="num" w:pos="4950"/>
         </w:tabs>
-        <w:ind w:left="4320" w:hanging="360"/>
+        <w:ind w:left="4950" w:hanging="360"/>
       </w:pPr>
       <w:rPr>
         <w:rFonts w:ascii="Wingdings" w:hAnsi="Wingdings" w:hint="default"/>
@@ -47019,9 +46663,9 @@
       <w:lvlJc w:val="left"/>
       <w:pPr>
         <w:tabs>
-          <w:tab w:val="num" w:pos="5040"/>
+          <w:tab w:val="num" w:pos="5670"/>
         </w:tabs>
-        <w:ind w:left="5040" w:hanging="360"/>
+        <w:ind w:left="5670" w:hanging="360"/>
       </w:pPr>
       <w:rPr>
         <w:rFonts w:ascii="Wingdings" w:hAnsi="Wingdings" w:hint="default"/>
@@ -47035,9 +46679,9 @@
       <w:lvlJc w:val="left"/>
       <w:pPr>
         <w:tabs>
-          <w:tab w:val="num" w:pos="5760"/>
+          <w:tab w:val="num" w:pos="6390"/>
         </w:tabs>
-        <w:ind w:left="5760" w:hanging="360"/>
+        <w:ind w:left="6390" w:hanging="360"/>
       </w:pPr>
       <w:rPr>
         <w:rFonts w:ascii="Wingdings" w:hAnsi="Wingdings" w:hint="default"/>
@@ -47051,9 +46695,9 @@
       <w:lvlJc w:val="left"/>
       <w:pPr>
         <w:tabs>
-          <w:tab w:val="num" w:pos="6480"/>
+          <w:tab w:val="num" w:pos="7110"/>
         </w:tabs>
-        <w:ind w:left="6480" w:hanging="360"/>
+        <w:ind w:left="7110" w:hanging="360"/>
       </w:pPr>
       <w:rPr>
         <w:rFonts w:ascii="Wingdings" w:hAnsi="Wingdings" w:hint="default"/>
@@ -47739,7 +47383,7 @@
       <w:ind w:left="440"/>
     </w:pPr>
   </w:style>
-  <w:style w:type="table" w:styleId="LightShading">
+  <w:style w:type="table" w:customStyle="1" w:styleId="LightShading">
     <w:name w:val="Light Shading"/>
     <w:basedOn w:val="TableNormal"/>
     <w:uiPriority w:val="60"/>

</xml_diff>